<commit_message>
add: description of crypto stuff and vault session, description of classes for encryption and session control
</commit_message>
<xml_diff>
--- a/Пояснительная записка.docx
+++ b/Пояснительная записка.docx
@@ -1,6 +1,6 @@
 
 <file path=word/document.xml><?xml version="1.0" encoding="utf-8"?>
-<w:document xmlns:wpc="http://schemas.microsoft.com/office/word/2010/wordprocessingCanvas" xmlns:cx="http://schemas.microsoft.com/office/drawing/2014/chartex" xmlns:cx1="http://schemas.microsoft.com/office/drawing/2015/9/8/chartex" xmlns:cx2="http://schemas.microsoft.com/office/drawing/2015/10/21/chartex" xmlns:cx3="http://schemas.microsoft.com/office/drawing/2016/5/9/chartex" xmlns:cx4="http://schemas.microsoft.com/office/drawing/2016/5/10/chartex" xmlns:cx5="http://schemas.microsoft.com/office/drawing/2016/5/11/chartex" xmlns:cx6="http://schemas.microsoft.com/office/drawing/2016/5/12/chartex" xmlns:cx7="http://schemas.microsoft.com/office/drawing/2016/5/13/chartex" xmlns:cx8="http://schemas.microsoft.com/office/drawing/2016/5/14/chartex" xmlns:mc="http://schemas.openxmlformats.org/markup-compatibility/2006" xmlns:aink="http://schemas.microsoft.com/office/drawing/2016/ink" xmlns:am3d="http://schemas.microsoft.com/office/drawing/2017/model3d" xmlns:o="urn:schemas-microsoft-com:office:office" xmlns:r="http://schemas.openxmlformats.org/officeDocument/2006/relationships" xmlns:m="http://schemas.openxmlformats.org/officeDocument/2006/math" xmlns:v="urn:schemas-microsoft-com:vml" xmlns:wp14="http://schemas.microsoft.com/office/word/2010/wordprocessingDrawing" xmlns:wp="http://schemas.openxmlformats.org/drawingml/2006/wordprocessingDrawing" xmlns:w10="urn:schemas-microsoft-com:office:word" xmlns:w="http://schemas.openxmlformats.org/wordprocessingml/2006/main" xmlns:w14="http://schemas.microsoft.com/office/word/2010/wordml" xmlns:w15="http://schemas.microsoft.com/office/word/2012/wordml" xmlns:w16cex="http://schemas.microsoft.com/office/word/2018/wordml/cex" xmlns:w16cid="http://schemas.microsoft.com/office/word/2016/wordml/cid" xmlns:w16="http://schemas.microsoft.com/office/word/2018/wordml" xmlns:w16sdtdh="http://schemas.microsoft.com/office/word/2020/wordml/sdtdatahash" xmlns:w16se="http://schemas.microsoft.com/office/word/2015/wordml/symex" xmlns:wpg="http://schemas.microsoft.com/office/word/2010/wordprocessingGroup" xmlns:wpi="http://schemas.microsoft.com/office/word/2010/wordprocessingInk" xmlns:wne="http://schemas.microsoft.com/office/word/2006/wordml" xmlns:wps="http://schemas.microsoft.com/office/word/2010/wordprocessingShape" mc:Ignorable="w14 w15 w16se w16cid w16 w16cex w16sdtdh wp14">
+<w:document xmlns:wpc="http://schemas.microsoft.com/office/word/2010/wordprocessingCanvas" xmlns:cx="http://schemas.microsoft.com/office/drawing/2014/chartex" xmlns:cx1="http://schemas.microsoft.com/office/drawing/2015/9/8/chartex" xmlns:cx2="http://schemas.microsoft.com/office/drawing/2015/10/21/chartex" xmlns:cx3="http://schemas.microsoft.com/office/drawing/2016/5/9/chartex" xmlns:cx4="http://schemas.microsoft.com/office/drawing/2016/5/10/chartex" xmlns:cx5="http://schemas.microsoft.com/office/drawing/2016/5/11/chartex" xmlns:cx6="http://schemas.microsoft.com/office/drawing/2016/5/12/chartex" xmlns:cx7="http://schemas.microsoft.com/office/drawing/2016/5/13/chartex" xmlns:cx8="http://schemas.microsoft.com/office/drawing/2016/5/14/chartex" xmlns:mc="http://schemas.openxmlformats.org/markup-compatibility/2006" xmlns:aink="http://schemas.microsoft.com/office/drawing/2016/ink" xmlns:am3d="http://schemas.microsoft.com/office/drawing/2017/model3d" xmlns:o="urn:schemas-microsoft-com:office:office" xmlns:r="http://schemas.openxmlformats.org/officeDocument/2006/relationships" xmlns:m="http://schemas.openxmlformats.org/officeDocument/2006/math" xmlns:v="urn:schemas-microsoft-com:vml" xmlns:wp14="http://schemas.microsoft.com/office/word/2010/wordprocessingDrawing" xmlns:wp="http://schemas.openxmlformats.org/drawingml/2006/wordprocessingDrawing" xmlns:w10="urn:schemas-microsoft-com:office:word" xmlns:w="http://schemas.openxmlformats.org/wordprocessingml/2006/main" xmlns:w14="http://schemas.microsoft.com/office/word/2010/wordml" xmlns:w15="http://schemas.microsoft.com/office/word/2012/wordml" xmlns:w16cid="http://schemas.microsoft.com/office/word/2016/wordml/cid" xmlns:w16se="http://schemas.microsoft.com/office/word/2015/wordml/symex" xmlns:wpg="http://schemas.microsoft.com/office/word/2010/wordprocessingGroup" xmlns:wpi="http://schemas.microsoft.com/office/word/2010/wordprocessingInk" xmlns:wne="http://schemas.microsoft.com/office/word/2006/wordml" xmlns:wps="http://schemas.microsoft.com/office/word/2010/wordprocessingShape" mc:Ignorable="w14 w15 w16se w16cid wp14">
   <w:body>
     <w:p>
       <w:pPr>
@@ -19,6 +19,18 @@
           <w:color w:val="000000"/>
         </w:rPr>
       </w:pPr>
+      <w:r>
+        <w:rPr>
+          <w:color w:val="000000"/>
+        </w:rPr>
+        <w:softHyphen/>
+      </w:r>
+      <w:r>
+        <w:rPr>
+          <w:color w:val="000000"/>
+        </w:rPr>
+        <w:softHyphen/>
+      </w:r>
       <w:r>
         <w:rPr>
           <w:color w:val="000000"/>
@@ -4082,7 +4094,7 @@
         <w:spacing w:after="0"/>
         <w:jc w:val="center"/>
         <w:sectPr>
-          <w:footerReference w:type="first" r:id="rId14"/>
+          <w:footerReference w:type="first" r:id="rId13"/>
           <w:pgSz w:w="11906" w:h="16838"/>
           <w:pgMar w:top="1134" w:right="850" w:bottom="1134" w:left="1701" w:header="708" w:footer="708" w:gutter="0"/>
           <w:cols w:space="708"/>
@@ -4127,7 +4139,6 @@
           <w:docPartUnique/>
         </w:docPartObj>
       </w:sdtPr>
-      <w:sdtEndPr/>
       <w:sdtContent>
         <w:p>
           <w:pPr>
@@ -7743,7 +7754,7 @@
           <w:pPr>
             <w:ind w:firstLine="0"/>
             <w:sectPr>
-              <w:footerReference w:type="first" r:id="rId15"/>
+              <w:footerReference w:type="first" r:id="rId14"/>
               <w:pgSz w:w="11906" w:h="16838"/>
               <w:pgMar w:top="1134" w:right="850" w:bottom="1134" w:left="1701" w:header="708" w:footer="708" w:gutter="0"/>
               <w:cols w:space="708"/>
@@ -10048,6 +10059,14 @@
         <w:pStyle w:val="a"/>
       </w:pPr>
       <w:r>
+        <w:t>встраивание подсистемы шифрования;</w:t>
+      </w:r>
+    </w:p>
+    <w:p>
+      <w:pPr>
+        <w:pStyle w:val="a"/>
+      </w:pPr>
+      <w:r>
         <w:t>реализация базовых операций с файлами</w:t>
       </w:r>
       <w:r>
@@ -10144,6 +10163,22 @@
       </w:r>
       <w:r>
         <w:t>;</w:t>
+      </w:r>
+    </w:p>
+    <w:p>
+      <w:pPr>
+        <w:pStyle w:val="a"/>
+      </w:pPr>
+      <w:r>
+        <w:t>реализация поддержки открытия недавних хранилищ;</w:t>
+      </w:r>
+    </w:p>
+    <w:p>
+      <w:pPr>
+        <w:pStyle w:val="a"/>
+      </w:pPr>
+      <w:r>
+        <w:t>реализация поддержки открытия недавних заметок;</w:t>
       </w:r>
     </w:p>
     <w:p>
@@ -10635,7 +10670,7 @@
                     </pic:cNvPicPr>
                   </pic:nvPicPr>
                   <pic:blipFill rotWithShape="1">
-                    <a:blip r:embed="rId16" cstate="print">
+                    <a:blip r:embed="rId15" cstate="print">
                       <a:extLst>
                         <a:ext uri="{28A0092B-C50C-407E-A947-70E740481C1C}">
                           <a14:useLocalDpi xmlns:a14="http://schemas.microsoft.com/office/drawing/2010/main" val="0"/>
@@ -10857,7 +10892,7 @@
                     </pic:cNvPicPr>
                   </pic:nvPicPr>
                   <pic:blipFill rotWithShape="1">
-                    <a:blip r:embed="rId17" cstate="print">
+                    <a:blip r:embed="rId16" cstate="print">
                       <a:extLst>
                         <a:ext uri="{28A0092B-C50C-407E-A947-70E740481C1C}">
                           <a14:useLocalDpi xmlns:a14="http://schemas.microsoft.com/office/drawing/2010/main" val="0"/>
@@ -12445,7 +12480,7 @@
                     </pic:cNvPicPr>
                   </pic:nvPicPr>
                   <pic:blipFill rotWithShape="1">
-                    <a:blip r:embed="rId18" cstate="print">
+                    <a:blip r:embed="rId17" cstate="print">
                       <a:extLst>
                         <a:ext uri="{28A0092B-C50C-407E-A947-70E740481C1C}">
                           <a14:useLocalDpi xmlns:a14="http://schemas.microsoft.com/office/drawing/2010/main" val="0"/>
@@ -12594,7 +12629,687 @@
       </w:r>
       <w:bookmarkEnd w:id="57"/>
     </w:p>
-    <w:p/>
+    <w:p>
+      <w:proofErr w:type="spellStart"/>
+      <w:r>
+        <w:t>Заметочник</w:t>
+      </w:r>
+      <w:proofErr w:type="spellEnd"/>
+      <w:r>
+        <w:t xml:space="preserve"> </w:t>
+      </w:r>
+      <w:proofErr w:type="spellStart"/>
+      <w:r>
+        <w:rPr>
+          <w:lang w:val="en-US"/>
+        </w:rPr>
+        <w:t>Tonpad</w:t>
+      </w:r>
+      <w:proofErr w:type="spellEnd"/>
+      <w:r>
+        <w:t xml:space="preserve"> </w:t>
+      </w:r>
+      <w:r>
+        <w:t>поддерживает шифрование заметок пользователя. Заметки могут храниться как в зашифрованном виде</w:t>
+      </w:r>
+      <w:r>
+        <w:t>, так и в незашифрованном. Пользователь может изменять состояние заметок – зашифровывать их при помощи пароля или расшифровывать при необходимости.</w:t>
+      </w:r>
+    </w:p>
+    <w:p>
+      <w:r>
+        <w:t xml:space="preserve">При создании хранилища заметок, пользователю даётся выбор: либо создать не зашифрованное хранилище, либо ввести пароль и создать зашифрованное хранилище. В зашифрованном хранилище шифруются файлы </w:t>
+      </w:r>
+      <w:r>
+        <w:t>заметок</w:t>
+      </w:r>
+      <w:r>
+        <w:t xml:space="preserve">, </w:t>
+      </w:r>
+      <w:r>
+        <w:t>другие файл</w:t>
+      </w:r>
+      <w:r>
+        <w:t>ы</w:t>
+      </w:r>
+      <w:r>
+        <w:t xml:space="preserve"> остаются не шифрованными.</w:t>
+      </w:r>
+    </w:p>
+    <w:p>
+      <w:r>
+        <w:lastRenderedPageBreak/>
+        <w:t xml:space="preserve">Для поддержания высокой открытости приложения и высокой переносимости пользовательских файлов, пароль пользователя не сохраняется ни в каком виде. Такое подход необходим для предотвращения сценариев утраты, изменения или подмены </w:t>
+      </w:r>
+      <w:proofErr w:type="gramStart"/>
+      <w:r>
+        <w:t>пароля</w:t>
+      </w:r>
+      <w:proofErr w:type="gramEnd"/>
+      <w:r>
+        <w:t xml:space="preserve"> или его хэша при хранении. Также</w:t>
+      </w:r>
+      <w:r>
+        <w:t>,</w:t>
+      </w:r>
+      <w:r>
+        <w:t xml:space="preserve"> такой подход обеспечивает высокую переносимость отдельных файлов заметок – при необходимости отдельный </w:t>
+      </w:r>
+      <w:r>
+        <w:rPr>
+          <w:lang w:val="en-US"/>
+        </w:rPr>
+        <w:t>Markdown</w:t>
+      </w:r>
+      <w:r>
+        <w:t xml:space="preserve"> </w:t>
+      </w:r>
+      <w:r>
+        <w:t xml:space="preserve">файл заметки, будь он шифрованным или нет, может быть перенесён </w:t>
+      </w:r>
+      <w:r>
+        <w:t>в другую директорию</w:t>
+      </w:r>
+      <w:r>
+        <w:t>, или даже на другое устройство</w:t>
+      </w:r>
+      <w:r>
+        <w:t xml:space="preserve">, и может быть открыт в </w:t>
+      </w:r>
+      <w:proofErr w:type="spellStart"/>
+      <w:r>
+        <w:t>заметочнике</w:t>
+      </w:r>
+      <w:proofErr w:type="spellEnd"/>
+      <w:r>
+        <w:t>.</w:t>
+      </w:r>
+      <w:r>
+        <w:t xml:space="preserve"> При этом, работать в одном и том же хранилище можно при входе с различными паролями либо в незашифрованном режиме. Такой подход к работе приложения основан на открытости – приложение не хранит пароль или его хэш, а также других сигнатур, по которым можно было бы однозначно определить, правильно ли введён пароль. В таком случае, пользователь может открывать хранилище с любым паролем, либо работать в незашифрованном </w:t>
+      </w:r>
+      <w:r>
+        <w:t>хранилище – тогда доступ к заметкам контролируется состоянием текущей сессии и алгоритмом шифрования</w:t>
+      </w:r>
+      <w:r>
+        <w:t>, используемом в приложении</w:t>
+      </w:r>
+      <w:r>
+        <w:t>.</w:t>
+      </w:r>
+    </w:p>
+    <w:p>
+      <w:r>
+        <w:t xml:space="preserve">При открытии хранилища, начинается сессия, которая хранит текущее состояние хранилища – работает ли пользователь в незашифрованном хранилище, или пользователь ввёл пароль и хранилище зашифровано. </w:t>
+      </w:r>
+    </w:p>
+    <w:p>
+      <w:r>
+        <w:t xml:space="preserve">Стоит отдельно отметить, что работа с незашифрованным хранилищем означает то, что все заметки, которые не зашифрованы с помощью какого-либо пароля и хранятся в открытом виде, доступны пользователю – он может работать с ними в </w:t>
+      </w:r>
+      <w:proofErr w:type="spellStart"/>
+      <w:r>
+        <w:t>заметочнике</w:t>
+      </w:r>
+      <w:proofErr w:type="spellEnd"/>
+      <w:r>
+        <w:t xml:space="preserve">, а также они хранятся в </w:t>
+      </w:r>
+      <w:r>
+        <w:t>нешифрованном</w:t>
+      </w:r>
+      <w:r>
+        <w:t xml:space="preserve"> состоянии в директории. При попытке доступа к защищенным любым паролем заметкам, пользователь будет уведомлен о том, что он не имеет доступа к ним</w:t>
+      </w:r>
+      <w:r>
+        <w:t>,</w:t>
+      </w:r>
+      <w:r>
+        <w:t xml:space="preserve"> и заметка не откроется. Работа с зашифрованным хранилищем означает то, что пользователь может открыть все заметки, которые зашифрованы с помощью пароля, с которым </w:t>
+      </w:r>
+      <w:r>
+        <w:t>пользователь</w:t>
+      </w:r>
+      <w:r>
+        <w:t xml:space="preserve"> вошел в хранилище, а также все не защищенные паролем заметки. При попытке доступа к заметкам, защищен</w:t>
+      </w:r>
+      <w:r>
+        <w:lastRenderedPageBreak/>
+        <w:t>ным паролем, отличным от того, с которым открыто хранилище, пользователь будет уведомлен о том, что он не имеет к ним доступа.</w:t>
+      </w:r>
+    </w:p>
+    <w:p>
+      <w:r>
+        <w:t>При работе в зашифрованном хранилище, все заметки, с которыми работает пользователь, хранятся в директории только в зашифрованном виде – дешифровка производится приложением после считывания</w:t>
+      </w:r>
+      <w:r>
+        <w:t xml:space="preserve"> </w:t>
+      </w:r>
+      <w:proofErr w:type="spellStart"/>
+      <w:r>
+        <w:t>шифротекста</w:t>
+      </w:r>
+      <w:proofErr w:type="spellEnd"/>
+      <w:r>
+        <w:t xml:space="preserve"> из</w:t>
+      </w:r>
+      <w:r>
+        <w:t xml:space="preserve"> файла и до отображения содержимого заметки пользователю в приложении. Также, стоит отметить то, что при работе в зашифрованном хранилище, пользователь может открыть заметки, хранящиеся в открытом состоянии – в таком случае, заметка останется не зашифрованной, если пользователь никак её не изменял. Если же пользователь поменял ее содержимое, заметка будет немедленно зашифрован</w:t>
+      </w:r>
+      <w:r>
+        <w:t>а</w:t>
+      </w:r>
+      <w:r>
+        <w:t xml:space="preserve"> при помощи пароля, с которым пользователь вошел в хранилище, и в директории данная заметка будет храниться уже в зашифрованном виде.</w:t>
+      </w:r>
+    </w:p>
+    <w:p>
+      <w:r>
+        <w:t>В настройках приложения пользователь имеет возможность изменить текущее состояние сессии работы с хранилищем – пользователь может либо переключиться на работу в незашифрованном хранилище, либо изменить пароль, с которым он работает в текущей сессии в хранилище. При переключении в режим работы с незашифрованным хранилищем</w:t>
+      </w:r>
+      <w:r>
+        <w:t xml:space="preserve"> из режима с зашифрованным хранилищем</w:t>
+      </w:r>
+      <w:r>
+        <w:t>, все файлы, к</w:t>
+      </w:r>
+      <w:r>
+        <w:t xml:space="preserve"> </w:t>
+      </w:r>
+      <w:r>
+        <w:t>которым пользователь мог получить дост</w:t>
+      </w:r>
+      <w:r>
+        <w:t xml:space="preserve">уп с паролем и просмотреть их содержимое, будут немедленно расшифрованы и будут храниться в директории в незашифрованном виде. При переключении в режим работы с зашифрованным хранилищем из режима с незашифрованным хранилищем, все заметки, которые пользователь имел возможность просмотреть, то есть все заметки, которые хранились в незашифрованном виде, будут немедленно зашифрованы при помощи заданного пароля и будут храниться в директории в зашифрованном виде. При переключении из режима работы с незашифрованным хранилищем в режим работы с незашифрованным хранилищем, все нешифрованные заметки останутся нешифрованными, все зашифрованные заметки останутся зашифрованными, то </w:t>
+      </w:r>
+      <w:r>
+        <w:lastRenderedPageBreak/>
+        <w:t>есть доступ пользователя к заметкам не изменится. При переключении</w:t>
+      </w:r>
+      <w:r>
+        <w:t xml:space="preserve"> в зашифрованный режим из зашифрованного режима, то есть при смене пароля текущей сессии, все заметки, которые пользователь мог расшифровать при помощи старого пароля, будут дешифрованы при помощи старого пароля, и снова зашифрованы при помощи нового пароля</w:t>
+      </w:r>
+      <w:proofErr w:type="gramStart"/>
+      <w:r>
+        <w:t xml:space="preserve">. </w:t>
+      </w:r>
+      <w:proofErr w:type="gramEnd"/>
+      <w:r>
+        <w:t>Все заметки, которые хранились в нешифрованном виде, останутся в незашифрованном виде</w:t>
+      </w:r>
+      <w:r>
+        <w:t>. Стоит отметить, что при смене пароля в данном случае, заметки</w:t>
+      </w:r>
+      <w:r>
+        <w:t>, которые были зашифрованы при помощи пароля,</w:t>
+      </w:r>
+      <w:r>
+        <w:t xml:space="preserve"> не хранятся в директории в нешифрованном виде – дешифрование и последующее повторное шифрование производятся в программе, и содержимое заметки заменяется – вместо предыдущего </w:t>
+      </w:r>
+      <w:proofErr w:type="spellStart"/>
+      <w:r>
+        <w:t>шифротекста</w:t>
+      </w:r>
+      <w:proofErr w:type="spellEnd"/>
+      <w:r>
+        <w:t xml:space="preserve"> в неё записывается новый </w:t>
+      </w:r>
+      <w:proofErr w:type="spellStart"/>
+      <w:r>
+        <w:t>шифротекст</w:t>
+      </w:r>
+      <w:proofErr w:type="spellEnd"/>
+      <w:r>
+        <w:t>.</w:t>
+      </w:r>
+    </w:p>
+    <w:p>
+      <w:r>
+        <w:t xml:space="preserve">Алгоритм </w:t>
+      </w:r>
+      <w:r>
+        <w:t>шифрования состоит из</w:t>
+      </w:r>
+      <w:r>
+        <w:t xml:space="preserve"> </w:t>
+      </w:r>
+      <w:r>
+        <w:t>преобразования пароля в криптографический ключ и шифрования заметок с использованием криптографического ключа.</w:t>
+      </w:r>
+    </w:p>
+    <w:p>
+      <w:r>
+        <w:t>При вводе парол</w:t>
+      </w:r>
+      <w:r>
+        <w:t xml:space="preserve">я, он преобразуется функцией вывода ключей из пароля, в последовательность фиксированной длины. В программе используется </w:t>
+      </w:r>
+      <w:r>
+        <w:rPr>
+          <w:lang w:val="en-US"/>
+        </w:rPr>
+        <w:t>KDF</w:t>
+      </w:r>
+      <w:r>
+        <w:t xml:space="preserve"> функция </w:t>
+      </w:r>
+      <w:r>
+        <w:t>PBKDF2WithHmacSHA256</w:t>
+      </w:r>
+      <w:r>
+        <w:t xml:space="preserve"> с</w:t>
+      </w:r>
+      <w:r>
+        <w:t xml:space="preserve"> 500000 итераций</w:t>
+      </w:r>
+      <w:r>
+        <w:t xml:space="preserve"> и</w:t>
+      </w:r>
+      <w:r>
+        <w:t xml:space="preserve"> длин</w:t>
+      </w:r>
+      <w:r>
+        <w:t>ой</w:t>
+      </w:r>
+      <w:r>
+        <w:t xml:space="preserve"> выходной последовательности 256 бит. Данное преобразование необходимо по нескольким причинам. Во-первых, алгоритм шифрования требует на вход ключ фиксированной длины – </w:t>
+      </w:r>
+      <w:r>
+        <w:rPr>
+          <w:lang w:val="en-US"/>
+        </w:rPr>
+        <w:t>KDF</w:t>
+      </w:r>
+      <w:r>
+        <w:t xml:space="preserve"> </w:t>
+      </w:r>
+      <w:r>
+        <w:t xml:space="preserve">обеспечивает это. Во-вторых, данное преобразование предотвращает быстрое расшифрование путем перебора паролей. </w:t>
+      </w:r>
+      <w:r>
+        <w:rPr>
+          <w:lang w:val="en-US"/>
+        </w:rPr>
+        <w:t>KDF</w:t>
+      </w:r>
+      <w:r>
+        <w:t xml:space="preserve"> </w:t>
+      </w:r>
+      <w:r>
+        <w:t xml:space="preserve">функция специально сделана медленной, с большим количеством итерация, для усложнения перебора. </w:t>
+      </w:r>
+      <w:r>
+        <w:t xml:space="preserve">В программе используется алгоритм </w:t>
+      </w:r>
+      <w:r>
+        <w:t>PBKDF2WithHmacSHA256</w:t>
+      </w:r>
+      <w:r>
+        <w:t xml:space="preserve"> – это </w:t>
+      </w:r>
+      <w:r>
+        <w:t>PBKDF2</w:t>
+      </w:r>
+      <w:r>
+        <w:t xml:space="preserve"> с внутренней хэш-функцией </w:t>
+      </w:r>
+      <w:r>
+        <w:t>HMAC-SHA-256</w:t>
+      </w:r>
+      <w:r>
+        <w:t xml:space="preserve">. </w:t>
+      </w:r>
+      <w:r>
+        <w:rPr>
+          <w:lang w:val="en-US"/>
+        </w:rPr>
+        <w:t>PBKDF</w:t>
+      </w:r>
+      <w:r>
+        <w:t xml:space="preserve">2 – </w:t>
+      </w:r>
+      <w:r>
+        <w:t>широко</w:t>
+      </w:r>
+      <w:r>
+        <w:t xml:space="preserve"> </w:t>
+      </w:r>
+      <w:r>
+        <w:t xml:space="preserve">используемый стандарт формирования ключа на основе пароля. </w:t>
+      </w:r>
+      <w:r>
+        <w:t>HMAC-SHA-256</w:t>
+      </w:r>
+      <w:r>
+        <w:t xml:space="preserve"> считается </w:t>
+      </w:r>
+      <w:proofErr w:type="spellStart"/>
+      <w:r>
+        <w:t>криптографически</w:t>
+      </w:r>
+      <w:proofErr w:type="spellEnd"/>
+      <w:r>
+        <w:t xml:space="preserve"> стойкой хэш-функцией, </w:t>
+      </w:r>
+      <w:r>
+        <w:rPr>
+          <w:lang w:val="en-US"/>
+        </w:rPr>
+        <w:t>HMAC</w:t>
+      </w:r>
+      <w:r>
+        <w:t xml:space="preserve"> </w:t>
+      </w:r>
+      <w:r>
+        <w:t xml:space="preserve">защищен от атак на простые хэши, </w:t>
+      </w:r>
+      <w:r>
+        <w:rPr>
+          <w:lang w:val="en-US"/>
+        </w:rPr>
+        <w:t>SHA</w:t>
+      </w:r>
+      <w:r>
+        <w:t xml:space="preserve">-256 </w:t>
+      </w:r>
+      <w:r>
+        <w:t>современный, не сломанный хэш.</w:t>
+      </w:r>
+      <w:r>
+        <w:t xml:space="preserve"> В итоге, пароль преобразуется в криптографический сессионный ключ, который используется для шифрования заметок.</w:t>
+      </w:r>
+    </w:p>
+    <w:p>
+      <w:r>
+        <w:lastRenderedPageBreak/>
+        <w:t xml:space="preserve">Далее, </w:t>
+      </w:r>
+      <w:proofErr w:type="spellStart"/>
+      <w:r>
+        <w:t>криптографически</w:t>
+      </w:r>
+      <w:proofErr w:type="spellEnd"/>
+      <w:r>
+        <w:t xml:space="preserve"> стойки</w:t>
+      </w:r>
+      <w:r>
+        <w:t>й</w:t>
+      </w:r>
+      <w:r>
+        <w:t xml:space="preserve">, полностью независимый от исходного пароля ключ используется как ключ шифрования в алгоритме </w:t>
+      </w:r>
+      <w:r>
+        <w:rPr>
+          <w:lang w:val="en-US"/>
+        </w:rPr>
+        <w:t>AES</w:t>
+      </w:r>
+      <w:r>
+        <w:t xml:space="preserve">. </w:t>
+      </w:r>
+      <w:r>
+        <w:t xml:space="preserve">В программе используется алгоритм </w:t>
+      </w:r>
+      <w:r>
+        <w:rPr>
+          <w:lang w:val="en-US"/>
+        </w:rPr>
+        <w:t>AES</w:t>
+      </w:r>
+      <w:r>
+        <w:t xml:space="preserve">-256 </w:t>
+      </w:r>
+      <w:r>
+        <w:t xml:space="preserve">в режиме </w:t>
+      </w:r>
+      <w:r>
+        <w:rPr>
+          <w:lang w:val="en-US"/>
+        </w:rPr>
+        <w:t>GCM</w:t>
+      </w:r>
+      <w:r>
+        <w:t xml:space="preserve"> </w:t>
+      </w:r>
+      <w:r>
+        <w:t xml:space="preserve">с тегом аутентичности 128 бит. </w:t>
+      </w:r>
+      <w:r>
+        <w:rPr>
+          <w:lang w:val="en-US"/>
+        </w:rPr>
+        <w:t>AES</w:t>
+      </w:r>
+      <w:r>
+        <w:t xml:space="preserve"> – </w:t>
+      </w:r>
+      <w:r>
+        <w:t xml:space="preserve">основной стандартный современный алгоритм симметричного шифрования, быстрый и стойкий, подходит для динамического шифрования и дешифрования заметок. Режим работы </w:t>
+      </w:r>
+      <w:r>
+        <w:rPr>
+          <w:lang w:val="en-US"/>
+        </w:rPr>
+        <w:t>GCM</w:t>
+      </w:r>
+      <w:r>
+        <w:t xml:space="preserve"> </w:t>
+      </w:r>
+      <w:r>
+        <w:t xml:space="preserve">объединяет 2 механизма: </w:t>
+      </w:r>
+      <w:r>
+        <w:rPr>
+          <w:lang w:val="en-US"/>
+        </w:rPr>
+        <w:t>CTR</w:t>
+      </w:r>
+      <w:r>
+        <w:t xml:space="preserve"> (</w:t>
+      </w:r>
+      <w:r>
+        <w:rPr>
+          <w:lang w:val="en-US"/>
+        </w:rPr>
+        <w:t>Counter</w:t>
+      </w:r>
+      <w:r>
+        <w:t xml:space="preserve"> </w:t>
+      </w:r>
+      <w:r>
+        <w:rPr>
+          <w:lang w:val="en-US"/>
+        </w:rPr>
+        <w:t>mode</w:t>
+      </w:r>
+      <w:r>
+        <w:t xml:space="preserve">) – </w:t>
+      </w:r>
+      <w:r>
+        <w:t xml:space="preserve">обеспечивает конфиденциальность, </w:t>
+      </w:r>
+      <w:r>
+        <w:rPr>
+          <w:lang w:val="en-US"/>
+        </w:rPr>
+        <w:t>AES</w:t>
+      </w:r>
+      <w:r>
+        <w:t xml:space="preserve"> </w:t>
+      </w:r>
+      <w:r>
+        <w:t xml:space="preserve">превращается в потоковый шифр, каждый блок преобразовывается операцией </w:t>
+      </w:r>
+      <w:r>
+        <w:rPr>
+          <w:lang w:val="en-US"/>
+        </w:rPr>
+        <w:t>XOR</w:t>
+      </w:r>
+      <w:r>
+        <w:t xml:space="preserve"> </w:t>
+      </w:r>
+      <w:r>
+        <w:t xml:space="preserve">с </w:t>
+      </w:r>
+      <w:r>
+        <w:rPr>
+          <w:lang w:val="en-US"/>
+        </w:rPr>
+        <w:t>AES</w:t>
+      </w:r>
+      <w:r>
+        <w:t xml:space="preserve">; </w:t>
+      </w:r>
+      <w:r>
+        <w:rPr>
+          <w:lang w:val="en-US"/>
+        </w:rPr>
+        <w:t>GMAC</w:t>
+      </w:r>
+      <w:r>
+        <w:t xml:space="preserve"> (</w:t>
+      </w:r>
+      <w:r>
+        <w:rPr>
+          <w:lang w:val="en-US"/>
+        </w:rPr>
+        <w:t>Galois</w:t>
+      </w:r>
+      <w:r>
+        <w:t xml:space="preserve"> </w:t>
+      </w:r>
+      <w:r>
+        <w:rPr>
+          <w:lang w:val="en-US"/>
+        </w:rPr>
+        <w:t>MAC</w:t>
+      </w:r>
+      <w:r>
+        <w:t>)</w:t>
+      </w:r>
+      <w:r>
+        <w:t xml:space="preserve"> </w:t>
+      </w:r>
+      <w:r>
+        <w:t>–</w:t>
+      </w:r>
+      <w:r>
+        <w:t xml:space="preserve"> </w:t>
+      </w:r>
+      <w:r>
+        <w:t xml:space="preserve">обеспечивает целостность и аутентичность, так как дополнительно вычисляет тег аутентичности, который гарантирует, что данные не были изменены, предотвращает подделки и атаки, нацеленные на подмену бита. Перед шифрованием генерируется специальная случайная битовая последовательность длиной 12 байт – </w:t>
+      </w:r>
+      <w:r>
+        <w:rPr>
+          <w:lang w:val="en-US"/>
+        </w:rPr>
+        <w:t>nonce</w:t>
+      </w:r>
+      <w:r>
+        <w:t>.</w:t>
+      </w:r>
+      <w:r>
+        <w:t xml:space="preserve"> Данная последовательность уникальна для каждого шифрования, не является секретной, гарантирует, что</w:t>
+      </w:r>
+      <w:r>
+        <w:t xml:space="preserve"> всегда </w:t>
+      </w:r>
+      <w:r>
+        <w:t xml:space="preserve">одно и то же </w:t>
+      </w:r>
+      <w:r>
+        <w:t xml:space="preserve">содержимое и один и тот же ключ при шифровании преобразуются в разные </w:t>
+      </w:r>
+      <w:proofErr w:type="spellStart"/>
+      <w:r>
+        <w:t>шифротексты</w:t>
+      </w:r>
+      <w:proofErr w:type="spellEnd"/>
+      <w:r>
+        <w:t>.</w:t>
+      </w:r>
+      <w:r>
+        <w:t xml:space="preserve"> </w:t>
+      </w:r>
+      <w:r>
+        <w:t>В итоге</w:t>
+      </w:r>
+      <w:r>
+        <w:t>,</w:t>
+      </w:r>
+      <w:r>
+        <w:t xml:space="preserve"> на вход алгоритма подаются содержимое заметки, криптографический ключ и байтовая последовательность </w:t>
+      </w:r>
+      <w:r>
+        <w:rPr>
+          <w:lang w:val="en-US"/>
+        </w:rPr>
+        <w:t>nonce</w:t>
+      </w:r>
+      <w:r>
+        <w:t xml:space="preserve">. </w:t>
+      </w:r>
+      <w:r>
+        <w:t>Н</w:t>
+      </w:r>
+      <w:r>
+        <w:t xml:space="preserve">а выходе алгоритма шифрования получается комбинация из байтовой последовательности </w:t>
+      </w:r>
+      <w:r>
+        <w:rPr>
+          <w:lang w:val="en-US"/>
+        </w:rPr>
+        <w:t>nonce</w:t>
+      </w:r>
+      <w:r>
+        <w:t xml:space="preserve">, </w:t>
+      </w:r>
+      <w:proofErr w:type="spellStart"/>
+      <w:r>
+        <w:t>шифротекста</w:t>
+      </w:r>
+      <w:proofErr w:type="spellEnd"/>
+      <w:r>
+        <w:t xml:space="preserve"> и тега целостности.</w:t>
+      </w:r>
+    </w:p>
+    <w:p>
+      <w:r>
+        <w:t xml:space="preserve">Далее, результат работы алгоритма шифрования </w:t>
+      </w:r>
+      <w:r>
+        <w:rPr>
+          <w:lang w:val="en-US"/>
+        </w:rPr>
+        <w:t>AES</w:t>
+      </w:r>
+      <w:r>
+        <w:t xml:space="preserve"> </w:t>
+      </w:r>
+      <w:r>
+        <w:t xml:space="preserve">кодируется с помощью формата </w:t>
+      </w:r>
+      <w:r>
+        <w:rPr>
+          <w:lang w:val="en-US"/>
+        </w:rPr>
+        <w:t>Base</w:t>
+      </w:r>
+      <w:r>
+        <w:t xml:space="preserve">64 </w:t>
+      </w:r>
+      <w:r>
+        <w:t xml:space="preserve">для сохранения бинарных данных в текстовом файле и для предотвращения возможных проблем с кодировками и другими форматами файлов. На конечном этапе к </w:t>
+      </w:r>
+      <w:proofErr w:type="spellStart"/>
+      <w:r>
+        <w:t>шифротексту</w:t>
+      </w:r>
+      <w:proofErr w:type="spellEnd"/>
+      <w:r>
+        <w:t xml:space="preserve"> добавляется заголовочная строка, которая обеспечивает однозначную идентификацию того, что файл зашифрован.</w:t>
+      </w:r>
+    </w:p>
     <w:p>
       <w:pPr>
         <w:spacing w:line="276" w:lineRule="auto"/>
@@ -16852,10 +17567,418 @@
       </w:pPr>
     </w:p>
     <w:p>
+      <w:r>
+        <w:t xml:space="preserve">В приложении </w:t>
+      </w:r>
+      <w:proofErr w:type="spellStart"/>
+      <w:r>
+        <w:rPr>
+          <w:lang w:val="en-US"/>
+        </w:rPr>
+        <w:t>Tonpad</w:t>
+      </w:r>
+      <w:proofErr w:type="spellEnd"/>
+      <w:r>
+        <w:t xml:space="preserve"> </w:t>
+      </w:r>
+      <w:r>
+        <w:t>есть возможность шифровать заметки. Для обеспечения этого используются алгоритмы шифрования</w:t>
+      </w:r>
+      <w:r>
+        <w:t xml:space="preserve">. </w:t>
+      </w:r>
+      <w:r>
+        <w:t xml:space="preserve">В приложении </w:t>
+      </w:r>
+      <w:proofErr w:type="spellStart"/>
+      <w:r>
+        <w:rPr>
+          <w:lang w:val="en-US"/>
+        </w:rPr>
+        <w:t>Tonpad</w:t>
+      </w:r>
+      <w:proofErr w:type="spellEnd"/>
+      <w:r>
+        <w:t xml:space="preserve"> для шифрования</w:t>
+      </w:r>
+      <w:r>
+        <w:t xml:space="preserve"> </w:t>
+      </w:r>
+      <w:r>
+        <w:t>используются следующие классы:</w:t>
+      </w:r>
+    </w:p>
+    <w:p>
+      <w:pPr>
+        <w:pStyle w:val="a"/>
+      </w:pPr>
+      <w:proofErr w:type="spellStart"/>
+      <w:r>
+        <w:rPr>
+          <w:i/>
+          <w:iCs/>
+          <w:lang w:val="en-US"/>
+        </w:rPr>
+        <w:t>Encryptor</w:t>
+      </w:r>
+      <w:proofErr w:type="spellEnd"/>
+      <w:r>
+        <w:rPr>
+          <w:i/>
+          <w:iCs/>
+        </w:rPr>
+        <w:t>.</w:t>
+      </w:r>
+      <w:r>
+        <w:rPr>
+          <w:i/>
+          <w:iCs/>
+          <w:lang w:val="en-US"/>
+        </w:rPr>
+        <w:t>java</w:t>
+      </w:r>
+      <w:r>
+        <w:t xml:space="preserve"> – </w:t>
+      </w:r>
+      <w:r>
+        <w:t>интерфейс, предоставляющий контракт для классов, выполняющих шифрование</w:t>
+      </w:r>
+      <w:r>
+        <w:t>;</w:t>
+      </w:r>
+    </w:p>
+    <w:p>
+      <w:pPr>
+        <w:pStyle w:val="a"/>
+      </w:pPr>
+      <w:proofErr w:type="spellStart"/>
+      <w:r>
+        <w:rPr>
+          <w:i/>
+          <w:iCs/>
+          <w:lang w:val="en-US"/>
+        </w:rPr>
+        <w:t>DerivationService</w:t>
+      </w:r>
+      <w:proofErr w:type="spellEnd"/>
+      <w:r>
+        <w:rPr>
+          <w:i/>
+          <w:iCs/>
+        </w:rPr>
+        <w:t>.</w:t>
+      </w:r>
+      <w:r>
+        <w:rPr>
+          <w:i/>
+          <w:iCs/>
+          <w:lang w:val="en-US"/>
+        </w:rPr>
+        <w:t>java</w:t>
+      </w:r>
+      <w:r>
+        <w:t xml:space="preserve"> – </w:t>
+      </w:r>
+      <w:r>
+        <w:t xml:space="preserve">интерфейс, предоставляющий контракт для классов, </w:t>
+      </w:r>
+      <w:r>
+        <w:t>выполняющих формирование криптографического ключа</w:t>
+      </w:r>
+      <w:r>
+        <w:t>;</w:t>
+      </w:r>
+    </w:p>
+    <w:p>
+      <w:pPr>
+        <w:pStyle w:val="a"/>
+      </w:pPr>
+      <w:proofErr w:type="spellStart"/>
+      <w:r>
+        <w:rPr>
+          <w:i/>
+          <w:iCs/>
+          <w:lang w:val="en-US"/>
+        </w:rPr>
+        <w:t>EncryptorFactory</w:t>
+      </w:r>
+      <w:proofErr w:type="spellEnd"/>
+      <w:r>
+        <w:rPr>
+          <w:i/>
+          <w:iCs/>
+        </w:rPr>
+        <w:t>.</w:t>
+      </w:r>
+      <w:r>
+        <w:rPr>
+          <w:i/>
+          <w:iCs/>
+          <w:lang w:val="en-US"/>
+        </w:rPr>
+        <w:t>java</w:t>
+      </w:r>
+      <w:r>
+        <w:t xml:space="preserve"> – </w:t>
+      </w:r>
+      <w:r>
+        <w:t xml:space="preserve">интерфейс, предоставляющий контракт для классов, реализующих создание объектов, реализующих интерфейс </w:t>
+      </w:r>
+      <w:proofErr w:type="spellStart"/>
+      <w:r>
+        <w:rPr>
+          <w:lang w:val="en-US"/>
+        </w:rPr>
+        <w:t>Encryptor</w:t>
+      </w:r>
+      <w:proofErr w:type="spellEnd"/>
+      <w:r>
+        <w:t>;</w:t>
+      </w:r>
+    </w:p>
+    <w:p>
+      <w:pPr>
+        <w:pStyle w:val="a"/>
+      </w:pPr>
+      <w:proofErr w:type="spellStart"/>
+      <w:r>
+        <w:rPr>
+          <w:i/>
+          <w:iCs/>
+          <w:lang w:val="en-US"/>
+        </w:rPr>
+        <w:t>VaultSession</w:t>
+      </w:r>
+      <w:proofErr w:type="spellEnd"/>
+      <w:r>
+        <w:rPr>
+          <w:i/>
+          <w:iCs/>
+        </w:rPr>
+        <w:t>.</w:t>
+      </w:r>
+      <w:r>
+        <w:rPr>
+          <w:i/>
+          <w:iCs/>
+          <w:lang w:val="en-US"/>
+        </w:rPr>
+        <w:t>java</w:t>
+      </w:r>
+      <w:r>
+        <w:t xml:space="preserve"> – </w:t>
+      </w:r>
+      <w:r>
+        <w:t xml:space="preserve">интерфейс, предоставляющий контракт для классов, </w:t>
+      </w:r>
+      <w:r>
+        <w:t>контролирующих состояние сессии, контролирующей шифрование хранилища</w:t>
+      </w:r>
+      <w:r>
+        <w:t>;</w:t>
+      </w:r>
+    </w:p>
+    <w:p>
+      <w:pPr>
+        <w:pStyle w:val="a"/>
+      </w:pPr>
+      <w:proofErr w:type="spellStart"/>
+      <w:r>
+        <w:rPr>
+          <w:i/>
+          <w:iCs/>
+          <w:lang w:val="en-US"/>
+        </w:rPr>
+        <w:lastRenderedPageBreak/>
+        <w:t>DerivationServiceImpl</w:t>
+      </w:r>
+      <w:proofErr w:type="spellEnd"/>
+      <w:r>
+        <w:rPr>
+          <w:i/>
+          <w:iCs/>
+        </w:rPr>
+        <w:t>.</w:t>
+      </w:r>
+      <w:r>
+        <w:rPr>
+          <w:i/>
+          <w:iCs/>
+          <w:lang w:val="en-US"/>
+        </w:rPr>
+        <w:t>java</w:t>
+      </w:r>
+      <w:r>
+        <w:t xml:space="preserve"> – </w:t>
+      </w:r>
+      <w:r>
+        <w:t>класс, ответственный за формирование криптографического ключа на основе пароля</w:t>
+      </w:r>
+      <w:r>
+        <w:t>;</w:t>
+      </w:r>
+    </w:p>
+    <w:p>
+      <w:pPr>
+        <w:pStyle w:val="a"/>
+      </w:pPr>
+      <w:proofErr w:type="spellStart"/>
+      <w:r>
+        <w:rPr>
+          <w:i/>
+          <w:iCs/>
+          <w:lang w:val="en-US"/>
+        </w:rPr>
+        <w:t>AesGsmEncryptor</w:t>
+      </w:r>
+      <w:proofErr w:type="spellEnd"/>
+      <w:r>
+        <w:rPr>
+          <w:i/>
+          <w:iCs/>
+        </w:rPr>
+        <w:t>.</w:t>
+      </w:r>
+      <w:r>
+        <w:rPr>
+          <w:i/>
+          <w:iCs/>
+          <w:lang w:val="en-US"/>
+        </w:rPr>
+        <w:t>java</w:t>
+      </w:r>
+      <w:r>
+        <w:t xml:space="preserve"> –</w:t>
+      </w:r>
+      <w:r>
+        <w:t xml:space="preserve"> </w:t>
+      </w:r>
+      <w:r>
+        <w:t>класс, ответственный за шифрование входных данных с использованием криптографического ключа</w:t>
+      </w:r>
+      <w:r>
+        <w:t>;</w:t>
+      </w:r>
+      <w:r>
+        <w:t xml:space="preserve"> </w:t>
+      </w:r>
+    </w:p>
+    <w:p>
+      <w:pPr>
+        <w:pStyle w:val="a"/>
+      </w:pPr>
+      <w:proofErr w:type="spellStart"/>
+      <w:r>
+        <w:rPr>
+          <w:i/>
+          <w:iCs/>
+        </w:rPr>
+        <w:t>EncryptorFactoryImpl</w:t>
+      </w:r>
+      <w:proofErr w:type="spellEnd"/>
+      <w:r>
+        <w:rPr>
+          <w:i/>
+          <w:iCs/>
+        </w:rPr>
+        <w:t>.</w:t>
+      </w:r>
+      <w:r>
+        <w:rPr>
+          <w:i/>
+          <w:iCs/>
+          <w:lang w:val="en-US"/>
+        </w:rPr>
+        <w:t>java</w:t>
+      </w:r>
+      <w:r>
+        <w:t xml:space="preserve"> –</w:t>
+      </w:r>
+      <w:r>
+        <w:t xml:space="preserve"> </w:t>
+      </w:r>
+      <w:r>
+        <w:t>класс, ответственный за</w:t>
+      </w:r>
+      <w:r>
+        <w:t xml:space="preserve"> создание объектов, реализующих интерфейс </w:t>
+      </w:r>
+      <w:proofErr w:type="spellStart"/>
+      <w:r>
+        <w:rPr>
+          <w:lang w:val="en-US"/>
+        </w:rPr>
+        <w:t>Encryptor</w:t>
+      </w:r>
+      <w:proofErr w:type="spellEnd"/>
+      <w:r>
+        <w:t>;</w:t>
+      </w:r>
+    </w:p>
+    <w:p>
+      <w:pPr>
+        <w:pStyle w:val="a"/>
+      </w:pPr>
+      <w:proofErr w:type="spellStart"/>
+      <w:r>
+        <w:rPr>
+          <w:i/>
+          <w:iCs/>
+          <w:lang w:val="en-US"/>
+        </w:rPr>
+        <w:t>Default</w:t>
+      </w:r>
+      <w:r>
+        <w:rPr>
+          <w:i/>
+          <w:iCs/>
+          <w:lang w:val="en-US"/>
+        </w:rPr>
+        <w:t>VaultSession</w:t>
+      </w:r>
+      <w:proofErr w:type="spellEnd"/>
+      <w:r>
+        <w:rPr>
+          <w:i/>
+          <w:iCs/>
+        </w:rPr>
+        <w:t>.</w:t>
+      </w:r>
+      <w:r>
+        <w:rPr>
+          <w:i/>
+          <w:iCs/>
+          <w:lang w:val="en-US"/>
+        </w:rPr>
+        <w:t>java</w:t>
+      </w:r>
+      <w:r>
+        <w:rPr>
+          <w:iCs/>
+        </w:rPr>
+        <w:t xml:space="preserve"> – </w:t>
+      </w:r>
+      <w:r>
+        <w:rPr>
+          <w:iCs/>
+        </w:rPr>
+        <w:t>класс, ответственный за контроль сессии, предоставление текущего состояния сессии, управление сессией и предоставления необходимых данных на основе параметров текущей сессии.</w:t>
+      </w:r>
+      <w:bookmarkStart w:id="66" w:name="_GoBack"/>
+      <w:bookmarkEnd w:id="66"/>
+    </w:p>
+    <w:p>
+      <w:pPr>
+        <w:rPr>
+          <w:highlight w:val="yellow"/>
+        </w:rPr>
+      </w:pPr>
+    </w:p>
+    <w:p>
       <w:pPr>
         <w:pStyle w:val="3"/>
       </w:pPr>
-      <w:bookmarkStart w:id="66" w:name="_Toc216016575"/>
+      <w:bookmarkStart w:id="67" w:name="_Toc216016575"/>
       <w:r>
         <w:t>Основные модули текстового движка (</w:t>
       </w:r>
@@ -16877,7 +18000,7 @@
       <w:r>
         <w:t>)</w:t>
       </w:r>
-      <w:bookmarkEnd w:id="66"/>
+      <w:bookmarkEnd w:id="67"/>
     </w:p>
     <w:p>
       <w:r>
@@ -17081,8 +18204,150 @@
           <w:iCs/>
           <w:lang w:val="en-US"/>
         </w:rPr>
+        <w:t>editor</w:t>
+      </w:r>
+      <w:r>
+        <w:rPr>
+          <w:i/>
+          <w:iCs/>
+        </w:rPr>
+        <w:t>.</w:t>
+      </w:r>
+      <w:r>
+        <w:rPr>
+          <w:i/>
+          <w:iCs/>
+          <w:lang w:val="en-US"/>
+        </w:rPr>
+        <w:t>js</w:t>
+      </w:r>
+      <w:r>
+        <w:t xml:space="preserve"> – </w:t>
+      </w:r>
+      <w:r>
+        <w:t>файл с основным классом текстового движка, который отвечает за все его возможности</w:t>
+      </w:r>
+      <w:r>
+        <w:t>;</w:t>
+      </w:r>
+    </w:p>
+    <w:p>
+      <w:pPr>
+        <w:pStyle w:val="a"/>
+      </w:pPr>
+      <w:r>
+        <w:rPr>
+          <w:i/>
+          <w:iCs/>
+          <w:lang w:val="en-US"/>
+        </w:rPr>
+        <w:t>index</w:t>
+      </w:r>
+      <w:r>
+        <w:rPr>
+          <w:i/>
+          <w:iCs/>
+        </w:rPr>
+        <w:t>.</w:t>
+      </w:r>
+      <w:r>
+        <w:rPr>
+          <w:i/>
+          <w:iCs/>
+          <w:lang w:val="en-US"/>
+        </w:rPr>
+        <w:t>js</w:t>
+      </w:r>
+      <w:r>
+        <w:t xml:space="preserve"> – </w:t>
+      </w:r>
+      <w:r>
+        <w:t>точка загрузки текстового движка</w:t>
+      </w:r>
+      <w:r>
+        <w:t>;</w:t>
+      </w:r>
+    </w:p>
+    <w:p>
+      <w:pPr>
+        <w:pStyle w:val="a"/>
+      </w:pPr>
+      <w:r>
+        <w:rPr>
+          <w:lang w:val="en-US"/>
+        </w:rPr>
+        <w:t>rollup</w:t>
+      </w:r>
+      <w:r>
+        <w:t>.</w:t>
+      </w:r>
+      <w:r>
+        <w:rPr>
+          <w:lang w:val="en-US"/>
+        </w:rPr>
+        <w:t>config</w:t>
+      </w:r>
+      <w:r>
+        <w:t>.</w:t>
+      </w:r>
+      <w:r>
+        <w:rPr>
+          <w:lang w:val="en-US"/>
+        </w:rPr>
+        <w:t>js</w:t>
+      </w:r>
+      <w:r>
+        <w:t xml:space="preserve"> – </w:t>
+      </w:r>
+      <w:r>
+        <w:t>конфигурационный файл для сборки движка из набора отдельных модулей</w:t>
+      </w:r>
+      <w:r>
+        <w:t>;</w:t>
+      </w:r>
+    </w:p>
+    <w:p>
+      <w:pPr>
+        <w:pStyle w:val="a"/>
+      </w:pPr>
+      <w:r>
+        <w:rPr>
+          <w:i/>
+          <w:iCs/>
+          <w:lang w:val="en-US"/>
+        </w:rPr>
         <w:lastRenderedPageBreak/>
-        <w:t>editor</w:t>
+        <w:t>schema</w:t>
+      </w:r>
+      <w:r>
+        <w:rPr>
+          <w:i/>
+          <w:iCs/>
+        </w:rPr>
+        <w:t>/</w:t>
+      </w:r>
+      <w:r>
+        <w:rPr>
+          <w:i/>
+          <w:iCs/>
+          <w:lang w:val="en-US"/>
+        </w:rPr>
+        <w:t>markdown</w:t>
+      </w:r>
+      <w:r>
+        <w:rPr>
+          <w:i/>
+          <w:iCs/>
+        </w:rPr>
+        <w:t>-</w:t>
+      </w:r>
+      <w:r>
+        <w:rPr>
+          <w:i/>
+          <w:iCs/>
+          <w:lang w:val="en-US"/>
+        </w:rPr>
+        <w:t>schema</w:t>
       </w:r>
       <w:r>
         <w:rPr>
@@ -17103,7 +18368,43 @@
         <w:t xml:space="preserve"> – </w:t>
       </w:r>
       <w:r>
-        <w:t>файл с основным классом текстового движка, который отвечает за все его возможности</w:t>
+        <w:t>схема</w:t>
+      </w:r>
+      <w:r>
+        <w:t xml:space="preserve"> </w:t>
+      </w:r>
+      <w:r>
+        <w:rPr>
+          <w:lang w:val="en-US"/>
+        </w:rPr>
+        <w:t>ProseMirror</w:t>
+      </w:r>
+      <w:r>
+        <w:t xml:space="preserve"> </w:t>
+      </w:r>
+      <w:r>
+        <w:rPr>
+          <w:lang w:val="en-US"/>
+        </w:rPr>
+        <w:t>c</w:t>
+      </w:r>
+      <w:r>
+        <w:t xml:space="preserve"> </w:t>
+      </w:r>
+      <w:r>
+        <w:t>узлами</w:t>
+      </w:r>
+      <w:r>
+        <w:t xml:space="preserve">, </w:t>
+      </w:r>
+      <w:r>
+        <w:t xml:space="preserve">описывающими основные конструкции </w:t>
+      </w:r>
+      <w:r>
+        <w:rPr>
+          <w:lang w:val="en-US"/>
+        </w:rPr>
+        <w:t>Markdown</w:t>
       </w:r>
       <w:r>
         <w:t>;</w:t>
@@ -17119,7 +18420,37 @@
           <w:iCs/>
           <w:lang w:val="en-US"/>
         </w:rPr>
-        <w:t>index</w:t>
+        <w:t>serializer</w:t>
+      </w:r>
+      <w:r>
+        <w:rPr>
+          <w:i/>
+          <w:iCs/>
+        </w:rPr>
+        <w:t>/</w:t>
+      </w:r>
+      <w:r>
+        <w:rPr>
+          <w:i/>
+          <w:iCs/>
+          <w:lang w:val="en-US"/>
+        </w:rPr>
+        <w:t>markdown</w:t>
+      </w:r>
+      <w:r>
+        <w:rPr>
+          <w:i/>
+          <w:iCs/>
+        </w:rPr>
+        <w:t>-</w:t>
+      </w:r>
+      <w:r>
+        <w:rPr>
+          <w:i/>
+          <w:iCs/>
+          <w:lang w:val="en-US"/>
+        </w:rPr>
+        <w:t>serializer</w:t>
       </w:r>
       <w:r>
         <w:rPr>
@@ -17140,7 +18471,28 @@
         <w:t xml:space="preserve"> – </w:t>
       </w:r>
       <w:r>
-        <w:t>точка загрузки текстового движка</w:t>
+        <w:t>улучшенная</w:t>
+      </w:r>
+      <w:r>
+        <w:t xml:space="preserve"> </w:t>
+      </w:r>
+      <w:r>
+        <w:t xml:space="preserve">версия стандартного сериализатора в </w:t>
+      </w:r>
+      <w:r>
+        <w:rPr>
+          <w:lang w:val="en-US"/>
+        </w:rPr>
+        <w:t>Markdown</w:t>
+      </w:r>
+      <w:r>
+        <w:t>-формат</w:t>
+      </w:r>
+      <w:r>
+        <w:t xml:space="preserve"> </w:t>
+      </w:r>
+      <w:r>
+        <w:t>для работы с текущей версией текстового движка</w:t>
       </w:r>
       <w:r>
         <w:t>;</w:t>
@@ -17152,24 +18504,132 @@
       </w:pPr>
       <w:r>
         <w:rPr>
-          <w:lang w:val="en-US"/>
-        </w:rPr>
-        <w:t>rollup</w:t>
-      </w:r>
-      <w:r>
+          <w:i/>
+          <w:iCs/>
+          <w:lang w:val="en-US"/>
+        </w:rPr>
+        <w:t>core</w:t>
+      </w:r>
+      <w:r>
+        <w:rPr>
+          <w:i/>
+          <w:iCs/>
+        </w:rPr>
+        <w:t>/</w:t>
+      </w:r>
+      <w:r>
+        <w:rPr>
+          <w:i/>
+          <w:iCs/>
+          <w:lang w:val="en-US"/>
+        </w:rPr>
+        <w:t>node</w:t>
+      </w:r>
+      <w:r>
+        <w:rPr>
+          <w:i/>
+          <w:iCs/>
+        </w:rPr>
+        <w:t>-</w:t>
+      </w:r>
+      <w:r>
+        <w:rPr>
+          <w:i/>
+          <w:iCs/>
+          <w:lang w:val="en-US"/>
+        </w:rPr>
+        <w:t>converter</w:t>
+      </w:r>
+      <w:r>
+        <w:rPr>
+          <w:i/>
+          <w:iCs/>
+        </w:rPr>
         <w:t>.</w:t>
       </w:r>
       <w:r>
         <w:rPr>
-          <w:lang w:val="en-US"/>
-        </w:rPr>
-        <w:t>config</w:t>
-      </w:r>
-      <w:r>
+          <w:i/>
+          <w:iCs/>
+          <w:lang w:val="en-US"/>
+        </w:rPr>
+        <w:t>js</w:t>
+      </w:r>
+      <w:r>
+        <w:t xml:space="preserve"> – </w:t>
+      </w:r>
+      <w:r>
+        <w:t>модуль, отвечающий за конструирование</w:t>
+      </w:r>
+      <w:r>
+        <w:t>/</w:t>
+      </w:r>
+      <w:r>
+        <w:t xml:space="preserve">деконструирование узлов схемы </w:t>
+      </w:r>
+      <w:r>
+        <w:rPr>
+          <w:lang w:val="en-US"/>
+        </w:rPr>
+        <w:t>ProseMirror</w:t>
+      </w:r>
+      <w:r>
+        <w:t>;</w:t>
+      </w:r>
+    </w:p>
+    <w:p>
+      <w:pPr>
+        <w:pStyle w:val="a"/>
+      </w:pPr>
+      <w:r>
+        <w:rPr>
+          <w:i/>
+          <w:iCs/>
+          <w:lang w:val="en-US"/>
+        </w:rPr>
+        <w:t>core</w:t>
+      </w:r>
+      <w:r>
+        <w:rPr>
+          <w:i/>
+          <w:iCs/>
+        </w:rPr>
+        <w:t>/</w:t>
+      </w:r>
+      <w:r>
+        <w:rPr>
+          <w:i/>
+          <w:iCs/>
+          <w:lang w:val="en-US"/>
+        </w:rPr>
+        <w:t>node</w:t>
+      </w:r>
+      <w:r>
+        <w:rPr>
+          <w:i/>
+          <w:iCs/>
+        </w:rPr>
+        <w:t>-</w:t>
+      </w:r>
+      <w:r>
+        <w:rPr>
+          <w:i/>
+          <w:iCs/>
+          <w:lang w:val="en-US"/>
+        </w:rPr>
+        <w:t>reconstructor</w:t>
+      </w:r>
+      <w:r>
+        <w:rPr>
+          <w:i/>
+          <w:iCs/>
+        </w:rPr>
         <w:t>.</w:t>
       </w:r>
       <w:r>
         <w:rPr>
+          <w:i/>
+          <w:iCs/>
           <w:lang w:val="en-US"/>
         </w:rPr>
         <w:t>js</w:t>
@@ -17178,7 +18638,113 @@
         <w:t xml:space="preserve"> – </w:t>
       </w:r>
       <w:r>
-        <w:t>конфигурационный файл для сборки движка из набора отдельных модулей</w:t>
+        <w:t>модуль</w:t>
+      </w:r>
+      <w:r>
+        <w:t xml:space="preserve">, </w:t>
+      </w:r>
+      <w:r>
+        <w:t>отвечающий</w:t>
+      </w:r>
+      <w:r>
+        <w:t xml:space="preserve"> </w:t>
+      </w:r>
+      <w:r>
+        <w:t>за реконструирование узлов и содержащихся в них марок из параграфов</w:t>
+      </w:r>
+      <w:r>
+        <w:t xml:space="preserve">; </w:t>
+      </w:r>
+      <w:r>
+        <w:t xml:space="preserve">кроме своего прямого назначения используется также как парсер </w:t>
+      </w:r>
+      <w:r>
+        <w:rPr>
+          <w:lang w:val="en-US"/>
+        </w:rPr>
+        <w:t>Markdown</w:t>
+      </w:r>
+      <w:r>
+        <w:t>-контента</w:t>
+      </w:r>
+      <w:r>
+        <w:t xml:space="preserve"> (</w:t>
+      </w:r>
+      <w:r>
+        <w:t>данная операция тоже представляет собой реконструирование</w:t>
+      </w:r>
+      <w:r>
+        <w:t>);</w:t>
+      </w:r>
+    </w:p>
+    <w:p>
+      <w:pPr>
+        <w:pStyle w:val="a"/>
+      </w:pPr>
+      <w:r>
+        <w:rPr>
+          <w:i/>
+          <w:iCs/>
+          <w:lang w:val="en-US"/>
+        </w:rPr>
+        <w:t>core</w:t>
+      </w:r>
+      <w:r>
+        <w:rPr>
+          <w:i/>
+          <w:iCs/>
+        </w:rPr>
+        <w:t>/</w:t>
+      </w:r>
+      <w:r>
+        <w:rPr>
+          <w:i/>
+          <w:iCs/>
+          <w:lang w:val="en-US"/>
+        </w:rPr>
+        <w:t>node</w:t>
+      </w:r>
+      <w:r>
+        <w:rPr>
+          <w:i/>
+          <w:iCs/>
+        </w:rPr>
+        <w:t>-</w:t>
+      </w:r>
+      <w:r>
+        <w:rPr>
+          <w:i/>
+          <w:iCs/>
+          <w:lang w:val="en-US"/>
+        </w:rPr>
+        <w:t>merger</w:t>
+      </w:r>
+      <w:r>
+        <w:rPr>
+          <w:i/>
+          <w:iCs/>
+        </w:rPr>
+        <w:t>.</w:t>
+      </w:r>
+      <w:r>
+        <w:rPr>
+          <w:i/>
+          <w:iCs/>
+          <w:lang w:val="en-US"/>
+        </w:rPr>
+        <w:t>js</w:t>
+      </w:r>
+      <w:r>
+        <w:t xml:space="preserve"> – </w:t>
+      </w:r>
+      <w:r>
+        <w:t>модуль</w:t>
+      </w:r>
+      <w:r>
+        <w:t xml:space="preserve">, </w:t>
+      </w:r>
+      <w:r>
+        <w:t>отвечающий за объединение узлов</w:t>
       </w:r>
       <w:r>
         <w:t>;</w:t>
@@ -17194,7 +18760,7 @@
           <w:iCs/>
           <w:lang w:val="en-US"/>
         </w:rPr>
-        <w:t>schema</w:t>
+        <w:t>core</w:t>
       </w:r>
       <w:r>
         <w:rPr>
@@ -17209,7 +18775,7 @@
           <w:iCs/>
           <w:lang w:val="en-US"/>
         </w:rPr>
-        <w:t>markdown</w:t>
+        <w:t>node</w:t>
       </w:r>
       <w:r>
         <w:rPr>
@@ -17224,7 +18790,7 @@
           <w:iCs/>
           <w:lang w:val="en-US"/>
         </w:rPr>
-        <w:t>schema</w:t>
+        <w:t>inputter</w:t>
       </w:r>
       <w:r>
         <w:rPr>
@@ -17242,40 +18808,250 @@
         <w:t>js</w:t>
       </w:r>
       <w:r>
+        <w:t xml:space="preserve"> </w:t>
+      </w:r>
+      <w:r>
+        <w:t>–</w:t>
+      </w:r>
+      <w:r>
+        <w:t xml:space="preserve"> </w:t>
+      </w:r>
+      <w:r>
+        <w:t>модуль</w:t>
+      </w:r>
+      <w:r>
+        <w:t xml:space="preserve">, </w:t>
+      </w:r>
+      <w:r>
+        <w:t>отвечающий за обработку ввода символов в узел, удаления символов или операций вставки текста</w:t>
+      </w:r>
+      <w:r>
+        <w:t>;</w:t>
+      </w:r>
+    </w:p>
+    <w:p>
+      <w:pPr>
+        <w:pStyle w:val="a"/>
+      </w:pPr>
+      <w:r>
+        <w:rPr>
+          <w:i/>
+          <w:iCs/>
+          <w:lang w:val="en-US"/>
+        </w:rPr>
+        <w:t>core</w:t>
+      </w:r>
+      <w:r>
+        <w:rPr>
+          <w:i/>
+          <w:iCs/>
+        </w:rPr>
+        <w:t>/</w:t>
+      </w:r>
+      <w:r>
+        <w:rPr>
+          <w:i/>
+          <w:iCs/>
+          <w:lang w:val="en-US"/>
+        </w:rPr>
+        <w:t>node</w:t>
+      </w:r>
+      <w:r>
+        <w:rPr>
+          <w:i/>
+          <w:iCs/>
+        </w:rPr>
+        <w:t>-</w:t>
+      </w:r>
+      <w:r>
+        <w:rPr>
+          <w:i/>
+          <w:iCs/>
+          <w:lang w:val="en-US"/>
+        </w:rPr>
+        <w:t>splitter</w:t>
+      </w:r>
+      <w:r>
+        <w:rPr>
+          <w:i/>
+          <w:iCs/>
+        </w:rPr>
+        <w:t>.</w:t>
+      </w:r>
+      <w:r>
+        <w:rPr>
+          <w:i/>
+          <w:iCs/>
+          <w:lang w:val="en-US"/>
+        </w:rPr>
+        <w:t>js</w:t>
+      </w:r>
+      <w:r>
         <w:t xml:space="preserve"> – </w:t>
       </w:r>
       <w:r>
-        <w:t>схема</w:t>
-      </w:r>
-      <w:r>
-        <w:t xml:space="preserve"> </w:t>
-      </w:r>
-      <w:r>
-        <w:rPr>
-          <w:lang w:val="en-US"/>
-        </w:rPr>
-        <w:t>ProseMirror</w:t>
-      </w:r>
-      <w:r>
-        <w:t xml:space="preserve"> </w:t>
-      </w:r>
-      <w:r>
-        <w:rPr>
-          <w:lang w:val="en-US"/>
-        </w:rPr>
-        <w:t>c</w:t>
-      </w:r>
-      <w:r>
-        <w:t xml:space="preserve"> </w:t>
-      </w:r>
-      <w:r>
-        <w:t>узлами</w:t>
+        <w:t>модуль</w:t>
       </w:r>
       <w:r>
         <w:t xml:space="preserve">, </w:t>
       </w:r>
       <w:r>
-        <w:t xml:space="preserve">описывающими основные конструкции </w:t>
+        <w:t>отвечающий за разделение узла</w:t>
+      </w:r>
+      <w:r>
+        <w:t xml:space="preserve">, </w:t>
+      </w:r>
+      <w:r>
+        <w:t xml:space="preserve">которое может произойти по нажатию </w:t>
+      </w:r>
+      <w:r>
+        <w:rPr>
+          <w:lang w:val="en-US"/>
+        </w:rPr>
+        <w:t>Enter;</w:t>
+      </w:r>
+    </w:p>
+    <w:p>
+      <w:pPr>
+        <w:pStyle w:val="a"/>
+      </w:pPr>
+      <w:r>
+        <w:rPr>
+          <w:i/>
+          <w:iCs/>
+          <w:lang w:val="en-US"/>
+        </w:rPr>
+        <w:t>core</w:t>
+      </w:r>
+      <w:r>
+        <w:rPr>
+          <w:i/>
+          <w:iCs/>
+        </w:rPr>
+        <w:t>/</w:t>
+      </w:r>
+      <w:r>
+        <w:rPr>
+          <w:i/>
+          <w:iCs/>
+          <w:lang w:val="en-US"/>
+        </w:rPr>
+        <w:t>node</w:t>
+      </w:r>
+      <w:r>
+        <w:rPr>
+          <w:i/>
+          <w:iCs/>
+        </w:rPr>
+        <w:t>-</w:t>
+      </w:r>
+      <w:r>
+        <w:rPr>
+          <w:i/>
+          <w:iCs/>
+          <w:lang w:val="en-US"/>
+        </w:rPr>
+        <w:t>selector</w:t>
+      </w:r>
+      <w:r>
+        <w:rPr>
+          <w:i/>
+          <w:iCs/>
+        </w:rPr>
+        <w:t>.</w:t>
+      </w:r>
+      <w:r>
+        <w:rPr>
+          <w:i/>
+          <w:iCs/>
+          <w:lang w:val="en-US"/>
+        </w:rPr>
+        <w:t>js</w:t>
+      </w:r>
+      <w:r>
+        <w:t xml:space="preserve"> – </w:t>
+      </w:r>
+      <w:r>
+        <w:t>модуль, отвечающий за работу с выделением текста – копирование или удаление выделенного фрагмента</w:t>
+      </w:r>
+      <w:r>
+        <w:t>;</w:t>
+      </w:r>
+    </w:p>
+    <w:p>
+      <w:pPr>
+        <w:pStyle w:val="a"/>
+      </w:pPr>
+      <w:r>
+        <w:rPr>
+          <w:i/>
+          <w:iCs/>
+          <w:lang w:val="en-US"/>
+        </w:rPr>
+        <w:t>plugins</w:t>
+      </w:r>
+      <w:r>
+        <w:rPr>
+          <w:i/>
+          <w:iCs/>
+        </w:rPr>
+        <w:t>/</w:t>
+      </w:r>
+      <w:r>
+        <w:rPr>
+          <w:i/>
+          <w:iCs/>
+          <w:lang w:val="en-US"/>
+        </w:rPr>
+        <w:t>block</w:t>
+      </w:r>
+      <w:r>
+        <w:rPr>
+          <w:i/>
+          <w:iCs/>
+        </w:rPr>
+        <w:t>-</w:t>
+      </w:r>
+      <w:r>
+        <w:rPr>
+          <w:i/>
+          <w:iCs/>
+          <w:lang w:val="en-US"/>
+        </w:rPr>
+        <w:t>navigation</w:t>
+      </w:r>
+      <w:r>
+        <w:rPr>
+          <w:i/>
+          <w:iCs/>
+        </w:rPr>
+        <w:t>.</w:t>
+      </w:r>
+      <w:r>
+        <w:rPr>
+          <w:i/>
+          <w:iCs/>
+          <w:lang w:val="en-US"/>
+        </w:rPr>
+        <w:t>js</w:t>
+      </w:r>
+      <w:r>
+        <w:t xml:space="preserve"> – </w:t>
+      </w:r>
+      <w:r>
+        <w:t>плагин</w:t>
+      </w:r>
+      <w:r>
+        <w:t xml:space="preserve"> </w:t>
+      </w:r>
+      <w:r>
+        <w:t>для</w:t>
+      </w:r>
+      <w:r>
+        <w:t xml:space="preserve"> </w:t>
+      </w:r>
+      <w:r>
+        <w:t xml:space="preserve">правильного управления позициями курсора при перемещении между узлами (корректно обрабатывает специальные символы </w:t>
       </w:r>
       <w:r>
         <w:rPr>
@@ -17284,6 +19060,9 @@
         <w:t>Markdown</w:t>
       </w:r>
       <w:r>
+        <w:t>)</w:t>
+      </w:r>
+      <w:r>
         <w:t>;</w:t>
       </w:r>
     </w:p>
@@ -17297,7 +19076,7 @@
           <w:iCs/>
           <w:lang w:val="en-US"/>
         </w:rPr>
-        <w:t>serializer</w:t>
+        <w:t>plugins</w:t>
       </w:r>
       <w:r>
         <w:rPr>
@@ -17312,7 +19091,86 @@
           <w:iCs/>
           <w:lang w:val="en-US"/>
         </w:rPr>
-        <w:t>markdown</w:t>
+        <w:t>clipboard</w:t>
+      </w:r>
+      <w:r>
+        <w:rPr>
+          <w:i/>
+          <w:iCs/>
+        </w:rPr>
+        <w:t>.</w:t>
+      </w:r>
+      <w:r>
+        <w:rPr>
+          <w:i/>
+          <w:iCs/>
+          <w:lang w:val="en-US"/>
+        </w:rPr>
+        <w:t>js</w:t>
+      </w:r>
+      <w:r>
+        <w:t xml:space="preserve"> – </w:t>
+      </w:r>
+      <w:r>
+        <w:t>плагин</w:t>
+      </w:r>
+      <w:r>
+        <w:t xml:space="preserve"> </w:t>
+      </w:r>
+      <w:r>
+        <w:t xml:space="preserve">для обработки операций вставки, копирования, вырезания и </w:t>
+      </w:r>
+      <w:r>
+        <w:rPr>
+          <w:lang w:val="en-US"/>
+        </w:rPr>
+        <w:t>Drag</w:t>
+      </w:r>
+      <w:r>
+        <w:t>&amp;</w:t>
+      </w:r>
+      <w:r>
+        <w:rPr>
+          <w:lang w:val="en-US"/>
+        </w:rPr>
+        <w:t>Drop</w:t>
+      </w:r>
+      <w:r>
+        <w:t xml:space="preserve"> </w:t>
+      </w:r>
+      <w:r>
+        <w:t>текста</w:t>
+      </w:r>
+      <w:r>
+        <w:t>;</w:t>
+      </w:r>
+    </w:p>
+    <w:p>
+      <w:pPr>
+        <w:pStyle w:val="a"/>
+      </w:pPr>
+      <w:r>
+        <w:rPr>
+          <w:i/>
+          <w:iCs/>
+          <w:lang w:val="en-US"/>
+        </w:rPr>
+        <w:t>plugins</w:t>
+      </w:r>
+      <w:r>
+        <w:rPr>
+          <w:i/>
+          <w:iCs/>
+        </w:rPr>
+        <w:t>/</w:t>
+      </w:r>
+      <w:r>
+        <w:rPr>
+          <w:i/>
+          <w:iCs/>
+          <w:lang w:val="en-US"/>
+        </w:rPr>
+        <w:t>disable</w:t>
       </w:r>
       <w:r>
         <w:rPr>
@@ -17327,7 +19185,7 @@
           <w:iCs/>
           <w:lang w:val="en-US"/>
         </w:rPr>
-        <w:t>serializer</w:t>
+        <w:t>insert</w:t>
       </w:r>
       <w:r>
         <w:rPr>
@@ -17348,28 +19206,19 @@
         <w:t xml:space="preserve"> – </w:t>
       </w:r>
       <w:r>
-        <w:t>улучшенная</w:t>
-      </w:r>
-      <w:r>
-        <w:t xml:space="preserve"> </w:t>
-      </w:r>
-      <w:r>
-        <w:t xml:space="preserve">версия стандартного сериализатора в </w:t>
-      </w:r>
-      <w:r>
-        <w:rPr>
-          <w:lang w:val="en-US"/>
-        </w:rPr>
-        <w:t>Markdown</w:t>
-      </w:r>
-      <w:r>
-        <w:t>-формат</w:t>
-      </w:r>
-      <w:r>
-        <w:t xml:space="preserve"> </w:t>
-      </w:r>
-      <w:r>
-        <w:t>для работы с текущей версией текстового движка</w:t>
+        <w:t>плагин</w:t>
+      </w:r>
+      <w:r>
+        <w:t xml:space="preserve">, </w:t>
+      </w:r>
+      <w:r>
+        <w:t>отключающий</w:t>
+      </w:r>
+      <w:r>
+        <w:t xml:space="preserve"> </w:t>
+      </w:r>
+      <w:r>
+        <w:t>возможность использования режима замены мыши, чтобы не прописывать для него отдельную логику</w:t>
       </w:r>
       <w:r>
         <w:t>;</w:t>
@@ -17385,7 +19234,7 @@
           <w:iCs/>
           <w:lang w:val="en-US"/>
         </w:rPr>
-        <w:t>core</w:t>
+        <w:t>plugins</w:t>
       </w:r>
       <w:r>
         <w:rPr>
@@ -17400,22 +19249,7 @@
           <w:iCs/>
           <w:lang w:val="en-US"/>
         </w:rPr>
-        <w:t>node</w:t>
-      </w:r>
-      <w:r>
-        <w:rPr>
-          <w:i/>
-          <w:iCs/>
-        </w:rPr>
-        <w:t>-</w:t>
-      </w:r>
-      <w:r>
-        <w:rPr>
-          <w:i/>
-          <w:iCs/>
-          <w:lang w:val="en-US"/>
-        </w:rPr>
-        <w:t>converter</w:t>
+        <w:t>input</w:t>
       </w:r>
       <w:r>
         <w:rPr>
@@ -17436,587 +19270,7 @@
         <w:t xml:space="preserve"> – </w:t>
       </w:r>
       <w:r>
-        <w:t>модуль, отвечающий за конструирование</w:t>
-      </w:r>
-      <w:r>
-        <w:t>/</w:t>
-      </w:r>
-      <w:r>
-        <w:t xml:space="preserve">деконструирование узлов схемы </w:t>
-      </w:r>
-      <w:r>
-        <w:rPr>
-          <w:lang w:val="en-US"/>
-        </w:rPr>
-        <w:t>ProseMirror</w:t>
-      </w:r>
-      <w:r>
-        <w:t>;</w:t>
-      </w:r>
-    </w:p>
-    <w:p>
-      <w:pPr>
-        <w:pStyle w:val="a"/>
-      </w:pPr>
-      <w:r>
-        <w:rPr>
-          <w:i/>
-          <w:iCs/>
-          <w:lang w:val="en-US"/>
-        </w:rPr>
-        <w:t>core</w:t>
-      </w:r>
-      <w:r>
-        <w:rPr>
-          <w:i/>
-          <w:iCs/>
-        </w:rPr>
-        <w:t>/</w:t>
-      </w:r>
-      <w:r>
-        <w:rPr>
-          <w:i/>
-          <w:iCs/>
-          <w:lang w:val="en-US"/>
-        </w:rPr>
-        <w:t>node</w:t>
-      </w:r>
-      <w:r>
-        <w:rPr>
-          <w:i/>
-          <w:iCs/>
-        </w:rPr>
-        <w:t>-</w:t>
-      </w:r>
-      <w:r>
-        <w:rPr>
-          <w:i/>
-          <w:iCs/>
-          <w:lang w:val="en-US"/>
-        </w:rPr>
-        <w:t>reconstructor</w:t>
-      </w:r>
-      <w:r>
-        <w:rPr>
-          <w:i/>
-          <w:iCs/>
-        </w:rPr>
-        <w:t>.</w:t>
-      </w:r>
-      <w:r>
-        <w:rPr>
-          <w:i/>
-          <w:iCs/>
-          <w:lang w:val="en-US"/>
-        </w:rPr>
-        <w:t>js</w:t>
-      </w:r>
-      <w:r>
-        <w:t xml:space="preserve"> – </w:t>
-      </w:r>
-      <w:r>
-        <w:t>модуль</w:t>
-      </w:r>
-      <w:r>
-        <w:t xml:space="preserve">, </w:t>
-      </w:r>
-      <w:r>
-        <w:t>отвечающий</w:t>
-      </w:r>
-      <w:r>
-        <w:t xml:space="preserve"> </w:t>
-      </w:r>
-      <w:r>
-        <w:t>за реконструирование узлов и содержащихся в них марок из параграфов</w:t>
-      </w:r>
-      <w:r>
-        <w:t xml:space="preserve">; </w:t>
-      </w:r>
-      <w:r>
-        <w:t xml:space="preserve">кроме своего прямого назначения используется также как парсер </w:t>
-      </w:r>
-      <w:r>
-        <w:rPr>
-          <w:lang w:val="en-US"/>
-        </w:rPr>
-        <w:t>Markdown</w:t>
-      </w:r>
-      <w:r>
-        <w:t>-контента</w:t>
-      </w:r>
-      <w:r>
-        <w:t xml:space="preserve"> (</w:t>
-      </w:r>
-      <w:r>
-        <w:t>данная операция тоже представляет собой реконструирование</w:t>
-      </w:r>
-      <w:r>
-        <w:t>);</w:t>
-      </w:r>
-    </w:p>
-    <w:p>
-      <w:pPr>
-        <w:pStyle w:val="a"/>
-      </w:pPr>
-      <w:r>
-        <w:rPr>
-          <w:i/>
-          <w:iCs/>
-          <w:lang w:val="en-US"/>
-        </w:rPr>
-        <w:t>core</w:t>
-      </w:r>
-      <w:r>
-        <w:rPr>
-          <w:i/>
-          <w:iCs/>
-        </w:rPr>
-        <w:t>/</w:t>
-      </w:r>
-      <w:r>
-        <w:rPr>
-          <w:i/>
-          <w:iCs/>
-          <w:lang w:val="en-US"/>
-        </w:rPr>
-        <w:t>node</w:t>
-      </w:r>
-      <w:r>
-        <w:rPr>
-          <w:i/>
-          <w:iCs/>
-        </w:rPr>
-        <w:t>-</w:t>
-      </w:r>
-      <w:r>
-        <w:rPr>
-          <w:i/>
-          <w:iCs/>
-          <w:lang w:val="en-US"/>
-        </w:rPr>
-        <w:t>merger</w:t>
-      </w:r>
-      <w:r>
-        <w:rPr>
-          <w:i/>
-          <w:iCs/>
-        </w:rPr>
-        <w:t>.</w:t>
-      </w:r>
-      <w:r>
-        <w:rPr>
-          <w:i/>
-          <w:iCs/>
-          <w:lang w:val="en-US"/>
-        </w:rPr>
-        <w:t>js</w:t>
-      </w:r>
-      <w:r>
-        <w:t xml:space="preserve"> – </w:t>
-      </w:r>
-      <w:r>
-        <w:t>модуль</w:t>
-      </w:r>
-      <w:r>
-        <w:t xml:space="preserve">, </w:t>
-      </w:r>
-      <w:r>
-        <w:t>отвечающий за объединение узлов</w:t>
-      </w:r>
-      <w:r>
-        <w:t>;</w:t>
-      </w:r>
-    </w:p>
-    <w:p>
-      <w:pPr>
-        <w:pStyle w:val="a"/>
-      </w:pPr>
-      <w:r>
-        <w:rPr>
-          <w:i/>
-          <w:iCs/>
-          <w:lang w:val="en-US"/>
-        </w:rPr>
-        <w:t>core</w:t>
-      </w:r>
-      <w:r>
-        <w:rPr>
-          <w:i/>
-          <w:iCs/>
-        </w:rPr>
-        <w:t>/</w:t>
-      </w:r>
-      <w:r>
-        <w:rPr>
-          <w:i/>
-          <w:iCs/>
-          <w:lang w:val="en-US"/>
-        </w:rPr>
-        <w:t>node</w:t>
-      </w:r>
-      <w:r>
-        <w:rPr>
-          <w:i/>
-          <w:iCs/>
-        </w:rPr>
-        <w:t>-</w:t>
-      </w:r>
-      <w:r>
-        <w:rPr>
-          <w:i/>
-          <w:iCs/>
-          <w:lang w:val="en-US"/>
-        </w:rPr>
-        <w:t>inputter</w:t>
-      </w:r>
-      <w:r>
-        <w:rPr>
-          <w:i/>
-          <w:iCs/>
-        </w:rPr>
-        <w:t>.</w:t>
-      </w:r>
-      <w:r>
-        <w:rPr>
-          <w:i/>
-          <w:iCs/>
-          <w:lang w:val="en-US"/>
-        </w:rPr>
-        <w:t>js</w:t>
-      </w:r>
-      <w:r>
-        <w:t xml:space="preserve"> </w:t>
-      </w:r>
-      <w:r>
-        <w:t>–</w:t>
-      </w:r>
-      <w:r>
-        <w:t xml:space="preserve"> </w:t>
-      </w:r>
-      <w:r>
-        <w:t>модуль</w:t>
-      </w:r>
-      <w:r>
-        <w:t xml:space="preserve">, </w:t>
-      </w:r>
-      <w:r>
-        <w:t>отвечающий за обработку ввода символов в узел, удаления символов или операций вставки текста</w:t>
-      </w:r>
-      <w:r>
-        <w:t>;</w:t>
-      </w:r>
-    </w:p>
-    <w:p>
-      <w:pPr>
-        <w:pStyle w:val="a"/>
-      </w:pPr>
-      <w:r>
-        <w:rPr>
-          <w:i/>
-          <w:iCs/>
-          <w:lang w:val="en-US"/>
-        </w:rPr>
-        <w:t>core</w:t>
-      </w:r>
-      <w:r>
-        <w:rPr>
-          <w:i/>
-          <w:iCs/>
-        </w:rPr>
-        <w:t>/</w:t>
-      </w:r>
-      <w:r>
-        <w:rPr>
-          <w:i/>
-          <w:iCs/>
-          <w:lang w:val="en-US"/>
-        </w:rPr>
-        <w:t>node</w:t>
-      </w:r>
-      <w:r>
-        <w:rPr>
-          <w:i/>
-          <w:iCs/>
-        </w:rPr>
-        <w:t>-</w:t>
-      </w:r>
-      <w:r>
-        <w:rPr>
-          <w:i/>
-          <w:iCs/>
-          <w:lang w:val="en-US"/>
-        </w:rPr>
-        <w:t>splitter</w:t>
-      </w:r>
-      <w:r>
-        <w:rPr>
-          <w:i/>
-          <w:iCs/>
-        </w:rPr>
-        <w:t>.</w:t>
-      </w:r>
-      <w:r>
-        <w:rPr>
-          <w:i/>
-          <w:iCs/>
-          <w:lang w:val="en-US"/>
-        </w:rPr>
-        <w:t>js</w:t>
-      </w:r>
-      <w:r>
-        <w:t xml:space="preserve"> – </w:t>
-      </w:r>
-      <w:r>
-        <w:t>модуль</w:t>
-      </w:r>
-      <w:r>
-        <w:t xml:space="preserve">, </w:t>
-      </w:r>
-      <w:r>
-        <w:t>отвечающий за разделение узла</w:t>
-      </w:r>
-      <w:r>
-        <w:t xml:space="preserve">, </w:t>
-      </w:r>
-      <w:r>
-        <w:t xml:space="preserve">которое может произойти по нажатию </w:t>
-      </w:r>
-      <w:r>
-        <w:rPr>
-          <w:lang w:val="en-US"/>
-        </w:rPr>
-        <w:t>Enter;</w:t>
-      </w:r>
-    </w:p>
-    <w:p>
-      <w:pPr>
-        <w:pStyle w:val="a"/>
-      </w:pPr>
-      <w:r>
-        <w:rPr>
-          <w:i/>
-          <w:iCs/>
-          <w:lang w:val="en-US"/>
-        </w:rPr>
-        <w:t>core</w:t>
-      </w:r>
-      <w:r>
-        <w:rPr>
-          <w:i/>
-          <w:iCs/>
-        </w:rPr>
-        <w:t>/</w:t>
-      </w:r>
-      <w:r>
-        <w:rPr>
-          <w:i/>
-          <w:iCs/>
-          <w:lang w:val="en-US"/>
-        </w:rPr>
-        <w:t>node</w:t>
-      </w:r>
-      <w:r>
-        <w:rPr>
-          <w:i/>
-          <w:iCs/>
-        </w:rPr>
-        <w:t>-</w:t>
-      </w:r>
-      <w:r>
-        <w:rPr>
-          <w:i/>
-          <w:iCs/>
-          <w:lang w:val="en-US"/>
-        </w:rPr>
-        <w:t>selector</w:t>
-      </w:r>
-      <w:r>
-        <w:rPr>
-          <w:i/>
-          <w:iCs/>
-        </w:rPr>
-        <w:t>.</w:t>
-      </w:r>
-      <w:r>
-        <w:rPr>
-          <w:i/>
-          <w:iCs/>
-          <w:lang w:val="en-US"/>
-        </w:rPr>
-        <w:t>js</w:t>
-      </w:r>
-      <w:r>
-        <w:t xml:space="preserve"> – </w:t>
-      </w:r>
-      <w:r>
-        <w:t>модуль, отвечающий за работу с выделением текста – копирование или удаление выделенного фрагмента</w:t>
-      </w:r>
-      <w:r>
-        <w:t>;</w:t>
-      </w:r>
-    </w:p>
-    <w:p>
-      <w:pPr>
-        <w:pStyle w:val="a"/>
-      </w:pPr>
-      <w:r>
-        <w:rPr>
-          <w:i/>
-          <w:iCs/>
-          <w:lang w:val="en-US"/>
-        </w:rPr>
-        <w:t>plugins</w:t>
-      </w:r>
-      <w:r>
-        <w:rPr>
-          <w:i/>
-          <w:iCs/>
-        </w:rPr>
-        <w:t>/</w:t>
-      </w:r>
-      <w:r>
-        <w:rPr>
-          <w:i/>
-          <w:iCs/>
-          <w:lang w:val="en-US"/>
-        </w:rPr>
-        <w:t>block</w:t>
-      </w:r>
-      <w:r>
-        <w:rPr>
-          <w:i/>
-          <w:iCs/>
-        </w:rPr>
-        <w:t>-</w:t>
-      </w:r>
-      <w:r>
-        <w:rPr>
-          <w:i/>
-          <w:iCs/>
-          <w:lang w:val="en-US"/>
-        </w:rPr>
-        <w:t>navigation</w:t>
-      </w:r>
-      <w:r>
-        <w:rPr>
-          <w:i/>
-          <w:iCs/>
-        </w:rPr>
-        <w:t>.</w:t>
-      </w:r>
-      <w:r>
-        <w:rPr>
-          <w:i/>
-          <w:iCs/>
-          <w:lang w:val="en-US"/>
-        </w:rPr>
-        <w:t>js</w:t>
-      </w:r>
-      <w:r>
-        <w:t xml:space="preserve"> – </w:t>
-      </w:r>
-      <w:r>
-        <w:t>плагин</w:t>
-      </w:r>
-      <w:r>
-        <w:t xml:space="preserve"> </w:t>
-      </w:r>
-      <w:r>
-        <w:t>для</w:t>
-      </w:r>
-      <w:r>
-        <w:t xml:space="preserve"> </w:t>
-      </w:r>
-      <w:r>
-        <w:t xml:space="preserve">правильного управления позициями курсора при перемещении между узлами (корректно обрабатывает специальные символы </w:t>
-      </w:r>
-      <w:r>
-        <w:rPr>
-          <w:lang w:val="en-US"/>
-        </w:rPr>
-        <w:t>Markdown</w:t>
-      </w:r>
-      <w:r>
-        <w:t>)</w:t>
-      </w:r>
-      <w:r>
-        <w:t>;</w:t>
-      </w:r>
-    </w:p>
-    <w:p>
-      <w:pPr>
-        <w:pStyle w:val="a"/>
-      </w:pPr>
-      <w:r>
-        <w:rPr>
-          <w:i/>
-          <w:iCs/>
-          <w:lang w:val="en-US"/>
-        </w:rPr>
-        <w:t>plugins</w:t>
-      </w:r>
-      <w:r>
-        <w:rPr>
-          <w:i/>
-          <w:iCs/>
-        </w:rPr>
-        <w:t>/</w:t>
-      </w:r>
-      <w:r>
-        <w:rPr>
-          <w:i/>
-          <w:iCs/>
-          <w:lang w:val="en-US"/>
-        </w:rPr>
-        <w:t>clipboard</w:t>
-      </w:r>
-      <w:r>
-        <w:rPr>
-          <w:i/>
-          <w:iCs/>
-        </w:rPr>
-        <w:t>.</w:t>
-      </w:r>
-      <w:r>
-        <w:rPr>
-          <w:i/>
-          <w:iCs/>
-          <w:lang w:val="en-US"/>
-        </w:rPr>
-        <w:t>js</w:t>
-      </w:r>
-      <w:r>
-        <w:t xml:space="preserve"> – </w:t>
-      </w:r>
-      <w:r>
-        <w:t>плагин</w:t>
-      </w:r>
-      <w:r>
-        <w:t xml:space="preserve"> </w:t>
-      </w:r>
-      <w:r>
-        <w:t xml:space="preserve">для обработки операций вставки, копирования, вырезания и </w:t>
-      </w:r>
-      <w:r>
-        <w:rPr>
-          <w:lang w:val="en-US"/>
-        </w:rPr>
-        <w:t>Drag</w:t>
-      </w:r>
-      <w:r>
-        <w:t>&amp;</w:t>
-      </w:r>
-      <w:r>
-        <w:rPr>
-          <w:lang w:val="en-US"/>
-        </w:rPr>
-        <w:t>Drop</w:t>
-      </w:r>
-      <w:r>
-        <w:t xml:space="preserve"> </w:t>
-      </w:r>
-      <w:r>
-        <w:t>текста</w:t>
+        <w:t>плагин, отвечающий за перехват событий ввода символов</w:t>
       </w:r>
       <w:r>
         <w:t>;</w:t>
@@ -18048,22 +19302,7 @@
           <w:iCs/>
           <w:lang w:val="en-US"/>
         </w:rPr>
-        <w:t>disable</w:t>
-      </w:r>
-      <w:r>
-        <w:rPr>
-          <w:i/>
-          <w:iCs/>
-        </w:rPr>
-        <w:t>-</w:t>
-      </w:r>
-      <w:r>
-        <w:rPr>
-          <w:i/>
-          <w:iCs/>
-          <w:lang w:val="en-US"/>
-        </w:rPr>
-        <w:t>insert</w:t>
+        <w:t>keymap</w:t>
       </w:r>
       <w:r>
         <w:rPr>
@@ -18084,19 +19323,95 @@
         <w:t xml:space="preserve"> – </w:t>
       </w:r>
       <w:r>
+        <w:t>плагин, отвечающий за перехват события нажатия отдельных клавиш на клавиатуре (</w:t>
+      </w:r>
+      <w:r>
+        <w:rPr>
+          <w:lang w:val="en-US"/>
+        </w:rPr>
+        <w:t>Backspace</w:t>
+      </w:r>
+      <w:r>
+        <w:t xml:space="preserve">, </w:t>
+      </w:r>
+      <w:r>
+        <w:rPr>
+          <w:lang w:val="en-US"/>
+        </w:rPr>
+        <w:t>Delete</w:t>
+      </w:r>
+      <w:r>
+        <w:t xml:space="preserve">, </w:t>
+      </w:r>
+      <w:r>
+        <w:rPr>
+          <w:lang w:val="en-US"/>
+        </w:rPr>
+        <w:t>Enter</w:t>
+      </w:r>
+      <w:r>
+        <w:t xml:space="preserve"> </w:t>
+      </w:r>
+      <w:r>
+        <w:t>и т.д.)</w:t>
+      </w:r>
+      <w:r>
+        <w:t>;</w:t>
+      </w:r>
+    </w:p>
+    <w:p>
+      <w:pPr>
+        <w:pStyle w:val="a"/>
+      </w:pPr>
+      <w:r>
+        <w:rPr>
+          <w:i/>
+          <w:iCs/>
+          <w:lang w:val="en-US"/>
+        </w:rPr>
+        <w:t>plugins</w:t>
+      </w:r>
+      <w:r>
+        <w:rPr>
+          <w:i/>
+          <w:iCs/>
+        </w:rPr>
+        <w:t>/</w:t>
+      </w:r>
+      <w:r>
+        <w:rPr>
+          <w:i/>
+          <w:iCs/>
+          <w:lang w:val="en-US"/>
+        </w:rPr>
+        <w:t>search</w:t>
+      </w:r>
+      <w:r>
+        <w:rPr>
+          <w:i/>
+          <w:iCs/>
+        </w:rPr>
+        <w:t>.</w:t>
+      </w:r>
+      <w:r>
+        <w:rPr>
+          <w:i/>
+          <w:iCs/>
+          <w:lang w:val="en-US"/>
+        </w:rPr>
+        <w:t>js</w:t>
+      </w:r>
+      <w:r>
+        <w:t xml:space="preserve"> – </w:t>
+      </w:r>
+      <w:r>
         <w:t>плагин</w:t>
       </w:r>
       <w:r>
         <w:t xml:space="preserve">, </w:t>
       </w:r>
       <w:r>
-        <w:t>отключающий</w:t>
-      </w:r>
-      <w:r>
-        <w:t xml:space="preserve"> </w:t>
-      </w:r>
-      <w:r>
-        <w:t>возможность использования режима замены мыши, чтобы не прописывать для него отдельную логику</w:t>
+        <w:t>реализующий поиск по содержимому заметки через текстовый движок</w:t>
       </w:r>
       <w:r>
         <w:t>;</w:t>
@@ -18112,7 +19427,7 @@
           <w:iCs/>
           <w:lang w:val="en-US"/>
         </w:rPr>
-        <w:t>plugins</w:t>
+        <w:t>utils</w:t>
       </w:r>
       <w:r>
         <w:rPr>
@@ -18127,7 +19442,7 @@
           <w:iCs/>
           <w:lang w:val="en-US"/>
         </w:rPr>
-        <w:t>input</w:t>
+        <w:t>utils</w:t>
       </w:r>
       <w:r>
         <w:rPr>
@@ -18148,198 +19463,6 @@
         <w:t xml:space="preserve"> – </w:t>
       </w:r>
       <w:r>
-        <w:t>плагин, отвечающий за перехват событий ввода символов</w:t>
-      </w:r>
-      <w:r>
-        <w:t>;</w:t>
-      </w:r>
-    </w:p>
-    <w:p>
-      <w:pPr>
-        <w:pStyle w:val="a"/>
-      </w:pPr>
-      <w:r>
-        <w:rPr>
-          <w:i/>
-          <w:iCs/>
-          <w:lang w:val="en-US"/>
-        </w:rPr>
-        <w:t>plugins</w:t>
-      </w:r>
-      <w:r>
-        <w:rPr>
-          <w:i/>
-          <w:iCs/>
-        </w:rPr>
-        <w:t>/</w:t>
-      </w:r>
-      <w:r>
-        <w:rPr>
-          <w:i/>
-          <w:iCs/>
-          <w:lang w:val="en-US"/>
-        </w:rPr>
-        <w:t>keymap</w:t>
-      </w:r>
-      <w:r>
-        <w:rPr>
-          <w:i/>
-          <w:iCs/>
-        </w:rPr>
-        <w:t>.</w:t>
-      </w:r>
-      <w:r>
-        <w:rPr>
-          <w:i/>
-          <w:iCs/>
-          <w:lang w:val="en-US"/>
-        </w:rPr>
-        <w:t>js</w:t>
-      </w:r>
-      <w:r>
-        <w:t xml:space="preserve"> – </w:t>
-      </w:r>
-      <w:r>
-        <w:t>плагин, отвечающий за перехват события нажатия отдельных клавиш на клавиатуре (</w:t>
-      </w:r>
-      <w:r>
-        <w:rPr>
-          <w:lang w:val="en-US"/>
-        </w:rPr>
-        <w:t>Backspace</w:t>
-      </w:r>
-      <w:r>
-        <w:t xml:space="preserve">, </w:t>
-      </w:r>
-      <w:r>
-        <w:rPr>
-          <w:lang w:val="en-US"/>
-        </w:rPr>
-        <w:t>Delete</w:t>
-      </w:r>
-      <w:r>
-        <w:t xml:space="preserve">, </w:t>
-      </w:r>
-      <w:r>
-        <w:rPr>
-          <w:lang w:val="en-US"/>
-        </w:rPr>
-        <w:t>Enter</w:t>
-      </w:r>
-      <w:r>
-        <w:t xml:space="preserve"> </w:t>
-      </w:r>
-      <w:r>
-        <w:t>и т.д.)</w:t>
-      </w:r>
-      <w:r>
-        <w:t>;</w:t>
-      </w:r>
-    </w:p>
-    <w:p>
-      <w:pPr>
-        <w:pStyle w:val="a"/>
-      </w:pPr>
-      <w:r>
-        <w:rPr>
-          <w:i/>
-          <w:iCs/>
-          <w:lang w:val="en-US"/>
-        </w:rPr>
-        <w:t>plugins</w:t>
-      </w:r>
-      <w:r>
-        <w:rPr>
-          <w:i/>
-          <w:iCs/>
-        </w:rPr>
-        <w:t>/</w:t>
-      </w:r>
-      <w:r>
-        <w:rPr>
-          <w:i/>
-          <w:iCs/>
-          <w:lang w:val="en-US"/>
-        </w:rPr>
-        <w:t>search</w:t>
-      </w:r>
-      <w:r>
-        <w:rPr>
-          <w:i/>
-          <w:iCs/>
-        </w:rPr>
-        <w:t>.</w:t>
-      </w:r>
-      <w:r>
-        <w:rPr>
-          <w:i/>
-          <w:iCs/>
-          <w:lang w:val="en-US"/>
-        </w:rPr>
-        <w:t>js</w:t>
-      </w:r>
-      <w:r>
-        <w:t xml:space="preserve"> – </w:t>
-      </w:r>
-      <w:r>
-        <w:t>плагин</w:t>
-      </w:r>
-      <w:r>
-        <w:t xml:space="preserve">, </w:t>
-      </w:r>
-      <w:r>
-        <w:t>реализующий поиск по содержимому заметки через текстовый движок</w:t>
-      </w:r>
-      <w:r>
-        <w:t>;</w:t>
-      </w:r>
-    </w:p>
-    <w:p>
-      <w:pPr>
-        <w:pStyle w:val="a"/>
-      </w:pPr>
-      <w:r>
-        <w:rPr>
-          <w:i/>
-          <w:iCs/>
-          <w:lang w:val="en-US"/>
-        </w:rPr>
-        <w:t>utils</w:t>
-      </w:r>
-      <w:r>
-        <w:rPr>
-          <w:i/>
-          <w:iCs/>
-        </w:rPr>
-        <w:t>/</w:t>
-      </w:r>
-      <w:r>
-        <w:rPr>
-          <w:i/>
-          <w:iCs/>
-          <w:lang w:val="en-US"/>
-        </w:rPr>
-        <w:t>utils</w:t>
-      </w:r>
-      <w:r>
-        <w:rPr>
-          <w:i/>
-          <w:iCs/>
-        </w:rPr>
-        <w:t>.</w:t>
-      </w:r>
-      <w:r>
-        <w:rPr>
-          <w:i/>
-          <w:iCs/>
-          <w:lang w:val="en-US"/>
-        </w:rPr>
-        <w:t>js</w:t>
-      </w:r>
-      <w:r>
-        <w:t xml:space="preserve"> – </w:t>
-      </w:r>
-      <w:r>
         <w:t>вспомогательные функции для работы отдельных модулей движка.</w:t>
       </w:r>
     </w:p>
@@ -18350,15 +19473,15 @@
           <w:highlight w:val="yellow"/>
         </w:rPr>
       </w:pPr>
-      <w:bookmarkStart w:id="67" w:name="_Toc216016576"/>
-      <w:commentRangeStart w:id="68"/>
+      <w:bookmarkStart w:id="68" w:name="_Toc216016576"/>
+      <w:commentRangeStart w:id="69"/>
       <w:r>
         <w:rPr>
           <w:highlight w:val="yellow"/>
         </w:rPr>
         <w:t>Описание</w:t>
       </w:r>
-      <w:commentRangeEnd w:id="68"/>
+      <w:commentRangeEnd w:id="69"/>
       <w:r>
         <w:rPr>
           <w:rStyle w:val="a5"/>
@@ -18366,7 +19489,7 @@
           <w:b w:val="0"/>
           <w:bCs w:val="0"/>
         </w:rPr>
-        <w:commentReference w:id="68"/>
+        <w:commentReference w:id="69"/>
       </w:r>
       <w:r>
         <w:rPr>
@@ -18374,7 +19497,7 @@
         </w:rPr>
         <w:t xml:space="preserve"> интерфейса пользователя</w:t>
       </w:r>
-      <w:bookmarkEnd w:id="67"/>
+      <w:bookmarkEnd w:id="68"/>
     </w:p>
     <w:p>
       <w:pPr>
@@ -18412,10 +19535,7 @@
         <w:t xml:space="preserve"> – </w:t>
       </w:r>
       <w:r>
-        <w:t xml:space="preserve">область редактирования текста. </w:t>
-      </w:r>
-      <w:r>
-        <w:t>Элемент интерфейса, предназначенный для создания и изменения содержимого заметки. Представляет собой центральную рабочую область приложения, в которой пользователь может вводить, редактировать и удалять текст, используя стандартные операции текстового редактора</w:t>
+        <w:t>область редактирования текста. Элемент интерфейса, предназначенный для создания и изменения содержимого заметки. Представляет собой центральную рабочую область приложения, в которой пользователь может вводить, редактировать и удалять текст, используя стандартные операции текстового редактора</w:t>
       </w:r>
       <w:r>
         <w:t>, а также может работать с шаблонами</w:t>
@@ -18492,8 +19612,48 @@
         <w:rPr>
           <w:lang w:val="en-US"/>
         </w:rPr>
+        <w:t>addNoteButton</w:t>
+      </w:r>
+      <w:proofErr w:type="spellEnd"/>
+      <w:r>
+        <w:t xml:space="preserve"> – </w:t>
+      </w:r>
+      <w:r>
+        <w:t>элемент</w:t>
+      </w:r>
+      <w:r>
+        <w:t xml:space="preserve"> </w:t>
+      </w:r>
+      <w:r>
+        <w:t>типа</w:t>
+      </w:r>
+      <w:r>
+        <w:t xml:space="preserve"> </w:t>
+      </w:r>
+      <w:r>
+        <w:rPr>
+          <w:lang w:val="en-US"/>
+        </w:rPr>
+        <w:t>Button</w:t>
+      </w:r>
+      <w:r>
+        <w:t>, предназначенный для создания новой текстовой заметки в выбранной папке хранилища. При нажатии добавляет новый файл-заметку и открывает его в области редактирования.</w:t>
+      </w:r>
+    </w:p>
+    <w:p>
+      <w:pPr>
+        <w:pStyle w:val="a0"/>
+        <w:rPr>
+          <w:lang w:val="en-US"/>
+        </w:rPr>
+      </w:pPr>
+      <w:proofErr w:type="spellStart"/>
+      <w:r>
+        <w:rPr>
+          <w:lang w:val="en-US"/>
+        </w:rPr>
         <w:lastRenderedPageBreak/>
-        <w:t>addNoteButton</w:t>
+        <w:t>addDirectoryButton</w:t>
       </w:r>
       <w:proofErr w:type="spellEnd"/>
       <w:r>
@@ -18511,6 +19671,7 @@
       <w:r>
         <w:t xml:space="preserve"> </w:t>
       </w:r>
+      <w:proofErr w:type="gramStart"/>
       <w:r>
         <w:rPr>
           <w:lang w:val="en-US"/>
@@ -18518,41 +19679,36 @@
         <w:t>Button</w:t>
       </w:r>
       <w:r>
-        <w:t xml:space="preserve">, </w:t>
-      </w:r>
-      <w:r>
-        <w:t>предназначенный для создания новой текстовой заметки в выбранной папке хранилища. При нажатии добавляет новый файл-заметку и открывает его в области редактирования.</w:t>
+        <w:t xml:space="preserve"> </w:t>
+      </w:r>
+      <w:r>
+        <w:t>,</w:t>
+      </w:r>
+      <w:proofErr w:type="gramEnd"/>
+      <w:r>
+        <w:t xml:space="preserve"> предназначенный для создания нового каталога (папки) в дереве файлов. Используется для </w:t>
+      </w:r>
+      <w:r>
+        <w:rPr>
+          <w:lang w:val="en-US"/>
+        </w:rPr>
+        <w:t>группировки и структурирования заметок по разделам.</w:t>
       </w:r>
     </w:p>
     <w:p>
       <w:pPr>
         <w:pStyle w:val="a0"/>
-        <w:rPr>
-          <w:lang w:val="en-US"/>
-        </w:rPr>
       </w:pPr>
       <w:proofErr w:type="spellStart"/>
       <w:r>
         <w:rPr>
           <w:lang w:val="en-US"/>
         </w:rPr>
-        <w:t>addDirectoryButton</w:t>
+        <w:t>refreshFilesButton</w:t>
       </w:r>
       <w:proofErr w:type="spellEnd"/>
       <w:r>
-        <w:t xml:space="preserve"> – </w:t>
-      </w:r>
-      <w:r>
-        <w:t>элемент</w:t>
-      </w:r>
-      <w:r>
-        <w:t xml:space="preserve"> </w:t>
-      </w:r>
-      <w:r>
-        <w:t>типа</w:t>
-      </w:r>
-      <w:r>
-        <w:t xml:space="preserve"> </w:t>
+        <w:t xml:space="preserve"> – элемент типа </w:t>
       </w:r>
       <w:proofErr w:type="gramStart"/>
       <w:r>
@@ -18562,41 +19718,37 @@
         <w:t>Button</w:t>
       </w:r>
       <w:r>
-        <w:t xml:space="preserve"> </w:t>
-      </w:r>
-      <w:r>
-        <w:t>,</w:t>
+        <w:t xml:space="preserve"> ,</w:t>
       </w:r>
       <w:proofErr w:type="gramEnd"/>
       <w:r>
-        <w:t xml:space="preserve"> предназначенный для создания нового каталога (папки) в дереве файлов. Используется для </w:t>
-      </w:r>
-      <w:r>
-        <w:rPr>
-          <w:lang w:val="en-US"/>
-        </w:rPr>
-        <w:t>группировки и структурирования заметок по разделам.</w:t>
+        <w:t xml:space="preserve"> предназначенный для обновления дерева файлов. При нажатии перечитывает содержимое выбранного хранилища и заново строит структуру </w:t>
+      </w:r>
+      <w:proofErr w:type="spellStart"/>
+      <w:r>
+        <w:rPr>
+          <w:lang w:val="en-US"/>
+        </w:rPr>
+        <w:t>TreeView</w:t>
+      </w:r>
+      <w:proofErr w:type="spellEnd"/>
+      <w:r>
+        <w:t xml:space="preserve"> с учётом всех изменений на диске.</w:t>
       </w:r>
     </w:p>
     <w:p>
       <w:pPr>
         <w:pStyle w:val="a0"/>
-        <w:rPr>
-          <w:lang w:val="en-US"/>
-        </w:rPr>
       </w:pPr>
       <w:proofErr w:type="spellStart"/>
       <w:r>
         <w:rPr>
           <w:lang w:val="en-US"/>
         </w:rPr>
-        <w:t>refreshFilesButton</w:t>
+        <w:t>sortFilesButton</w:t>
       </w:r>
       <w:proofErr w:type="spellEnd"/>
       <w:r>
-        <w:rPr>
-          <w:lang w:val="en-US"/>
-        </w:rPr>
         <w:t xml:space="preserve"> – элемент типа </w:t>
       </w:r>
       <w:proofErr w:type="gramStart"/>
@@ -18607,58 +19759,37 @@
         <w:t>Button</w:t>
       </w:r>
       <w:r>
-        <w:rPr>
-          <w:lang w:val="en-US"/>
-        </w:rPr>
-        <w:t xml:space="preserve"> </w:t>
-      </w:r>
-      <w:r>
-        <w:rPr>
-          <w:lang w:val="en-US"/>
-        </w:rPr>
-        <w:t>,</w:t>
+        <w:t xml:space="preserve"> ,</w:t>
       </w:r>
       <w:proofErr w:type="gramEnd"/>
       <w:r>
-        <w:rPr>
-          <w:lang w:val="en-US"/>
-        </w:rPr>
-        <w:t xml:space="preserve"> предназначенный для обновления дерева файлов. При нажатии перечитывает содержимое выбранного хранилища и заново строит структуру </w:t>
+        <w:t xml:space="preserve"> предназначенный для изменения порядка сортировки элементов в дереве файлов. При нажатии открывает контекстное меню </w:t>
       </w:r>
       <w:proofErr w:type="spellStart"/>
       <w:r>
         <w:rPr>
           <w:lang w:val="en-US"/>
         </w:rPr>
-        <w:t>TreeView</w:t>
+        <w:t>sortMenu</w:t>
       </w:r>
       <w:proofErr w:type="spellEnd"/>
       <w:r>
-        <w:rPr>
-          <w:lang w:val="en-US"/>
-        </w:rPr>
-        <w:t xml:space="preserve"> с учётом всех изменений на диске.</w:t>
+        <w:t>, в котором пользователь может выбрать нужный вариант сортировки и дополнительные параметры отображения.</w:t>
       </w:r>
     </w:p>
     <w:p>
       <w:pPr>
         <w:pStyle w:val="a0"/>
-        <w:rPr>
-          <w:lang w:val="en-US"/>
-        </w:rPr>
       </w:pPr>
       <w:proofErr w:type="spellStart"/>
       <w:r>
         <w:rPr>
           <w:lang w:val="en-US"/>
         </w:rPr>
-        <w:t>sortFilesButton</w:t>
+        <w:t>expandFilesButton</w:t>
       </w:r>
       <w:proofErr w:type="spellEnd"/>
       <w:r>
-        <w:rPr>
-          <w:lang w:val="en-US"/>
-        </w:rPr>
         <w:t xml:space="preserve"> – элемент типа </w:t>
       </w:r>
       <w:proofErr w:type="gramStart"/>
@@ -18669,84 +19800,10 @@
         <w:t>Button</w:t>
       </w:r>
       <w:r>
-        <w:rPr>
-          <w:lang w:val="en-US"/>
-        </w:rPr>
-        <w:t xml:space="preserve"> </w:t>
-      </w:r>
-      <w:r>
-        <w:rPr>
-          <w:lang w:val="en-US"/>
-        </w:rPr>
-        <w:t>,</w:t>
+        <w:t xml:space="preserve"> ,</w:t>
       </w:r>
       <w:proofErr w:type="gramEnd"/>
       <w:r>
-        <w:rPr>
-          <w:lang w:val="en-US"/>
-        </w:rPr>
-        <w:t xml:space="preserve"> предназначенный для изменения порядка сортировки элементов в дереве файлов. При нажатии открывает контекстное меню </w:t>
-      </w:r>
-      <w:proofErr w:type="spellStart"/>
-      <w:r>
-        <w:rPr>
-          <w:lang w:val="en-US"/>
-        </w:rPr>
-        <w:t>sortMenu</w:t>
-      </w:r>
-      <w:proofErr w:type="spellEnd"/>
-      <w:r>
-        <w:rPr>
-          <w:lang w:val="en-US"/>
-        </w:rPr>
-        <w:t>, в котором пользователь может выбрать нужный вариант сортировки и дополнительные параметры отображения.</w:t>
-      </w:r>
-    </w:p>
-    <w:p>
-      <w:pPr>
-        <w:pStyle w:val="a0"/>
-        <w:rPr>
-          <w:lang w:val="en-US"/>
-        </w:rPr>
-      </w:pPr>
-      <w:proofErr w:type="spellStart"/>
-      <w:r>
-        <w:rPr>
-          <w:lang w:val="en-US"/>
-        </w:rPr>
-        <w:t>expandFilesButton</w:t>
-      </w:r>
-      <w:proofErr w:type="spellEnd"/>
-      <w:r>
-        <w:rPr>
-          <w:lang w:val="en-US"/>
-        </w:rPr>
-        <w:t xml:space="preserve"> – элемент типа </w:t>
-      </w:r>
-      <w:proofErr w:type="gramStart"/>
-      <w:r>
-        <w:rPr>
-          <w:lang w:val="en-US"/>
-        </w:rPr>
-        <w:t>Button</w:t>
-      </w:r>
-      <w:r>
-        <w:rPr>
-          <w:lang w:val="en-US"/>
-        </w:rPr>
-        <w:t xml:space="preserve"> </w:t>
-      </w:r>
-      <w:r>
-        <w:rPr>
-          <w:lang w:val="en-US"/>
-        </w:rPr>
-        <w:t>,</w:t>
-      </w:r>
-      <w:proofErr w:type="gramEnd"/>
-      <w:r>
-        <w:rPr>
-          <w:lang w:val="en-US"/>
-        </w:rPr>
         <w:t xml:space="preserve"> предназначенный для разворачивания всех узлов дерева файлов. Используется для быстрого просмотра полной структуры каталогов и заметок в текущем хранилище.</w:t>
       </w:r>
     </w:p>
@@ -18802,10 +19859,7 @@
         <w:t>–</w:t>
       </w:r>
       <w:r>
-        <w:t xml:space="preserve"> </w:t>
-      </w:r>
-      <w:r>
-        <w:t>элемент</w:t>
+        <w:t xml:space="preserve"> элемент</w:t>
       </w:r>
       <w:r>
         <w:t xml:space="preserve"> </w:t>
@@ -18823,10 +19877,7 @@
         <w:t>Button</w:t>
       </w:r>
       <w:r>
-        <w:t>, предназначенный для создания ново</w:t>
-      </w:r>
-      <w:r>
-        <w:t xml:space="preserve">го </w:t>
+        <w:t xml:space="preserve">, предназначенный для создания нового </w:t>
       </w:r>
       <w:proofErr w:type="spellStart"/>
       <w:r>
@@ -18834,10 +19885,7 @@
       </w:r>
       <w:proofErr w:type="spellEnd"/>
       <w:r>
-        <w:t xml:space="preserve"> </w:t>
-      </w:r>
-      <w:r>
-        <w:t xml:space="preserve">в выбранной папке хранилища. При нажатии добавляет новый </w:t>
+        <w:t xml:space="preserve"> в выбранной папке хранилища. При нажатии добавляет новый </w:t>
       </w:r>
       <w:proofErr w:type="spellStart"/>
       <w:r>
@@ -18890,7 +19938,6 @@
         <w:ind w:left="1069"/>
       </w:pPr>
       <w:r>
-        <w:lastRenderedPageBreak/>
         <w:t xml:space="preserve">12) </w:t>
       </w:r>
       <w:proofErr w:type="spellStart"/>
@@ -18934,10 +19981,7 @@
         <w:t xml:space="preserve"> </w:t>
       </w:r>
       <w:r>
-        <w:t xml:space="preserve">– </w:t>
-      </w:r>
-      <w:r>
-        <w:t xml:space="preserve">элемент типа </w:t>
+        <w:t xml:space="preserve">– элемент типа </w:t>
       </w:r>
       <w:proofErr w:type="spellStart"/>
       <w:r>
@@ -18958,6 +20002,7 @@
         <w:ind w:left="1069"/>
       </w:pPr>
       <w:r>
+        <w:lastRenderedPageBreak/>
         <w:t xml:space="preserve">14) </w:t>
       </w:r>
       <w:proofErr w:type="spellStart"/>
@@ -19097,13 +20142,7 @@
       </w:r>
       <w:proofErr w:type="spellEnd"/>
       <w:r>
-        <w:t>, предназначенный для копирования пути к хранилищ</w:t>
-      </w:r>
-      <w:r>
-        <w:t>у</w:t>
-      </w:r>
-      <w:r>
-        <w:t xml:space="preserve"> (</w:t>
+        <w:t>, предназначенный для копирования пути к хранилищу (</w:t>
       </w:r>
       <w:proofErr w:type="spellStart"/>
       <w:r>
@@ -19252,7 +20291,6 @@
         <w:ind w:left="1069"/>
       </w:pPr>
       <w:r>
-        <w:lastRenderedPageBreak/>
         <w:t xml:space="preserve">22) </w:t>
       </w:r>
       <w:proofErr w:type="spellStart"/>
@@ -19325,6 +20363,7 @@
         <w:ind w:left="1069"/>
       </w:pPr>
       <w:r>
+        <w:lastRenderedPageBreak/>
         <w:t xml:space="preserve">24) </w:t>
       </w:r>
       <w:proofErr w:type="spellStart"/>
@@ -19480,13 +20519,7 @@
       </w:r>
       <w:proofErr w:type="spellEnd"/>
       <w:r>
-        <w:t xml:space="preserve">, предназначенный для изменения параметров конфиденциальности (режима защиты заметок). По нажатию открывает </w:t>
-      </w:r>
-      <w:r>
-        <w:t>окно управления паролем</w:t>
-      </w:r>
-      <w:r>
-        <w:t>.</w:t>
+        <w:t>, предназначенный для изменения параметров конфиденциальности (режима защиты заметок). По нажатию открывает окно управления паролем.</w:t>
       </w:r>
     </w:p>
     <w:p>
@@ -19560,10 +20593,7 @@
         <w:ind w:left="1069"/>
       </w:pPr>
       <w:r>
-        <w:t>30</w:t>
-      </w:r>
-      <w:r>
-        <w:t xml:space="preserve">) </w:t>
+        <w:t xml:space="preserve">30) </w:t>
       </w:r>
       <w:r>
         <w:rPr>
@@ -19583,13 +20613,7 @@
         <w:t xml:space="preserve">, </w:t>
       </w:r>
       <w:r>
-        <w:t xml:space="preserve">предназначенный для </w:t>
-      </w:r>
-      <w:r>
-        <w:t>вырезания</w:t>
-      </w:r>
-      <w:r>
-        <w:t xml:space="preserve"> выделенного текста заметки.</w:t>
+        <w:t>предназначенный для вырезания выделенного текста заметки.</w:t>
       </w:r>
     </w:p>
     <w:p>
@@ -19602,10 +20626,7 @@
         <w:ind w:left="1069"/>
       </w:pPr>
       <w:r>
-        <w:t>31</w:t>
-      </w:r>
-      <w:r>
-        <w:t xml:space="preserve">) </w:t>
+        <w:t xml:space="preserve">31) </w:t>
       </w:r>
       <w:r>
         <w:rPr>
@@ -19625,13 +20646,7 @@
         <w:t xml:space="preserve">, </w:t>
       </w:r>
       <w:r>
-        <w:t xml:space="preserve">предназначенный для </w:t>
-      </w:r>
-      <w:r>
-        <w:t>вставки скопированного текста</w:t>
-      </w:r>
-      <w:r>
-        <w:t>.</w:t>
+        <w:t>предназначенный для вставки скопированного текста.</w:t>
       </w:r>
     </w:p>
     <w:p>
@@ -19644,10 +20659,7 @@
         <w:ind w:left="1069"/>
       </w:pPr>
       <w:r>
-        <w:t>32</w:t>
-      </w:r>
-      <w:r>
-        <w:t xml:space="preserve">) </w:t>
+        <w:t xml:space="preserve">32) </w:t>
       </w:r>
       <w:proofErr w:type="spellStart"/>
       <w:r>
@@ -19668,17 +20680,7 @@
       </w:r>
       <w:proofErr w:type="spellEnd"/>
       <w:r>
-        <w:t>, представляющий главное окно диалога быстрого запуска. Содержит информаци</w:t>
-      </w:r>
-      <w:r>
-        <w:t>ю</w:t>
-      </w:r>
-      <w:r>
-        <w:t xml:space="preserve"> </w:t>
-      </w:r>
-      <w:r>
-        <w:lastRenderedPageBreak/>
-        <w:t>о приложении и панель с основными действиями и списком последних хранилищ.</w:t>
+        <w:t>, представляющий главное окно диалога быстрого запуска. Содержит информацию о приложении и панель с основными действиями и списком последних хранилищ.</w:t>
       </w:r>
     </w:p>
     <w:p>
@@ -19715,19 +20717,7 @@
       </w:r>
       <w:proofErr w:type="spellEnd"/>
       <w:r>
-        <w:t>). При нажатии открывает процедуру ново</w:t>
-      </w:r>
-      <w:r>
-        <w:t>го</w:t>
-      </w:r>
-      <w:r>
-        <w:t xml:space="preserve"> хранилищ</w:t>
-      </w:r>
-      <w:r>
-        <w:t>а</w:t>
-      </w:r>
-      <w:r>
-        <w:t>.</w:t>
+        <w:t>). При нажатии открывает процедуру нового хранилища.</w:t>
       </w:r>
     </w:p>
     <w:p>
@@ -19756,7 +20746,11 @@
       </w:r>
       <w:proofErr w:type="spellEnd"/>
       <w:r>
-        <w:t xml:space="preserve">, предназначенный для открытия существующей папки как хранилища заметок. Используется для подключения уже имеющегося </w:t>
+        <w:t xml:space="preserve">, предназначенный для открытия существующей папки как хранилища заметок. </w:t>
+      </w:r>
+      <w:r>
+        <w:lastRenderedPageBreak/>
+        <w:t xml:space="preserve">Используется для подключения уже имеющегося </w:t>
       </w:r>
       <w:proofErr w:type="spellStart"/>
       <w:r>
@@ -19793,13 +20787,7 @@
       </w:r>
       <w:proofErr w:type="spellEnd"/>
       <w:r>
-        <w:t>, предназначенный для отображения и управления несколькими одновременно открытыми заметками в виде вкладок</w:t>
-      </w:r>
-      <w:r>
-        <w:t xml:space="preserve"> (над полем редактирования заметки)</w:t>
-      </w:r>
-      <w:r>
-        <w:t>. Каждая вкладка соответствует отдельному документу.</w:t>
+        <w:t>, предназначенный для отображения и управления несколькими одновременно открытыми заметками в виде вкладок (над полем редактирования заметки). Каждая вкладка соответствует отдельному документу.</w:t>
       </w:r>
     </w:p>
     <w:p>
@@ -19995,7 +20983,6 @@
         <w:ind w:left="1069"/>
       </w:pPr>
       <w:r>
-        <w:lastRenderedPageBreak/>
         <w:t>43)</w:t>
       </w:r>
       <w:r>
@@ -20092,6 +21079,7 @@
         <w:ind w:left="1069"/>
       </w:pPr>
       <w:r>
+        <w:lastRenderedPageBreak/>
         <w:t>46)</w:t>
       </w:r>
       <w:r>
@@ -20379,7 +21367,6 @@
         <w:ind w:left="1069"/>
       </w:pPr>
       <w:r>
-        <w:lastRenderedPageBreak/>
         <w:t xml:space="preserve">55) </w:t>
       </w:r>
       <w:proofErr w:type="spellStart"/>
@@ -20485,6 +21472,7 @@
         <w:ind w:left="1069"/>
       </w:pPr>
       <w:r>
+        <w:lastRenderedPageBreak/>
         <w:t>5</w:t>
       </w:r>
       <w:r>
@@ -20562,6 +21550,63 @@
             <wp:extent cx="5940425" cy="3958590"/>
             <wp:effectExtent l="0" t="0" r="0" b="0"/>
             <wp:docPr id="1" name="Рисунок 1"/>
+            <wp:cNvGraphicFramePr>
+              <a:graphicFrameLocks xmlns:a="http://schemas.openxmlformats.org/drawingml/2006/main" noChangeAspect="1"/>
+            </wp:cNvGraphicFramePr>
+            <a:graphic xmlns:a="http://schemas.openxmlformats.org/drawingml/2006/main">
+              <a:graphicData uri="http://schemas.openxmlformats.org/drawingml/2006/picture">
+                <pic:pic xmlns:pic="http://schemas.openxmlformats.org/drawingml/2006/picture">
+                  <pic:nvPicPr>
+                    <pic:cNvPr id="1" name=""/>
+                    <pic:cNvPicPr/>
+                  </pic:nvPicPr>
+                  <pic:blipFill>
+                    <a:blip r:embed="rId18"/>
+                    <a:stretch>
+                      <a:fillRect/>
+                    </a:stretch>
+                  </pic:blipFill>
+                  <pic:spPr>
+                    <a:xfrm>
+                      <a:off x="0" y="0"/>
+                      <a:ext cx="5940425" cy="3958590"/>
+                    </a:xfrm>
+                    <a:prstGeom prst="rect">
+                      <a:avLst/>
+                    </a:prstGeom>
+                  </pic:spPr>
+                </pic:pic>
+              </a:graphicData>
+            </a:graphic>
+          </wp:inline>
+        </w:drawing>
+      </w:r>
+    </w:p>
+    <w:p>
+      <w:pPr>
+        <w:pStyle w:val="afc"/>
+      </w:pPr>
+      <w:r>
+        <w:t>Рисунок 4 – Интерфейс пользователя</w:t>
+      </w:r>
+      <w:r>
+        <w:t xml:space="preserve"> в основном окне</w:t>
+      </w:r>
+    </w:p>
+    <w:p>
+      <w:pPr>
+        <w:pStyle w:val="afc"/>
+      </w:pPr>
+      <w:r>
+        <w:rPr>
+          <w:noProof/>
+        </w:rPr>
+        <w:lastRenderedPageBreak/>
+        <w:drawing>
+          <wp:inline distT="0" distB="0" distL="0" distR="0" wp14:anchorId="10F830BA" wp14:editId="1C7204EC">
+            <wp:extent cx="5915851" cy="4696480"/>
+            <wp:effectExtent l="0" t="0" r="8890" b="8890"/>
+            <wp:docPr id="3" name="Рисунок 3"/>
             <wp:cNvGraphicFramePr>
               <a:graphicFrameLocks xmlns:a="http://schemas.openxmlformats.org/drawingml/2006/main" noChangeAspect="1"/>
             </wp:cNvGraphicFramePr>
@@ -20581,7 +21626,7 @@
                   <pic:spPr>
                     <a:xfrm>
                       <a:off x="0" y="0"/>
-                      <a:ext cx="5940425" cy="3958590"/>
+                      <a:ext cx="5915851" cy="4696480"/>
                     </a:xfrm>
                     <a:prstGeom prst="rect">
                       <a:avLst/>
@@ -20599,10 +21644,7 @@
         <w:pStyle w:val="afc"/>
       </w:pPr>
       <w:r>
-        <w:t>Рисунок 4 – Интерфейс пользователя</w:t>
-      </w:r>
-      <w:r>
-        <w:t xml:space="preserve"> в основном окне</w:t>
+        <w:t>Рисунок 5 – Стартовое диалоговое окно приложения</w:t>
       </w:r>
     </w:p>
     <w:p>
@@ -20610,12 +21652,14 @@
         <w:pStyle w:val="afc"/>
       </w:pPr>
       <w:r>
-        <w:lastRenderedPageBreak/>
+        <w:rPr>
+          <w:noProof/>
+        </w:rPr>
         <w:drawing>
-          <wp:inline distT="0" distB="0" distL="0" distR="0" wp14:anchorId="10F830BA" wp14:editId="1C7204EC">
-            <wp:extent cx="5915851" cy="4696480"/>
-            <wp:effectExtent l="0" t="0" r="8890" b="8890"/>
-            <wp:docPr id="3" name="Рисунок 3"/>
+          <wp:inline distT="0" distB="0" distL="0" distR="0" wp14:anchorId="6A5FFB7A" wp14:editId="7F3F7246">
+            <wp:extent cx="4324954" cy="2448267"/>
+            <wp:effectExtent l="0" t="0" r="0" b="9525"/>
+            <wp:docPr id="4" name="Рисунок 4"/>
             <wp:cNvGraphicFramePr>
               <a:graphicFrameLocks xmlns:a="http://schemas.openxmlformats.org/drawingml/2006/main" noChangeAspect="1"/>
             </wp:cNvGraphicFramePr>
@@ -20635,7 +21679,7 @@
                   <pic:spPr>
                     <a:xfrm>
                       <a:off x="0" y="0"/>
-                      <a:ext cx="5915851" cy="4696480"/>
+                      <a:ext cx="4324954" cy="2448267"/>
                     </a:xfrm>
                     <a:prstGeom prst="rect">
                       <a:avLst/>
@@ -20653,16 +21697,7 @@
         <w:pStyle w:val="afc"/>
       </w:pPr>
       <w:r>
-        <w:t xml:space="preserve">Рисунок </w:t>
-      </w:r>
-      <w:r>
-        <w:t>5</w:t>
-      </w:r>
-      <w:r>
-        <w:t xml:space="preserve"> – </w:t>
-      </w:r>
-      <w:r>
-        <w:t>Стартовое диалоговое окно приложения</w:t>
+        <w:t>Рисунок 6 – Окно настроек</w:t>
       </w:r>
     </w:p>
     <w:p>
@@ -20670,11 +21705,15 @@
         <w:pStyle w:val="afc"/>
       </w:pPr>
       <w:r>
+        <w:rPr>
+          <w:noProof/>
+        </w:rPr>
+        <w:lastRenderedPageBreak/>
         <w:drawing>
-          <wp:inline distT="0" distB="0" distL="0" distR="0" wp14:anchorId="6A5FFB7A" wp14:editId="7F3F7246">
-            <wp:extent cx="4324954" cy="2448267"/>
-            <wp:effectExtent l="0" t="0" r="0" b="9525"/>
-            <wp:docPr id="4" name="Рисунок 4"/>
+          <wp:inline distT="0" distB="0" distL="0" distR="0" wp14:anchorId="680927CB" wp14:editId="42487E39">
+            <wp:extent cx="3086531" cy="4772691"/>
+            <wp:effectExtent l="0" t="0" r="0" b="8890"/>
+            <wp:docPr id="5" name="Рисунок 5"/>
             <wp:cNvGraphicFramePr>
               <a:graphicFrameLocks xmlns:a="http://schemas.openxmlformats.org/drawingml/2006/main" noChangeAspect="1"/>
             </wp:cNvGraphicFramePr>
@@ -20694,57 +21733,6 @@
                   <pic:spPr>
                     <a:xfrm>
                       <a:off x="0" y="0"/>
-                      <a:ext cx="4324954" cy="2448267"/>
-                    </a:xfrm>
-                    <a:prstGeom prst="rect">
-                      <a:avLst/>
-                    </a:prstGeom>
-                  </pic:spPr>
-                </pic:pic>
-              </a:graphicData>
-            </a:graphic>
-          </wp:inline>
-        </w:drawing>
-      </w:r>
-    </w:p>
-    <w:p>
-      <w:pPr>
-        <w:pStyle w:val="afc"/>
-      </w:pPr>
-      <w:r>
-        <w:t>Рисунок 6 – Окно настроек</w:t>
-      </w:r>
-    </w:p>
-    <w:p>
-      <w:pPr>
-        <w:pStyle w:val="afc"/>
-      </w:pPr>
-      <w:r>
-        <w:lastRenderedPageBreak/>
-        <w:drawing>
-          <wp:inline distT="0" distB="0" distL="0" distR="0" wp14:anchorId="680927CB" wp14:editId="42487E39">
-            <wp:extent cx="3086531" cy="4772691"/>
-            <wp:effectExtent l="0" t="0" r="0" b="8890"/>
-            <wp:docPr id="5" name="Рисунок 5"/>
-            <wp:cNvGraphicFramePr>
-              <a:graphicFrameLocks xmlns:a="http://schemas.openxmlformats.org/drawingml/2006/main" noChangeAspect="1"/>
-            </wp:cNvGraphicFramePr>
-            <a:graphic xmlns:a="http://schemas.openxmlformats.org/drawingml/2006/main">
-              <a:graphicData uri="http://schemas.openxmlformats.org/drawingml/2006/picture">
-                <pic:pic xmlns:pic="http://schemas.openxmlformats.org/drawingml/2006/picture">
-                  <pic:nvPicPr>
-                    <pic:cNvPr id="1" name=""/>
-                    <pic:cNvPicPr/>
-                  </pic:nvPicPr>
-                  <pic:blipFill>
-                    <a:blip r:embed="rId22"/>
-                    <a:stretch>
-                      <a:fillRect/>
-                    </a:stretch>
-                  </pic:blipFill>
-                  <pic:spPr>
-                    <a:xfrm>
-                      <a:off x="0" y="0"/>
                       <a:ext cx="3086531" cy="4772691"/>
                     </a:xfrm>
                     <a:prstGeom prst="rect">
@@ -20771,6 +21759,9 @@
         <w:pStyle w:val="afc"/>
       </w:pPr>
       <w:r>
+        <w:rPr>
+          <w:noProof/>
+        </w:rPr>
         <w:drawing>
           <wp:inline distT="0" distB="0" distL="0" distR="0" wp14:anchorId="3BE76403" wp14:editId="7E19E1AD">
             <wp:extent cx="4998508" cy="1800225"/>
@@ -20787,7 +21778,7 @@
                     <pic:cNvPicPr/>
                   </pic:nvPicPr>
                   <pic:blipFill rotWithShape="1">
-                    <a:blip r:embed="rId23"/>
+                    <a:blip r:embed="rId22"/>
                     <a:srcRect l="1172"/>
                     <a:stretch/>
                   </pic:blipFill>
@@ -20893,15 +21884,15 @@
           <w:highlight w:val="yellow"/>
         </w:rPr>
       </w:pPr>
-      <w:bookmarkStart w:id="69" w:name="_Toc216016577"/>
-      <w:commentRangeStart w:id="70"/>
+      <w:bookmarkStart w:id="70" w:name="_Toc216016577"/>
+      <w:commentRangeStart w:id="71"/>
       <w:r>
         <w:rPr>
           <w:highlight w:val="yellow"/>
         </w:rPr>
         <w:t>Контрольный</w:t>
       </w:r>
-      <w:commentRangeEnd w:id="70"/>
+      <w:commentRangeEnd w:id="71"/>
       <w:r>
         <w:rPr>
           <w:rStyle w:val="a5"/>
@@ -20909,7 +21900,7 @@
           <w:b w:val="0"/>
           <w:bCs w:val="0"/>
         </w:rPr>
-        <w:commentReference w:id="70"/>
+        <w:commentReference w:id="71"/>
       </w:r>
       <w:r>
         <w:rPr>
@@ -20917,7 +21908,7 @@
         </w:rPr>
         <w:t xml:space="preserve"> пример и результаты тестирования</w:t>
       </w:r>
-      <w:bookmarkEnd w:id="69"/>
+      <w:bookmarkEnd w:id="70"/>
     </w:p>
     <w:p>
       <w:r>
@@ -21058,7 +22049,7 @@
                     <pic:cNvPicPr/>
                   </pic:nvPicPr>
                   <pic:blipFill>
-                    <a:blip r:embed="rId24"/>
+                    <a:blip r:embed="rId23"/>
                     <a:stretch>
                       <a:fillRect/>
                     </a:stretch>
@@ -21117,7 +22108,7 @@
                     <pic:cNvPicPr/>
                   </pic:nvPicPr>
                   <pic:blipFill>
-                    <a:blip r:embed="rId25"/>
+                    <a:blip r:embed="rId24"/>
                     <a:stretch>
                       <a:fillRect/>
                     </a:stretch>
@@ -21215,7 +22206,7 @@
                     <pic:cNvPicPr/>
                   </pic:nvPicPr>
                   <pic:blipFill rotWithShape="1">
-                    <a:blip r:embed="rId26"/>
+                    <a:blip r:embed="rId25"/>
                     <a:srcRect b="49622"/>
                     <a:stretch/>
                   </pic:blipFill>
@@ -21310,7 +22301,7 @@
                     <pic:cNvPicPr/>
                   </pic:nvPicPr>
                   <pic:blipFill rotWithShape="1">
-                    <a:blip r:embed="rId27"/>
+                    <a:blip r:embed="rId26"/>
                     <a:srcRect b="49994"/>
                     <a:stretch/>
                   </pic:blipFill>
@@ -21406,7 +22397,7 @@
                     <pic:cNvPicPr/>
                   </pic:nvPicPr>
                   <pic:blipFill rotWithShape="1">
-                    <a:blip r:embed="rId28"/>
+                    <a:blip r:embed="rId27"/>
                     <a:srcRect b="51893"/>
                     <a:stretch/>
                   </pic:blipFill>
@@ -21531,7 +22522,7 @@
                     <pic:cNvPicPr/>
                   </pic:nvPicPr>
                   <pic:blipFill rotWithShape="1">
-                    <a:blip r:embed="rId29"/>
+                    <a:blip r:embed="rId28"/>
                     <a:srcRect b="52988"/>
                     <a:stretch/>
                   </pic:blipFill>
@@ -21771,7 +22762,7 @@
                     <pic:cNvPicPr/>
                   </pic:nvPicPr>
                   <pic:blipFill rotWithShape="1">
-                    <a:blip r:embed="rId30"/>
+                    <a:blip r:embed="rId29"/>
                     <a:srcRect b="45832"/>
                     <a:stretch/>
                   </pic:blipFill>
@@ -21947,7 +22938,7 @@
                     <pic:cNvPicPr/>
                   </pic:nvPicPr>
                   <pic:blipFill>
-                    <a:blip r:embed="rId31"/>
+                    <a:blip r:embed="rId30"/>
                     <a:stretch>
                       <a:fillRect/>
                     </a:stretch>
@@ -21989,11 +22980,11 @@
           <w:highlight w:val="yellow"/>
         </w:rPr>
       </w:pPr>
-      <w:bookmarkStart w:id="71" w:name="_Toc216016578"/>
-      <w:bookmarkStart w:id="72" w:name="_Toc420011130"/>
-      <w:bookmarkStart w:id="73" w:name="_Toc187653674"/>
-      <w:bookmarkStart w:id="74" w:name="_Toc186269735"/>
-      <w:commentRangeStart w:id="75"/>
+      <w:bookmarkStart w:id="72" w:name="_Toc216016578"/>
+      <w:bookmarkStart w:id="73" w:name="_Toc420011130"/>
+      <w:bookmarkStart w:id="74" w:name="_Toc187653674"/>
+      <w:bookmarkStart w:id="75" w:name="_Toc186269735"/>
+      <w:commentRangeStart w:id="76"/>
       <w:r>
         <w:rPr>
           <w:highlight w:val="yellow"/>
@@ -22001,7 +22992,7 @@
         <w:lastRenderedPageBreak/>
         <w:t>Выводы</w:t>
       </w:r>
-      <w:commentRangeEnd w:id="75"/>
+      <w:commentRangeEnd w:id="76"/>
       <w:r>
         <w:rPr>
           <w:rStyle w:val="a5"/>
@@ -22009,7 +23000,7 @@
           <w:b w:val="0"/>
           <w:bCs w:val="0"/>
         </w:rPr>
-        <w:commentReference w:id="75"/>
+        <w:commentReference w:id="76"/>
       </w:r>
       <w:r>
         <w:rPr>
@@ -22017,7 +23008,7 @@
         </w:rPr>
         <w:t xml:space="preserve"> и результаты</w:t>
       </w:r>
-      <w:bookmarkEnd w:id="71"/>
+      <w:bookmarkEnd w:id="72"/>
     </w:p>
     <w:p>
       <w:r>
@@ -22330,7 +23321,7 @@
           <w:szCs w:val="28"/>
         </w:rPr>
       </w:pPr>
-      <w:bookmarkStart w:id="76" w:name="_Toc514066095"/>
+      <w:bookmarkStart w:id="77" w:name="_Toc514066095"/>
       <w:r>
         <w:br w:type="page"/>
       </w:r>
@@ -22342,12 +23333,12 @@
           <w:noProof/>
         </w:rPr>
       </w:pPr>
-      <w:bookmarkStart w:id="77" w:name="_Toc514066101"/>
-      <w:bookmarkStart w:id="78" w:name="_Toc216016579"/>
-      <w:bookmarkStart w:id="79" w:name="_Toc421446360"/>
-      <w:bookmarkEnd w:id="72"/>
-      <w:bookmarkEnd w:id="76"/>
-      <w:commentRangeStart w:id="80"/>
+      <w:bookmarkStart w:id="78" w:name="_Toc514066101"/>
+      <w:bookmarkStart w:id="79" w:name="_Toc216016579"/>
+      <w:bookmarkStart w:id="80" w:name="_Toc421446360"/>
+      <w:bookmarkEnd w:id="73"/>
+      <w:bookmarkEnd w:id="77"/>
+      <w:commentRangeStart w:id="81"/>
       <w:r>
         <w:rPr>
           <w:noProof/>
@@ -22356,8 +23347,8 @@
         <w:lastRenderedPageBreak/>
         <w:t>ЗАКЛЮЧЕНИЕ</w:t>
       </w:r>
-      <w:bookmarkEnd w:id="77"/>
-      <w:commentRangeEnd w:id="80"/>
+      <w:bookmarkEnd w:id="78"/>
+      <w:commentRangeEnd w:id="81"/>
       <w:r>
         <w:rPr>
           <w:rStyle w:val="a5"/>
@@ -22365,9 +23356,9 @@
           <w:bCs w:val="0"/>
           <w:caps w:val="0"/>
         </w:rPr>
-        <w:commentReference w:id="80"/>
-      </w:r>
-      <w:bookmarkEnd w:id="78"/>
+        <w:commentReference w:id="81"/>
+      </w:r>
+      <w:bookmarkEnd w:id="79"/>
     </w:p>
     <w:p>
       <w:r>
@@ -22604,8 +23595,8 @@
           <w:szCs w:val="28"/>
         </w:rPr>
       </w:pPr>
-      <w:bookmarkStart w:id="81" w:name="_Toc421096837"/>
-      <w:bookmarkStart w:id="82" w:name="_Toc514066102"/>
+      <w:bookmarkStart w:id="82" w:name="_Toc421096837"/>
+      <w:bookmarkStart w:id="83" w:name="_Toc514066102"/>
       <w:r>
         <w:br w:type="page"/>
       </w:r>
@@ -22614,8 +23605,8 @@
       <w:pPr>
         <w:pStyle w:val="aff2"/>
       </w:pPr>
-      <w:bookmarkStart w:id="83" w:name="_Toc216016580"/>
-      <w:commentRangeStart w:id="84"/>
+      <w:bookmarkStart w:id="84" w:name="_Toc216016580"/>
+      <w:commentRangeStart w:id="85"/>
       <w:r>
         <w:rPr>
           <w:highlight w:val="yellow"/>
@@ -22623,7 +23614,7 @@
         <w:lastRenderedPageBreak/>
         <w:t>СПИСОК</w:t>
       </w:r>
-      <w:commentRangeEnd w:id="84"/>
+      <w:commentRangeEnd w:id="85"/>
       <w:r>
         <w:rPr>
           <w:rStyle w:val="a5"/>
@@ -22631,7 +23622,7 @@
           <w:bCs w:val="0"/>
           <w:caps w:val="0"/>
         </w:rPr>
-        <w:commentReference w:id="84"/>
+        <w:commentReference w:id="85"/>
       </w:r>
       <w:r>
         <w:rPr>
@@ -22639,13 +23630,13 @@
         </w:rPr>
         <w:t xml:space="preserve"> ИСПОЛЬЗОВАННЫХ ИСТОЧНИКОВ</w:t>
       </w:r>
-      <w:bookmarkEnd w:id="81"/>
       <w:bookmarkEnd w:id="82"/>
       <w:bookmarkEnd w:id="83"/>
-    </w:p>
-    <w:bookmarkEnd w:id="73"/>
+      <w:bookmarkEnd w:id="84"/>
+    </w:p>
     <w:bookmarkEnd w:id="74"/>
-    <w:bookmarkEnd w:id="79"/>
+    <w:bookmarkEnd w:id="75"/>
+    <w:bookmarkEnd w:id="80"/>
     <w:p>
       <w:pPr>
         <w:spacing w:line="276" w:lineRule="auto"/>
@@ -22667,7 +23658,7 @@
         </w:rPr>
         <w:t>1</w:t>
       </w:r>
-      <w:bookmarkStart w:id="85" w:name="_Hlk154080010"/>
+      <w:bookmarkStart w:id="86" w:name="_Hlk154080010"/>
       <w:r>
         <w:rPr>
           <w:szCs w:val="28"/>
@@ -22675,7 +23666,7 @@
         </w:rPr>
         <w:t xml:space="preserve"> </w:t>
       </w:r>
-      <w:bookmarkStart w:id="86" w:name="_Hlk154080716"/>
+      <w:bookmarkStart w:id="87" w:name="_Hlk154080716"/>
       <w:r>
         <w:rPr>
           <w:szCs w:val="28"/>
@@ -22691,7 +23682,7 @@
         </w:rPr>
         <w:t xml:space="preserve"> </w:t>
       </w:r>
-      <w:bookmarkEnd w:id="85"/>
+      <w:bookmarkEnd w:id="86"/>
       <w:r>
         <w:rPr>
           <w:szCs w:val="28"/>
@@ -22933,7 +23924,7 @@
         </w:rPr>
         <w:t xml:space="preserve"> с.</w:t>
       </w:r>
-      <w:bookmarkEnd w:id="86"/>
+      <w:bookmarkEnd w:id="87"/>
     </w:p>
     <w:p>
       <w:pPr>
@@ -23085,8 +24076,8 @@
       <w:pPr>
         <w:pStyle w:val="aff2"/>
       </w:pPr>
-      <w:bookmarkStart w:id="87" w:name="_Toc216016581"/>
-      <w:commentRangeStart w:id="88"/>
+      <w:bookmarkStart w:id="88" w:name="_Toc216016581"/>
+      <w:commentRangeStart w:id="89"/>
       <w:r>
         <w:rPr>
           <w:highlight w:val="yellow"/>
@@ -23094,7 +24085,7 @@
         <w:lastRenderedPageBreak/>
         <w:t>ПРИЛОЖЕНИЕ</w:t>
       </w:r>
-      <w:commentRangeEnd w:id="88"/>
+      <w:commentRangeEnd w:id="89"/>
       <w:r>
         <w:rPr>
           <w:rStyle w:val="a5"/>
@@ -23102,7 +24093,7 @@
           <w:bCs w:val="0"/>
           <w:caps w:val="0"/>
         </w:rPr>
-        <w:commentReference w:id="88"/>
+        <w:commentReference w:id="89"/>
       </w:r>
       <w:r>
         <w:rPr>
@@ -23110,7 +24101,7 @@
         </w:rPr>
         <w:t xml:space="preserve"> А</w:t>
       </w:r>
-      <w:bookmarkEnd w:id="87"/>
+      <w:bookmarkEnd w:id="88"/>
     </w:p>
     <w:p>
       <w:pPr>
@@ -23166,8 +24157,8 @@
       </w:pPr>
     </w:p>
     <w:sectPr>
-      <w:footerReference w:type="default" r:id="rId32"/>
-      <w:footerReference w:type="first" r:id="rId33"/>
+      <w:footerReference w:type="default" r:id="rId31"/>
+      <w:footerReference w:type="first" r:id="rId32"/>
       <w:pgSz w:w="11906" w:h="16838"/>
       <w:pgMar w:top="1134" w:right="850" w:bottom="1134" w:left="1701" w:header="708" w:footer="708" w:gutter="0"/>
       <w:cols w:space="708"/>
@@ -23179,7 +24170,7 @@
 </file>
 
 <file path=word/comments.xml><?xml version="1.0" encoding="utf-8"?>
-<w:comments xmlns:wpc="http://schemas.microsoft.com/office/word/2010/wordprocessingCanvas" xmlns:cx="http://schemas.microsoft.com/office/drawing/2014/chartex" xmlns:cx1="http://schemas.microsoft.com/office/drawing/2015/9/8/chartex" xmlns:cx2="http://schemas.microsoft.com/office/drawing/2015/10/21/chartex" xmlns:cx3="http://schemas.microsoft.com/office/drawing/2016/5/9/chartex" xmlns:cx4="http://schemas.microsoft.com/office/drawing/2016/5/10/chartex" xmlns:cx5="http://schemas.microsoft.com/office/drawing/2016/5/11/chartex" xmlns:cx6="http://schemas.microsoft.com/office/drawing/2016/5/12/chartex" xmlns:cx7="http://schemas.microsoft.com/office/drawing/2016/5/13/chartex" xmlns:cx8="http://schemas.microsoft.com/office/drawing/2016/5/14/chartex" xmlns:mc="http://schemas.openxmlformats.org/markup-compatibility/2006" xmlns:aink="http://schemas.microsoft.com/office/drawing/2016/ink" xmlns:am3d="http://schemas.microsoft.com/office/drawing/2017/model3d" xmlns:o="urn:schemas-microsoft-com:office:office" xmlns:r="http://schemas.openxmlformats.org/officeDocument/2006/relationships" xmlns:m="http://schemas.openxmlformats.org/officeDocument/2006/math" xmlns:v="urn:schemas-microsoft-com:vml" xmlns:wp14="http://schemas.microsoft.com/office/word/2010/wordprocessingDrawing" xmlns:wp="http://schemas.openxmlformats.org/drawingml/2006/wordprocessingDrawing" xmlns:w10="urn:schemas-microsoft-com:office:word" xmlns:w="http://schemas.openxmlformats.org/wordprocessingml/2006/main" xmlns:w14="http://schemas.microsoft.com/office/word/2010/wordml" xmlns:w15="http://schemas.microsoft.com/office/word/2012/wordml" xmlns:w16cex="http://schemas.microsoft.com/office/word/2018/wordml/cex" xmlns:w16cid="http://schemas.microsoft.com/office/word/2016/wordml/cid" xmlns:w16="http://schemas.microsoft.com/office/word/2018/wordml" xmlns:w16sdtdh="http://schemas.microsoft.com/office/word/2020/wordml/sdtdatahash" xmlns:w16se="http://schemas.microsoft.com/office/word/2015/wordml/symex" xmlns:wpg="http://schemas.microsoft.com/office/word/2010/wordprocessingGroup" xmlns:wpi="http://schemas.microsoft.com/office/word/2010/wordprocessingInk" xmlns:wne="http://schemas.microsoft.com/office/word/2006/wordml" xmlns:wps="http://schemas.microsoft.com/office/word/2010/wordprocessingShape" mc:Ignorable="w14 w15 w16se w16cid w16 w16cex w16sdtdh wp14">
+<w:comments xmlns:wpc="http://schemas.microsoft.com/office/word/2010/wordprocessingCanvas" xmlns:cx="http://schemas.microsoft.com/office/drawing/2014/chartex" xmlns:cx1="http://schemas.microsoft.com/office/drawing/2015/9/8/chartex" xmlns:cx2="http://schemas.microsoft.com/office/drawing/2015/10/21/chartex" xmlns:cx3="http://schemas.microsoft.com/office/drawing/2016/5/9/chartex" xmlns:cx4="http://schemas.microsoft.com/office/drawing/2016/5/10/chartex" xmlns:cx5="http://schemas.microsoft.com/office/drawing/2016/5/11/chartex" xmlns:cx6="http://schemas.microsoft.com/office/drawing/2016/5/12/chartex" xmlns:cx7="http://schemas.microsoft.com/office/drawing/2016/5/13/chartex" xmlns:cx8="http://schemas.microsoft.com/office/drawing/2016/5/14/chartex" xmlns:mc="http://schemas.openxmlformats.org/markup-compatibility/2006" xmlns:aink="http://schemas.microsoft.com/office/drawing/2016/ink" xmlns:am3d="http://schemas.microsoft.com/office/drawing/2017/model3d" xmlns:o="urn:schemas-microsoft-com:office:office" xmlns:r="http://schemas.openxmlformats.org/officeDocument/2006/relationships" xmlns:m="http://schemas.openxmlformats.org/officeDocument/2006/math" xmlns:v="urn:schemas-microsoft-com:vml" xmlns:wp14="http://schemas.microsoft.com/office/word/2010/wordprocessingDrawing" xmlns:wp="http://schemas.openxmlformats.org/drawingml/2006/wordprocessingDrawing" xmlns:w10="urn:schemas-microsoft-com:office:word" xmlns:w="http://schemas.openxmlformats.org/wordprocessingml/2006/main" xmlns:w14="http://schemas.microsoft.com/office/word/2010/wordml" xmlns:w15="http://schemas.microsoft.com/office/word/2012/wordml" xmlns:w16cid="http://schemas.microsoft.com/office/word/2016/wordml/cid" xmlns:w16se="http://schemas.microsoft.com/office/word/2015/wordml/symex" xmlns:wpg="http://schemas.microsoft.com/office/word/2010/wordprocessingGroup" xmlns:wpi="http://schemas.microsoft.com/office/word/2010/wordprocessingInk" xmlns:wne="http://schemas.microsoft.com/office/word/2006/wordml" xmlns:wps="http://schemas.microsoft.com/office/word/2010/wordprocessingShape" mc:Ignorable="w14 w15 w16se w16cid wp14">
   <w:comment w:id="20" w:author="Павел Томашайтис" w:date="2025-12-07T16:14:00Z" w:initials="ПТ">
     <w:p>
       <w:pPr>
@@ -23250,7 +24241,7 @@
       </w:r>
     </w:p>
   </w:comment>
-  <w:comment w:id="68" w:author="Павел Томашайтис" w:date="2025-12-07T15:27:00Z" w:initials="ПТ">
+  <w:comment w:id="69" w:author="Павел Томашайтис" w:date="2025-12-07T15:27:00Z" w:initials="ПТ">
     <w:p>
       <w:pPr>
         <w:pStyle w:val="a6"/>
@@ -23266,7 +24257,7 @@
       </w:r>
     </w:p>
   </w:comment>
-  <w:comment w:id="70" w:author="Павел Томашайтис" w:date="2025-12-07T16:13:00Z" w:initials="ПТ">
+  <w:comment w:id="71" w:author="Павел Томашайтис" w:date="2025-12-07T16:13:00Z" w:initials="ПТ">
     <w:p>
       <w:pPr>
         <w:pStyle w:val="a6"/>
@@ -23282,7 +24273,7 @@
       </w:r>
     </w:p>
   </w:comment>
-  <w:comment w:id="75" w:author="Павел Томашайтис" w:date="2025-12-07T16:13:00Z" w:initials="ПТ">
+  <w:comment w:id="76" w:author="Павел Томашайтис" w:date="2025-12-07T16:13:00Z" w:initials="ПТ">
     <w:p>
       <w:pPr>
         <w:pStyle w:val="a6"/>
@@ -23298,7 +24289,7 @@
       </w:r>
     </w:p>
   </w:comment>
-  <w:comment w:id="80" w:author="Павел Томашайтис" w:date="2025-12-07T15:28:00Z" w:initials="ПТ">
+  <w:comment w:id="81" w:author="Павел Томашайтис" w:date="2025-12-07T15:28:00Z" w:initials="ПТ">
     <w:p>
       <w:pPr>
         <w:pStyle w:val="a6"/>
@@ -23314,7 +24305,7 @@
       </w:r>
     </w:p>
   </w:comment>
-  <w:comment w:id="84" w:author="Павел Томашайтис" w:date="2025-12-07T16:14:00Z" w:initials="ПТ">
+  <w:comment w:id="85" w:author="Павел Томашайтис" w:date="2025-12-07T16:14:00Z" w:initials="ПТ">
     <w:p>
       <w:pPr>
         <w:pStyle w:val="a6"/>
@@ -23330,7 +24321,7 @@
       </w:r>
     </w:p>
   </w:comment>
-  <w:comment w:id="88" w:author="Павел Томашайтис" w:date="2025-12-07T15:28:00Z" w:initials="ПТ">
+  <w:comment w:id="89" w:author="Павел Томашайтис" w:date="2025-12-07T15:28:00Z" w:initials="ПТ">
     <w:p>
       <w:pPr>
         <w:pStyle w:val="a6"/>
@@ -23350,7 +24341,7 @@
 </file>
 
 <file path=word/commentsExtended.xml><?xml version="1.0" encoding="utf-8"?>
-<w15:commentsEx xmlns:wpc="http://schemas.microsoft.com/office/word/2010/wordprocessingCanvas" xmlns:cx="http://schemas.microsoft.com/office/drawing/2014/chartex" xmlns:cx1="http://schemas.microsoft.com/office/drawing/2015/9/8/chartex" xmlns:cx2="http://schemas.microsoft.com/office/drawing/2015/10/21/chartex" xmlns:cx3="http://schemas.microsoft.com/office/drawing/2016/5/9/chartex" xmlns:cx4="http://schemas.microsoft.com/office/drawing/2016/5/10/chartex" xmlns:cx5="http://schemas.microsoft.com/office/drawing/2016/5/11/chartex" xmlns:cx6="http://schemas.microsoft.com/office/drawing/2016/5/12/chartex" xmlns:cx7="http://schemas.microsoft.com/office/drawing/2016/5/13/chartex" xmlns:cx8="http://schemas.microsoft.com/office/drawing/2016/5/14/chartex" xmlns:mc="http://schemas.openxmlformats.org/markup-compatibility/2006" xmlns:aink="http://schemas.microsoft.com/office/drawing/2016/ink" xmlns:am3d="http://schemas.microsoft.com/office/drawing/2017/model3d" xmlns:o="urn:schemas-microsoft-com:office:office" xmlns:r="http://schemas.openxmlformats.org/officeDocument/2006/relationships" xmlns:m="http://schemas.openxmlformats.org/officeDocument/2006/math" xmlns:v="urn:schemas-microsoft-com:vml" xmlns:wp14="http://schemas.microsoft.com/office/word/2010/wordprocessingDrawing" xmlns:wp="http://schemas.openxmlformats.org/drawingml/2006/wordprocessingDrawing" xmlns:w10="urn:schemas-microsoft-com:office:word" xmlns:w="http://schemas.openxmlformats.org/wordprocessingml/2006/main" xmlns:w14="http://schemas.microsoft.com/office/word/2010/wordml" xmlns:w15="http://schemas.microsoft.com/office/word/2012/wordml" xmlns:w16cex="http://schemas.microsoft.com/office/word/2018/wordml/cex" xmlns:w16cid="http://schemas.microsoft.com/office/word/2016/wordml/cid" xmlns:w16="http://schemas.microsoft.com/office/word/2018/wordml" xmlns:w16sdtdh="http://schemas.microsoft.com/office/word/2020/wordml/sdtdatahash" xmlns:w16se="http://schemas.microsoft.com/office/word/2015/wordml/symex" xmlns:wpg="http://schemas.microsoft.com/office/word/2010/wordprocessingGroup" xmlns:wpi="http://schemas.microsoft.com/office/word/2010/wordprocessingInk" xmlns:wne="http://schemas.microsoft.com/office/word/2006/wordml" xmlns:wps="http://schemas.microsoft.com/office/word/2010/wordprocessingShape" mc:Ignorable="w14 w15 w16se w16cid w16 w16cex w16sdtdh wp14">
+<w15:commentsEx xmlns:wpc="http://schemas.microsoft.com/office/word/2010/wordprocessingCanvas" xmlns:cx="http://schemas.microsoft.com/office/drawing/2014/chartex" xmlns:cx1="http://schemas.microsoft.com/office/drawing/2015/9/8/chartex" xmlns:cx2="http://schemas.microsoft.com/office/drawing/2015/10/21/chartex" xmlns:cx3="http://schemas.microsoft.com/office/drawing/2016/5/9/chartex" xmlns:cx4="http://schemas.microsoft.com/office/drawing/2016/5/10/chartex" xmlns:cx5="http://schemas.microsoft.com/office/drawing/2016/5/11/chartex" xmlns:cx6="http://schemas.microsoft.com/office/drawing/2016/5/12/chartex" xmlns:cx7="http://schemas.microsoft.com/office/drawing/2016/5/13/chartex" xmlns:cx8="http://schemas.microsoft.com/office/drawing/2016/5/14/chartex" xmlns:mc="http://schemas.openxmlformats.org/markup-compatibility/2006" xmlns:aink="http://schemas.microsoft.com/office/drawing/2016/ink" xmlns:am3d="http://schemas.microsoft.com/office/drawing/2017/model3d" xmlns:o="urn:schemas-microsoft-com:office:office" xmlns:r="http://schemas.openxmlformats.org/officeDocument/2006/relationships" xmlns:m="http://schemas.openxmlformats.org/officeDocument/2006/math" xmlns:v="urn:schemas-microsoft-com:vml" xmlns:wp14="http://schemas.microsoft.com/office/word/2010/wordprocessingDrawing" xmlns:wp="http://schemas.openxmlformats.org/drawingml/2006/wordprocessingDrawing" xmlns:w10="urn:schemas-microsoft-com:office:word" xmlns:w="http://schemas.openxmlformats.org/wordprocessingml/2006/main" xmlns:w14="http://schemas.microsoft.com/office/word/2010/wordml" xmlns:w15="http://schemas.microsoft.com/office/word/2012/wordml" xmlns:w16cid="http://schemas.microsoft.com/office/word/2016/wordml/cid" xmlns:w16se="http://schemas.microsoft.com/office/word/2015/wordml/symex" xmlns:wpg="http://schemas.microsoft.com/office/word/2010/wordprocessingGroup" xmlns:wpi="http://schemas.microsoft.com/office/word/2010/wordprocessingInk" xmlns:wne="http://schemas.microsoft.com/office/word/2006/wordml" xmlns:wps="http://schemas.microsoft.com/office/word/2010/wordprocessingShape" mc:Ignorable="w14 w15 w16se w16cid wp14">
   <w15:commentEx w15:paraId="462366FE" w15:done="0"/>
   <w15:commentEx w15:paraId="7D64DFEE" w15:done="0"/>
   <w15:commentEx w15:paraId="23E6F6B8" w15:done="0"/>
@@ -23364,23 +24355,8 @@
 </w15:commentsEx>
 </file>
 
-<file path=word/commentsExtensible.xml><?xml version="1.0" encoding="utf-8"?>
-<w16cex:commentsExtensible xmlns:wpc="http://schemas.microsoft.com/office/word/2010/wordprocessingCanvas" xmlns:cx="http://schemas.microsoft.com/office/drawing/2014/chartex" xmlns:cx1="http://schemas.microsoft.com/office/drawing/2015/9/8/chartex" xmlns:cx2="http://schemas.microsoft.com/office/drawing/2015/10/21/chartex" xmlns:cx3="http://schemas.microsoft.com/office/drawing/2016/5/9/chartex" xmlns:cx4="http://schemas.microsoft.com/office/drawing/2016/5/10/chartex" xmlns:cx5="http://schemas.microsoft.com/office/drawing/2016/5/11/chartex" xmlns:cx6="http://schemas.microsoft.com/office/drawing/2016/5/12/chartex" xmlns:cx7="http://schemas.microsoft.com/office/drawing/2016/5/13/chartex" xmlns:cx8="http://schemas.microsoft.com/office/drawing/2016/5/14/chartex" xmlns:mc="http://schemas.openxmlformats.org/markup-compatibility/2006" xmlns:aink="http://schemas.microsoft.com/office/drawing/2016/ink" xmlns:am3d="http://schemas.microsoft.com/office/drawing/2017/model3d" xmlns:o="urn:schemas-microsoft-com:office:office" xmlns:r="http://schemas.openxmlformats.org/officeDocument/2006/relationships" xmlns:m="http://schemas.openxmlformats.org/officeDocument/2006/math" xmlns:v="urn:schemas-microsoft-com:vml" xmlns:wp14="http://schemas.microsoft.com/office/word/2010/wordprocessingDrawing" xmlns:wp="http://schemas.openxmlformats.org/drawingml/2006/wordprocessingDrawing" xmlns:w10="urn:schemas-microsoft-com:office:word" xmlns:w="http://schemas.openxmlformats.org/wordprocessingml/2006/main" xmlns:w14="http://schemas.microsoft.com/office/word/2010/wordml" xmlns:w15="http://schemas.microsoft.com/office/word/2012/wordml" xmlns:w16cex="http://schemas.microsoft.com/office/word/2018/wordml/cex" xmlns:w16cid="http://schemas.microsoft.com/office/word/2016/wordml/cid" xmlns:w16="http://schemas.microsoft.com/office/word/2018/wordml" xmlns:w16sdtdh="http://schemas.microsoft.com/office/word/2020/wordml/sdtdatahash" xmlns:w16se="http://schemas.microsoft.com/office/word/2015/wordml/symex" xmlns:wpg="http://schemas.microsoft.com/office/word/2010/wordprocessingGroup" xmlns:wpi="http://schemas.microsoft.com/office/word/2010/wordprocessingInk" xmlns:wne="http://schemas.microsoft.com/office/word/2006/wordml" xmlns:wps="http://schemas.microsoft.com/office/word/2010/wordprocessingShape" mc:Ignorable="w14 w15 w16se w16cid w16 w16cex w16sdtdh wp14">
-  <w16cex:commentExtensible w16cex:durableId="43E1396D" w16cex:dateUtc="2025-12-07T12:14:00Z"/>
-  <w16cex:commentExtensible w16cex:durableId="1214ED32" w16cex:dateUtc="2025-12-07T12:11:00Z"/>
-  <w16cex:commentExtensible w16cex:durableId="142A162D" w16cex:dateUtc="2025-12-05T22:30:00Z"/>
-  <w16cex:commentExtensible w16cex:durableId="040A52F6" w16cex:dateUtc="2025-12-07T10:30:00Z"/>
-  <w16cex:commentExtensible w16cex:durableId="719D1000" w16cex:dateUtc="2025-12-07T11:27:00Z"/>
-  <w16cex:commentExtensible w16cex:durableId="333EFE8A" w16cex:dateUtc="2025-12-07T12:13:00Z"/>
-  <w16cex:commentExtensible w16cex:durableId="3058EAD5" w16cex:dateUtc="2025-12-07T12:13:00Z"/>
-  <w16cex:commentExtensible w16cex:durableId="073C4634" w16cex:dateUtc="2025-12-07T11:28:00Z"/>
-  <w16cex:commentExtensible w16cex:durableId="6208D6E2" w16cex:dateUtc="2025-12-07T12:14:00Z"/>
-  <w16cex:commentExtensible w16cex:durableId="1FEB1819" w16cex:dateUtc="2025-12-07T11:28:00Z"/>
-</w16cex:commentsExtensible>
-</file>
-
 <file path=word/commentsIds.xml><?xml version="1.0" encoding="utf-8"?>
-<w16cid:commentsIds xmlns:wpc="http://schemas.microsoft.com/office/word/2010/wordprocessingCanvas" xmlns:cx="http://schemas.microsoft.com/office/drawing/2014/chartex" xmlns:cx1="http://schemas.microsoft.com/office/drawing/2015/9/8/chartex" xmlns:cx2="http://schemas.microsoft.com/office/drawing/2015/10/21/chartex" xmlns:cx3="http://schemas.microsoft.com/office/drawing/2016/5/9/chartex" xmlns:cx4="http://schemas.microsoft.com/office/drawing/2016/5/10/chartex" xmlns:cx5="http://schemas.microsoft.com/office/drawing/2016/5/11/chartex" xmlns:cx6="http://schemas.microsoft.com/office/drawing/2016/5/12/chartex" xmlns:cx7="http://schemas.microsoft.com/office/drawing/2016/5/13/chartex" xmlns:cx8="http://schemas.microsoft.com/office/drawing/2016/5/14/chartex" xmlns:mc="http://schemas.openxmlformats.org/markup-compatibility/2006" xmlns:aink="http://schemas.microsoft.com/office/drawing/2016/ink" xmlns:am3d="http://schemas.microsoft.com/office/drawing/2017/model3d" xmlns:o="urn:schemas-microsoft-com:office:office" xmlns:r="http://schemas.openxmlformats.org/officeDocument/2006/relationships" xmlns:m="http://schemas.openxmlformats.org/officeDocument/2006/math" xmlns:v="urn:schemas-microsoft-com:vml" xmlns:wp14="http://schemas.microsoft.com/office/word/2010/wordprocessingDrawing" xmlns:wp="http://schemas.openxmlformats.org/drawingml/2006/wordprocessingDrawing" xmlns:w10="urn:schemas-microsoft-com:office:word" xmlns:w="http://schemas.openxmlformats.org/wordprocessingml/2006/main" xmlns:w14="http://schemas.microsoft.com/office/word/2010/wordml" xmlns:w15="http://schemas.microsoft.com/office/word/2012/wordml" xmlns:w16cex="http://schemas.microsoft.com/office/word/2018/wordml/cex" xmlns:w16cid="http://schemas.microsoft.com/office/word/2016/wordml/cid" xmlns:w16="http://schemas.microsoft.com/office/word/2018/wordml" xmlns:w16sdtdh="http://schemas.microsoft.com/office/word/2020/wordml/sdtdatahash" xmlns:w16se="http://schemas.microsoft.com/office/word/2015/wordml/symex" xmlns:wpg="http://schemas.microsoft.com/office/word/2010/wordprocessingGroup" xmlns:wpi="http://schemas.microsoft.com/office/word/2010/wordprocessingInk" xmlns:wne="http://schemas.microsoft.com/office/word/2006/wordml" xmlns:wps="http://schemas.microsoft.com/office/word/2010/wordprocessingShape" mc:Ignorable="w14 w15 w16se w16cid w16 w16cex w16sdtdh wp14">
+<w16cid:commentsIds xmlns:wpc="http://schemas.microsoft.com/office/word/2010/wordprocessingCanvas" xmlns:cx="http://schemas.microsoft.com/office/drawing/2014/chartex" xmlns:cx1="http://schemas.microsoft.com/office/drawing/2015/9/8/chartex" xmlns:cx2="http://schemas.microsoft.com/office/drawing/2015/10/21/chartex" xmlns:cx3="http://schemas.microsoft.com/office/drawing/2016/5/9/chartex" xmlns:cx4="http://schemas.microsoft.com/office/drawing/2016/5/10/chartex" xmlns:cx5="http://schemas.microsoft.com/office/drawing/2016/5/11/chartex" xmlns:cx6="http://schemas.microsoft.com/office/drawing/2016/5/12/chartex" xmlns:cx7="http://schemas.microsoft.com/office/drawing/2016/5/13/chartex" xmlns:cx8="http://schemas.microsoft.com/office/drawing/2016/5/14/chartex" xmlns:mc="http://schemas.openxmlformats.org/markup-compatibility/2006" xmlns:aink="http://schemas.microsoft.com/office/drawing/2016/ink" xmlns:am3d="http://schemas.microsoft.com/office/drawing/2017/model3d" xmlns:o="urn:schemas-microsoft-com:office:office" xmlns:r="http://schemas.openxmlformats.org/officeDocument/2006/relationships" xmlns:m="http://schemas.openxmlformats.org/officeDocument/2006/math" xmlns:v="urn:schemas-microsoft-com:vml" xmlns:wp14="http://schemas.microsoft.com/office/word/2010/wordprocessingDrawing" xmlns:wp="http://schemas.openxmlformats.org/drawingml/2006/wordprocessingDrawing" xmlns:w10="urn:schemas-microsoft-com:office:word" xmlns:w="http://schemas.openxmlformats.org/wordprocessingml/2006/main" xmlns:w14="http://schemas.microsoft.com/office/word/2010/wordml" xmlns:w15="http://schemas.microsoft.com/office/word/2012/wordml" xmlns:w16cid="http://schemas.microsoft.com/office/word/2016/wordml/cid" xmlns:w16se="http://schemas.microsoft.com/office/word/2015/wordml/symex" xmlns:wpg="http://schemas.microsoft.com/office/word/2010/wordprocessingGroup" xmlns:wpi="http://schemas.microsoft.com/office/word/2010/wordprocessingInk" xmlns:wne="http://schemas.microsoft.com/office/word/2006/wordml" xmlns:wps="http://schemas.microsoft.com/office/word/2010/wordprocessingShape" mc:Ignorable="w14 w15 w16se w16cid wp14">
   <w16cid:commentId w16cid:paraId="462366FE" w16cid:durableId="43E1396D"/>
   <w16cid:commentId w16cid:paraId="7D64DFEE" w16cid:durableId="1214ED32"/>
   <w16cid:commentId w16cid:paraId="23E6F6B8" w16cid:durableId="142A162D"/>
@@ -23395,7 +24371,7 @@
 </file>
 
 <file path=word/endnotes.xml><?xml version="1.0" encoding="utf-8"?>
-<w:endnotes xmlns:wpc="http://schemas.microsoft.com/office/word/2010/wordprocessingCanvas" xmlns:cx="http://schemas.microsoft.com/office/drawing/2014/chartex" xmlns:cx1="http://schemas.microsoft.com/office/drawing/2015/9/8/chartex" xmlns:cx2="http://schemas.microsoft.com/office/drawing/2015/10/21/chartex" xmlns:cx3="http://schemas.microsoft.com/office/drawing/2016/5/9/chartex" xmlns:cx4="http://schemas.microsoft.com/office/drawing/2016/5/10/chartex" xmlns:cx5="http://schemas.microsoft.com/office/drawing/2016/5/11/chartex" xmlns:cx6="http://schemas.microsoft.com/office/drawing/2016/5/12/chartex" xmlns:cx7="http://schemas.microsoft.com/office/drawing/2016/5/13/chartex" xmlns:cx8="http://schemas.microsoft.com/office/drawing/2016/5/14/chartex" xmlns:mc="http://schemas.openxmlformats.org/markup-compatibility/2006" xmlns:aink="http://schemas.microsoft.com/office/drawing/2016/ink" xmlns:am3d="http://schemas.microsoft.com/office/drawing/2017/model3d" xmlns:o="urn:schemas-microsoft-com:office:office" xmlns:r="http://schemas.openxmlformats.org/officeDocument/2006/relationships" xmlns:m="http://schemas.openxmlformats.org/officeDocument/2006/math" xmlns:v="urn:schemas-microsoft-com:vml" xmlns:wp14="http://schemas.microsoft.com/office/word/2010/wordprocessingDrawing" xmlns:wp="http://schemas.openxmlformats.org/drawingml/2006/wordprocessingDrawing" xmlns:w10="urn:schemas-microsoft-com:office:word" xmlns:w="http://schemas.openxmlformats.org/wordprocessingml/2006/main" xmlns:w14="http://schemas.microsoft.com/office/word/2010/wordml" xmlns:w15="http://schemas.microsoft.com/office/word/2012/wordml" xmlns:w16cex="http://schemas.microsoft.com/office/word/2018/wordml/cex" xmlns:w16cid="http://schemas.microsoft.com/office/word/2016/wordml/cid" xmlns:w16="http://schemas.microsoft.com/office/word/2018/wordml" xmlns:w16sdtdh="http://schemas.microsoft.com/office/word/2020/wordml/sdtdatahash" xmlns:w16se="http://schemas.microsoft.com/office/word/2015/wordml/symex" xmlns:wpg="http://schemas.microsoft.com/office/word/2010/wordprocessingGroup" xmlns:wpi="http://schemas.microsoft.com/office/word/2010/wordprocessingInk" xmlns:wne="http://schemas.microsoft.com/office/word/2006/wordml" xmlns:wps="http://schemas.microsoft.com/office/word/2010/wordprocessingShape" mc:Ignorable="w14 w15 w16se w16cid w16 w16cex w16sdtdh wp14">
+<w:endnotes xmlns:wpc="http://schemas.microsoft.com/office/word/2010/wordprocessingCanvas" xmlns:cx="http://schemas.microsoft.com/office/drawing/2014/chartex" xmlns:cx1="http://schemas.microsoft.com/office/drawing/2015/9/8/chartex" xmlns:cx2="http://schemas.microsoft.com/office/drawing/2015/10/21/chartex" xmlns:cx3="http://schemas.microsoft.com/office/drawing/2016/5/9/chartex" xmlns:cx4="http://schemas.microsoft.com/office/drawing/2016/5/10/chartex" xmlns:cx5="http://schemas.microsoft.com/office/drawing/2016/5/11/chartex" xmlns:cx6="http://schemas.microsoft.com/office/drawing/2016/5/12/chartex" xmlns:cx7="http://schemas.microsoft.com/office/drawing/2016/5/13/chartex" xmlns:cx8="http://schemas.microsoft.com/office/drawing/2016/5/14/chartex" xmlns:mc="http://schemas.openxmlformats.org/markup-compatibility/2006" xmlns:aink="http://schemas.microsoft.com/office/drawing/2016/ink" xmlns:am3d="http://schemas.microsoft.com/office/drawing/2017/model3d" xmlns:o="urn:schemas-microsoft-com:office:office" xmlns:r="http://schemas.openxmlformats.org/officeDocument/2006/relationships" xmlns:m="http://schemas.openxmlformats.org/officeDocument/2006/math" xmlns:v="urn:schemas-microsoft-com:vml" xmlns:wp14="http://schemas.microsoft.com/office/word/2010/wordprocessingDrawing" xmlns:wp="http://schemas.openxmlformats.org/drawingml/2006/wordprocessingDrawing" xmlns:w10="urn:schemas-microsoft-com:office:word" xmlns:w="http://schemas.openxmlformats.org/wordprocessingml/2006/main" xmlns:w14="http://schemas.microsoft.com/office/word/2010/wordml" xmlns:w15="http://schemas.microsoft.com/office/word/2012/wordml" xmlns:w16cid="http://schemas.microsoft.com/office/word/2016/wordml/cid" xmlns:w16se="http://schemas.microsoft.com/office/word/2015/wordml/symex" xmlns:wpg="http://schemas.microsoft.com/office/word/2010/wordprocessingGroup" xmlns:wpi="http://schemas.microsoft.com/office/word/2010/wordprocessingInk" xmlns:wne="http://schemas.microsoft.com/office/word/2006/wordml" xmlns:wps="http://schemas.microsoft.com/office/word/2010/wordprocessingShape" mc:Ignorable="w14 w15 w16se w16cid wp14">
   <w:endnote w:type="separator" w:id="-1">
     <w:p>
       <w:pPr>
@@ -23420,7 +24396,7 @@
 </file>
 
 <file path=word/footer1.xml><?xml version="1.0" encoding="utf-8"?>
-<w:ftr xmlns:wpc="http://schemas.microsoft.com/office/word/2010/wordprocessingCanvas" xmlns:cx="http://schemas.microsoft.com/office/drawing/2014/chartex" xmlns:cx1="http://schemas.microsoft.com/office/drawing/2015/9/8/chartex" xmlns:cx2="http://schemas.microsoft.com/office/drawing/2015/10/21/chartex" xmlns:cx3="http://schemas.microsoft.com/office/drawing/2016/5/9/chartex" xmlns:cx4="http://schemas.microsoft.com/office/drawing/2016/5/10/chartex" xmlns:cx5="http://schemas.microsoft.com/office/drawing/2016/5/11/chartex" xmlns:cx6="http://schemas.microsoft.com/office/drawing/2016/5/12/chartex" xmlns:cx7="http://schemas.microsoft.com/office/drawing/2016/5/13/chartex" xmlns:cx8="http://schemas.microsoft.com/office/drawing/2016/5/14/chartex" xmlns:mc="http://schemas.openxmlformats.org/markup-compatibility/2006" xmlns:aink="http://schemas.microsoft.com/office/drawing/2016/ink" xmlns:am3d="http://schemas.microsoft.com/office/drawing/2017/model3d" xmlns:o="urn:schemas-microsoft-com:office:office" xmlns:r="http://schemas.openxmlformats.org/officeDocument/2006/relationships" xmlns:m="http://schemas.openxmlformats.org/officeDocument/2006/math" xmlns:v="urn:schemas-microsoft-com:vml" xmlns:wp14="http://schemas.microsoft.com/office/word/2010/wordprocessingDrawing" xmlns:wp="http://schemas.openxmlformats.org/drawingml/2006/wordprocessingDrawing" xmlns:w10="urn:schemas-microsoft-com:office:word" xmlns:w="http://schemas.openxmlformats.org/wordprocessingml/2006/main" xmlns:w14="http://schemas.microsoft.com/office/word/2010/wordml" xmlns:w15="http://schemas.microsoft.com/office/word/2012/wordml" xmlns:w16cex="http://schemas.microsoft.com/office/word/2018/wordml/cex" xmlns:w16cid="http://schemas.microsoft.com/office/word/2016/wordml/cid" xmlns:w16="http://schemas.microsoft.com/office/word/2018/wordml" xmlns:w16sdtdh="http://schemas.microsoft.com/office/word/2020/wordml/sdtdatahash" xmlns:w16se="http://schemas.microsoft.com/office/word/2015/wordml/symex" xmlns:wpg="http://schemas.microsoft.com/office/word/2010/wordprocessingGroup" xmlns:wpi="http://schemas.microsoft.com/office/word/2010/wordprocessingInk" xmlns:wne="http://schemas.microsoft.com/office/word/2006/wordml" xmlns:wps="http://schemas.microsoft.com/office/word/2010/wordprocessingShape" mc:Ignorable="w14 w15 w16se w16cid w16 w16cex w16sdtdh wp14">
+<w:ftr xmlns:wpc="http://schemas.microsoft.com/office/word/2010/wordprocessingCanvas" xmlns:cx="http://schemas.microsoft.com/office/drawing/2014/chartex" xmlns:cx1="http://schemas.microsoft.com/office/drawing/2015/9/8/chartex" xmlns:cx2="http://schemas.microsoft.com/office/drawing/2015/10/21/chartex" xmlns:cx3="http://schemas.microsoft.com/office/drawing/2016/5/9/chartex" xmlns:cx4="http://schemas.microsoft.com/office/drawing/2016/5/10/chartex" xmlns:cx5="http://schemas.microsoft.com/office/drawing/2016/5/11/chartex" xmlns:cx6="http://schemas.microsoft.com/office/drawing/2016/5/12/chartex" xmlns:cx7="http://schemas.microsoft.com/office/drawing/2016/5/13/chartex" xmlns:cx8="http://schemas.microsoft.com/office/drawing/2016/5/14/chartex" xmlns:mc="http://schemas.openxmlformats.org/markup-compatibility/2006" xmlns:aink="http://schemas.microsoft.com/office/drawing/2016/ink" xmlns:am3d="http://schemas.microsoft.com/office/drawing/2017/model3d" xmlns:o="urn:schemas-microsoft-com:office:office" xmlns:r="http://schemas.openxmlformats.org/officeDocument/2006/relationships" xmlns:m="http://schemas.openxmlformats.org/officeDocument/2006/math" xmlns:v="urn:schemas-microsoft-com:vml" xmlns:wp14="http://schemas.microsoft.com/office/word/2010/wordprocessingDrawing" xmlns:wp="http://schemas.openxmlformats.org/drawingml/2006/wordprocessingDrawing" xmlns:w10="urn:schemas-microsoft-com:office:word" xmlns:w="http://schemas.openxmlformats.org/wordprocessingml/2006/main" xmlns:w14="http://schemas.microsoft.com/office/word/2010/wordml" xmlns:w15="http://schemas.microsoft.com/office/word/2012/wordml" xmlns:w16cid="http://schemas.microsoft.com/office/word/2016/wordml/cid" xmlns:w16se="http://schemas.microsoft.com/office/word/2015/wordml/symex" xmlns:wpg="http://schemas.microsoft.com/office/word/2010/wordprocessingGroup" xmlns:wpi="http://schemas.microsoft.com/office/word/2010/wordprocessingInk" xmlns:wne="http://schemas.microsoft.com/office/word/2006/wordml" xmlns:wps="http://schemas.microsoft.com/office/word/2010/wordprocessingShape" mc:Ignorable="w14 w15 w16se w16cid wp14">
   <w:sdt>
     <w:sdtPr>
       <w:id w:val="-1514300539"/>
@@ -23429,7 +24405,6 @@
         <w:docPartUnique/>
       </w:docPartObj>
     </w:sdtPr>
-    <w:sdtEndPr/>
     <w:sdtContent>
       <w:p>
         <w:pPr>
@@ -23464,7 +24439,7 @@
 </file>
 
 <file path=word/footer2.xml><?xml version="1.0" encoding="utf-8"?>
-<w:ftr xmlns:wpc="http://schemas.microsoft.com/office/word/2010/wordprocessingCanvas" xmlns:cx="http://schemas.microsoft.com/office/drawing/2014/chartex" xmlns:cx1="http://schemas.microsoft.com/office/drawing/2015/9/8/chartex" xmlns:cx2="http://schemas.microsoft.com/office/drawing/2015/10/21/chartex" xmlns:cx3="http://schemas.microsoft.com/office/drawing/2016/5/9/chartex" xmlns:cx4="http://schemas.microsoft.com/office/drawing/2016/5/10/chartex" xmlns:cx5="http://schemas.microsoft.com/office/drawing/2016/5/11/chartex" xmlns:cx6="http://schemas.microsoft.com/office/drawing/2016/5/12/chartex" xmlns:cx7="http://schemas.microsoft.com/office/drawing/2016/5/13/chartex" xmlns:cx8="http://schemas.microsoft.com/office/drawing/2016/5/14/chartex" xmlns:mc="http://schemas.openxmlformats.org/markup-compatibility/2006" xmlns:aink="http://schemas.microsoft.com/office/drawing/2016/ink" xmlns:am3d="http://schemas.microsoft.com/office/drawing/2017/model3d" xmlns:o="urn:schemas-microsoft-com:office:office" xmlns:r="http://schemas.openxmlformats.org/officeDocument/2006/relationships" xmlns:m="http://schemas.openxmlformats.org/officeDocument/2006/math" xmlns:v="urn:schemas-microsoft-com:vml" xmlns:wp14="http://schemas.microsoft.com/office/word/2010/wordprocessingDrawing" xmlns:wp="http://schemas.openxmlformats.org/drawingml/2006/wordprocessingDrawing" xmlns:w10="urn:schemas-microsoft-com:office:word" xmlns:w="http://schemas.openxmlformats.org/wordprocessingml/2006/main" xmlns:w14="http://schemas.microsoft.com/office/word/2010/wordml" xmlns:w15="http://schemas.microsoft.com/office/word/2012/wordml" xmlns:w16cex="http://schemas.microsoft.com/office/word/2018/wordml/cex" xmlns:w16cid="http://schemas.microsoft.com/office/word/2016/wordml/cid" xmlns:w16="http://schemas.microsoft.com/office/word/2018/wordml" xmlns:w16sdtdh="http://schemas.microsoft.com/office/word/2020/wordml/sdtdatahash" xmlns:w16se="http://schemas.microsoft.com/office/word/2015/wordml/symex" xmlns:wpg="http://schemas.microsoft.com/office/word/2010/wordprocessingGroup" xmlns:wpi="http://schemas.microsoft.com/office/word/2010/wordprocessingInk" xmlns:wne="http://schemas.microsoft.com/office/word/2006/wordml" xmlns:wps="http://schemas.microsoft.com/office/word/2010/wordprocessingShape" mc:Ignorable="w14 w15 w16se w16cid w16 w16cex w16sdtdh wp14">
+<w:ftr xmlns:wpc="http://schemas.microsoft.com/office/word/2010/wordprocessingCanvas" xmlns:cx="http://schemas.microsoft.com/office/drawing/2014/chartex" xmlns:cx1="http://schemas.microsoft.com/office/drawing/2015/9/8/chartex" xmlns:cx2="http://schemas.microsoft.com/office/drawing/2015/10/21/chartex" xmlns:cx3="http://schemas.microsoft.com/office/drawing/2016/5/9/chartex" xmlns:cx4="http://schemas.microsoft.com/office/drawing/2016/5/10/chartex" xmlns:cx5="http://schemas.microsoft.com/office/drawing/2016/5/11/chartex" xmlns:cx6="http://schemas.microsoft.com/office/drawing/2016/5/12/chartex" xmlns:cx7="http://schemas.microsoft.com/office/drawing/2016/5/13/chartex" xmlns:cx8="http://schemas.microsoft.com/office/drawing/2016/5/14/chartex" xmlns:mc="http://schemas.openxmlformats.org/markup-compatibility/2006" xmlns:aink="http://schemas.microsoft.com/office/drawing/2016/ink" xmlns:am3d="http://schemas.microsoft.com/office/drawing/2017/model3d" xmlns:o="urn:schemas-microsoft-com:office:office" xmlns:r="http://schemas.openxmlformats.org/officeDocument/2006/relationships" xmlns:m="http://schemas.openxmlformats.org/officeDocument/2006/math" xmlns:v="urn:schemas-microsoft-com:vml" xmlns:wp14="http://schemas.microsoft.com/office/word/2010/wordprocessingDrawing" xmlns:wp="http://schemas.openxmlformats.org/drawingml/2006/wordprocessingDrawing" xmlns:w10="urn:schemas-microsoft-com:office:word" xmlns:w="http://schemas.openxmlformats.org/wordprocessingml/2006/main" xmlns:w14="http://schemas.microsoft.com/office/word/2010/wordml" xmlns:w15="http://schemas.microsoft.com/office/word/2012/wordml" xmlns:w16cid="http://schemas.microsoft.com/office/word/2016/wordml/cid" xmlns:w16se="http://schemas.microsoft.com/office/word/2015/wordml/symex" xmlns:wpg="http://schemas.microsoft.com/office/word/2010/wordprocessingGroup" xmlns:wpi="http://schemas.microsoft.com/office/word/2010/wordprocessingInk" xmlns:wne="http://schemas.microsoft.com/office/word/2006/wordml" xmlns:wps="http://schemas.microsoft.com/office/word/2010/wordprocessingShape" mc:Ignorable="w14 w15 w16se w16cid wp14">
   <w:p>
     <w:pPr>
       <w:pStyle w:val="af0"/>
@@ -23475,7 +24450,7 @@
 </file>
 
 <file path=word/footer3.xml><?xml version="1.0" encoding="utf-8"?>
-<w:ftr xmlns:wpc="http://schemas.microsoft.com/office/word/2010/wordprocessingCanvas" xmlns:cx="http://schemas.microsoft.com/office/drawing/2014/chartex" xmlns:cx1="http://schemas.microsoft.com/office/drawing/2015/9/8/chartex" xmlns:cx2="http://schemas.microsoft.com/office/drawing/2015/10/21/chartex" xmlns:cx3="http://schemas.microsoft.com/office/drawing/2016/5/9/chartex" xmlns:cx4="http://schemas.microsoft.com/office/drawing/2016/5/10/chartex" xmlns:cx5="http://schemas.microsoft.com/office/drawing/2016/5/11/chartex" xmlns:cx6="http://schemas.microsoft.com/office/drawing/2016/5/12/chartex" xmlns:cx7="http://schemas.microsoft.com/office/drawing/2016/5/13/chartex" xmlns:cx8="http://schemas.microsoft.com/office/drawing/2016/5/14/chartex" xmlns:mc="http://schemas.openxmlformats.org/markup-compatibility/2006" xmlns:aink="http://schemas.microsoft.com/office/drawing/2016/ink" xmlns:am3d="http://schemas.microsoft.com/office/drawing/2017/model3d" xmlns:o="urn:schemas-microsoft-com:office:office" xmlns:r="http://schemas.openxmlformats.org/officeDocument/2006/relationships" xmlns:m="http://schemas.openxmlformats.org/officeDocument/2006/math" xmlns:v="urn:schemas-microsoft-com:vml" xmlns:wp14="http://schemas.microsoft.com/office/word/2010/wordprocessingDrawing" xmlns:wp="http://schemas.openxmlformats.org/drawingml/2006/wordprocessingDrawing" xmlns:w10="urn:schemas-microsoft-com:office:word" xmlns:w="http://schemas.openxmlformats.org/wordprocessingml/2006/main" xmlns:w14="http://schemas.microsoft.com/office/word/2010/wordml" xmlns:w15="http://schemas.microsoft.com/office/word/2012/wordml" xmlns:w16cex="http://schemas.microsoft.com/office/word/2018/wordml/cex" xmlns:w16cid="http://schemas.microsoft.com/office/word/2016/wordml/cid" xmlns:w16="http://schemas.microsoft.com/office/word/2018/wordml" xmlns:w16sdtdh="http://schemas.microsoft.com/office/word/2020/wordml/sdtdatahash" xmlns:w16se="http://schemas.microsoft.com/office/word/2015/wordml/symex" xmlns:wpg="http://schemas.microsoft.com/office/word/2010/wordprocessingGroup" xmlns:wpi="http://schemas.microsoft.com/office/word/2010/wordprocessingInk" xmlns:wne="http://schemas.microsoft.com/office/word/2006/wordml" xmlns:wps="http://schemas.microsoft.com/office/word/2010/wordprocessingShape" mc:Ignorable="w14 w15 w16se w16cid w16 w16cex w16sdtdh wp14">
+<w:ftr xmlns:wpc="http://schemas.microsoft.com/office/word/2010/wordprocessingCanvas" xmlns:cx="http://schemas.microsoft.com/office/drawing/2014/chartex" xmlns:cx1="http://schemas.microsoft.com/office/drawing/2015/9/8/chartex" xmlns:cx2="http://schemas.microsoft.com/office/drawing/2015/10/21/chartex" xmlns:cx3="http://schemas.microsoft.com/office/drawing/2016/5/9/chartex" xmlns:cx4="http://schemas.microsoft.com/office/drawing/2016/5/10/chartex" xmlns:cx5="http://schemas.microsoft.com/office/drawing/2016/5/11/chartex" xmlns:cx6="http://schemas.microsoft.com/office/drawing/2016/5/12/chartex" xmlns:cx7="http://schemas.microsoft.com/office/drawing/2016/5/13/chartex" xmlns:cx8="http://schemas.microsoft.com/office/drawing/2016/5/14/chartex" xmlns:mc="http://schemas.openxmlformats.org/markup-compatibility/2006" xmlns:aink="http://schemas.microsoft.com/office/drawing/2016/ink" xmlns:am3d="http://schemas.microsoft.com/office/drawing/2017/model3d" xmlns:o="urn:schemas-microsoft-com:office:office" xmlns:r="http://schemas.openxmlformats.org/officeDocument/2006/relationships" xmlns:m="http://schemas.openxmlformats.org/officeDocument/2006/math" xmlns:v="urn:schemas-microsoft-com:vml" xmlns:wp14="http://schemas.microsoft.com/office/word/2010/wordprocessingDrawing" xmlns:wp="http://schemas.openxmlformats.org/drawingml/2006/wordprocessingDrawing" xmlns:w10="urn:schemas-microsoft-com:office:word" xmlns:w="http://schemas.openxmlformats.org/wordprocessingml/2006/main" xmlns:w14="http://schemas.microsoft.com/office/word/2010/wordml" xmlns:w15="http://schemas.microsoft.com/office/word/2012/wordml" xmlns:w16cid="http://schemas.microsoft.com/office/word/2016/wordml/cid" xmlns:w16se="http://schemas.microsoft.com/office/word/2015/wordml/symex" xmlns:wpg="http://schemas.microsoft.com/office/word/2010/wordprocessingGroup" xmlns:wpi="http://schemas.microsoft.com/office/word/2010/wordprocessingInk" xmlns:wne="http://schemas.microsoft.com/office/word/2006/wordml" xmlns:wps="http://schemas.microsoft.com/office/word/2010/wordprocessingShape" mc:Ignorable="w14 w15 w16se w16cid wp14">
   <w:sdt>
     <w:sdtPr>
       <w:id w:val="1401324059"/>
@@ -23484,7 +24459,6 @@
         <w:docPartUnique/>
       </w:docPartObj>
     </w:sdtPr>
-    <w:sdtEndPr/>
     <w:sdtContent>
       <w:p>
         <w:pPr>
@@ -23519,7 +24493,7 @@
 </file>
 
 <file path=word/footer4.xml><?xml version="1.0" encoding="utf-8"?>
-<w:ftr xmlns:wpc="http://schemas.microsoft.com/office/word/2010/wordprocessingCanvas" xmlns:cx="http://schemas.microsoft.com/office/drawing/2014/chartex" xmlns:cx1="http://schemas.microsoft.com/office/drawing/2015/9/8/chartex" xmlns:cx2="http://schemas.microsoft.com/office/drawing/2015/10/21/chartex" xmlns:cx3="http://schemas.microsoft.com/office/drawing/2016/5/9/chartex" xmlns:cx4="http://schemas.microsoft.com/office/drawing/2016/5/10/chartex" xmlns:cx5="http://schemas.microsoft.com/office/drawing/2016/5/11/chartex" xmlns:cx6="http://schemas.microsoft.com/office/drawing/2016/5/12/chartex" xmlns:cx7="http://schemas.microsoft.com/office/drawing/2016/5/13/chartex" xmlns:cx8="http://schemas.microsoft.com/office/drawing/2016/5/14/chartex" xmlns:mc="http://schemas.openxmlformats.org/markup-compatibility/2006" xmlns:aink="http://schemas.microsoft.com/office/drawing/2016/ink" xmlns:am3d="http://schemas.microsoft.com/office/drawing/2017/model3d" xmlns:o="urn:schemas-microsoft-com:office:office" xmlns:r="http://schemas.openxmlformats.org/officeDocument/2006/relationships" xmlns:m="http://schemas.openxmlformats.org/officeDocument/2006/math" xmlns:v="urn:schemas-microsoft-com:vml" xmlns:wp14="http://schemas.microsoft.com/office/word/2010/wordprocessingDrawing" xmlns:wp="http://schemas.openxmlformats.org/drawingml/2006/wordprocessingDrawing" xmlns:w10="urn:schemas-microsoft-com:office:word" xmlns:w="http://schemas.openxmlformats.org/wordprocessingml/2006/main" xmlns:w14="http://schemas.microsoft.com/office/word/2010/wordml" xmlns:w15="http://schemas.microsoft.com/office/word/2012/wordml" xmlns:w16cex="http://schemas.microsoft.com/office/word/2018/wordml/cex" xmlns:w16cid="http://schemas.microsoft.com/office/word/2016/wordml/cid" xmlns:w16="http://schemas.microsoft.com/office/word/2018/wordml" xmlns:w16sdtdh="http://schemas.microsoft.com/office/word/2020/wordml/sdtdatahash" xmlns:w16se="http://schemas.microsoft.com/office/word/2015/wordml/symex" xmlns:wpg="http://schemas.microsoft.com/office/word/2010/wordprocessingGroup" xmlns:wpi="http://schemas.microsoft.com/office/word/2010/wordprocessingInk" xmlns:wne="http://schemas.microsoft.com/office/word/2006/wordml" xmlns:wps="http://schemas.microsoft.com/office/word/2010/wordprocessingShape" mc:Ignorable="w14 w15 w16se w16cid w16 w16cex w16sdtdh wp14">
+<w:ftr xmlns:wpc="http://schemas.microsoft.com/office/word/2010/wordprocessingCanvas" xmlns:cx="http://schemas.microsoft.com/office/drawing/2014/chartex" xmlns:cx1="http://schemas.microsoft.com/office/drawing/2015/9/8/chartex" xmlns:cx2="http://schemas.microsoft.com/office/drawing/2015/10/21/chartex" xmlns:cx3="http://schemas.microsoft.com/office/drawing/2016/5/9/chartex" xmlns:cx4="http://schemas.microsoft.com/office/drawing/2016/5/10/chartex" xmlns:cx5="http://schemas.microsoft.com/office/drawing/2016/5/11/chartex" xmlns:cx6="http://schemas.microsoft.com/office/drawing/2016/5/12/chartex" xmlns:cx7="http://schemas.microsoft.com/office/drawing/2016/5/13/chartex" xmlns:cx8="http://schemas.microsoft.com/office/drawing/2016/5/14/chartex" xmlns:mc="http://schemas.openxmlformats.org/markup-compatibility/2006" xmlns:aink="http://schemas.microsoft.com/office/drawing/2016/ink" xmlns:am3d="http://schemas.microsoft.com/office/drawing/2017/model3d" xmlns:o="urn:schemas-microsoft-com:office:office" xmlns:r="http://schemas.openxmlformats.org/officeDocument/2006/relationships" xmlns:m="http://schemas.openxmlformats.org/officeDocument/2006/math" xmlns:v="urn:schemas-microsoft-com:vml" xmlns:wp14="http://schemas.microsoft.com/office/word/2010/wordprocessingDrawing" xmlns:wp="http://schemas.openxmlformats.org/drawingml/2006/wordprocessingDrawing" xmlns:w10="urn:schemas-microsoft-com:office:word" xmlns:w="http://schemas.openxmlformats.org/wordprocessingml/2006/main" xmlns:w14="http://schemas.microsoft.com/office/word/2010/wordml" xmlns:w15="http://schemas.microsoft.com/office/word/2012/wordml" xmlns:w16cid="http://schemas.microsoft.com/office/word/2016/wordml/cid" xmlns:w16se="http://schemas.microsoft.com/office/word/2015/wordml/symex" xmlns:wpg="http://schemas.microsoft.com/office/word/2010/wordprocessingGroup" xmlns:wpi="http://schemas.microsoft.com/office/word/2010/wordprocessingInk" xmlns:wne="http://schemas.microsoft.com/office/word/2006/wordml" xmlns:wps="http://schemas.microsoft.com/office/word/2010/wordprocessingShape" mc:Ignorable="w14 w15 w16se w16cid wp14">
   <w:sdt>
     <w:sdtPr>
       <w:id w:val="507878150"/>
@@ -23528,7 +24502,6 @@
         <w:docPartUnique/>
       </w:docPartObj>
     </w:sdtPr>
-    <w:sdtEndPr/>
     <w:sdtContent>
       <w:p>
         <w:pPr>
@@ -23563,7 +24536,7 @@
 </file>
 
 <file path=word/footer5.xml><?xml version="1.0" encoding="utf-8"?>
-<w:ftr xmlns:wpc="http://schemas.microsoft.com/office/word/2010/wordprocessingCanvas" xmlns:cx="http://schemas.microsoft.com/office/drawing/2014/chartex" xmlns:cx1="http://schemas.microsoft.com/office/drawing/2015/9/8/chartex" xmlns:cx2="http://schemas.microsoft.com/office/drawing/2015/10/21/chartex" xmlns:cx3="http://schemas.microsoft.com/office/drawing/2016/5/9/chartex" xmlns:cx4="http://schemas.microsoft.com/office/drawing/2016/5/10/chartex" xmlns:cx5="http://schemas.microsoft.com/office/drawing/2016/5/11/chartex" xmlns:cx6="http://schemas.microsoft.com/office/drawing/2016/5/12/chartex" xmlns:cx7="http://schemas.microsoft.com/office/drawing/2016/5/13/chartex" xmlns:cx8="http://schemas.microsoft.com/office/drawing/2016/5/14/chartex" xmlns:mc="http://schemas.openxmlformats.org/markup-compatibility/2006" xmlns:aink="http://schemas.microsoft.com/office/drawing/2016/ink" xmlns:am3d="http://schemas.microsoft.com/office/drawing/2017/model3d" xmlns:o="urn:schemas-microsoft-com:office:office" xmlns:r="http://schemas.openxmlformats.org/officeDocument/2006/relationships" xmlns:m="http://schemas.openxmlformats.org/officeDocument/2006/math" xmlns:v="urn:schemas-microsoft-com:vml" xmlns:wp14="http://schemas.microsoft.com/office/word/2010/wordprocessingDrawing" xmlns:wp="http://schemas.openxmlformats.org/drawingml/2006/wordprocessingDrawing" xmlns:w10="urn:schemas-microsoft-com:office:word" xmlns:w="http://schemas.openxmlformats.org/wordprocessingml/2006/main" xmlns:w14="http://schemas.microsoft.com/office/word/2010/wordml" xmlns:w15="http://schemas.microsoft.com/office/word/2012/wordml" xmlns:w16cex="http://schemas.microsoft.com/office/word/2018/wordml/cex" xmlns:w16cid="http://schemas.microsoft.com/office/word/2016/wordml/cid" xmlns:w16="http://schemas.microsoft.com/office/word/2018/wordml" xmlns:w16sdtdh="http://schemas.microsoft.com/office/word/2020/wordml/sdtdatahash" xmlns:w16se="http://schemas.microsoft.com/office/word/2015/wordml/symex" xmlns:wpg="http://schemas.microsoft.com/office/word/2010/wordprocessingGroup" xmlns:wpi="http://schemas.microsoft.com/office/word/2010/wordprocessingInk" xmlns:wne="http://schemas.microsoft.com/office/word/2006/wordml" xmlns:wps="http://schemas.microsoft.com/office/word/2010/wordprocessingShape" mc:Ignorable="w14 w15 w16se w16cid w16 w16cex w16sdtdh wp14">
+<w:ftr xmlns:wpc="http://schemas.microsoft.com/office/word/2010/wordprocessingCanvas" xmlns:cx="http://schemas.microsoft.com/office/drawing/2014/chartex" xmlns:cx1="http://schemas.microsoft.com/office/drawing/2015/9/8/chartex" xmlns:cx2="http://schemas.microsoft.com/office/drawing/2015/10/21/chartex" xmlns:cx3="http://schemas.microsoft.com/office/drawing/2016/5/9/chartex" xmlns:cx4="http://schemas.microsoft.com/office/drawing/2016/5/10/chartex" xmlns:cx5="http://schemas.microsoft.com/office/drawing/2016/5/11/chartex" xmlns:cx6="http://schemas.microsoft.com/office/drawing/2016/5/12/chartex" xmlns:cx7="http://schemas.microsoft.com/office/drawing/2016/5/13/chartex" xmlns:cx8="http://schemas.microsoft.com/office/drawing/2016/5/14/chartex" xmlns:mc="http://schemas.openxmlformats.org/markup-compatibility/2006" xmlns:aink="http://schemas.microsoft.com/office/drawing/2016/ink" xmlns:am3d="http://schemas.microsoft.com/office/drawing/2017/model3d" xmlns:o="urn:schemas-microsoft-com:office:office" xmlns:r="http://schemas.openxmlformats.org/officeDocument/2006/relationships" xmlns:m="http://schemas.openxmlformats.org/officeDocument/2006/math" xmlns:v="urn:schemas-microsoft-com:vml" xmlns:wp14="http://schemas.microsoft.com/office/word/2010/wordprocessingDrawing" xmlns:wp="http://schemas.openxmlformats.org/drawingml/2006/wordprocessingDrawing" xmlns:w10="urn:schemas-microsoft-com:office:word" xmlns:w="http://schemas.openxmlformats.org/wordprocessingml/2006/main" xmlns:w14="http://schemas.microsoft.com/office/word/2010/wordml" xmlns:w15="http://schemas.microsoft.com/office/word/2012/wordml" xmlns:w16cid="http://schemas.microsoft.com/office/word/2016/wordml/cid" xmlns:w16se="http://schemas.microsoft.com/office/word/2015/wordml/symex" xmlns:wpg="http://schemas.microsoft.com/office/word/2010/wordprocessingGroup" xmlns:wpi="http://schemas.microsoft.com/office/word/2010/wordprocessingInk" xmlns:wne="http://schemas.microsoft.com/office/word/2006/wordml" xmlns:wps="http://schemas.microsoft.com/office/word/2010/wordprocessingShape" mc:Ignorable="w14 w15 w16se w16cid wp14">
   <w:p>
     <w:pPr>
       <w:pStyle w:val="af0"/>
@@ -23577,7 +24550,6 @@
           <w:docPartUnique/>
         </w:docPartObj>
       </w:sdtPr>
-      <w:sdtEndPr/>
       <w:sdtContent>
         <w:r>
           <w:fldChar w:fldCharType="begin"/>
@@ -23607,7 +24579,7 @@
 </file>
 
 <file path=word/footer6.xml><?xml version="1.0" encoding="utf-8"?>
-<w:ftr xmlns:wpc="http://schemas.microsoft.com/office/word/2010/wordprocessingCanvas" xmlns:cx="http://schemas.microsoft.com/office/drawing/2014/chartex" xmlns:cx1="http://schemas.microsoft.com/office/drawing/2015/9/8/chartex" xmlns:cx2="http://schemas.microsoft.com/office/drawing/2015/10/21/chartex" xmlns:cx3="http://schemas.microsoft.com/office/drawing/2016/5/9/chartex" xmlns:cx4="http://schemas.microsoft.com/office/drawing/2016/5/10/chartex" xmlns:cx5="http://schemas.microsoft.com/office/drawing/2016/5/11/chartex" xmlns:cx6="http://schemas.microsoft.com/office/drawing/2016/5/12/chartex" xmlns:cx7="http://schemas.microsoft.com/office/drawing/2016/5/13/chartex" xmlns:cx8="http://schemas.microsoft.com/office/drawing/2016/5/14/chartex" xmlns:mc="http://schemas.openxmlformats.org/markup-compatibility/2006" xmlns:aink="http://schemas.microsoft.com/office/drawing/2016/ink" xmlns:am3d="http://schemas.microsoft.com/office/drawing/2017/model3d" xmlns:o="urn:schemas-microsoft-com:office:office" xmlns:r="http://schemas.openxmlformats.org/officeDocument/2006/relationships" xmlns:m="http://schemas.openxmlformats.org/officeDocument/2006/math" xmlns:v="urn:schemas-microsoft-com:vml" xmlns:wp14="http://schemas.microsoft.com/office/word/2010/wordprocessingDrawing" xmlns:wp="http://schemas.openxmlformats.org/drawingml/2006/wordprocessingDrawing" xmlns:w10="urn:schemas-microsoft-com:office:word" xmlns:w="http://schemas.openxmlformats.org/wordprocessingml/2006/main" xmlns:w14="http://schemas.microsoft.com/office/word/2010/wordml" xmlns:w15="http://schemas.microsoft.com/office/word/2012/wordml" xmlns:w16cex="http://schemas.microsoft.com/office/word/2018/wordml/cex" xmlns:w16cid="http://schemas.microsoft.com/office/word/2016/wordml/cid" xmlns:w16="http://schemas.microsoft.com/office/word/2018/wordml" xmlns:w16sdtdh="http://schemas.microsoft.com/office/word/2020/wordml/sdtdatahash" xmlns:w16se="http://schemas.microsoft.com/office/word/2015/wordml/symex" xmlns:wpg="http://schemas.microsoft.com/office/word/2010/wordprocessingGroup" xmlns:wpi="http://schemas.microsoft.com/office/word/2010/wordprocessingInk" xmlns:wne="http://schemas.microsoft.com/office/word/2006/wordml" xmlns:wps="http://schemas.microsoft.com/office/word/2010/wordprocessingShape" mc:Ignorable="w14 w15 w16se w16cid w16 w16cex w16sdtdh wp14">
+<w:ftr xmlns:wpc="http://schemas.microsoft.com/office/word/2010/wordprocessingCanvas" xmlns:cx="http://schemas.microsoft.com/office/drawing/2014/chartex" xmlns:cx1="http://schemas.microsoft.com/office/drawing/2015/9/8/chartex" xmlns:cx2="http://schemas.microsoft.com/office/drawing/2015/10/21/chartex" xmlns:cx3="http://schemas.microsoft.com/office/drawing/2016/5/9/chartex" xmlns:cx4="http://schemas.microsoft.com/office/drawing/2016/5/10/chartex" xmlns:cx5="http://schemas.microsoft.com/office/drawing/2016/5/11/chartex" xmlns:cx6="http://schemas.microsoft.com/office/drawing/2016/5/12/chartex" xmlns:cx7="http://schemas.microsoft.com/office/drawing/2016/5/13/chartex" xmlns:cx8="http://schemas.microsoft.com/office/drawing/2016/5/14/chartex" xmlns:mc="http://schemas.openxmlformats.org/markup-compatibility/2006" xmlns:aink="http://schemas.microsoft.com/office/drawing/2016/ink" xmlns:am3d="http://schemas.microsoft.com/office/drawing/2017/model3d" xmlns:o="urn:schemas-microsoft-com:office:office" xmlns:r="http://schemas.openxmlformats.org/officeDocument/2006/relationships" xmlns:m="http://schemas.openxmlformats.org/officeDocument/2006/math" xmlns:v="urn:schemas-microsoft-com:vml" xmlns:wp14="http://schemas.microsoft.com/office/word/2010/wordprocessingDrawing" xmlns:wp="http://schemas.openxmlformats.org/drawingml/2006/wordprocessingDrawing" xmlns:w10="urn:schemas-microsoft-com:office:word" xmlns:w="http://schemas.openxmlformats.org/wordprocessingml/2006/main" xmlns:w14="http://schemas.microsoft.com/office/word/2010/wordml" xmlns:w15="http://schemas.microsoft.com/office/word/2012/wordml" xmlns:w16cid="http://schemas.microsoft.com/office/word/2016/wordml/cid" xmlns:w16se="http://schemas.microsoft.com/office/word/2015/wordml/symex" xmlns:wpg="http://schemas.microsoft.com/office/word/2010/wordprocessingGroup" xmlns:wpi="http://schemas.microsoft.com/office/word/2010/wordprocessingInk" xmlns:wne="http://schemas.microsoft.com/office/word/2006/wordml" xmlns:wps="http://schemas.microsoft.com/office/word/2010/wordprocessingShape" mc:Ignorable="w14 w15 w16se w16cid wp14">
   <w:sdt>
     <w:sdtPr>
       <w:id w:val="-1848471968"/>
@@ -23616,7 +24588,6 @@
         <w:docPartUnique/>
       </w:docPartObj>
     </w:sdtPr>
-    <w:sdtEndPr/>
     <w:sdtContent>
       <w:p>
         <w:pPr>
@@ -23651,7 +24622,7 @@
 </file>
 
 <file path=word/footnotes.xml><?xml version="1.0" encoding="utf-8"?>
-<w:footnotes xmlns:wpc="http://schemas.microsoft.com/office/word/2010/wordprocessingCanvas" xmlns:cx="http://schemas.microsoft.com/office/drawing/2014/chartex" xmlns:cx1="http://schemas.microsoft.com/office/drawing/2015/9/8/chartex" xmlns:cx2="http://schemas.microsoft.com/office/drawing/2015/10/21/chartex" xmlns:cx3="http://schemas.microsoft.com/office/drawing/2016/5/9/chartex" xmlns:cx4="http://schemas.microsoft.com/office/drawing/2016/5/10/chartex" xmlns:cx5="http://schemas.microsoft.com/office/drawing/2016/5/11/chartex" xmlns:cx6="http://schemas.microsoft.com/office/drawing/2016/5/12/chartex" xmlns:cx7="http://schemas.microsoft.com/office/drawing/2016/5/13/chartex" xmlns:cx8="http://schemas.microsoft.com/office/drawing/2016/5/14/chartex" xmlns:mc="http://schemas.openxmlformats.org/markup-compatibility/2006" xmlns:aink="http://schemas.microsoft.com/office/drawing/2016/ink" xmlns:am3d="http://schemas.microsoft.com/office/drawing/2017/model3d" xmlns:o="urn:schemas-microsoft-com:office:office" xmlns:r="http://schemas.openxmlformats.org/officeDocument/2006/relationships" xmlns:m="http://schemas.openxmlformats.org/officeDocument/2006/math" xmlns:v="urn:schemas-microsoft-com:vml" xmlns:wp14="http://schemas.microsoft.com/office/word/2010/wordprocessingDrawing" xmlns:wp="http://schemas.openxmlformats.org/drawingml/2006/wordprocessingDrawing" xmlns:w10="urn:schemas-microsoft-com:office:word" xmlns:w="http://schemas.openxmlformats.org/wordprocessingml/2006/main" xmlns:w14="http://schemas.microsoft.com/office/word/2010/wordml" xmlns:w15="http://schemas.microsoft.com/office/word/2012/wordml" xmlns:w16cex="http://schemas.microsoft.com/office/word/2018/wordml/cex" xmlns:w16cid="http://schemas.microsoft.com/office/word/2016/wordml/cid" xmlns:w16="http://schemas.microsoft.com/office/word/2018/wordml" xmlns:w16sdtdh="http://schemas.microsoft.com/office/word/2020/wordml/sdtdatahash" xmlns:w16se="http://schemas.microsoft.com/office/word/2015/wordml/symex" xmlns:wpg="http://schemas.microsoft.com/office/word/2010/wordprocessingGroup" xmlns:wpi="http://schemas.microsoft.com/office/word/2010/wordprocessingInk" xmlns:wne="http://schemas.microsoft.com/office/word/2006/wordml" xmlns:wps="http://schemas.microsoft.com/office/word/2010/wordprocessingShape" mc:Ignorable="w14 w15 w16se w16cid w16 w16cex w16sdtdh wp14">
+<w:footnotes xmlns:wpc="http://schemas.microsoft.com/office/word/2010/wordprocessingCanvas" xmlns:cx="http://schemas.microsoft.com/office/drawing/2014/chartex" xmlns:cx1="http://schemas.microsoft.com/office/drawing/2015/9/8/chartex" xmlns:cx2="http://schemas.microsoft.com/office/drawing/2015/10/21/chartex" xmlns:cx3="http://schemas.microsoft.com/office/drawing/2016/5/9/chartex" xmlns:cx4="http://schemas.microsoft.com/office/drawing/2016/5/10/chartex" xmlns:cx5="http://schemas.microsoft.com/office/drawing/2016/5/11/chartex" xmlns:cx6="http://schemas.microsoft.com/office/drawing/2016/5/12/chartex" xmlns:cx7="http://schemas.microsoft.com/office/drawing/2016/5/13/chartex" xmlns:cx8="http://schemas.microsoft.com/office/drawing/2016/5/14/chartex" xmlns:mc="http://schemas.openxmlformats.org/markup-compatibility/2006" xmlns:aink="http://schemas.microsoft.com/office/drawing/2016/ink" xmlns:am3d="http://schemas.microsoft.com/office/drawing/2017/model3d" xmlns:o="urn:schemas-microsoft-com:office:office" xmlns:r="http://schemas.openxmlformats.org/officeDocument/2006/relationships" xmlns:m="http://schemas.openxmlformats.org/officeDocument/2006/math" xmlns:v="urn:schemas-microsoft-com:vml" xmlns:wp14="http://schemas.microsoft.com/office/word/2010/wordprocessingDrawing" xmlns:wp="http://schemas.openxmlformats.org/drawingml/2006/wordprocessingDrawing" xmlns:w10="urn:schemas-microsoft-com:office:word" xmlns:w="http://schemas.openxmlformats.org/wordprocessingml/2006/main" xmlns:w14="http://schemas.microsoft.com/office/word/2010/wordml" xmlns:w15="http://schemas.microsoft.com/office/word/2012/wordml" xmlns:w16cid="http://schemas.microsoft.com/office/word/2016/wordml/cid" xmlns:w16se="http://schemas.microsoft.com/office/word/2015/wordml/symex" xmlns:wpg="http://schemas.microsoft.com/office/word/2010/wordprocessingGroup" xmlns:wpi="http://schemas.microsoft.com/office/word/2010/wordprocessingInk" xmlns:wne="http://schemas.microsoft.com/office/word/2006/wordml" xmlns:wps="http://schemas.microsoft.com/office/word/2010/wordprocessingShape" mc:Ignorable="w14 w15 w16se w16cid wp14">
   <w:footnote w:type="separator" w:id="-1">
     <w:p>
       <w:pPr>
@@ -23676,7 +24647,7 @@
 </file>
 
 <file path=word/numbering.xml><?xml version="1.0" encoding="utf-8"?>
-<w:numbering xmlns:wpc="http://schemas.microsoft.com/office/word/2010/wordprocessingCanvas" xmlns:cx="http://schemas.microsoft.com/office/drawing/2014/chartex" xmlns:cx1="http://schemas.microsoft.com/office/drawing/2015/9/8/chartex" xmlns:cx2="http://schemas.microsoft.com/office/drawing/2015/10/21/chartex" xmlns:cx3="http://schemas.microsoft.com/office/drawing/2016/5/9/chartex" xmlns:cx4="http://schemas.microsoft.com/office/drawing/2016/5/10/chartex" xmlns:cx5="http://schemas.microsoft.com/office/drawing/2016/5/11/chartex" xmlns:cx6="http://schemas.microsoft.com/office/drawing/2016/5/12/chartex" xmlns:cx7="http://schemas.microsoft.com/office/drawing/2016/5/13/chartex" xmlns:cx8="http://schemas.microsoft.com/office/drawing/2016/5/14/chartex" xmlns:mc="http://schemas.openxmlformats.org/markup-compatibility/2006" xmlns:aink="http://schemas.microsoft.com/office/drawing/2016/ink" xmlns:am3d="http://schemas.microsoft.com/office/drawing/2017/model3d" xmlns:o="urn:schemas-microsoft-com:office:office" xmlns:r="http://schemas.openxmlformats.org/officeDocument/2006/relationships" xmlns:m="http://schemas.openxmlformats.org/officeDocument/2006/math" xmlns:v="urn:schemas-microsoft-com:vml" xmlns:wp14="http://schemas.microsoft.com/office/word/2010/wordprocessingDrawing" xmlns:wp="http://schemas.openxmlformats.org/drawingml/2006/wordprocessingDrawing" xmlns:w10="urn:schemas-microsoft-com:office:word" xmlns:w="http://schemas.openxmlformats.org/wordprocessingml/2006/main" xmlns:w14="http://schemas.microsoft.com/office/word/2010/wordml" xmlns:w15="http://schemas.microsoft.com/office/word/2012/wordml" xmlns:w16cex="http://schemas.microsoft.com/office/word/2018/wordml/cex" xmlns:w16cid="http://schemas.microsoft.com/office/word/2016/wordml/cid" xmlns:w16="http://schemas.microsoft.com/office/word/2018/wordml" xmlns:w16sdtdh="http://schemas.microsoft.com/office/word/2020/wordml/sdtdatahash" xmlns:w16se="http://schemas.microsoft.com/office/word/2015/wordml/symex" xmlns:wpg="http://schemas.microsoft.com/office/word/2010/wordprocessingGroup" xmlns:wpi="http://schemas.microsoft.com/office/word/2010/wordprocessingInk" xmlns:wne="http://schemas.microsoft.com/office/word/2006/wordml" xmlns:wps="http://schemas.microsoft.com/office/word/2010/wordprocessingShape" mc:Ignorable="w14 w15 w16se w16cid w16 w16cex w16sdtdh wp14">
+<w:numbering xmlns:wpc="http://schemas.microsoft.com/office/word/2010/wordprocessingCanvas" xmlns:cx="http://schemas.microsoft.com/office/drawing/2014/chartex" xmlns:cx1="http://schemas.microsoft.com/office/drawing/2015/9/8/chartex" xmlns:cx2="http://schemas.microsoft.com/office/drawing/2015/10/21/chartex" xmlns:cx3="http://schemas.microsoft.com/office/drawing/2016/5/9/chartex" xmlns:cx4="http://schemas.microsoft.com/office/drawing/2016/5/10/chartex" xmlns:cx5="http://schemas.microsoft.com/office/drawing/2016/5/11/chartex" xmlns:cx6="http://schemas.microsoft.com/office/drawing/2016/5/12/chartex" xmlns:cx7="http://schemas.microsoft.com/office/drawing/2016/5/13/chartex" xmlns:cx8="http://schemas.microsoft.com/office/drawing/2016/5/14/chartex" xmlns:mc="http://schemas.openxmlformats.org/markup-compatibility/2006" xmlns:aink="http://schemas.microsoft.com/office/drawing/2016/ink" xmlns:am3d="http://schemas.microsoft.com/office/drawing/2017/model3d" xmlns:o="urn:schemas-microsoft-com:office:office" xmlns:r="http://schemas.openxmlformats.org/officeDocument/2006/relationships" xmlns:m="http://schemas.openxmlformats.org/officeDocument/2006/math" xmlns:v="urn:schemas-microsoft-com:vml" xmlns:wp14="http://schemas.microsoft.com/office/word/2010/wordprocessingDrawing" xmlns:wp="http://schemas.openxmlformats.org/drawingml/2006/wordprocessingDrawing" xmlns:w10="urn:schemas-microsoft-com:office:word" xmlns:w="http://schemas.openxmlformats.org/wordprocessingml/2006/main" xmlns:w14="http://schemas.microsoft.com/office/word/2010/wordml" xmlns:w15="http://schemas.microsoft.com/office/word/2012/wordml" xmlns:w16cid="http://schemas.microsoft.com/office/word/2016/wordml/cid" xmlns:w16se="http://schemas.microsoft.com/office/word/2015/wordml/symex" xmlns:wpg="http://schemas.microsoft.com/office/word/2010/wordprocessingGroup" xmlns:wpi="http://schemas.microsoft.com/office/word/2010/wordprocessingInk" xmlns:wne="http://schemas.microsoft.com/office/word/2006/wordml" xmlns:wps="http://schemas.microsoft.com/office/word/2010/wordprocessingShape" mc:Ignorable="w14 w15 w16se w16cid wp14">
   <w:abstractNum w:abstractNumId="0" w15:restartNumberingAfterBreak="0">
     <w:nsid w:val="04026D3B"/>
     <w:multiLevelType w:val="hybridMultilevel"/>
@@ -24063,7 +25034,7 @@
 </file>
 
 <file path=word/people.xml><?xml version="1.0" encoding="utf-8"?>
-<w15:people xmlns:wpc="http://schemas.microsoft.com/office/word/2010/wordprocessingCanvas" xmlns:cx="http://schemas.microsoft.com/office/drawing/2014/chartex" xmlns:cx1="http://schemas.microsoft.com/office/drawing/2015/9/8/chartex" xmlns:cx2="http://schemas.microsoft.com/office/drawing/2015/10/21/chartex" xmlns:cx3="http://schemas.microsoft.com/office/drawing/2016/5/9/chartex" xmlns:cx4="http://schemas.microsoft.com/office/drawing/2016/5/10/chartex" xmlns:cx5="http://schemas.microsoft.com/office/drawing/2016/5/11/chartex" xmlns:cx6="http://schemas.microsoft.com/office/drawing/2016/5/12/chartex" xmlns:cx7="http://schemas.microsoft.com/office/drawing/2016/5/13/chartex" xmlns:cx8="http://schemas.microsoft.com/office/drawing/2016/5/14/chartex" xmlns:mc="http://schemas.openxmlformats.org/markup-compatibility/2006" xmlns:aink="http://schemas.microsoft.com/office/drawing/2016/ink" xmlns:am3d="http://schemas.microsoft.com/office/drawing/2017/model3d" xmlns:o="urn:schemas-microsoft-com:office:office" xmlns:r="http://schemas.openxmlformats.org/officeDocument/2006/relationships" xmlns:m="http://schemas.openxmlformats.org/officeDocument/2006/math" xmlns:v="urn:schemas-microsoft-com:vml" xmlns:wp14="http://schemas.microsoft.com/office/word/2010/wordprocessingDrawing" xmlns:wp="http://schemas.openxmlformats.org/drawingml/2006/wordprocessingDrawing" xmlns:w10="urn:schemas-microsoft-com:office:word" xmlns:w="http://schemas.openxmlformats.org/wordprocessingml/2006/main" xmlns:w14="http://schemas.microsoft.com/office/word/2010/wordml" xmlns:w15="http://schemas.microsoft.com/office/word/2012/wordml" xmlns:w16cex="http://schemas.microsoft.com/office/word/2018/wordml/cex" xmlns:w16cid="http://schemas.microsoft.com/office/word/2016/wordml/cid" xmlns:w16="http://schemas.microsoft.com/office/word/2018/wordml" xmlns:w16sdtdh="http://schemas.microsoft.com/office/word/2020/wordml/sdtdatahash" xmlns:w16se="http://schemas.microsoft.com/office/word/2015/wordml/symex" xmlns:wpg="http://schemas.microsoft.com/office/word/2010/wordprocessingGroup" xmlns:wpi="http://schemas.microsoft.com/office/word/2010/wordprocessingInk" xmlns:wne="http://schemas.microsoft.com/office/word/2006/wordml" xmlns:wps="http://schemas.microsoft.com/office/word/2010/wordprocessingShape" mc:Ignorable="w14 w15 w16se w16cid w16 w16cex w16sdtdh wp14">
+<w15:people xmlns:wpc="http://schemas.microsoft.com/office/word/2010/wordprocessingCanvas" xmlns:cx="http://schemas.microsoft.com/office/drawing/2014/chartex" xmlns:cx1="http://schemas.microsoft.com/office/drawing/2015/9/8/chartex" xmlns:cx2="http://schemas.microsoft.com/office/drawing/2015/10/21/chartex" xmlns:cx3="http://schemas.microsoft.com/office/drawing/2016/5/9/chartex" xmlns:cx4="http://schemas.microsoft.com/office/drawing/2016/5/10/chartex" xmlns:cx5="http://schemas.microsoft.com/office/drawing/2016/5/11/chartex" xmlns:cx6="http://schemas.microsoft.com/office/drawing/2016/5/12/chartex" xmlns:cx7="http://schemas.microsoft.com/office/drawing/2016/5/13/chartex" xmlns:cx8="http://schemas.microsoft.com/office/drawing/2016/5/14/chartex" xmlns:mc="http://schemas.openxmlformats.org/markup-compatibility/2006" xmlns:aink="http://schemas.microsoft.com/office/drawing/2016/ink" xmlns:am3d="http://schemas.microsoft.com/office/drawing/2017/model3d" xmlns:o="urn:schemas-microsoft-com:office:office" xmlns:r="http://schemas.openxmlformats.org/officeDocument/2006/relationships" xmlns:m="http://schemas.openxmlformats.org/officeDocument/2006/math" xmlns:v="urn:schemas-microsoft-com:vml" xmlns:wp14="http://schemas.microsoft.com/office/word/2010/wordprocessingDrawing" xmlns:wp="http://schemas.openxmlformats.org/drawingml/2006/wordprocessingDrawing" xmlns:w10="urn:schemas-microsoft-com:office:word" xmlns:w="http://schemas.openxmlformats.org/wordprocessingml/2006/main" xmlns:w14="http://schemas.microsoft.com/office/word/2010/wordml" xmlns:w15="http://schemas.microsoft.com/office/word/2012/wordml" xmlns:w16cid="http://schemas.microsoft.com/office/word/2016/wordml/cid" xmlns:w16se="http://schemas.microsoft.com/office/word/2015/wordml/symex" xmlns:wpg="http://schemas.microsoft.com/office/word/2010/wordprocessingGroup" xmlns:wpi="http://schemas.microsoft.com/office/word/2010/wordprocessingInk" xmlns:wne="http://schemas.microsoft.com/office/word/2006/wordml" xmlns:wps="http://schemas.microsoft.com/office/word/2010/wordprocessingShape" mc:Ignorable="w14 w15 w16se w16cid wp14">
   <w15:person w15:author="Павел Томашайтис">
     <w15:presenceInfo w15:providerId="Windows Live" w15:userId="705ca4c54aa8e705"/>
   </w15:person>
@@ -24071,7 +25042,7 @@
 </file>
 
 <file path=word/styles.xml><?xml version="1.0" encoding="utf-8"?>
-<w:styles xmlns:mc="http://schemas.openxmlformats.org/markup-compatibility/2006" xmlns:r="http://schemas.openxmlformats.org/officeDocument/2006/relationships" xmlns:w="http://schemas.openxmlformats.org/wordprocessingml/2006/main" xmlns:w14="http://schemas.microsoft.com/office/word/2010/wordml" xmlns:w15="http://schemas.microsoft.com/office/word/2012/wordml" xmlns:w16cex="http://schemas.microsoft.com/office/word/2018/wordml/cex" xmlns:w16cid="http://schemas.microsoft.com/office/word/2016/wordml/cid" xmlns:w16="http://schemas.microsoft.com/office/word/2018/wordml" xmlns:w16sdtdh="http://schemas.microsoft.com/office/word/2020/wordml/sdtdatahash" xmlns:w16se="http://schemas.microsoft.com/office/word/2015/wordml/symex" mc:Ignorable="w14 w15 w16se w16cid w16 w16cex w16sdtdh">
+<w:styles xmlns:mc="http://schemas.openxmlformats.org/markup-compatibility/2006" xmlns:r="http://schemas.openxmlformats.org/officeDocument/2006/relationships" xmlns:w="http://schemas.openxmlformats.org/wordprocessingml/2006/main" xmlns:w14="http://schemas.microsoft.com/office/word/2010/wordml" xmlns:w15="http://schemas.microsoft.com/office/word/2012/wordml" xmlns:w16cid="http://schemas.microsoft.com/office/word/2016/wordml/cid" xmlns:w16se="http://schemas.microsoft.com/office/word/2015/wordml/symex" mc:Ignorable="w14 w15 w16se w16cid">
   <w:docDefaults>
     <w:rPrDefault>
       <w:rPr>
@@ -24087,7 +25058,7 @@
       </w:pPr>
     </w:pPrDefault>
   </w:docDefaults>
-  <w:latentStyles w:defLockedState="0" w:defUIPriority="99" w:defSemiHidden="0" w:defUnhideWhenUsed="0" w:defQFormat="0" w:count="376">
+  <w:latentStyles w:defLockedState="0" w:defUIPriority="99" w:defSemiHidden="0" w:defUnhideWhenUsed="0" w:defQFormat="0" w:count="375">
     <w:lsdException w:name="Normal" w:uiPriority="0" w:qFormat="1"/>
     <w:lsdException w:name="heading 1" w:uiPriority="9" w:qFormat="1"/>
     <w:lsdException w:name="heading 2" w:semiHidden="1" w:uiPriority="9" w:unhideWhenUsed="1" w:qFormat="1"/>
@@ -24463,12 +25434,11 @@
     <w:lsdException w:name="Smart Hyperlink" w:semiHidden="1" w:unhideWhenUsed="1"/>
     <w:lsdException w:name="Hashtag" w:semiHidden="1" w:unhideWhenUsed="1"/>
     <w:lsdException w:name="Unresolved Mention" w:semiHidden="1" w:unhideWhenUsed="1"/>
-    <w:lsdException w:name="Smart Link" w:semiHidden="1" w:unhideWhenUsed="1"/>
   </w:latentStyles>
   <w:style w:type="paragraph" w:default="1" w:styleId="a1">
     <w:name w:val="Normal"/>
     <w:qFormat/>
-    <w:rsid w:val="00CF4EBE"/>
+    <w:rsid w:val="00EC292A"/>
     <w:pPr>
       <w:spacing w:line="360" w:lineRule="auto"/>
       <w:ind w:firstLine="709"/>
@@ -25786,7 +26756,7 @@
 </file>
 
 <file path=customXml/itemProps1.xml><?xml version="1.0" encoding="utf-8"?>
-<ds:datastoreItem xmlns:ds="http://schemas.openxmlformats.org/officeDocument/2006/customXml" ds:itemID="{AD0626A9-6C3D-42E2-B1CF-4E61072C0363}">
+<ds:datastoreItem xmlns:ds="http://schemas.openxmlformats.org/officeDocument/2006/customXml" ds:itemID="{D0948AD3-81CF-4CC4-962F-2DFAA11A528C}">
   <ds:schemaRefs>
     <ds:schemaRef ds:uri="http://schemas.openxmlformats.org/officeDocument/2006/bibliography"/>
   </ds:schemaRefs>

</xml_diff>

<commit_message>
add: 1) added words in glossary. 2) updated segment about cryptography. 3) added 4 sources - pdf files
</commit_message>
<xml_diff>
--- a/Пояснительная записка.docx
+++ b/Пояснительная записка.docx
@@ -1,6 +1,6 @@
 
 <file path=word/document.xml><?xml version="1.0" encoding="utf-8"?>
-<w:document xmlns:wpc="http://schemas.microsoft.com/office/word/2010/wordprocessingCanvas" xmlns:cx="http://schemas.microsoft.com/office/drawing/2014/chartex" xmlns:cx1="http://schemas.microsoft.com/office/drawing/2015/9/8/chartex" xmlns:cx2="http://schemas.microsoft.com/office/drawing/2015/10/21/chartex" xmlns:cx3="http://schemas.microsoft.com/office/drawing/2016/5/9/chartex" xmlns:cx4="http://schemas.microsoft.com/office/drawing/2016/5/10/chartex" xmlns:cx5="http://schemas.microsoft.com/office/drawing/2016/5/11/chartex" xmlns:cx6="http://schemas.microsoft.com/office/drawing/2016/5/12/chartex" xmlns:cx7="http://schemas.microsoft.com/office/drawing/2016/5/13/chartex" xmlns:cx8="http://schemas.microsoft.com/office/drawing/2016/5/14/chartex" xmlns:mc="http://schemas.openxmlformats.org/markup-compatibility/2006" xmlns:aink="http://schemas.microsoft.com/office/drawing/2016/ink" xmlns:am3d="http://schemas.microsoft.com/office/drawing/2017/model3d" xmlns:o="urn:schemas-microsoft-com:office:office" xmlns:oel="http://schemas.microsoft.com/office/2019/extlst" xmlns:r="http://schemas.openxmlformats.org/officeDocument/2006/relationships" xmlns:m="http://schemas.openxmlformats.org/officeDocument/2006/math" xmlns:v="urn:schemas-microsoft-com:vml" xmlns:wp14="http://schemas.microsoft.com/office/word/2010/wordprocessingDrawing" xmlns:wp="http://schemas.openxmlformats.org/drawingml/2006/wordprocessingDrawing" xmlns:w10="urn:schemas-microsoft-com:office:word" xmlns:w="http://schemas.openxmlformats.org/wordprocessingml/2006/main" xmlns:w14="http://schemas.microsoft.com/office/word/2010/wordml" xmlns:w15="http://schemas.microsoft.com/office/word/2012/wordml" xmlns:w16cex="http://schemas.microsoft.com/office/word/2018/wordml/cex" xmlns:w16cid="http://schemas.microsoft.com/office/word/2016/wordml/cid" xmlns:w16="http://schemas.microsoft.com/office/word/2018/wordml" xmlns:w16du="http://schemas.microsoft.com/office/word/2023/wordml/word16du" xmlns:w16sdtdh="http://schemas.microsoft.com/office/word/2020/wordml/sdtdatahash" xmlns:w16sdtfl="http://schemas.microsoft.com/office/word/2024/wordml/sdtformatlock" xmlns:w16se="http://schemas.microsoft.com/office/word/2015/wordml/symex" xmlns:wpg="http://schemas.microsoft.com/office/word/2010/wordprocessingGroup" xmlns:wpi="http://schemas.microsoft.com/office/word/2010/wordprocessingInk" xmlns:wne="http://schemas.microsoft.com/office/word/2006/wordml" xmlns:wps="http://schemas.microsoft.com/office/word/2010/wordprocessingShape" mc:Ignorable="w14 w15 w16se w16cid w16 w16cex w16sdtdh w16sdtfl w16du wp14">
+<w:document xmlns:wpc="http://schemas.microsoft.com/office/word/2010/wordprocessingCanvas" xmlns:cx="http://schemas.microsoft.com/office/drawing/2014/chartex" xmlns:cx1="http://schemas.microsoft.com/office/drawing/2015/9/8/chartex" xmlns:cx2="http://schemas.microsoft.com/office/drawing/2015/10/21/chartex" xmlns:cx3="http://schemas.microsoft.com/office/drawing/2016/5/9/chartex" xmlns:cx4="http://schemas.microsoft.com/office/drawing/2016/5/10/chartex" xmlns:cx5="http://schemas.microsoft.com/office/drawing/2016/5/11/chartex" xmlns:cx6="http://schemas.microsoft.com/office/drawing/2016/5/12/chartex" xmlns:cx7="http://schemas.microsoft.com/office/drawing/2016/5/13/chartex" xmlns:cx8="http://schemas.microsoft.com/office/drawing/2016/5/14/chartex" xmlns:mc="http://schemas.openxmlformats.org/markup-compatibility/2006" xmlns:aink="http://schemas.microsoft.com/office/drawing/2016/ink" xmlns:am3d="http://schemas.microsoft.com/office/drawing/2017/model3d" xmlns:o="urn:schemas-microsoft-com:office:office" xmlns:r="http://schemas.openxmlformats.org/officeDocument/2006/relationships" xmlns:m="http://schemas.openxmlformats.org/officeDocument/2006/math" xmlns:v="urn:schemas-microsoft-com:vml" xmlns:wp14="http://schemas.microsoft.com/office/word/2010/wordprocessingDrawing" xmlns:wp="http://schemas.openxmlformats.org/drawingml/2006/wordprocessingDrawing" xmlns:w10="urn:schemas-microsoft-com:office:word" xmlns:w="http://schemas.openxmlformats.org/wordprocessingml/2006/main" xmlns:w14="http://schemas.microsoft.com/office/word/2010/wordml" xmlns:w15="http://schemas.microsoft.com/office/word/2012/wordml" xmlns:w16cid="http://schemas.microsoft.com/office/word/2016/wordml/cid" xmlns:w16se="http://schemas.microsoft.com/office/word/2015/wordml/symex" xmlns:wpg="http://schemas.microsoft.com/office/word/2010/wordprocessingGroup" xmlns:wpi="http://schemas.microsoft.com/office/word/2010/wordprocessingInk" xmlns:wne="http://schemas.microsoft.com/office/word/2006/wordml" xmlns:wps="http://schemas.microsoft.com/office/word/2010/wordprocessingShape" mc:Ignorable="w14 w15 w16se w16cid wp14">
   <w:body>
     <w:p>
       <w:pPr>
@@ -1680,23 +1680,13 @@
                 <w:szCs w:val="24"/>
               </w:rPr>
             </w:pPr>
-            <w:proofErr w:type="gramStart"/>
             <w:r>
               <w:rPr>
                 <w:color w:val="000000"/>
                 <w:sz w:val="24"/>
                 <w:szCs w:val="24"/>
               </w:rPr>
-              <w:t>ПК-1.2</w:t>
-            </w:r>
-            <w:proofErr w:type="gramEnd"/>
-            <w:r>
-              <w:rPr>
-                <w:color w:val="000000"/>
-                <w:sz w:val="24"/>
-                <w:szCs w:val="24"/>
-              </w:rPr>
-              <w:t xml:space="preserve"> Выполняет интеграцию программных модулей и компонентов, проводит верификацию выпусков программного продукта</w:t>
+              <w:t>ПК-1.2 Выполняет интеграцию программных модулей и компонентов, проводит верификацию выпусков программного продукта</w:t>
             </w:r>
           </w:p>
         </w:tc>
@@ -7914,17 +7904,469 @@
       <w:r>
         <w:t>;</w:t>
       </w:r>
+      <w:r>
+        <w:t xml:space="preserve"> </w:t>
+      </w:r>
     </w:p>
     <w:p>
       <w:pPr>
         <w:pStyle w:val="a0"/>
       </w:pPr>
       <w:r>
-        <w:t>UI – пользовательский интерфейс</w:t>
-      </w:r>
-      <w:r>
-        <w:t>.</w:t>
-      </w:r>
+        <w:rPr>
+          <w:lang w:val="en-US"/>
+        </w:rPr>
+        <w:t>AAD</w:t>
+      </w:r>
+      <w:r>
+        <w:t xml:space="preserve"> – </w:t>
+      </w:r>
+      <w:r>
+        <w:t>дополнительные аутентифицированные данные</w:t>
+      </w:r>
+      <w:r>
+        <w:t>;</w:t>
+      </w:r>
+      <w:r>
+        <w:t xml:space="preserve"> </w:t>
+      </w:r>
+    </w:p>
+    <w:p>
+      <w:pPr>
+        <w:pStyle w:val="a0"/>
+      </w:pPr>
+      <w:r>
+        <w:rPr>
+          <w:lang w:val="en-US"/>
+        </w:rPr>
+        <w:t>AEAD</w:t>
+      </w:r>
+      <w:r>
+        <w:t xml:space="preserve"> </w:t>
+      </w:r>
+      <w:r>
+        <w:t>–</w:t>
+      </w:r>
+      <w:r>
+        <w:t xml:space="preserve"> </w:t>
+      </w:r>
+      <w:r>
+        <w:t>аутентифицированное шифрование со связанными данными</w:t>
+      </w:r>
+      <w:r>
+        <w:t>;</w:t>
+      </w:r>
+      <w:r>
+        <w:t xml:space="preserve"> </w:t>
+      </w:r>
+    </w:p>
+    <w:p>
+      <w:pPr>
+        <w:pStyle w:val="a0"/>
+      </w:pPr>
+      <w:r>
+        <w:rPr>
+          <w:lang w:val="en-US"/>
+        </w:rPr>
+        <w:t xml:space="preserve">AES – </w:t>
+      </w:r>
+      <w:r>
+        <w:rPr>
+          <w:lang w:val="en-US"/>
+        </w:rPr>
+        <w:t>A</w:t>
+      </w:r>
+      <w:r>
+        <w:rPr>
+          <w:lang w:val="en-US"/>
+        </w:rPr>
+        <w:t xml:space="preserve">dvanced </w:t>
+      </w:r>
+      <w:r>
+        <w:rPr>
+          <w:lang w:val="en-US"/>
+        </w:rPr>
+        <w:t>Encryption Standard;</w:t>
+      </w:r>
+      <w:r>
+        <w:t xml:space="preserve"> </w:t>
+      </w:r>
+    </w:p>
+    <w:p>
+      <w:pPr>
+        <w:pStyle w:val="a0"/>
+      </w:pPr>
+      <w:r>
+        <w:rPr>
+          <w:lang w:val="en-US"/>
+        </w:rPr>
+        <w:t>GCM</w:t>
+      </w:r>
+      <w:r>
+        <w:t xml:space="preserve"> – </w:t>
+      </w:r>
+      <w:r>
+        <w:t>режим счётчика с аутентификацией на основе поля Галуа</w:t>
+      </w:r>
+      <w:r>
+        <w:t>;</w:t>
+      </w:r>
+      <w:r>
+        <w:t xml:space="preserve"> </w:t>
+      </w:r>
+    </w:p>
+    <w:p>
+      <w:pPr>
+        <w:pStyle w:val="a0"/>
+        <w:rPr>
+          <w:lang w:val="en-US"/>
+        </w:rPr>
+      </w:pPr>
+      <w:r>
+        <w:rPr>
+          <w:lang w:val="en-US"/>
+        </w:rPr>
+        <w:t>G</w:t>
+      </w:r>
+      <w:r>
+        <w:rPr>
+          <w:lang w:val="en-US"/>
+        </w:rPr>
+        <w:t>CTR</w:t>
+      </w:r>
+      <w:r>
+        <w:rPr>
+          <w:lang w:val="en-US"/>
+        </w:rPr>
+        <w:t xml:space="preserve"> –</w:t>
+      </w:r>
+      <w:r>
+        <w:rPr>
+          <w:lang w:val="en-US"/>
+        </w:rPr>
+        <w:t xml:space="preserve"> </w:t>
+      </w:r>
+      <w:r>
+        <w:t>режим</w:t>
+      </w:r>
+      <w:r>
+        <w:rPr>
+          <w:lang w:val="en-US"/>
+        </w:rPr>
+        <w:t xml:space="preserve"> </w:t>
+      </w:r>
+      <w:r>
+        <w:t>счётчик</w:t>
+      </w:r>
+      <w:r>
+        <w:t>а</w:t>
+      </w:r>
+      <w:r>
+        <w:rPr>
+          <w:lang w:val="en-US"/>
+        </w:rPr>
+        <w:t>;</w:t>
+      </w:r>
+      <w:r>
+        <w:rPr>
+          <w:lang w:val="en-US"/>
+        </w:rPr>
+        <w:t xml:space="preserve"> </w:t>
+      </w:r>
+    </w:p>
+    <w:p>
+      <w:pPr>
+        <w:pStyle w:val="a0"/>
+      </w:pPr>
+      <w:r>
+        <w:rPr>
+          <w:lang w:val="en-US"/>
+        </w:rPr>
+        <w:t>GMAC</w:t>
+      </w:r>
+      <w:r>
+        <w:t xml:space="preserve"> – </w:t>
+      </w:r>
+      <w:r>
+        <w:t>алгоритм</w:t>
+      </w:r>
+      <w:r>
+        <w:t xml:space="preserve"> </w:t>
+      </w:r>
+      <w:r>
+        <w:t>формирования</w:t>
+      </w:r>
+      <w:r>
+        <w:t xml:space="preserve"> </w:t>
+      </w:r>
+      <w:r>
+        <w:t>код</w:t>
+      </w:r>
+      <w:r>
+        <w:t>а</w:t>
+      </w:r>
+      <w:r>
+        <w:t xml:space="preserve"> </w:t>
+      </w:r>
+      <w:r>
+        <w:t>аутент</w:t>
+      </w:r>
+      <w:r>
+        <w:t>ичности</w:t>
+      </w:r>
+      <w:r>
+        <w:t xml:space="preserve"> </w:t>
+      </w:r>
+      <w:r>
+        <w:t>сообщений</w:t>
+      </w:r>
+      <w:r>
+        <w:t>;</w:t>
+      </w:r>
+      <w:r>
+        <w:t xml:space="preserve"> </w:t>
+      </w:r>
+    </w:p>
+    <w:p>
+      <w:pPr>
+        <w:pStyle w:val="a0"/>
+        <w:rPr>
+          <w:lang w:val="en-US"/>
+        </w:rPr>
+      </w:pPr>
+      <w:r>
+        <w:rPr>
+          <w:lang w:val="en-US"/>
+        </w:rPr>
+        <w:t xml:space="preserve">MAC – </w:t>
+      </w:r>
+      <w:r>
+        <w:t>код</w:t>
+      </w:r>
+      <w:r>
+        <w:rPr>
+          <w:lang w:val="en-US"/>
+        </w:rPr>
+        <w:t xml:space="preserve"> </w:t>
+      </w:r>
+      <w:r>
+        <w:t>аутент</w:t>
+      </w:r>
+      <w:r>
+        <w:t>ичности</w:t>
+      </w:r>
+      <w:r>
+        <w:rPr>
+          <w:lang w:val="en-US"/>
+        </w:rPr>
+        <w:t xml:space="preserve"> </w:t>
+      </w:r>
+      <w:r>
+        <w:t>сообщений</w:t>
+      </w:r>
+      <w:r>
+        <w:rPr>
+          <w:lang w:val="en-US"/>
+        </w:rPr>
+        <w:t>;</w:t>
+      </w:r>
+      <w:r>
+        <w:rPr>
+          <w:lang w:val="en-US"/>
+        </w:rPr>
+        <w:t xml:space="preserve"> </w:t>
+      </w:r>
+    </w:p>
+    <w:p>
+      <w:pPr>
+        <w:pStyle w:val="a0"/>
+      </w:pPr>
+      <w:r>
+        <w:rPr>
+          <w:lang w:val="en-US"/>
+        </w:rPr>
+        <w:t xml:space="preserve">IV – </w:t>
+      </w:r>
+      <w:r>
+        <w:t>вектор инициализации</w:t>
+      </w:r>
+      <w:r>
+        <w:t>;</w:t>
+      </w:r>
+    </w:p>
+    <w:p>
+      <w:pPr>
+        <w:pStyle w:val="a0"/>
+        <w:rPr>
+          <w:lang w:val="en-US"/>
+        </w:rPr>
+      </w:pPr>
+      <w:r>
+        <w:rPr>
+          <w:lang w:val="en-US"/>
+        </w:rPr>
+        <w:t>NIST – National Institute of Standards and Technology</w:t>
+      </w:r>
+      <w:r>
+        <w:rPr>
+          <w:lang w:val="en-US"/>
+        </w:rPr>
+        <w:t>;</w:t>
+      </w:r>
+    </w:p>
+    <w:p>
+      <w:pPr>
+        <w:pStyle w:val="a0"/>
+      </w:pPr>
+      <w:r>
+        <w:rPr>
+          <w:lang w:val="en-US"/>
+        </w:rPr>
+        <w:t>Nonce</w:t>
+      </w:r>
+      <w:r>
+        <w:t xml:space="preserve"> – </w:t>
+      </w:r>
+      <w:r>
+        <w:t>значение, которое используется только один раз в указанном контексте;</w:t>
+      </w:r>
+    </w:p>
+    <w:p>
+      <w:pPr>
+        <w:pStyle w:val="a0"/>
+      </w:pPr>
+      <w:r>
+        <w:rPr>
+          <w:lang w:val="en-US"/>
+        </w:rPr>
+        <w:t>XOR</w:t>
+      </w:r>
+      <w:r>
+        <w:rPr>
+          <w:lang w:val="en-US"/>
+        </w:rPr>
+        <w:t xml:space="preserve"> – </w:t>
+      </w:r>
+      <w:r>
+        <w:t>исключающее ИЛИ</w:t>
+      </w:r>
+      <w:r>
+        <w:rPr>
+          <w:lang w:val="en-US"/>
+        </w:rPr>
+        <w:t>;</w:t>
+      </w:r>
+      <w:r>
+        <w:t xml:space="preserve"> </w:t>
+      </w:r>
+    </w:p>
+    <w:p>
+      <w:pPr>
+        <w:pStyle w:val="a0"/>
+      </w:pPr>
+      <w:r>
+        <w:rPr>
+          <w:lang w:val="en-US"/>
+        </w:rPr>
+        <w:t>GHASH</w:t>
+      </w:r>
+      <w:r>
+        <w:t xml:space="preserve"> –</w:t>
+      </w:r>
+      <w:r>
+        <w:t xml:space="preserve"> </w:t>
+      </w:r>
+      <w:r>
+        <w:t xml:space="preserve">алгоритм </w:t>
+      </w:r>
+      <w:proofErr w:type="spellStart"/>
+      <w:r>
+        <w:t>хэширования</w:t>
+      </w:r>
+      <w:proofErr w:type="spellEnd"/>
+      <w:r>
+        <w:t xml:space="preserve"> в поле Галуа</w:t>
+      </w:r>
+      <w:r>
+        <w:t>;</w:t>
+      </w:r>
+      <w:r>
+        <w:t xml:space="preserve"> </w:t>
+      </w:r>
+    </w:p>
+    <w:p>
+      <w:pPr>
+        <w:pStyle w:val="a0"/>
+      </w:pPr>
+      <w:r>
+        <w:rPr>
+          <w:lang w:val="en-US"/>
+        </w:rPr>
+        <w:t>HMAC</w:t>
+      </w:r>
+      <w:r>
+        <w:t xml:space="preserve"> – </w:t>
+      </w:r>
+      <w:r>
+        <w:t>код аутентичности сообщений на основе хэш-функции</w:t>
+      </w:r>
+      <w:r>
+        <w:t>;</w:t>
+      </w:r>
+      <w:r>
+        <w:t xml:space="preserve"> </w:t>
+      </w:r>
+    </w:p>
+    <w:p>
+      <w:pPr>
+        <w:pStyle w:val="a0"/>
+      </w:pPr>
+      <w:r>
+        <w:rPr>
+          <w:lang w:val="en-US"/>
+        </w:rPr>
+        <w:t xml:space="preserve">KDF – </w:t>
+      </w:r>
+      <w:r>
+        <w:t>функция вывода ключа</w:t>
+      </w:r>
+      <w:r>
+        <w:rPr>
+          <w:lang w:val="en-US"/>
+        </w:rPr>
+        <w:t>;</w:t>
+      </w:r>
+      <w:r>
+        <w:t xml:space="preserve"> </w:t>
+      </w:r>
+    </w:p>
+    <w:p>
+      <w:pPr>
+        <w:pStyle w:val="a0"/>
+      </w:pPr>
+      <w:r>
+        <w:rPr>
+          <w:lang w:val="en-US"/>
+        </w:rPr>
+        <w:t>PBKDF</w:t>
+      </w:r>
+      <w:r>
+        <w:t>2</w:t>
+      </w:r>
+      <w:r>
+        <w:t xml:space="preserve"> – </w:t>
+      </w:r>
+      <w:r>
+        <w:t>функция вывода ключа на основе пароля, версия 2</w:t>
+      </w:r>
+      <w:r>
+        <w:t>;</w:t>
+      </w:r>
+    </w:p>
+    <w:p>
+      <w:pPr>
+        <w:pStyle w:val="a0"/>
+      </w:pPr>
       <w:r>
         <w:br w:type="page"/>
       </w:r>
@@ -9314,13 +9756,11 @@
         <w:jc w:val="left"/>
         <w:rPr>
           <w:shd w:val="clear" w:color="auto" w:fill="FFFFFF"/>
-          <w:lang w:val="en-US"/>
         </w:rPr>
       </w:pPr>
       <w:r>
         <w:rPr>
           <w:shd w:val="clear" w:color="auto" w:fill="FFFFFF"/>
-          <w:lang w:val="en-US"/>
         </w:rPr>
         <w:br w:type="page"/>
       </w:r>
@@ -9895,16 +10335,7 @@
         <w:pStyle w:val="a0"/>
       </w:pPr>
       <w:r>
-        <w:t xml:space="preserve">реализация </w:t>
-      </w:r>
-      <w:r>
-        <w:t>механизма</w:t>
-      </w:r>
-      <w:r>
-        <w:t xml:space="preserve"> </w:t>
-      </w:r>
-      <w:r>
-        <w:t>создания новой базы знаний и её инициализации</w:t>
+        <w:t>реализация механизма создания новой базы знаний и её инициализации</w:t>
       </w:r>
       <w:r>
         <w:t>;</w:t>
@@ -10534,7 +10965,7 @@
                     </pic:cNvPicPr>
                   </pic:nvPicPr>
                   <pic:blipFill rotWithShape="1">
-                    <a:blip r:embed="rId16" cstate="print">
+                    <a:blip r:embed="rId15" cstate="print">
                       <a:extLst>
                         <a:ext uri="{28A0092B-C50C-407E-A947-70E740481C1C}">
                           <a14:useLocalDpi xmlns:a14="http://schemas.microsoft.com/office/drawing/2010/main" val="0"/>
@@ -10756,7 +11187,7 @@
                     </pic:cNvPicPr>
                   </pic:nvPicPr>
                   <pic:blipFill rotWithShape="1">
-                    <a:blip r:embed="rId17" cstate="print">
+                    <a:blip r:embed="rId16" cstate="print">
                       <a:extLst>
                         <a:ext uri="{28A0092B-C50C-407E-A947-70E740481C1C}">
                           <a14:useLocalDpi xmlns:a14="http://schemas.microsoft.com/office/drawing/2010/main" val="0"/>
@@ -12279,7 +12710,7 @@
                     </pic:cNvPicPr>
                   </pic:nvPicPr>
                   <pic:blipFill rotWithShape="1">
-                    <a:blip r:embed="rId18" cstate="print">
+                    <a:blip r:embed="rId17" cstate="print">
                       <a:extLst>
                         <a:ext uri="{28A0092B-C50C-407E-A947-70E740481C1C}">
                           <a14:useLocalDpi xmlns:a14="http://schemas.microsoft.com/office/drawing/2010/main" val="0"/>
@@ -12430,18 +12861,24 @@
     </w:p>
     <w:p>
       <w:r>
-        <w:t>При создании хранилища заметок, пользователю даётся выбор: либо создать не зашифрованное хранилище, либо ввести пароль и создать зашифрованное хранилище. В зашифрованном хранилище шифруются файлы заметок</w:t>
+        <w:t>При создании хранилища заметок, пользователю даётся выбор: либо создать незашифрованное хранилище, либо ввести пароль и создать зашифрованное хранилище. В зашифрованном хранилище шифруются файлы заметок</w:t>
       </w:r>
       <w:r>
         <w:t xml:space="preserve">, </w:t>
       </w:r>
       <w:r>
-        <w:t>другие файлы остаются не шифрованными.</w:t>
-      </w:r>
-    </w:p>
-    <w:p>
-      <w:r>
-        <w:t xml:space="preserve">Для поддержания высокой открытости приложения и высокой переносимости пользовательских файлов, пароль пользователя не сохраняется ни в каком виде. Такое подход необходим для предотвращения сценариев утраты, изменения или подмены пароля или его хэша при хранении. Также, такой подход обеспечивает высокую переносимость отдельных файлов заметок – при необходимости отдельный </w:t>
+        <w:t>другие файлы остаются нешифрованными.</w:t>
+      </w:r>
+    </w:p>
+    <w:p>
+      <w:r>
+        <w:t>Для поддержания высокой открытости приложения и высокой переносимости пользовательских файлов, пароль пользователя</w:t>
+      </w:r>
+      <w:r>
+        <w:t xml:space="preserve"> нигде</w:t>
+      </w:r>
+      <w:r>
+        <w:t xml:space="preserve"> не сохраняется. Такое подход необходим для предотвращения сценариев утраты, изменения или подмены пароля или его хэша при хранении. Также, такой подход обеспечивает высокую переносимость отдельных файлов заметок – при необходимости отдельный </w:t>
       </w:r>
       <w:r>
         <w:rPr>
@@ -12453,11 +12890,22 @@
         <w:t xml:space="preserve"> </w:t>
       </w:r>
       <w:r>
-        <w:t>файл заметки, будь он шифрован</w:t>
+        <w:t xml:space="preserve">файл заметки, будь он шифрованным или </w:t>
       </w:r>
       <w:r>
         <w:lastRenderedPageBreak/>
-        <w:t>ным или нет, может быть перенесён в другую директорию, или даже на другое устройство, и может быть открыт в заметочнике. При этом, работать в одном и том же хранилище можно при входе с различными паролями либо в незашифрованном режиме. Такой подход к работе приложения основан на открытости – приложение не хранит пароль или его хэш, а также других сигнатур, по которым можно было бы однозначно определить, правильно ли введён пароль. В таком случае, пользователь может открывать хранилище с любым паролем, либо работать в незашифрованном хранилище – тогда доступ к заметкам контролируется состоянием текущей сессии и алгоритмом шифрования, используемом в приложении.</w:t>
+        <w:t xml:space="preserve">нет, может быть перенесён в другую директорию, или даже на другое устройство, и может быть открыт в </w:t>
+      </w:r>
+      <w:proofErr w:type="spellStart"/>
+      <w:r>
+        <w:t>заметочнике</w:t>
+      </w:r>
+      <w:proofErr w:type="spellEnd"/>
+      <w:r>
+        <w:t xml:space="preserve"> при помощи пароля, с которым он был зашифрован</w:t>
+      </w:r>
+      <w:r>
+        <w:t>. При этом, работать в одном и том же хранилище можно при входе с различными паролями либо в незашифрованном режиме. Такой подход к работе приложения основан на открытости – приложение не хранит пароль или его хэш, а также других сигнатур, по которым можно было бы однозначно определить, правильно ли введён пароль. В таком случае, пользователь может открывать хранилище с любым паролем, либо работать в незашифрованном хранилище – тогда доступ к заметкам контролируется состоянием текущей сессии и алгоритмом шифрования, используемом в приложении.</w:t>
       </w:r>
     </w:p>
     <w:p>
@@ -12472,20 +12920,26 @@
     </w:p>
     <w:p>
       <w:r>
-        <w:t>При работе в зашифрованном хранилище, все заметки, с которыми работает пользователь, хранятся в директории только в зашифрованном виде – дешифровка производится приложением после считывания шифротекста из файла и до отображения содержимого заметки пользователю в приложении. Также, стоит отметить то, что при работе в зашифрованном хранилище, поль</w:t>
+        <w:t>При работе в зашифрованном хранилище, все заметки, с которыми работает пользователь, хранятся в директории только в зашифрованном виде – дешифрова</w:t>
+      </w:r>
+      <w:r>
+        <w:t>ние</w:t>
+      </w:r>
+      <w:r>
+        <w:t xml:space="preserve"> производится приложением после считывания шифротекста из файла и до отображения содержимого заметки пользователю в приложе</w:t>
       </w:r>
       <w:r>
         <w:lastRenderedPageBreak/>
-        <w:t>зователь может открыть заметки, хранящиеся в открытом состоянии – в таком случае, заметка останется не зашифрованной, если пользователь никак её не изменял. Если же пользователь поменял ее содержимое, заметка будет немедленно зашифрована при помощи пароля, с которым пользователь вошел в хранилище, и в директории данная заметка будет храниться уже в зашифрованном виде.</w:t>
-      </w:r>
-    </w:p>
-    <w:p>
-      <w:r>
-        <w:t xml:space="preserve">В настройках приложения пользователь имеет возможность изменить текущее состояние сессии работы с хранилищем – пользователь может либо переключиться на работу в незашифрованном хранилище, либо изменить пароль, с которым он работает в текущей сессии в хранилище. При переключении в режим работы с незашифрованным хранилищем из режима с зашифрованным хранилищем, все файлы, к которым пользователь мог получить доступ с паролем и просмотреть их содержимое, будут немедленно расшифрованы и будут храниться в директории в незашифрованном виде. При переключении в режим работы с зашифрованным хранилищем из режима с незашифрованным хранилищем, все заметки, которые пользователь имел возможность просмотреть, то есть все заметки, которые хранились в незашифрованном виде, будут немедленно зашифрованы при помощи заданного пароля и будут храниться в директории в зашифрованном виде. При переключении из режима работы с незашифрованным хранилищем в режим работы с незашифрованным хранилищем, все нешифрованные заметки останутся нешифрованными, все зашифрованные заметки останутся зашифрованными, то есть доступ пользователя к заметкам не изменится. При переключении в зашифрованный режим из зашифрованного режима, то есть при смене пароля текущей сессии, все заметки, которые пользователь мог расшифровать при помощи старого пароля, будут дешифрованы при помощи старого пароля, и снова зашифрованы при помощи нового пароля. Все заметки, которые хранились в нешифрованном виде, останутся в незашифрованном виде. Стоит отметить, что при смене пароля в данном случае, заметки, которые были зашифрованы при помощи пароля, не хранятся в директории в нешифрованном </w:t>
+        <w:t>нии. Также стоит отметить то, что при работе в зашифрованном хранилище пользователь может открыть заметки, хранящиеся в открытом состоянии – в таком случае, заметка останется не зашифрованной, если пользователь никак её не изменял. Если же пользователь поменял ее содержимое, заметка будет немедленно зашифрована при помощи пароля, с которым пользователь вошел в хранилище, и в директории данная заметка будет храниться уже в зашифрованном виде.</w:t>
+      </w:r>
+    </w:p>
+    <w:p>
+      <w:r>
+        <w:t>В настройках приложения пользователь имеет возможность изменить текущее состояние сессии работы с хранилищем – пользователь может либо переключиться на работу в незашифрованном хранилище, либо изменить пароль, с которым он работает в текущей сессии в хранилище. При переключении в режим работы с незашифрованным хранилищем из режима с зашифрованным хранилищем, все файлы, к которым пользователь мог получить доступ с паролем и просмотреть их содержимое, будут немедленно расшифрованы и будут храниться в директории в незашифрованном виде. При переключении в режим работы с зашифрованным хранилищем из режима с незашифрованным хранилищем, все заметки, которые пользователь имел возможность просмотреть, то есть все заметки, которые хранились в незашифрованном виде, будут немедленно зашифрованы при помощи заданного пароля и будут храниться в директории в зашифрованном виде. При переключении из режима работы с незашифрованным хранилищем в режим работы с незашифрованным хранилищем, все нешифрованные заметки останутся нешифрованными, все зашифрованные заметки останутся зашифрованными, то есть доступ пользователя к заметкам не изменится. При переключении в зашифрованный режим из зашифрованного режима, то есть при смене пароля текущей сессии, все заметки, которые пользователь мог расшифровать при помощи старого пароля, будут дешифрованы при помощи старого пароля, и снова зашифрованы при помощи нового пароля. Все заметки, которые хранились в нешифрованном виде, останутся в незашифрованном виде. Стоит отметить, что при смене пароля в данном случае, заметки, которые были за</w:t>
       </w:r>
       <w:r>
         <w:lastRenderedPageBreak/>
-        <w:t>виде – дешифрование и последующее повторное шифрование производятся в программе, и содержимое заметки заменяется – вместо предыдущего шифротекста в неё записывается новый шифротекст.</w:t>
+        <w:t>шифрованы при помощи пароля, не хранятся в директории в нешифрованном виде – дешифрование и последующее повторное шифрование производятся в программе, и содержимое заметки заменяется – вместо предыдущего шифротекста в неё записывается новый шифротекст.</w:t>
       </w:r>
     </w:p>
     <w:p>
@@ -12501,7 +12955,31 @@
     </w:p>
     <w:p>
       <w:r>
-        <w:t xml:space="preserve">При вводе пароля, он преобразуется функцией вывода ключей из пароля, в последовательность фиксированной длины. В программе используется </w:t>
+        <w:t>П</w:t>
+      </w:r>
+      <w:r>
+        <w:t>осле ввода пароль</w:t>
+      </w:r>
+      <w:r>
+        <w:t xml:space="preserve"> преобразуется функцией </w:t>
+      </w:r>
+      <w:r>
+        <w:t>вывода</w:t>
+      </w:r>
+      <w:r>
+        <w:t xml:space="preserve"> ключей из пароля в последовательность фиксированной длины. В программе используется </w:t>
+      </w:r>
+      <w:r>
+        <w:t>функция</w:t>
+      </w:r>
+      <w:r>
+        <w:t xml:space="preserve"> </w:t>
+      </w:r>
+      <w:r>
+        <w:t>PBKDF2WithHmacSHA256</w:t>
+      </w:r>
+      <w:r>
+        <w:t xml:space="preserve"> с 500000 итераций и длиной выходной последовательности 256 бит. Данное преобразование необходимо по нескольким причинам. Во-первых, алгоритм шифрования требует на вход ключ фиксированной длины – </w:t>
       </w:r>
       <w:r>
         <w:rPr>
@@ -12510,13 +12988,22 @@
         <w:t>KDF</w:t>
       </w:r>
       <w:r>
-        <w:t xml:space="preserve"> функция </w:t>
-      </w:r>
-      <w:r>
-        <w:t>PBKDF2WithHmacSHA256</w:t>
-      </w:r>
-      <w:r>
-        <w:t xml:space="preserve"> с 500000 итераций и длиной выходной последовательности 256 бит. Данное преобразование необходимо по нескольким причинам. Во-первых, алгоритм шифрования требует на вход ключ фиксированной длины – </w:t>
+        <w:t xml:space="preserve"> </w:t>
+      </w:r>
+      <w:r>
+        <w:t>обеспечивает это. Во-вторых, данное преобразование предотвращает быстрое расшифрование путем перебора паролей</w:t>
+      </w:r>
+      <w:r>
+        <w:t>, делая вычисление ключа дорогим с точки зрения ресурсов процессора</w:t>
+      </w:r>
+      <w:r>
+        <w:t>, так как</w:t>
+      </w:r>
+      <w:r>
+        <w:t xml:space="preserve"> функция</w:t>
+      </w:r>
+      <w:r>
+        <w:t xml:space="preserve"> </w:t>
       </w:r>
       <w:r>
         <w:rPr>
@@ -12528,25 +13015,19 @@
         <w:t xml:space="preserve"> </w:t>
       </w:r>
       <w:r>
-        <w:t xml:space="preserve">обеспечивает это. Во-вторых, данное преобразование предотвращает быстрое расшифрование путем перебора паролей. </w:t>
-      </w:r>
-      <w:r>
-        <w:rPr>
-          <w:lang w:val="en-US"/>
-        </w:rPr>
-        <w:t>KDF</w:t>
-      </w:r>
-      <w:r>
-        <w:t xml:space="preserve"> </w:t>
-      </w:r>
-      <w:r>
-        <w:t xml:space="preserve">функция специально сделана медленной, с большим количеством итерация, для усложнения перебора. В программе используется алгоритм </w:t>
-      </w:r>
-      <w:r>
-        <w:t>PBKDF2WithHmacSHA256</w:t>
-      </w:r>
-      <w:r>
-        <w:t xml:space="preserve"> – это PBKDF2 с внутренней хэш-функцией HMAC-SHA-256. </w:t>
+        <w:t xml:space="preserve">преднамеренно </w:t>
+      </w:r>
+      <w:r>
+        <w:t>увеличивает вычислительную стоимость вывода ключей за счёт итераций</w:t>
+      </w:r>
+      <w:r>
+        <w:t xml:space="preserve">. </w:t>
+      </w:r>
+      <w:r>
+        <w:t>Алгоритм PBKDF2WithHmacSHA256 представляет собой реализацию функции вывода ключа PBKDF2, в которой в качестве внутренней псевдослучайной функции используется конструкция HMAC на основе хэш-функции SHA-256</w:t>
+      </w:r>
+      <w:r>
+        <w:t xml:space="preserve">. </w:t>
       </w:r>
       <w:r>
         <w:rPr>
@@ -12564,7 +13045,126 @@
         <w:t xml:space="preserve"> </w:t>
       </w:r>
       <w:r>
-        <w:t xml:space="preserve">используемый стандарт формирования ключа на основе пароля. HMAC-SHA-256 считается криптографически стойкой хэш-функцией, </w:t>
+        <w:t>используемый стандарт</w:t>
+      </w:r>
+      <w:r>
+        <w:t>, описывающий метод</w:t>
+      </w:r>
+      <w:r>
+        <w:t xml:space="preserve"> формирования ключа на основе пароля</w:t>
+      </w:r>
+      <w:r>
+        <w:t xml:space="preserve"> и соли</w:t>
+      </w:r>
+      <w:r>
+        <w:t>.</w:t>
+      </w:r>
+      <w:r>
+        <w:t xml:space="preserve"> </w:t>
+      </w:r>
+      <w:r>
+        <w:rPr>
+          <w:lang w:val="en-US"/>
+        </w:rPr>
+        <w:t>PBKDF</w:t>
+      </w:r>
+      <w:r>
+        <w:t xml:space="preserve">2 </w:t>
+      </w:r>
+      <w:r>
+        <w:t>применяет функцию псевдослучайного преобразования для создания ключа</w:t>
+      </w:r>
+      <w:r>
+        <w:t xml:space="preserve"> заданной длины,</w:t>
+      </w:r>
+      <w:r>
+        <w:t xml:space="preserve"> формируя его как конкатенацию блоков</w:t>
+      </w:r>
+      <w:r>
+        <w:t>, каждый из которых формируется многократным применением</w:t>
+      </w:r>
+      <w:r>
+        <w:t xml:space="preserve"> функции псевдослучайного преобразования</w:t>
+      </w:r>
+      <w:r>
+        <w:t>.</w:t>
+      </w:r>
+      <w:r>
+        <w:t xml:space="preserve"> Функция</w:t>
+      </w:r>
+      <w:r>
+        <w:t xml:space="preserve"> </w:t>
+      </w:r>
+      <w:r>
+        <w:rPr>
+          <w:lang w:val="en-US"/>
+        </w:rPr>
+        <w:t>PBKDF</w:t>
+      </w:r>
+      <w:r>
+        <w:t xml:space="preserve">2 </w:t>
+      </w:r>
+      <w:r>
+        <w:t>принимает на вход пароль в формате байтовой последовательности, соль в формате байтовой последовательности, количество итераци</w:t>
+      </w:r>
+      <w:r>
+        <w:t>й</w:t>
+      </w:r>
+      <w:r>
+        <w:t xml:space="preserve"> в формате целого положительного числа, длину в байтах производимого ключа в формате целого положительного числа. На выходе </w:t>
+      </w:r>
+      <w:r>
+        <w:rPr>
+          <w:lang w:val="en-US"/>
+        </w:rPr>
+        <w:t>PBKDF</w:t>
+      </w:r>
+      <w:r>
+        <w:t xml:space="preserve">2 </w:t>
+      </w:r>
+      <w:r>
+        <w:t>возвращает ключ в формате байтовой строки заданной длины</w:t>
+      </w:r>
+      <w:r>
+        <w:t>.</w:t>
+      </w:r>
+      <w:r>
+        <w:t xml:space="preserve"> </w:t>
+      </w:r>
+      <w:r>
+        <w:t xml:space="preserve">В качестве функции псевдослучайного преобразования в PBKDF2 используется </w:t>
+      </w:r>
+      <w:r>
+        <w:lastRenderedPageBreak/>
+        <w:t xml:space="preserve">HMAC. Применение HMAC является принципиально важным, поскольку обычные криптографические хэш-функции не обладают свойствами псевдослучайной функции. Конструкция HMAC позволяет получить </w:t>
+      </w:r>
+      <w:proofErr w:type="spellStart"/>
+      <w:r>
+        <w:t>криптографически</w:t>
+      </w:r>
+      <w:proofErr w:type="spellEnd"/>
+      <w:r>
+        <w:t xml:space="preserve"> стойкую псевдослучайную функцию на основе хэш-функции, обеспечивая устойчивость к </w:t>
+      </w:r>
+      <w:proofErr w:type="spellStart"/>
+      <w:r>
+        <w:t>криптоаналитическим</w:t>
+      </w:r>
+      <w:proofErr w:type="spellEnd"/>
+      <w:r>
+        <w:t xml:space="preserve"> атакам и корректное</w:t>
+      </w:r>
+      <w:r>
+        <w:t xml:space="preserve"> псевдослучайное</w:t>
+      </w:r>
+      <w:r>
+        <w:t xml:space="preserve"> распределение выходных значений.</w:t>
+      </w:r>
+      <w:r>
+        <w:t xml:space="preserve"> </w:t>
+      </w:r>
+      <w:r>
+        <w:t xml:space="preserve">Алгоритм </w:t>
       </w:r>
       <w:r>
         <w:rPr>
@@ -12576,7 +13176,13 @@
         <w:t xml:space="preserve"> </w:t>
       </w:r>
       <w:r>
-        <w:t xml:space="preserve">защищен от атак на простые хэши, </w:t>
+        <w:t>представляет собой механизм вычисления кода аутентичности сообщения с использованием секретного ключа и криптографической хэш-функции</w:t>
+      </w:r>
+      <w:r>
+        <w:t xml:space="preserve">. </w:t>
+      </w:r>
+      <w:r>
+        <w:t xml:space="preserve">Хэш-функция </w:t>
       </w:r>
       <w:r>
         <w:rPr>
@@ -12585,15 +13191,215 @@
         <w:t>SHA</w:t>
       </w:r>
       <w:r>
+        <w:t>-256</w:t>
+      </w:r>
+      <w:r>
+        <w:t xml:space="preserve"> применяется в стандартизованной конструкции с использованием внутреннего и внешнего ключевого смешивания, что позволяет получить стойкую функцию с псевдослучайными свойствами на основе хэш-функции. </w:t>
+      </w:r>
+      <w:r>
+        <w:rPr>
+          <w:lang w:val="en-US"/>
+        </w:rPr>
+        <w:t>SHA</w:t>
+      </w:r>
+      <w:r>
+        <w:t xml:space="preserve">-256, </w:t>
+      </w:r>
+      <w:r>
+        <w:t xml:space="preserve">определённая стандартом </w:t>
+      </w:r>
+      <w:r>
+        <w:rPr>
+          <w:lang w:val="en-US"/>
+        </w:rPr>
+        <w:t>NIST</w:t>
+      </w:r>
+      <w:r>
+        <w:t xml:space="preserve"> </w:t>
+      </w:r>
+      <w:r>
+        <w:rPr>
+          <w:lang w:val="en-US"/>
+        </w:rPr>
+        <w:t>Secure</w:t>
+      </w:r>
+      <w:r>
+        <w:t xml:space="preserve"> </w:t>
+      </w:r>
+      <w:r>
+        <w:rPr>
+          <w:lang w:val="en-US"/>
+        </w:rPr>
+        <w:t>Hash</w:t>
+      </w:r>
+      <w:r>
+        <w:t xml:space="preserve"> </w:t>
+      </w:r>
+      <w:r>
+        <w:rPr>
+          <w:lang w:val="en-US"/>
+        </w:rPr>
+        <w:t>Standard</w:t>
+      </w:r>
+      <w:r>
+        <w:t xml:space="preserve">, </w:t>
+      </w:r>
+      <w:r>
+        <w:t>формирует хэш-значение фиксированной длины 256 бит</w:t>
+      </w:r>
+      <w:r>
+        <w:t>.</w:t>
+      </w:r>
+      <w:r>
+        <w:t xml:space="preserve"> </w:t>
+      </w:r>
+      <w:r>
+        <w:t>Использование</w:t>
+      </w:r>
+      <w:r>
+        <w:t xml:space="preserve"> </w:t>
+      </w:r>
+      <w:r>
+        <w:rPr>
+          <w:lang w:val="en-US"/>
+        </w:rPr>
+        <w:t>SHA</w:t>
+      </w:r>
+      <w:r>
+        <w:t>-256</w:t>
+      </w:r>
+      <w:r>
+        <w:t xml:space="preserve"> в составе </w:t>
+      </w:r>
+      <w:r>
+        <w:rPr>
+          <w:lang w:val="en-US"/>
+        </w:rPr>
+        <w:t>HMAC</w:t>
+      </w:r>
+      <w:r>
+        <w:t xml:space="preserve"> </w:t>
+      </w:r>
+      <w:r>
+        <w:t xml:space="preserve">обеспечивает </w:t>
+      </w:r>
+      <w:r>
+        <w:t xml:space="preserve">криптографическую устойчивость функции псевдослучайного преобразования, необходимую для корректной работы </w:t>
+      </w:r>
+      <w:r>
+        <w:rPr>
+          <w:lang w:val="en-US"/>
+        </w:rPr>
+        <w:t>PBKDF</w:t>
+      </w:r>
+      <w:r>
+        <w:t>2</w:t>
+      </w:r>
+      <w:r>
+        <w:t>.</w:t>
+      </w:r>
+    </w:p>
+    <w:p>
+      <w:r>
+        <w:t xml:space="preserve">Далее, </w:t>
+      </w:r>
+      <w:proofErr w:type="spellStart"/>
+      <w:r>
+        <w:t>криптографически</w:t>
+      </w:r>
+      <w:proofErr w:type="spellEnd"/>
+      <w:r>
+        <w:t xml:space="preserve"> стойкий, полностью независимый от исходного пароля ключ используется как ключ шифрования в алгоритме </w:t>
+      </w:r>
+      <w:r>
+        <w:rPr>
+          <w:lang w:val="en-US"/>
+        </w:rPr>
+        <w:t>AES</w:t>
+      </w:r>
+      <w:r>
+        <w:t xml:space="preserve">. </w:t>
+      </w:r>
+      <w:r>
+        <w:t xml:space="preserve">В программе используется алгоритм </w:t>
+      </w:r>
+      <w:r>
+        <w:rPr>
+          <w:lang w:val="en-US"/>
+        </w:rPr>
+        <w:t>AES</w:t>
+      </w:r>
+      <w:r>
         <w:t xml:space="preserve">-256 </w:t>
       </w:r>
       <w:r>
-        <w:t>современный, не сломанный хэш. В итоге, пароль преобразуется в криптографический сессионный ключ, который используется для шифрования заметок.</w:t>
-      </w:r>
-    </w:p>
-    <w:p>
-      <w:r>
-        <w:t xml:space="preserve">Далее, криптографически стойкий, полностью независимый от исходного пароля ключ используется как ключ шифрования в алгоритме </w:t>
+        <w:t xml:space="preserve">в режиме </w:t>
+      </w:r>
+      <w:r>
+        <w:rPr>
+          <w:lang w:val="en-US"/>
+        </w:rPr>
+        <w:t>GCM</w:t>
+      </w:r>
+      <w:r>
+        <w:t xml:space="preserve"> </w:t>
+      </w:r>
+      <w:r>
+        <w:t>с тегом аутентичности 128 бит</w:t>
+      </w:r>
+      <w:r>
+        <w:t xml:space="preserve">, </w:t>
+      </w:r>
+      <w:r>
+        <w:rPr>
+          <w:lang w:val="en-US"/>
+        </w:rPr>
+        <w:t>IV</w:t>
+      </w:r>
+      <w:r>
+        <w:t xml:space="preserve"> (</w:t>
+      </w:r>
+      <w:r>
+        <w:rPr>
+          <w:lang w:val="en-US"/>
+        </w:rPr>
+        <w:t>nonce</w:t>
+      </w:r>
+      <w:r>
+        <w:t>)</w:t>
+      </w:r>
+      <w:r>
+        <w:t xml:space="preserve"> </w:t>
+      </w:r>
+      <w:r>
+        <w:t xml:space="preserve">длиной 96 бит, с </w:t>
+      </w:r>
+      <w:r>
+        <w:t>поддержкой возможности</w:t>
+      </w:r>
+      <w:r>
+        <w:t xml:space="preserve"> использования</w:t>
+      </w:r>
+      <w:r>
+        <w:t xml:space="preserve"> </w:t>
+      </w:r>
+      <w:r>
+        <w:rPr>
+          <w:lang w:val="en-US"/>
+        </w:rPr>
+        <w:t>AAD</w:t>
+      </w:r>
+      <w:r>
+        <w:t xml:space="preserve">, </w:t>
+      </w:r>
+      <w:r>
+        <w:t>без</w:t>
+      </w:r>
+      <w:r>
+        <w:t xml:space="preserve"> использования дополнения данных</w:t>
+      </w:r>
+      <w:r>
+        <w:t xml:space="preserve">. </w:t>
       </w:r>
       <w:r>
         <w:rPr>
@@ -12602,19 +13408,460 @@
         <w:t>AES</w:t>
       </w:r>
       <w:r>
+        <w:t xml:space="preserve"> –</w:t>
+      </w:r>
+      <w:r>
+        <w:t xml:space="preserve"> </w:t>
+      </w:r>
+      <w:r>
+        <w:t xml:space="preserve">быстрый и </w:t>
+      </w:r>
+      <w:proofErr w:type="spellStart"/>
+      <w:r>
+        <w:t>криптографически</w:t>
+      </w:r>
+      <w:proofErr w:type="spellEnd"/>
+      <w:r>
+        <w:t xml:space="preserve"> стойкий </w:t>
+      </w:r>
+      <w:r>
+        <w:t>алгоритм симметричного</w:t>
+      </w:r>
+      <w:r>
+        <w:t xml:space="preserve"> </w:t>
+      </w:r>
+      <w:r>
+        <w:t>блочного</w:t>
+      </w:r>
+      <w:r>
+        <w:t xml:space="preserve"> шифрования</w:t>
+      </w:r>
+      <w:r>
+        <w:t xml:space="preserve">, </w:t>
+      </w:r>
+      <w:r>
+        <w:t xml:space="preserve">стандартизированный </w:t>
+      </w:r>
+      <w:r>
+        <w:rPr>
+          <w:lang w:val="en-US"/>
+        </w:rPr>
+        <w:t>NIST</w:t>
+      </w:r>
+      <w:r>
+        <w:t>,</w:t>
+      </w:r>
+      <w:r>
+        <w:t xml:space="preserve"> </w:t>
+      </w:r>
+      <w:r>
+        <w:t>при использовании корректного режима работы</w:t>
+      </w:r>
+      <w:r>
+        <w:t xml:space="preserve"> обеспечивает конфиденциальность данных</w:t>
+      </w:r>
+      <w:r>
         <w:t xml:space="preserve">. </w:t>
       </w:r>
       <w:r>
-        <w:t xml:space="preserve">В программе используется алгоритм </w:t>
-      </w:r>
-      <w:r>
         <w:rPr>
           <w:lang w:val="en-US"/>
         </w:rPr>
         <w:t>AES</w:t>
       </w:r>
       <w:r>
-        <w:t xml:space="preserve">-256 </w:t>
+        <w:t xml:space="preserve"> </w:t>
+      </w:r>
+      <w:r>
+        <w:t>принимает на вход блоки данных длиной 128 бит и ключ длиной 256 бит, на выходе возвращает блоки данных длиной 128 бит</w:t>
+      </w:r>
+      <w:r>
+        <w:t xml:space="preserve">. </w:t>
+      </w:r>
+      <w:r>
+        <w:rPr>
+          <w:lang w:val="en-US"/>
+        </w:rPr>
+        <w:t>AES</w:t>
+      </w:r>
+      <w:r>
+        <w:t xml:space="preserve"> задает </w:t>
+      </w:r>
+      <w:r>
+        <w:t xml:space="preserve">взаимно-однозначное преобразование блока при фиксированном </w:t>
+      </w:r>
+      <w:proofErr w:type="spellStart"/>
+      <w:r>
+        <w:t>ключе</w:t>
+      </w:r>
+      <w:r>
+        <w:t>ы</w:t>
+      </w:r>
+      <w:proofErr w:type="spellEnd"/>
+      <w:r>
+        <w:t xml:space="preserve">. Режим </w:t>
+      </w:r>
+      <w:r>
+        <w:rPr>
+          <w:lang w:val="en-US"/>
+        </w:rPr>
+        <w:t>GCM</w:t>
+      </w:r>
+      <w:r>
+        <w:t xml:space="preserve"> </w:t>
+      </w:r>
+      <w:r>
+        <w:t xml:space="preserve">реализует </w:t>
+      </w:r>
+      <w:r>
+        <w:rPr>
+          <w:lang w:val="en-US"/>
+        </w:rPr>
+        <w:t>AEAD</w:t>
+      </w:r>
+      <w:r>
+        <w:t xml:space="preserve"> – </w:t>
+      </w:r>
+      <w:r>
+        <w:t>шифрование данных и проверку целостности и аутентичности</w:t>
+      </w:r>
+      <w:r>
+        <w:t>, преобразу</w:t>
+      </w:r>
+      <w:r>
+        <w:t>я</w:t>
+      </w:r>
+      <w:r>
+        <w:t xml:space="preserve"> входные данные в комбинацию </w:t>
+      </w:r>
+      <w:proofErr w:type="spellStart"/>
+      <w:r>
+        <w:t>шифротекста</w:t>
+      </w:r>
+      <w:proofErr w:type="spellEnd"/>
+      <w:r>
+        <w:t xml:space="preserve"> и тэга </w:t>
+      </w:r>
+      <w:r>
+        <w:t>аутентичности</w:t>
+      </w:r>
+      <w:r>
+        <w:t>. Стоит отметить, что</w:t>
+      </w:r>
+      <w:r>
+        <w:t xml:space="preserve"> в режиме </w:t>
+      </w:r>
+      <w:r>
+        <w:rPr>
+          <w:lang w:val="en-US"/>
+        </w:rPr>
+        <w:t>AEAD</w:t>
+      </w:r>
+      <w:r>
+        <w:t xml:space="preserve"> дешифрование данных </w:t>
+      </w:r>
+      <w:r>
+        <w:t>допускается только</w:t>
+      </w:r>
+      <w:r>
+        <w:t xml:space="preserve"> при условии </w:t>
+      </w:r>
+      <w:r>
+        <w:t xml:space="preserve">успешной </w:t>
+      </w:r>
+      <w:r>
+        <w:t xml:space="preserve">проверки тэга </w:t>
+      </w:r>
+      <w:r>
+        <w:t>аутентичности</w:t>
+      </w:r>
+      <w:r>
+        <w:t>, иначе данные считаются недействи</w:t>
+      </w:r>
+      <w:r>
+        <w:lastRenderedPageBreak/>
+        <w:t>тельными и не дешифруются</w:t>
+      </w:r>
+      <w:r>
+        <w:t>.</w:t>
+      </w:r>
+      <w:r>
+        <w:t xml:space="preserve"> </w:t>
+      </w:r>
+      <w:r>
+        <w:t xml:space="preserve">Перед шифрованием данных генерируется специальная битовая последовательность длиной 12 байт – </w:t>
+      </w:r>
+      <w:r>
+        <w:rPr>
+          <w:lang w:val="en-US"/>
+        </w:rPr>
+        <w:t>IV</w:t>
+      </w:r>
+      <w:r>
+        <w:t xml:space="preserve"> (</w:t>
+      </w:r>
+      <w:r>
+        <w:rPr>
+          <w:lang w:val="en-US"/>
+        </w:rPr>
+        <w:t>nonce</w:t>
+      </w:r>
+      <w:r>
+        <w:t>)</w:t>
+      </w:r>
+      <w:r>
+        <w:t>.</w:t>
+      </w:r>
+      <w:r>
+        <w:t xml:space="preserve"> Данная последовательность уникальна для каждого шифрования и не является секретной, а также </w:t>
+      </w:r>
+      <w:r>
+        <w:t>обеспечивает то</w:t>
+      </w:r>
+      <w:r>
+        <w:t>, что одно и то же содержимое и один и тот же ключ при шифровании</w:t>
+      </w:r>
+      <w:r>
+        <w:t xml:space="preserve"> </w:t>
+      </w:r>
+      <w:r>
+        <w:t>с высокой вероятностью</w:t>
+      </w:r>
+      <w:r>
+        <w:t xml:space="preserve"> преобразуются в раз</w:t>
+      </w:r>
+      <w:r>
+        <w:t>личные</w:t>
+      </w:r>
+      <w:r>
+        <w:t xml:space="preserve"> </w:t>
+      </w:r>
+      <w:proofErr w:type="spellStart"/>
+      <w:r>
+        <w:t>шифротексты</w:t>
+      </w:r>
+      <w:proofErr w:type="spellEnd"/>
+      <w:r>
+        <w:t xml:space="preserve">. </w:t>
+      </w:r>
+      <w:r>
+        <w:t>Ключевым условием является то</w:t>
+      </w:r>
+      <w:r>
+        <w:t xml:space="preserve">, что повторное использование </w:t>
+      </w:r>
+      <w:r>
+        <w:rPr>
+          <w:lang w:val="en-US"/>
+        </w:rPr>
+        <w:t>IV</w:t>
+      </w:r>
+      <w:r>
+        <w:t xml:space="preserve"> </w:t>
+      </w:r>
+      <w:r>
+        <w:t>с одним и тем же ключом н</w:t>
+      </w:r>
+      <w:r>
+        <w:t>арушает требования безопасного применения режима</w:t>
+      </w:r>
+      <w:r>
+        <w:t xml:space="preserve">, так как </w:t>
+      </w:r>
+      <w:r>
+        <w:t xml:space="preserve">может </w:t>
+      </w:r>
+      <w:r>
+        <w:t>приводит</w:t>
+      </w:r>
+      <w:r>
+        <w:t>ь</w:t>
+      </w:r>
+      <w:r>
+        <w:t xml:space="preserve"> к компрометации безопасности</w:t>
+      </w:r>
+      <w:r>
+        <w:t>. В программе</w:t>
+      </w:r>
+      <w:r>
+        <w:t xml:space="preserve"> </w:t>
+      </w:r>
+      <w:r>
+        <w:t xml:space="preserve">последовательность </w:t>
+      </w:r>
+      <w:r>
+        <w:rPr>
+          <w:lang w:val="en-US"/>
+        </w:rPr>
+        <w:t>IV</w:t>
+      </w:r>
+      <w:r>
+        <w:t xml:space="preserve"> </w:t>
+      </w:r>
+      <w:r>
+        <w:t>создается при помощ</w:t>
+      </w:r>
+      <w:r>
+        <w:t>и</w:t>
+      </w:r>
+      <w:r>
+        <w:t xml:space="preserve"> генератора случайных чисел</w:t>
+      </w:r>
+      <w:r>
+        <w:t xml:space="preserve">. Длина последовательности </w:t>
+      </w:r>
+      <w:r>
+        <w:rPr>
+          <w:lang w:val="en-US"/>
+        </w:rPr>
+        <w:t>IV</w:t>
+      </w:r>
+      <w:r>
+        <w:t xml:space="preserve"> берется, по рекомендации </w:t>
+      </w:r>
+      <w:r>
+        <w:rPr>
+          <w:lang w:val="en-US"/>
+        </w:rPr>
+        <w:t>NIST</w:t>
+      </w:r>
+      <w:r>
+        <w:t xml:space="preserve"> </w:t>
+      </w:r>
+      <w:r>
+        <w:rPr>
+          <w:lang w:val="en-US"/>
+        </w:rPr>
+        <w:t>SP</w:t>
+      </w:r>
+      <w:r>
+        <w:t xml:space="preserve"> 800-38</w:t>
+      </w:r>
+      <w:r>
+        <w:rPr>
+          <w:lang w:val="en-US"/>
+        </w:rPr>
+        <w:t>D</w:t>
+      </w:r>
+      <w:r>
+        <w:t xml:space="preserve">, </w:t>
+      </w:r>
+      <w:r>
+        <w:t>равной 96 бит.</w:t>
+      </w:r>
+      <w:r>
+        <w:t xml:space="preserve"> </w:t>
+      </w:r>
+      <w:r>
+        <w:t>Режим</w:t>
+      </w:r>
+      <w:r>
+        <w:t xml:space="preserve"> </w:t>
+      </w:r>
+      <w:r>
+        <w:rPr>
+          <w:lang w:val="en-US"/>
+        </w:rPr>
+        <w:t>GCM</w:t>
+      </w:r>
+      <w:r>
+        <w:t xml:space="preserve"> </w:t>
+      </w:r>
+      <w:r>
+        <w:t>используются два</w:t>
+      </w:r>
+      <w:r>
+        <w:t xml:space="preserve"> </w:t>
+      </w:r>
+      <w:r>
+        <w:t>механиз</w:t>
+      </w:r>
+      <w:r>
+        <w:t>ма</w:t>
+      </w:r>
+      <w:r>
+        <w:t xml:space="preserve">: </w:t>
+      </w:r>
+      <w:r>
+        <w:rPr>
+          <w:lang w:val="en-US"/>
+        </w:rPr>
+        <w:t>G</w:t>
+      </w:r>
+      <w:r>
+        <w:rPr>
+          <w:lang w:val="en-US"/>
+        </w:rPr>
+        <w:t>CTR</w:t>
+      </w:r>
+      <w:r>
+        <w:t xml:space="preserve"> </w:t>
+      </w:r>
+      <w:r>
+        <w:t>и</w:t>
+      </w:r>
+      <w:r>
+        <w:t xml:space="preserve"> </w:t>
+      </w:r>
+      <w:r>
+        <w:rPr>
+          <w:lang w:val="en-US"/>
+        </w:rPr>
+        <w:t>G</w:t>
+      </w:r>
+      <w:r>
+        <w:rPr>
+          <w:lang w:val="en-US"/>
+        </w:rPr>
+        <w:t>MAC</w:t>
+      </w:r>
+      <w:r>
+        <w:t xml:space="preserve">. </w:t>
+      </w:r>
+      <w:r>
+        <w:t xml:space="preserve">В режиме </w:t>
+      </w:r>
+      <w:r>
+        <w:rPr>
+          <w:lang w:val="en-US"/>
+        </w:rPr>
+        <w:t>G</w:t>
+      </w:r>
+      <w:r>
+        <w:rPr>
+          <w:lang w:val="en-US"/>
+        </w:rPr>
+        <w:t>CTR</w:t>
+      </w:r>
+      <w:r>
+        <w:t xml:space="preserve"> алгоритм</w:t>
+      </w:r>
+      <w:r>
+        <w:t xml:space="preserve"> </w:t>
+      </w:r>
+      <w:r>
+        <w:rPr>
+          <w:lang w:val="en-US"/>
+        </w:rPr>
+        <w:t>AES</w:t>
+      </w:r>
+      <w:r>
+        <w:t xml:space="preserve"> </w:t>
+      </w:r>
+      <w:r>
+        <w:t>превращается в потоковый шифр</w:t>
+      </w:r>
+      <w:r>
+        <w:t xml:space="preserve">. </w:t>
+      </w:r>
+      <w:r>
+        <w:rPr>
+          <w:lang w:val="en-US"/>
+        </w:rPr>
+        <w:t>AES</w:t>
+      </w:r>
+      <w:r>
+        <w:t xml:space="preserve"> </w:t>
       </w:r>
       <w:r>
         <w:t xml:space="preserve">в режиме </w:t>
@@ -12623,13 +13870,373 @@
         <w:rPr>
           <w:lang w:val="en-US"/>
         </w:rPr>
+        <w:t>G</w:t>
+      </w:r>
+      <w:r>
+        <w:rPr>
+          <w:lang w:val="en-US"/>
+        </w:rPr>
+        <w:t>CTR</w:t>
+      </w:r>
+      <w:r>
+        <w:t xml:space="preserve"> </w:t>
+      </w:r>
+      <w:r>
+        <w:t>не применяется к данным напрямую</w:t>
+      </w:r>
+      <w:r>
+        <w:t xml:space="preserve">. На вход подаются ключ, начальное значение счётчика, которое строится из </w:t>
+      </w:r>
+      <w:r>
+        <w:rPr>
+          <w:lang w:val="en-US"/>
+        </w:rPr>
+        <w:t>IV</w:t>
+      </w:r>
+      <w:r>
+        <w:t xml:space="preserve"> (</w:t>
+      </w:r>
+      <w:r>
+        <w:rPr>
+          <w:lang w:val="en-US"/>
+        </w:rPr>
+        <w:t>nonce</w:t>
+      </w:r>
+      <w:r>
+        <w:t>),</w:t>
+      </w:r>
+      <w:r>
+        <w:t xml:space="preserve"> и</w:t>
+      </w:r>
+      <w:r>
+        <w:t xml:space="preserve"> </w:t>
+      </w:r>
+      <w:r>
+        <w:t>открытый текст, разбитый на блоки по 128 бит</w:t>
+      </w:r>
+      <w:r>
+        <w:t xml:space="preserve">, </w:t>
+      </w:r>
+      <w:r>
+        <w:t xml:space="preserve">при этом </w:t>
+      </w:r>
+      <w:r>
+        <w:t>длина входных данных не обязана быть кратной размеру блока</w:t>
+      </w:r>
+      <w:r>
+        <w:t xml:space="preserve">. Для каждого блока данных шифруется соответствующее значение счётчика алгоритмом </w:t>
+      </w:r>
+      <w:r>
+        <w:rPr>
+          <w:lang w:val="en-US"/>
+        </w:rPr>
+        <w:t>AES</w:t>
+      </w:r>
+      <w:r>
+        <w:t xml:space="preserve">, </w:t>
+      </w:r>
+      <w:r>
+        <w:t xml:space="preserve">затем результирующий псевдослучайный поток битов смешивается с открытым текстом с помощью операции </w:t>
+      </w:r>
+      <w:r>
+        <w:rPr>
+          <w:lang w:val="en-US"/>
+        </w:rPr>
+        <w:t>XOR</w:t>
+      </w:r>
+      <w:r>
+        <w:t xml:space="preserve">. </w:t>
+      </w:r>
+      <w:r>
+        <w:t xml:space="preserve">В итоге возвращается </w:t>
+      </w:r>
+      <w:proofErr w:type="spellStart"/>
+      <w:r>
+        <w:t>шифротекст</w:t>
+      </w:r>
+      <w:proofErr w:type="spellEnd"/>
+      <w:r>
+        <w:t xml:space="preserve"> той же длины, что и входные данные</w:t>
+      </w:r>
+      <w:r>
+        <w:t>.</w:t>
+      </w:r>
+      <w:r>
+        <w:t xml:space="preserve"> </w:t>
+      </w:r>
+      <w:r>
+        <w:rPr>
+          <w:lang w:val="en-US"/>
+        </w:rPr>
+        <w:t>G</w:t>
+      </w:r>
+      <w:r>
+        <w:rPr>
+          <w:lang w:val="en-US"/>
+        </w:rPr>
+        <w:t>CTR</w:t>
+      </w:r>
+      <w:r>
+        <w:t xml:space="preserve"> </w:t>
+      </w:r>
+      <w:r>
+        <w:t>реша</w:t>
+      </w:r>
+      <w:r>
+        <w:t>ет</w:t>
+      </w:r>
+      <w:r>
+        <w:t xml:space="preserve"> проблему шифрования данных произвольной длины, не требуя </w:t>
+      </w:r>
+      <w:r>
+        <w:t>выравнивания блоков</w:t>
+      </w:r>
+      <w:r>
+        <w:t xml:space="preserve"> и не связывая блоки между собой</w:t>
+      </w:r>
+      <w:r>
+        <w:t xml:space="preserve">. Но </w:t>
+      </w:r>
+      <w:r>
+        <w:rPr>
+          <w:lang w:val="en-US"/>
+        </w:rPr>
+        <w:t>G</w:t>
+      </w:r>
+      <w:r>
+        <w:rPr>
+          <w:lang w:val="en-US"/>
+        </w:rPr>
+        <w:t>CTR</w:t>
+      </w:r>
+      <w:r>
+        <w:t xml:space="preserve"> </w:t>
+      </w:r>
+      <w:r>
+        <w:t xml:space="preserve">не обеспечивает гарантию целостности данных и уязвим к битовым подменам, если используется без </w:t>
+      </w:r>
+      <w:r>
+        <w:rPr>
+          <w:lang w:val="en-US"/>
+        </w:rPr>
+        <w:t>MAC</w:t>
+      </w:r>
+      <w:r>
+        <w:t>.</w:t>
+      </w:r>
+      <w:r>
+        <w:t xml:space="preserve"> </w:t>
+      </w:r>
+      <w:r>
+        <w:t xml:space="preserve"> </w:t>
+      </w:r>
+      <w:r>
+        <w:t xml:space="preserve">Механизм </w:t>
+      </w:r>
+      <w:r>
+        <w:t xml:space="preserve">аутентификации </w:t>
+      </w:r>
+      <w:r>
+        <w:rPr>
+          <w:lang w:val="en-US"/>
+        </w:rPr>
         <w:t>GCM</w:t>
       </w:r>
       <w:r>
-        <w:t xml:space="preserve"> </w:t>
-      </w:r>
-      <w:r>
-        <w:t xml:space="preserve">с тегом аутентичности 128 бит. </w:t>
+        <w:t xml:space="preserve"> основан на вычислении </w:t>
+      </w:r>
+      <w:r>
+        <w:rPr>
+          <w:lang w:val="en-US"/>
+        </w:rPr>
+        <w:t>GHASH</w:t>
+      </w:r>
+      <w:r>
+        <w:t xml:space="preserve"> </w:t>
+      </w:r>
+      <w:r>
+        <w:t xml:space="preserve">и формировании тэга </w:t>
+      </w:r>
+      <w:r>
+        <w:t>аутентичности</w:t>
+      </w:r>
+      <w:r>
+        <w:t xml:space="preserve">, при отсутствии шифруемых данных этот же механизм образует </w:t>
+      </w:r>
+      <w:r>
+        <w:rPr>
+          <w:lang w:val="en-US"/>
+        </w:rPr>
+        <w:t>GMAC</w:t>
+      </w:r>
+      <w:r>
+        <w:t xml:space="preserve">. В режиме </w:t>
+      </w:r>
+      <w:r>
+        <w:rPr>
+          <w:lang w:val="en-US"/>
+        </w:rPr>
+        <w:t>GCM</w:t>
+      </w:r>
+      <w:r>
+        <w:t xml:space="preserve"> </w:t>
+      </w:r>
+      <w:r>
+        <w:t xml:space="preserve">механизм </w:t>
+      </w:r>
+      <w:r>
+        <w:rPr>
+          <w:lang w:val="en-US"/>
+        </w:rPr>
+        <w:t>GHASH</w:t>
+      </w:r>
+      <w:r>
+        <w:t xml:space="preserve"> </w:t>
+      </w:r>
+      <w:r>
+        <w:t xml:space="preserve">используется для аутентификации </w:t>
+      </w:r>
+      <w:proofErr w:type="spellStart"/>
+      <w:r>
+        <w:t>шифротекста</w:t>
+      </w:r>
+      <w:proofErr w:type="spellEnd"/>
+      <w:r>
+        <w:t xml:space="preserve"> и дополнительной аутентифицированной информации</w:t>
+      </w:r>
+      <w:r>
+        <w:t xml:space="preserve"> при помощи вычисления тэга аутентичности</w:t>
+      </w:r>
+      <w:r>
+        <w:t>.</w:t>
+      </w:r>
+      <w:r>
+        <w:t xml:space="preserve"> </w:t>
+      </w:r>
+      <w:r>
+        <w:rPr>
+          <w:lang w:val="en-US"/>
+        </w:rPr>
+        <w:t>GHASH</w:t>
+      </w:r>
+      <w:r>
+        <w:t xml:space="preserve"> </w:t>
+      </w:r>
+      <w:r>
+        <w:t>–</w:t>
+      </w:r>
+      <w:r>
+        <w:t xml:space="preserve"> </w:t>
+      </w:r>
+      <w:r>
+        <w:t xml:space="preserve">специализированная </w:t>
+      </w:r>
+      <w:r>
+        <w:t>функци</w:t>
+      </w:r>
+      <w:r>
+        <w:t>я</w:t>
+      </w:r>
+      <w:r>
+        <w:t xml:space="preserve"> аутентификации</w:t>
+      </w:r>
+      <w:r>
+        <w:t>, использующ</w:t>
+      </w:r>
+      <w:r>
+        <w:t>ая</w:t>
+      </w:r>
+      <w:r>
+        <w:t xml:space="preserve"> арифметику в конечном поле Галуа для вычисления кода аутентификации</w:t>
+      </w:r>
+      <w:r>
+        <w:t xml:space="preserve"> длины 128 бит (</w:t>
+      </w:r>
+      <w:r>
+        <w:t xml:space="preserve">длина кода аутентификации выбрана </w:t>
+      </w:r>
+      <w:r>
+        <w:t>на ос</w:t>
+      </w:r>
+      <w:r>
+        <w:lastRenderedPageBreak/>
+        <w:t xml:space="preserve">нове рекомендации </w:t>
+      </w:r>
+      <w:r>
+        <w:rPr>
+          <w:lang w:val="en-US"/>
+        </w:rPr>
+        <w:t>NIST</w:t>
+      </w:r>
+      <w:r>
+        <w:t xml:space="preserve"> </w:t>
+      </w:r>
+      <w:r>
+        <w:rPr>
+          <w:lang w:val="en-US"/>
+        </w:rPr>
+        <w:t>SP</w:t>
+      </w:r>
+      <w:r>
+        <w:t xml:space="preserve"> 800-38</w:t>
+      </w:r>
+      <w:r>
+        <w:rPr>
+          <w:lang w:val="en-US"/>
+        </w:rPr>
+        <w:t>D</w:t>
+      </w:r>
+      <w:r>
+        <w:t>)</w:t>
+      </w:r>
+      <w:r>
+        <w:t xml:space="preserve">. </w:t>
+      </w:r>
+      <w:r>
+        <w:rPr>
+          <w:lang w:val="en-US"/>
+        </w:rPr>
+        <w:t>GHASH</w:t>
+      </w:r>
+      <w:r>
+        <w:t xml:space="preserve"> </w:t>
+      </w:r>
+      <w:r>
+        <w:t xml:space="preserve">вычисляет полиномиальный хэш на основе </w:t>
+      </w:r>
+      <w:proofErr w:type="spellStart"/>
+      <w:r>
+        <w:t>шифротекста</w:t>
+      </w:r>
+      <w:proofErr w:type="spellEnd"/>
+      <w:r>
+        <w:t xml:space="preserve"> и </w:t>
+      </w:r>
+      <w:r>
+        <w:rPr>
+          <w:lang w:val="en-US"/>
+        </w:rPr>
+        <w:t>AAD</w:t>
+      </w:r>
+      <w:r>
+        <w:t xml:space="preserve"> с использованием </w:t>
+      </w:r>
+      <w:r>
+        <w:t>хэш-</w:t>
+      </w:r>
+      <w:proofErr w:type="spellStart"/>
+      <w:r>
+        <w:t>подключа</w:t>
+      </w:r>
+      <w:proofErr w:type="spellEnd"/>
+      <w:r>
+        <w:t xml:space="preserve">, полученного </w:t>
+      </w:r>
+      <w:r>
+        <w:t>в результате применения</w:t>
+      </w:r>
+      <w:r>
+        <w:t xml:space="preserve"> </w:t>
       </w:r>
       <w:r>
         <w:rPr>
@@ -12638,10 +14245,52 @@
         <w:t>AES</w:t>
       </w:r>
       <w:r>
-        <w:t xml:space="preserve"> – </w:t>
-      </w:r>
-      <w:r>
-        <w:t xml:space="preserve">основной стандартный современный алгоритм симметричного шифрования, быстрый и стойкий, подходит для динамического шифрования и дешифрования заметок. Режим работы </w:t>
+        <w:t xml:space="preserve"> к нулевому блоку</w:t>
+      </w:r>
+      <w:r>
+        <w:t xml:space="preserve">, </w:t>
+      </w:r>
+      <w:r>
+        <w:t>связывая целостность данных с ключом шифрования</w:t>
+      </w:r>
+      <w:r>
+        <w:t xml:space="preserve">. Результат вычисления </w:t>
+      </w:r>
+      <w:r>
+        <w:rPr>
+          <w:lang w:val="en-US"/>
+        </w:rPr>
+        <w:t>GHASH</w:t>
+      </w:r>
+      <w:r>
+        <w:t xml:space="preserve"> </w:t>
+      </w:r>
+      <w:r>
+        <w:t xml:space="preserve">затем дополнительно преобразуется с использованием </w:t>
+      </w:r>
+      <w:r>
+        <w:rPr>
+          <w:lang w:val="en-US"/>
+        </w:rPr>
+        <w:t>GCTR</w:t>
+      </w:r>
+      <w:r>
+        <w:t xml:space="preserve"> </w:t>
+      </w:r>
+      <w:r>
+        <w:t>и начального счётчика, после чего из результата</w:t>
+      </w:r>
+      <w:r>
+        <w:t xml:space="preserve"> путём усечения</w:t>
+      </w:r>
+      <w:r>
+        <w:t xml:space="preserve"> формируется тэг аутентичности</w:t>
+      </w:r>
+      <w:r>
+        <w:t xml:space="preserve">. </w:t>
+      </w:r>
+      <w:r>
+        <w:t xml:space="preserve">Таким образом, механизм аутентификации </w:t>
       </w:r>
       <w:r>
         <w:rPr>
@@ -12653,163 +14302,113 @@
         <w:t xml:space="preserve"> </w:t>
       </w:r>
       <w:r>
-        <w:t xml:space="preserve">объединяет 2 механизма: </w:t>
-      </w:r>
-      <w:r>
-        <w:rPr>
-          <w:lang w:val="en-US"/>
-        </w:rPr>
-        <w:t>CTR</w:t>
-      </w:r>
-      <w:r>
-        <w:t xml:space="preserve"> (</w:t>
-      </w:r>
-      <w:r>
-        <w:rPr>
-          <w:lang w:val="en-US"/>
-        </w:rPr>
-        <w:t>Counter</w:t>
-      </w:r>
-      <w:r>
-        <w:t xml:space="preserve"> </w:t>
-      </w:r>
-      <w:r>
-        <w:rPr>
-          <w:lang w:val="en-US"/>
-        </w:rPr>
-        <w:t>mode</w:t>
-      </w:r>
-      <w:r>
-        <w:t xml:space="preserve">) – </w:t>
-      </w:r>
-      <w:r>
-        <w:t xml:space="preserve">обеспечивает конфиденциальность, </w:t>
-      </w:r>
-      <w:r>
-        <w:rPr>
-          <w:lang w:val="en-US"/>
-        </w:rPr>
-        <w:t>AES</w:t>
-      </w:r>
-      <w:r>
-        <w:t xml:space="preserve"> </w:t>
-      </w:r>
-      <w:r>
-        <w:t xml:space="preserve">превращается в потоковый шифр, каждый блок преобразовывается операцией </w:t>
-      </w:r>
-      <w:r>
-        <w:rPr>
-          <w:lang w:val="en-US"/>
-        </w:rPr>
-        <w:t>XOR</w:t>
-      </w:r>
-      <w:r>
-        <w:t xml:space="preserve"> </w:t>
-      </w:r>
-      <w:r>
-        <w:t xml:space="preserve">с </w:t>
-      </w:r>
-      <w:r>
-        <w:rPr>
-          <w:lang w:val="en-US"/>
-        </w:rPr>
-        <w:t>AES</w:t>
-      </w:r>
-      <w:r>
-        <w:t xml:space="preserve">; </w:t>
-      </w:r>
-      <w:r>
-        <w:rPr>
-          <w:lang w:val="en-US"/>
-        </w:rPr>
-        <w:t>GMAC</w:t>
-      </w:r>
-      <w:r>
-        <w:t xml:space="preserve"> (</w:t>
-      </w:r>
-      <w:r>
-        <w:rPr>
-          <w:lang w:val="en-US"/>
-        </w:rPr>
-        <w:t>Galois</w:t>
-      </w:r>
-      <w:r>
-        <w:t xml:space="preserve"> </w:t>
-      </w:r>
-      <w:r>
-        <w:rPr>
-          <w:lang w:val="en-US"/>
-        </w:rPr>
-        <w:t>MAC</w:t>
+        <w:t>обеспечивает</w:t>
+      </w:r>
+      <w:r>
+        <w:t>ся</w:t>
+      </w:r>
+      <w:r>
+        <w:t xml:space="preserve"> целостность и аутентичность, так как т</w:t>
+      </w:r>
+      <w:r>
+        <w:t>э</w:t>
+      </w:r>
+      <w:r>
+        <w:t>г аутентичности</w:t>
+      </w:r>
+      <w:r>
+        <w:t xml:space="preserve"> </w:t>
+      </w:r>
+      <w:r>
+        <w:t>гарантирует, что данные не были изменены, предотвраща</w:t>
+      </w:r>
+      <w:r>
+        <w:t>я</w:t>
+      </w:r>
+      <w:r>
+        <w:t xml:space="preserve"> подделки и атаки, нацеленные на подмену</w:t>
+      </w:r>
+      <w:r>
+        <w:t xml:space="preserve"> бита</w:t>
+      </w:r>
+      <w:r>
+        <w:t>.</w:t>
+      </w:r>
+      <w:r>
+        <w:t xml:space="preserve"> </w:t>
+      </w:r>
+    </w:p>
+    <w:p>
+      <w:r>
+        <w:t>Таким образом</w:t>
+      </w:r>
+      <w:r>
+        <w:t xml:space="preserve">, на вход алгоритма подаются содержимое заметки, криптографический ключ и байтовая последовательность </w:t>
+      </w:r>
+      <w:r>
+        <w:rPr>
+          <w:lang w:val="en-US"/>
+        </w:rPr>
+        <w:t>IV</w:t>
+      </w:r>
+      <w:r>
+        <w:t xml:space="preserve"> </w:t>
+      </w:r>
+      <w:r>
+        <w:t>(</w:t>
+      </w:r>
+      <w:r>
+        <w:rPr>
+          <w:lang w:val="en-US"/>
+        </w:rPr>
+        <w:t>nonce</w:t>
       </w:r>
       <w:r>
         <w:t>)</w:t>
       </w:r>
       <w:r>
-        <w:t xml:space="preserve"> </w:t>
-      </w:r>
-      <w:r>
-        <w:t>–</w:t>
-      </w:r>
-      <w:r>
-        <w:t xml:space="preserve"> </w:t>
-      </w:r>
-      <w:r>
-        <w:t>обеспечивает целостность и аутентич</w:t>
-      </w:r>
-      <w:r>
-        <w:lastRenderedPageBreak/>
-        <w:t xml:space="preserve">ность, так как дополнительно вычисляет тег аутентичности, который гарантирует, что данные не были изменены, предотвращает подделки и атаки, нацеленные на подмену бита. Перед шифрованием генерируется специальная случайная битовая последовательность длиной 12 байт – </w:t>
-      </w:r>
-      <w:r>
-        <w:rPr>
-          <w:lang w:val="en-US"/>
-        </w:rPr>
-        <w:t>nonce</w:t>
+        <w:t xml:space="preserve">. </w:t>
+      </w:r>
+      <w:r>
+        <w:t xml:space="preserve">На выходе алгоритма шифрования получается комбинация из байтовой последовательности </w:t>
+      </w:r>
+      <w:r>
+        <w:rPr>
+          <w:lang w:val="en-US"/>
+        </w:rPr>
+        <w:t>IV</w:t>
+      </w:r>
+      <w:r>
+        <w:t xml:space="preserve"> и</w:t>
+      </w:r>
+      <w:r>
+        <w:t xml:space="preserve"> </w:t>
+      </w:r>
+      <w:proofErr w:type="spellStart"/>
+      <w:r>
+        <w:t>шифротекста</w:t>
+      </w:r>
+      <w:proofErr w:type="spellEnd"/>
+      <w:r>
+        <w:t xml:space="preserve"> </w:t>
+      </w:r>
+      <w:r>
+        <w:t>с</w:t>
+      </w:r>
+      <w:r>
+        <w:t xml:space="preserve"> тег</w:t>
+      </w:r>
+      <w:r>
+        <w:t>ом</w:t>
+      </w:r>
+      <w:r>
+        <w:t xml:space="preserve"> </w:t>
+      </w:r>
+      <w:r>
+        <w:t>аутентичности</w:t>
       </w:r>
       <w:r>
         <w:t>.</w:t>
-      </w:r>
-      <w:r>
-        <w:t xml:space="preserve"> Данная последовательность уникальна для каждого шифрования, не является секретной, гарантирует, что всегда одно и то же содержимое и один и тот же ключ при шифровании преобразуются в разные </w:t>
-      </w:r>
-      <w:proofErr w:type="spellStart"/>
-      <w:r>
-        <w:t>шифротексты</w:t>
-      </w:r>
-      <w:proofErr w:type="spellEnd"/>
-      <w:r>
-        <w:t>.</w:t>
-      </w:r>
-      <w:r>
-        <w:t xml:space="preserve"> </w:t>
-      </w:r>
-      <w:r>
-        <w:t xml:space="preserve">В итоге, на вход алгоритма подаются содержимое заметки, криптографический ключ и байтовая последовательность </w:t>
-      </w:r>
-      <w:r>
-        <w:rPr>
-          <w:lang w:val="en-US"/>
-        </w:rPr>
-        <w:t>nonce</w:t>
-      </w:r>
-      <w:r>
-        <w:t xml:space="preserve">. </w:t>
-      </w:r>
-      <w:r>
-        <w:t xml:space="preserve">На выходе алгоритма шифрования получается комбинация из байтовой последовательности </w:t>
-      </w:r>
-      <w:r>
-        <w:rPr>
-          <w:lang w:val="en-US"/>
-        </w:rPr>
-        <w:t>nonce</w:t>
-      </w:r>
-      <w:r>
-        <w:t xml:space="preserve">, </w:t>
-      </w:r>
-      <w:r>
-        <w:t>шифротекста и тега целостности.</w:t>
       </w:r>
     </w:p>
     <w:p>
@@ -13056,35 +14655,77 @@
     <w:p>
       <w:pPr>
         <w:pStyle w:val="a"/>
-      </w:pPr>
+        <w:rPr>
+          <w:lang w:val="en-US"/>
+        </w:rPr>
+      </w:pPr>
+      <w:r>
+        <w:rPr>
+          <w:lang w:val="en-US"/>
+        </w:rPr>
+        <w:t xml:space="preserve">classes/editor/* – </w:t>
+      </w:r>
+      <w:r>
+        <w:t>сборка</w:t>
+      </w:r>
+      <w:r>
+        <w:rPr>
+          <w:lang w:val="en-US"/>
+        </w:rPr>
+        <w:t xml:space="preserve"> </w:t>
+      </w:r>
+      <w:r>
+        <w:t>текстового</w:t>
+      </w:r>
+      <w:r>
+        <w:rPr>
+          <w:lang w:val="en-US"/>
+        </w:rPr>
+        <w:t xml:space="preserve"> </w:t>
+      </w:r>
+      <w:r>
+        <w:t>движка</w:t>
+      </w:r>
+      <w:r>
+        <w:rPr>
+          <w:lang w:val="en-US"/>
+        </w:rPr>
+        <w:t xml:space="preserve"> </w:t>
+      </w:r>
       <w:proofErr w:type="spellStart"/>
       <w:r>
-        <w:t>classes</w:t>
+        <w:rPr>
+          <w:lang w:val="en-US"/>
+        </w:rPr>
+        <w:t>Tonpad</w:t>
       </w:r>
       <w:proofErr w:type="spellEnd"/>
       <w:r>
-        <w:t>/</w:t>
+        <w:rPr>
+          <w:lang w:val="en-US"/>
+        </w:rPr>
+        <w:t xml:space="preserve"> Engine;</w:t>
       </w:r>
       <w:proofErr w:type="spellStart"/>
-      <w:r>
-        <w:t>editor</w:t>
+    </w:p>
+    <w:p>
+      <w:pPr>
+        <w:pStyle w:val="a"/>
+      </w:pPr>
+      <w:r>
+        <w:t>classe</w:t>
       </w:r>
       <w:proofErr w:type="spellEnd"/>
       <w:r>
-        <w:t>/* – сборка текстового движка Tonpad Engine;</w:t>
-      </w:r>
-    </w:p>
-    <w:p>
-      <w:pPr>
-        <w:pStyle w:val="a"/>
-      </w:pPr>
+        <w:t>s</w:t>
+      </w:r>
       <w:proofErr w:type="spellStart"/>
       <w:r>
-        <w:t>classes</w:t>
+        <w:t>/u</w:t>
       </w:r>
       <w:proofErr w:type="spellEnd"/>
       <w:r>
-        <w:t xml:space="preserve">/ui/* – конфигурационные файлы </w:t>
+        <w:t xml:space="preserve">i/* – конфигурационные файлы </w:t>
       </w:r>
       <w:r>
         <w:t>графического интерфейса</w:t>
@@ -13609,7 +15250,15 @@
         <w:t xml:space="preserve">, </w:t>
       </w:r>
       <w:r>
-        <w:t>отвечающий за отображение дерева сниппетов в приложении</w:t>
+        <w:t xml:space="preserve">отвечающий за отображение дерева </w:t>
+      </w:r>
+      <w:proofErr w:type="spellStart"/>
+      <w:r>
+        <w:t>сниппетов</w:t>
+      </w:r>
+      <w:proofErr w:type="spellEnd"/>
+      <w:r>
+        <w:t xml:space="preserve"> в приложении</w:t>
       </w:r>
       <w:r>
         <w:t>;</w:t>
@@ -14192,7 +15841,15 @@
         <w:t xml:space="preserve"> </w:t>
       </w:r>
       <w:r>
-        <w:t>– контроллер, отвечающий за меню выбора действий со сниппетами.</w:t>
+        <w:t xml:space="preserve">– контроллер, отвечающий за меню выбора действий со </w:t>
+      </w:r>
+      <w:proofErr w:type="spellStart"/>
+      <w:r>
+        <w:t>сниппетами</w:t>
+      </w:r>
+      <w:proofErr w:type="spellEnd"/>
+      <w:r>
+        <w:t>.</w:t>
       </w:r>
     </w:p>
     <w:p>
@@ -17091,12 +18748,14 @@
       <w:r>
         <w:t xml:space="preserve">интерфейс, предоставляющий контракт для классов, реализующих создание объектов, реализующих интерфейс </w:t>
       </w:r>
+      <w:proofErr w:type="spellStart"/>
       <w:r>
         <w:rPr>
           <w:lang w:val="en-US"/>
         </w:rPr>
         <w:t>Encryptor</w:t>
       </w:r>
+      <w:proofErr w:type="spellEnd"/>
       <w:r>
         <w:t>;</w:t>
       </w:r>
@@ -17262,12 +18921,14 @@
       <w:r>
         <w:t xml:space="preserve">класс, ответственный за создание объектов, реализующих интерфейс </w:t>
       </w:r>
+      <w:proofErr w:type="spellStart"/>
       <w:r>
         <w:rPr>
           <w:lang w:val="en-US"/>
         </w:rPr>
         <w:t>Encryptor</w:t>
       </w:r>
+      <w:proofErr w:type="spellEnd"/>
       <w:r>
         <w:t>;</w:t>
       </w:r>
@@ -17683,7 +19344,15 @@
         <w:t>:</w:t>
       </w:r>
       <w:r>
-        <w:t xml:space="preserve"> заметка, шаблон, сниппет)</w:t>
+        <w:t xml:space="preserve"> заметка, шаблон, </w:t>
+      </w:r>
+      <w:proofErr w:type="spellStart"/>
+      <w:r>
+        <w:t>сниппет</w:t>
+      </w:r>
+      <w:proofErr w:type="spellEnd"/>
+      <w:r>
+        <w:t>)</w:t>
       </w:r>
       <w:r>
         <w:t>;</w:t>
@@ -21057,7 +22726,7 @@
                     <pic:cNvPicPr/>
                   </pic:nvPicPr>
                   <pic:blipFill>
-                    <a:blip r:embed="rId19"/>
+                    <a:blip r:embed="rId18"/>
                     <a:stretch>
                       <a:fillRect/>
                     </a:stretch>
@@ -21122,7 +22791,7 @@
                     <pic:cNvPicPr/>
                   </pic:nvPicPr>
                   <pic:blipFill>
-                    <a:blip r:embed="rId20"/>
+                    <a:blip r:embed="rId19"/>
                     <a:stretch>
                       <a:fillRect/>
                     </a:stretch>
@@ -21200,7 +22869,7 @@
                     <pic:cNvPicPr/>
                   </pic:nvPicPr>
                   <pic:blipFill>
-                    <a:blip r:embed="rId21"/>
+                    <a:blip r:embed="rId20"/>
                     <a:stretch>
                       <a:fillRect/>
                     </a:stretch>
@@ -21247,7 +22916,7 @@
                     <pic:cNvPicPr/>
                   </pic:nvPicPr>
                   <pic:blipFill>
-                    <a:blip r:embed="rId22"/>
+                    <a:blip r:embed="rId21"/>
                     <a:stretch>
                       <a:fillRect/>
                     </a:stretch>
@@ -21288,7 +22957,7 @@
                     <pic:cNvPicPr/>
                   </pic:nvPicPr>
                   <pic:blipFill rotWithShape="1">
-                    <a:blip r:embed="rId23"/>
+                    <a:blip r:embed="rId22"/>
                     <a:srcRect t="147"/>
                     <a:stretch>
                       <a:fillRect/>
@@ -21503,7 +23172,7 @@
                     <pic:cNvPicPr/>
                   </pic:nvPicPr>
                   <pic:blipFill>
-                    <a:blip r:embed="rId24"/>
+                    <a:blip r:embed="rId23"/>
                     <a:stretch>
                       <a:fillRect/>
                     </a:stretch>
@@ -21572,7 +23241,7 @@
                     <pic:cNvPicPr/>
                   </pic:nvPicPr>
                   <pic:blipFill>
-                    <a:blip r:embed="rId25"/>
+                    <a:blip r:embed="rId24"/>
                     <a:stretch>
                       <a:fillRect/>
                     </a:stretch>
@@ -21635,7 +23304,7 @@
                     <pic:cNvPicPr/>
                   </pic:nvPicPr>
                   <pic:blipFill rotWithShape="1">
-                    <a:blip r:embed="rId26"/>
+                    <a:blip r:embed="rId25"/>
                     <a:srcRect l="1172"/>
                     <a:stretch/>
                   </pic:blipFill>
@@ -21706,7 +23375,7 @@
                     <pic:cNvPicPr/>
                   </pic:nvPicPr>
                   <pic:blipFill>
-                    <a:blip r:embed="rId27"/>
+                    <a:blip r:embed="rId26"/>
                     <a:stretch>
                       <a:fillRect/>
                     </a:stretch>
@@ -21904,15 +23573,15 @@
       <w:pPr>
         <w:pStyle w:val="2"/>
       </w:pPr>
-      <w:bookmarkStart w:id="67" w:name="_Toc420011130"/>
-      <w:bookmarkStart w:id="68" w:name="_Toc187653674"/>
-      <w:bookmarkStart w:id="69" w:name="_Toc186269735"/>
-      <w:bookmarkStart w:id="70" w:name="_Toc216461607"/>
+      <w:bookmarkStart w:id="67" w:name="_Toc216461607"/>
+      <w:bookmarkStart w:id="68" w:name="_Toc420011130"/>
+      <w:bookmarkStart w:id="69" w:name="_Toc187653674"/>
+      <w:bookmarkStart w:id="70" w:name="_Toc186269735"/>
       <w:r>
         <w:lastRenderedPageBreak/>
         <w:t>Выводы и результаты</w:t>
       </w:r>
-      <w:bookmarkEnd w:id="70"/>
+      <w:bookmarkEnd w:id="67"/>
     </w:p>
     <w:p>
       <w:r>
@@ -22026,9 +23695,9 @@
         </w:rPr>
       </w:pPr>
       <w:bookmarkStart w:id="72" w:name="_Toc514066101"/>
-      <w:bookmarkStart w:id="73" w:name="_Toc421446360"/>
-      <w:bookmarkStart w:id="74" w:name="_Toc216461608"/>
-      <w:bookmarkEnd w:id="67"/>
+      <w:bookmarkStart w:id="73" w:name="_Toc216461608"/>
+      <w:bookmarkStart w:id="74" w:name="_Toc421446360"/>
+      <w:bookmarkEnd w:id="68"/>
       <w:bookmarkEnd w:id="71"/>
       <w:r>
         <w:rPr>
@@ -22038,7 +23707,7 @@
         <w:t>ЗАКЛЮЧЕНИЕ</w:t>
       </w:r>
       <w:bookmarkEnd w:id="72"/>
-      <w:bookmarkEnd w:id="74"/>
+      <w:bookmarkEnd w:id="73"/>
     </w:p>
     <w:p>
       <w:r>
@@ -22223,9 +23892,9 @@
       <w:bookmarkEnd w:id="76"/>
       <w:bookmarkEnd w:id="77"/>
     </w:p>
-    <w:bookmarkEnd w:id="68"/>
     <w:bookmarkEnd w:id="69"/>
-    <w:bookmarkEnd w:id="73"/>
+    <w:bookmarkEnd w:id="70"/>
+    <w:bookmarkEnd w:id="74"/>
     <w:p>
       <w:pPr>
         <w:spacing w:line="276" w:lineRule="auto"/>
@@ -22238,12 +23907,14 @@
         <w:rPr>
           <w:szCs w:val="28"/>
           <w:shd w:val="clear" w:color="auto" w:fill="FFFFFF"/>
+          <w:lang w:val="en-US"/>
         </w:rPr>
       </w:pPr>
       <w:r>
         <w:rPr>
           <w:szCs w:val="28"/>
           <w:shd w:val="clear" w:color="auto" w:fill="FFFFFF"/>
+          <w:lang w:val="en-US"/>
         </w:rPr>
         <w:t>1</w:t>
       </w:r>
@@ -22252,6 +23923,7 @@
         <w:rPr>
           <w:szCs w:val="28"/>
           <w:shd w:val="clear" w:color="auto" w:fill="FFFFFF"/>
+          <w:lang w:val="en-US"/>
         </w:rPr>
         <w:t xml:space="preserve"> </w:t>
       </w:r>
@@ -22260,261 +23932,818 @@
         <w:rPr>
           <w:szCs w:val="28"/>
           <w:shd w:val="clear" w:color="auto" w:fill="FFFFFF"/>
-        </w:rPr>
-        <w:t>Герберт Шилдт,</w:t>
-      </w:r>
-      <w:r>
-        <w:rPr>
-          <w:color w:val="FF0000"/>
+          <w:lang w:val="en-US"/>
+        </w:rPr>
+        <w:t>Moriarty</w:t>
+      </w:r>
+      <w:r>
+        <w:rPr>
           <w:szCs w:val="28"/>
           <w:shd w:val="clear" w:color="auto" w:fill="FFFFFF"/>
-        </w:rPr>
-        <w:t xml:space="preserve"> </w:t>
-      </w:r>
-      <w:bookmarkEnd w:id="79"/>
+          <w:lang w:val="en-US"/>
+        </w:rPr>
+        <w:t xml:space="preserve">, </w:t>
+      </w:r>
       <w:r>
         <w:rPr>
           <w:szCs w:val="28"/>
           <w:shd w:val="clear" w:color="auto" w:fill="FFFFFF"/>
-        </w:rPr>
-        <w:t xml:space="preserve">Полный справочник по С++ </w:t>
+          <w:lang w:val="en-US"/>
+        </w:rPr>
+        <w:t>K</w:t>
       </w:r>
       <w:r>
         <w:rPr>
           <w:szCs w:val="28"/>
           <w:shd w:val="clear" w:color="auto" w:fill="FFFFFF"/>
-        </w:rPr>
-        <w:t>[</w:t>
-      </w:r>
+          <w:lang w:val="en-US"/>
+        </w:rPr>
+        <w:t>.</w:t>
+      </w:r>
+      <w:bookmarkEnd w:id="79"/>
       <w:r>
         <w:rPr>
           <w:szCs w:val="28"/>
           <w:shd w:val="clear" w:color="auto" w:fill="FFFFFF"/>
-        </w:rPr>
-        <w:t>Текст</w:t>
+          <w:lang w:val="en-US"/>
+        </w:rPr>
+        <w:t xml:space="preserve"> PKCS #5: Password-Based Cryptography Specification. Version 2.1 [</w:t>
       </w:r>
       <w:r>
         <w:rPr>
           <w:szCs w:val="28"/>
           <w:shd w:val="clear" w:color="auto" w:fill="FFFFFF"/>
         </w:rPr>
-        <w:t xml:space="preserve">]: </w:t>
+        <w:t>Электронный</w:t>
       </w:r>
       <w:r>
         <w:rPr>
           <w:szCs w:val="28"/>
           <w:shd w:val="clear" w:color="auto" w:fill="FFFFFF"/>
-        </w:rPr>
-        <w:t>4-е издание</w:t>
+          <w:lang w:val="en-US"/>
+        </w:rPr>
+        <w:t xml:space="preserve"> </w:t>
       </w:r>
       <w:r>
         <w:rPr>
           <w:szCs w:val="28"/>
           <w:shd w:val="clear" w:color="auto" w:fill="FFFFFF"/>
         </w:rPr>
-        <w:t xml:space="preserve">, </w:t>
+        <w:t>ресурс</w:t>
       </w:r>
       <w:r>
         <w:rPr>
           <w:szCs w:val="28"/>
           <w:shd w:val="clear" w:color="auto" w:fill="FFFFFF"/>
-        </w:rPr>
-        <w:t>Пер</w:t>
+          <w:lang w:val="en-US"/>
+        </w:rPr>
+        <w:t>]</w:t>
       </w:r>
       <w:r>
         <w:rPr>
           <w:szCs w:val="28"/>
           <w:shd w:val="clear" w:color="auto" w:fill="FFFFFF"/>
-        </w:rPr>
-        <w:t xml:space="preserve">. </w:t>
+          <w:lang w:val="en-US"/>
+        </w:rPr>
+        <w:t xml:space="preserve"> </w:t>
       </w:r>
       <w:r>
         <w:rPr>
           <w:szCs w:val="28"/>
           <w:shd w:val="clear" w:color="auto" w:fill="FFFFFF"/>
-        </w:rPr>
-        <w:t xml:space="preserve">с англ. – </w:t>
-      </w:r>
+          <w:lang w:val="en-US"/>
+        </w:rPr>
+        <w:t xml:space="preserve">/ K. Moriarty, B. </w:t>
+      </w:r>
+      <w:proofErr w:type="spellStart"/>
       <w:r>
         <w:rPr>
           <w:szCs w:val="28"/>
           <w:shd w:val="clear" w:color="auto" w:fill="FFFFFF"/>
           <w:lang w:val="en-US"/>
         </w:rPr>
-        <w:t>M</w:t>
-      </w:r>
+        <w:t>Kalinski</w:t>
+      </w:r>
+      <w:proofErr w:type="spellEnd"/>
       <w:r>
         <w:rPr>
           <w:szCs w:val="28"/>
           <w:shd w:val="clear" w:color="auto" w:fill="FFFFFF"/>
-        </w:rPr>
-        <w:t xml:space="preserve">.: </w:t>
-      </w:r>
+          <w:lang w:val="en-US"/>
+        </w:rPr>
+        <w:t xml:space="preserve">, A. </w:t>
+      </w:r>
+      <w:proofErr w:type="spellStart"/>
       <w:r>
         <w:rPr>
           <w:szCs w:val="28"/>
           <w:shd w:val="clear" w:color="auto" w:fill="FFFFFF"/>
-        </w:rPr>
-        <w:t>Вильямс, 2006. – 800 с.</w:t>
-      </w:r>
-    </w:p>
-    <w:p>
-      <w:pPr>
+          <w:lang w:val="en-US"/>
+        </w:rPr>
+        <w:t>Rusch</w:t>
+      </w:r>
+      <w:proofErr w:type="spellEnd"/>
+      <w:r>
         <w:rPr>
           <w:szCs w:val="28"/>
           <w:shd w:val="clear" w:color="auto" w:fill="FFFFFF"/>
-        </w:rPr>
-      </w:pPr>
+          <w:lang w:val="en-US"/>
+        </w:rPr>
+        <w:t>. – IETF, 2017</w:t>
+      </w:r>
+      <w:proofErr w:type="gramStart"/>
       <w:r>
         <w:rPr>
           <w:szCs w:val="28"/>
           <w:shd w:val="clear" w:color="auto" w:fill="FFFFFF"/>
-        </w:rPr>
-        <w:t>2 Карпов, Ю. Г.</w:t>
-      </w:r>
-      <w:r>
-        <w:rPr>
-          <w:color w:val="FF0000"/>
+          <w:lang w:val="en-US"/>
+        </w:rPr>
+        <w:t xml:space="preserve">. </w:t>
+      </w:r>
+      <w:proofErr w:type="gramEnd"/>
+      <w:r>
+        <w:rPr>
           <w:szCs w:val="28"/>
           <w:shd w:val="clear" w:color="auto" w:fill="FFFFFF"/>
-        </w:rPr>
-        <w:t xml:space="preserve"> </w:t>
-      </w:r>
+          <w:lang w:val="en-US"/>
+        </w:rPr>
+        <w:t xml:space="preserve">– URL: </w:t>
+      </w:r>
+      <w:hyperlink r:id="rId27" w:history="1">
+        <w:r>
+          <w:rPr>
+            <w:rStyle w:val="aff5"/>
+            <w:szCs w:val="28"/>
+            <w:shd w:val="clear" w:color="auto" w:fill="FFFFFF"/>
+            <w:lang w:val="en-US"/>
+          </w:rPr>
+          <w:t>https://datatracker.ietf.org/doc/html/rfc8018</w:t>
+        </w:r>
+      </w:hyperlink>
       <w:r>
         <w:rPr>
           <w:szCs w:val="28"/>
           <w:shd w:val="clear" w:color="auto" w:fill="FFFFFF"/>
-        </w:rPr>
-        <w:t xml:space="preserve">Теория и технология программирования. Основы построения </w:t>
+          <w:lang w:val="en-US"/>
+        </w:rPr>
+        <w:t xml:space="preserve"> (</w:t>
       </w:r>
       <w:r>
         <w:rPr>
           <w:szCs w:val="28"/>
           <w:shd w:val="clear" w:color="auto" w:fill="FFFFFF"/>
         </w:rPr>
-        <w:t xml:space="preserve">трансляторов </w:t>
+        <w:t>дата</w:t>
       </w:r>
       <w:r>
         <w:rPr>
           <w:szCs w:val="28"/>
           <w:shd w:val="clear" w:color="auto" w:fill="FFFFFF"/>
-        </w:rPr>
-        <w:t>[</w:t>
+          <w:lang w:val="en-US"/>
+        </w:rPr>
+        <w:t xml:space="preserve"> </w:t>
       </w:r>
       <w:r>
         <w:rPr>
           <w:szCs w:val="28"/>
           <w:shd w:val="clear" w:color="auto" w:fill="FFFFFF"/>
         </w:rPr>
-        <w:t>Текст</w:t>
+        <w:t>обращения</w:t>
       </w:r>
       <w:r>
         <w:rPr>
           <w:szCs w:val="28"/>
           <w:shd w:val="clear" w:color="auto" w:fill="FFFFFF"/>
-        </w:rPr>
-        <w:t>]:</w:t>
+          <w:lang w:val="en-US"/>
+        </w:rPr>
+        <w:t>: 13.12.2025</w:t>
       </w:r>
       <w:r>
         <w:rPr>
           <w:szCs w:val="28"/>
           <w:shd w:val="clear" w:color="auto" w:fill="FFFFFF"/>
-        </w:rPr>
-        <w:t xml:space="preserve"> учеб</w:t>
+          <w:lang w:val="en-US"/>
+        </w:rPr>
+        <w:t>)</w:t>
       </w:r>
       <w:r>
         <w:rPr>
           <w:szCs w:val="28"/>
           <w:shd w:val="clear" w:color="auto" w:fill="FFFFFF"/>
+          <w:lang w:val="en-US"/>
         </w:rPr>
         <w:t>.</w:t>
       </w:r>
-      <w:r>
+    </w:p>
+    <w:p>
+      <w:pPr>
         <w:rPr>
           <w:szCs w:val="28"/>
           <w:shd w:val="clear" w:color="auto" w:fill="FFFFFF"/>
-        </w:rPr>
-        <w:t xml:space="preserve"> пособие для вузов </w:t>
-      </w:r>
+          <w:lang w:val="en-US"/>
+        </w:rPr>
+      </w:pPr>
       <w:r>
         <w:rPr>
           <w:szCs w:val="28"/>
           <w:shd w:val="clear" w:color="auto" w:fill="FFFFFF"/>
-        </w:rPr>
-        <w:t xml:space="preserve">/ </w:t>
+          <w:lang w:val="en-US"/>
+        </w:rPr>
+        <w:t>2</w:t>
       </w:r>
       <w:r>
         <w:rPr>
           <w:szCs w:val="28"/>
           <w:shd w:val="clear" w:color="auto" w:fill="FFFFFF"/>
-        </w:rPr>
-        <w:t>Ю. Г. Карпов</w:t>
+          <w:lang w:val="en-US"/>
+        </w:rPr>
+        <w:t xml:space="preserve"> </w:t>
       </w:r>
       <w:r>
         <w:rPr>
           <w:szCs w:val="28"/>
           <w:shd w:val="clear" w:color="auto" w:fill="FFFFFF"/>
-        </w:rPr>
-        <w:t xml:space="preserve"> – </w:t>
+          <w:lang w:val="en-US"/>
+        </w:rPr>
+        <w:t>Advanced Encryption Standard (AES)</w:t>
       </w:r>
       <w:r>
         <w:rPr>
           <w:szCs w:val="28"/>
           <w:shd w:val="clear" w:color="auto" w:fill="FFFFFF"/>
-        </w:rPr>
-        <w:t>СПб</w:t>
+          <w:lang w:val="en-US"/>
+        </w:rPr>
+        <w:t xml:space="preserve"> [</w:t>
       </w:r>
       <w:r>
         <w:rPr>
           <w:szCs w:val="28"/>
           <w:shd w:val="clear" w:color="auto" w:fill="FFFFFF"/>
         </w:rPr>
-        <w:t xml:space="preserve">.: </w:t>
+        <w:t>Электронный</w:t>
       </w:r>
       <w:r>
         <w:rPr>
           <w:szCs w:val="28"/>
           <w:shd w:val="clear" w:color="auto" w:fill="FFFFFF"/>
-        </w:rPr>
-        <w:t>БХВ-Петербург</w:t>
+          <w:lang w:val="en-US"/>
+        </w:rPr>
+        <w:t xml:space="preserve"> </w:t>
       </w:r>
       <w:r>
         <w:rPr>
           <w:szCs w:val="28"/>
           <w:shd w:val="clear" w:color="auto" w:fill="FFFFFF"/>
         </w:rPr>
-        <w:t>, 200</w:t>
+        <w:t>ресурс</w:t>
       </w:r>
       <w:r>
         <w:rPr>
           <w:szCs w:val="28"/>
           <w:shd w:val="clear" w:color="auto" w:fill="FFFFFF"/>
-        </w:rPr>
-        <w:t>5</w:t>
+          <w:lang w:val="en-US"/>
+        </w:rPr>
+        <w:t>]</w:t>
       </w:r>
       <w:r>
         <w:rPr>
           <w:szCs w:val="28"/>
           <w:shd w:val="clear" w:color="auto" w:fill="FFFFFF"/>
-        </w:rPr>
-        <w:t xml:space="preserve">. – </w:t>
+          <w:lang w:val="en-US"/>
+        </w:rPr>
+        <w:t>.</w:t>
       </w:r>
       <w:r>
         <w:rPr>
           <w:szCs w:val="28"/>
           <w:shd w:val="clear" w:color="auto" w:fill="FFFFFF"/>
-        </w:rPr>
-        <w:t>272</w:t>
+          <w:lang w:val="en-US"/>
+        </w:rPr>
+        <w:t xml:space="preserve"> – </w:t>
       </w:r>
       <w:r>
         <w:rPr>
           <w:szCs w:val="28"/>
           <w:shd w:val="clear" w:color="auto" w:fill="FFFFFF"/>
-        </w:rPr>
-        <w:t xml:space="preserve"> с.</w:t>
-      </w:r>
-      <w:bookmarkEnd w:id="80"/>
-    </w:p>
+          <w:lang w:val="en-US"/>
+        </w:rPr>
+        <w:t>National Institute of Standards and Technology</w:t>
+      </w:r>
+      <w:r>
+        <w:rPr>
+          <w:szCs w:val="28"/>
+          <w:shd w:val="clear" w:color="auto" w:fill="FFFFFF"/>
+          <w:lang w:val="en-US"/>
+        </w:rPr>
+        <w:t xml:space="preserve">, </w:t>
+      </w:r>
+      <w:r>
+        <w:rPr>
+          <w:szCs w:val="28"/>
+          <w:shd w:val="clear" w:color="auto" w:fill="FFFFFF"/>
+          <w:lang w:val="en-US"/>
+        </w:rPr>
+        <w:t>2001</w:t>
+      </w:r>
+      <w:r>
+        <w:rPr>
+          <w:szCs w:val="28"/>
+          <w:shd w:val="clear" w:color="auto" w:fill="FFFFFF"/>
+          <w:lang w:val="en-US"/>
+        </w:rPr>
+        <w:t xml:space="preserve">. – URL: </w:t>
+      </w:r>
+      <w:hyperlink r:id="rId28" w:history="1">
+        <w:r>
+          <w:rPr>
+            <w:rStyle w:val="aff5"/>
+            <w:szCs w:val="28"/>
+            <w:shd w:val="clear" w:color="auto" w:fill="FFFFFF"/>
+            <w:lang w:val="en-US"/>
+          </w:rPr>
+          <w:t>https://csrc.nist.gov/files/pubs/fips/197/final/docs/fips-197.pdf</w:t>
+        </w:r>
+      </w:hyperlink>
+      <w:r>
+        <w:rPr>
+          <w:szCs w:val="28"/>
+          <w:shd w:val="clear" w:color="auto" w:fill="FFFFFF"/>
+          <w:lang w:val="en-US"/>
+        </w:rPr>
+        <w:t xml:space="preserve"> </w:t>
+      </w:r>
+      <w:r>
+        <w:rPr>
+          <w:szCs w:val="28"/>
+          <w:shd w:val="clear" w:color="auto" w:fill="FFFFFF"/>
+          <w:lang w:val="en-US"/>
+        </w:rPr>
+        <w:t>(</w:t>
+      </w:r>
+      <w:r>
+        <w:rPr>
+          <w:szCs w:val="28"/>
+          <w:shd w:val="clear" w:color="auto" w:fill="FFFFFF"/>
+        </w:rPr>
+        <w:t>дата</w:t>
+      </w:r>
+      <w:r>
+        <w:rPr>
+          <w:szCs w:val="28"/>
+          <w:shd w:val="clear" w:color="auto" w:fill="FFFFFF"/>
+          <w:lang w:val="en-US"/>
+        </w:rPr>
+        <w:t xml:space="preserve"> </w:t>
+      </w:r>
+      <w:r>
+        <w:rPr>
+          <w:szCs w:val="28"/>
+          <w:shd w:val="clear" w:color="auto" w:fill="FFFFFF"/>
+        </w:rPr>
+        <w:t>обращения</w:t>
+      </w:r>
+      <w:r>
+        <w:rPr>
+          <w:szCs w:val="28"/>
+          <w:shd w:val="clear" w:color="auto" w:fill="FFFFFF"/>
+          <w:lang w:val="en-US"/>
+        </w:rPr>
+        <w:t>: 13.12.2025</w:t>
+      </w:r>
+      <w:r>
+        <w:rPr>
+          <w:szCs w:val="28"/>
+          <w:shd w:val="clear" w:color="auto" w:fill="FFFFFF"/>
+          <w:lang w:val="en-US"/>
+        </w:rPr>
+        <w:t>)</w:t>
+      </w:r>
+      <w:r>
+        <w:rPr>
+          <w:szCs w:val="28"/>
+          <w:shd w:val="clear" w:color="auto" w:fill="FFFFFF"/>
+          <w:lang w:val="en-US"/>
+        </w:rPr>
+        <w:t>.</w:t>
+      </w:r>
+    </w:p>
+    <w:p>
+      <w:pPr>
+        <w:rPr>
+          <w:szCs w:val="28"/>
+          <w:shd w:val="clear" w:color="auto" w:fill="FFFFFF"/>
+          <w:lang w:val="en-US"/>
+        </w:rPr>
+      </w:pPr>
+      <w:r>
+        <w:rPr>
+          <w:szCs w:val="28"/>
+          <w:shd w:val="clear" w:color="auto" w:fill="FFFFFF"/>
+          <w:lang w:val="en-US"/>
+        </w:rPr>
+        <w:t>3</w:t>
+      </w:r>
+      <w:r>
+        <w:rPr>
+          <w:szCs w:val="28"/>
+          <w:shd w:val="clear" w:color="auto" w:fill="FFFFFF"/>
+          <w:lang w:val="en-US"/>
+        </w:rPr>
+        <w:t xml:space="preserve"> </w:t>
+      </w:r>
+      <w:r>
+        <w:rPr>
+          <w:szCs w:val="28"/>
+          <w:shd w:val="clear" w:color="auto" w:fill="FFFFFF"/>
+          <w:lang w:val="en-US"/>
+        </w:rPr>
+        <w:t xml:space="preserve">FIPS PUB 180-4: </w:t>
+      </w:r>
+      <w:r>
+        <w:rPr>
+          <w:szCs w:val="28"/>
+          <w:shd w:val="clear" w:color="auto" w:fill="FFFFFF"/>
+          <w:lang w:val="en-US"/>
+        </w:rPr>
+        <w:t>Secure Hash Standard</w:t>
+      </w:r>
+      <w:r>
+        <w:rPr>
+          <w:szCs w:val="28"/>
+          <w:shd w:val="clear" w:color="auto" w:fill="FFFFFF"/>
+          <w:lang w:val="en-US"/>
+        </w:rPr>
+        <w:t xml:space="preserve"> [</w:t>
+      </w:r>
+      <w:r>
+        <w:rPr>
+          <w:szCs w:val="28"/>
+          <w:shd w:val="clear" w:color="auto" w:fill="FFFFFF"/>
+        </w:rPr>
+        <w:t>Электронный</w:t>
+      </w:r>
+      <w:r>
+        <w:rPr>
+          <w:szCs w:val="28"/>
+          <w:shd w:val="clear" w:color="auto" w:fill="FFFFFF"/>
+          <w:lang w:val="en-US"/>
+        </w:rPr>
+        <w:t xml:space="preserve"> </w:t>
+      </w:r>
+      <w:r>
+        <w:rPr>
+          <w:szCs w:val="28"/>
+          <w:shd w:val="clear" w:color="auto" w:fill="FFFFFF"/>
+        </w:rPr>
+        <w:t>ресурс</w:t>
+      </w:r>
+      <w:r>
+        <w:rPr>
+          <w:szCs w:val="28"/>
+          <w:shd w:val="clear" w:color="auto" w:fill="FFFFFF"/>
+          <w:lang w:val="en-US"/>
+        </w:rPr>
+        <w:t>]. – National Institute of Standards and Technology,</w:t>
+      </w:r>
+      <w:r>
+        <w:rPr>
+          <w:szCs w:val="28"/>
+          <w:shd w:val="clear" w:color="auto" w:fill="FFFFFF"/>
+          <w:lang w:val="en-US"/>
+        </w:rPr>
+        <w:t xml:space="preserve"> U.S. Department of Commerce</w:t>
+      </w:r>
+      <w:r>
+        <w:rPr>
+          <w:szCs w:val="28"/>
+          <w:shd w:val="clear" w:color="auto" w:fill="FFFFFF"/>
+          <w:lang w:val="en-US"/>
+        </w:rPr>
+        <w:t xml:space="preserve"> 20</w:t>
+      </w:r>
+      <w:r>
+        <w:rPr>
+          <w:szCs w:val="28"/>
+          <w:shd w:val="clear" w:color="auto" w:fill="FFFFFF"/>
+          <w:lang w:val="en-US"/>
+        </w:rPr>
+        <w:t>15</w:t>
+      </w:r>
+      <w:r>
+        <w:rPr>
+          <w:szCs w:val="28"/>
+          <w:shd w:val="clear" w:color="auto" w:fill="FFFFFF"/>
+          <w:lang w:val="en-US"/>
+        </w:rPr>
+        <w:t xml:space="preserve">. – URL: </w:t>
+      </w:r>
+      <w:hyperlink r:id="rId29" w:history="1">
+        <w:r>
+          <w:rPr>
+            <w:rStyle w:val="aff5"/>
+            <w:szCs w:val="28"/>
+            <w:shd w:val="clear" w:color="auto" w:fill="FFFFFF"/>
+            <w:lang w:val="en-US"/>
+          </w:rPr>
+          <w:t>https://nvlpubs.nist.gov/nistpubs/FIPS/NIST.FIPS.180-4.pdf</w:t>
+        </w:r>
+      </w:hyperlink>
+      <w:r>
+        <w:rPr>
+          <w:szCs w:val="28"/>
+          <w:shd w:val="clear" w:color="auto" w:fill="FFFFFF"/>
+          <w:lang w:val="en-US"/>
+        </w:rPr>
+        <w:t xml:space="preserve"> </w:t>
+      </w:r>
+      <w:r>
+        <w:rPr>
+          <w:szCs w:val="28"/>
+          <w:shd w:val="clear" w:color="auto" w:fill="FFFFFF"/>
+          <w:lang w:val="en-US"/>
+        </w:rPr>
+        <w:t>(</w:t>
+      </w:r>
+      <w:r>
+        <w:rPr>
+          <w:szCs w:val="28"/>
+          <w:shd w:val="clear" w:color="auto" w:fill="FFFFFF"/>
+        </w:rPr>
+        <w:t>дата</w:t>
+      </w:r>
+      <w:r>
+        <w:rPr>
+          <w:szCs w:val="28"/>
+          <w:shd w:val="clear" w:color="auto" w:fill="FFFFFF"/>
+          <w:lang w:val="en-US"/>
+        </w:rPr>
+        <w:t xml:space="preserve"> </w:t>
+      </w:r>
+      <w:r>
+        <w:rPr>
+          <w:szCs w:val="28"/>
+          <w:shd w:val="clear" w:color="auto" w:fill="FFFFFF"/>
+        </w:rPr>
+        <w:t>обращения</w:t>
+      </w:r>
+      <w:r>
+        <w:rPr>
+          <w:szCs w:val="28"/>
+          <w:shd w:val="clear" w:color="auto" w:fill="FFFFFF"/>
+          <w:lang w:val="en-US"/>
+        </w:rPr>
+        <w:t>: 13.12.2025</w:t>
+      </w:r>
+      <w:r>
+        <w:rPr>
+          <w:szCs w:val="28"/>
+          <w:shd w:val="clear" w:color="auto" w:fill="FFFFFF"/>
+          <w:lang w:val="en-US"/>
+        </w:rPr>
+        <w:t>)</w:t>
+      </w:r>
+      <w:r>
+        <w:rPr>
+          <w:szCs w:val="28"/>
+          <w:shd w:val="clear" w:color="auto" w:fill="FFFFFF"/>
+          <w:lang w:val="en-US"/>
+        </w:rPr>
+        <w:t>.</w:t>
+      </w:r>
+      <w:r>
+        <w:rPr>
+          <w:szCs w:val="28"/>
+          <w:shd w:val="clear" w:color="auto" w:fill="FFFFFF"/>
+          <w:lang w:val="en-US"/>
+        </w:rPr>
+        <w:t xml:space="preserve"> </w:t>
+      </w:r>
+    </w:p>
+    <w:p>
+      <w:pPr>
+        <w:rPr>
+          <w:szCs w:val="28"/>
+          <w:shd w:val="clear" w:color="auto" w:fill="FFFFFF"/>
+          <w:lang w:val="en-US"/>
+        </w:rPr>
+      </w:pPr>
+      <w:r>
+        <w:rPr>
+          <w:szCs w:val="28"/>
+          <w:shd w:val="clear" w:color="auto" w:fill="FFFFFF"/>
+          <w:lang w:val="en-US"/>
+        </w:rPr>
+        <w:t>4</w:t>
+      </w:r>
+      <w:r>
+        <w:rPr>
+          <w:szCs w:val="28"/>
+          <w:shd w:val="clear" w:color="auto" w:fill="FFFFFF"/>
+          <w:lang w:val="en-US"/>
+        </w:rPr>
+        <w:t xml:space="preserve"> </w:t>
+      </w:r>
+      <w:r>
+        <w:rPr>
+          <w:szCs w:val="28"/>
+          <w:shd w:val="clear" w:color="auto" w:fill="FFFFFF"/>
+          <w:lang w:val="en-US"/>
+        </w:rPr>
+        <w:t>NIST Special Publication 800-38D</w:t>
+      </w:r>
+      <w:r>
+        <w:rPr>
+          <w:szCs w:val="28"/>
+          <w:shd w:val="clear" w:color="auto" w:fill="FFFFFF"/>
+          <w:lang w:val="en-US"/>
+        </w:rPr>
+        <w:t xml:space="preserve"> [</w:t>
+      </w:r>
+      <w:r>
+        <w:rPr>
+          <w:szCs w:val="28"/>
+          <w:shd w:val="clear" w:color="auto" w:fill="FFFFFF"/>
+        </w:rPr>
+        <w:t>Электронный</w:t>
+      </w:r>
+      <w:r>
+        <w:rPr>
+          <w:szCs w:val="28"/>
+          <w:shd w:val="clear" w:color="auto" w:fill="FFFFFF"/>
+          <w:lang w:val="en-US"/>
+        </w:rPr>
+        <w:t xml:space="preserve"> </w:t>
+      </w:r>
+      <w:r>
+        <w:rPr>
+          <w:szCs w:val="28"/>
+          <w:shd w:val="clear" w:color="auto" w:fill="FFFFFF"/>
+        </w:rPr>
+        <w:t>ресурс</w:t>
+      </w:r>
+      <w:r>
+        <w:rPr>
+          <w:szCs w:val="28"/>
+          <w:shd w:val="clear" w:color="auto" w:fill="FFFFFF"/>
+          <w:lang w:val="en-US"/>
+        </w:rPr>
+        <w:t>].</w:t>
+      </w:r>
+      <w:r>
+        <w:rPr>
+          <w:szCs w:val="28"/>
+          <w:shd w:val="clear" w:color="auto" w:fill="FFFFFF"/>
+          <w:lang w:val="en-US"/>
+        </w:rPr>
+        <w:t xml:space="preserve"> – </w:t>
+      </w:r>
+      <w:r>
+        <w:rPr>
+          <w:lang w:val="en-US"/>
+        </w:rPr>
+        <w:t>Recommendation for Block Cipher Modes of Operation: Galois/Counter Mode (GCM) and GMAC</w:t>
+      </w:r>
+      <w:r>
+        <w:rPr>
+          <w:szCs w:val="28"/>
+          <w:shd w:val="clear" w:color="auto" w:fill="FFFFFF"/>
+          <w:lang w:val="en-US"/>
+        </w:rPr>
+        <w:t>.</w:t>
+      </w:r>
+      <w:r>
+        <w:rPr>
+          <w:szCs w:val="28"/>
+          <w:shd w:val="clear" w:color="auto" w:fill="FFFFFF"/>
+          <w:lang w:val="en-US"/>
+        </w:rPr>
+        <w:t xml:space="preserve"> – National Institute of Standards and Technology, U.S. Department of Commerce 20</w:t>
+      </w:r>
+      <w:r>
+        <w:rPr>
+          <w:szCs w:val="28"/>
+          <w:shd w:val="clear" w:color="auto" w:fill="FFFFFF"/>
+          <w:lang w:val="en-US"/>
+        </w:rPr>
+        <w:t>07</w:t>
+      </w:r>
+      <w:r>
+        <w:rPr>
+          <w:szCs w:val="28"/>
+          <w:shd w:val="clear" w:color="auto" w:fill="FFFFFF"/>
+          <w:lang w:val="en-US"/>
+        </w:rPr>
+        <w:t xml:space="preserve">. – URL: </w:t>
+      </w:r>
+      <w:r>
+        <w:rPr>
+          <w:szCs w:val="28"/>
+          <w:u w:val="single"/>
+          <w:shd w:val="clear" w:color="auto" w:fill="FFFFFF"/>
+          <w:lang w:val="en-US"/>
+        </w:rPr>
+        <w:t>https://nvlpubs.nist.gov/nistpubs/legacy/sp/nistspecialpublication800-38d.pdf</w:t>
+      </w:r>
+      <w:r>
+        <w:rPr>
+          <w:szCs w:val="28"/>
+          <w:shd w:val="clear" w:color="auto" w:fill="FFFFFF"/>
+          <w:lang w:val="en-US"/>
+        </w:rPr>
+        <w:t xml:space="preserve"> </w:t>
+      </w:r>
+      <w:r>
+        <w:rPr>
+          <w:szCs w:val="28"/>
+          <w:shd w:val="clear" w:color="auto" w:fill="FFFFFF"/>
+          <w:lang w:val="en-US"/>
+        </w:rPr>
+        <w:t>(</w:t>
+      </w:r>
+      <w:r>
+        <w:rPr>
+          <w:szCs w:val="28"/>
+          <w:shd w:val="clear" w:color="auto" w:fill="FFFFFF"/>
+        </w:rPr>
+        <w:t>дата</w:t>
+      </w:r>
+      <w:r>
+        <w:rPr>
+          <w:szCs w:val="28"/>
+          <w:shd w:val="clear" w:color="auto" w:fill="FFFFFF"/>
+          <w:lang w:val="en-US"/>
+        </w:rPr>
+        <w:t xml:space="preserve"> </w:t>
+      </w:r>
+      <w:r>
+        <w:rPr>
+          <w:szCs w:val="28"/>
+          <w:shd w:val="clear" w:color="auto" w:fill="FFFFFF"/>
+        </w:rPr>
+        <w:t>обращения</w:t>
+      </w:r>
+      <w:r>
+        <w:rPr>
+          <w:szCs w:val="28"/>
+          <w:shd w:val="clear" w:color="auto" w:fill="FFFFFF"/>
+          <w:lang w:val="en-US"/>
+        </w:rPr>
+        <w:t>: 13.12.2025</w:t>
+      </w:r>
+      <w:r>
+        <w:rPr>
+          <w:szCs w:val="28"/>
+          <w:shd w:val="clear" w:color="auto" w:fill="FFFFFF"/>
+          <w:lang w:val="en-US"/>
+        </w:rPr>
+        <w:t>)</w:t>
+      </w:r>
+      <w:r>
+        <w:rPr>
+          <w:szCs w:val="28"/>
+          <w:shd w:val="clear" w:color="auto" w:fill="FFFFFF"/>
+          <w:lang w:val="en-US"/>
+        </w:rPr>
+        <w:t>.</w:t>
+      </w:r>
+    </w:p>
+    <w:p>
+      <w:pPr>
+        <w:rPr>
+          <w:szCs w:val="28"/>
+          <w:shd w:val="clear" w:color="auto" w:fill="FFFFFF"/>
+          <w:lang w:val="en-US"/>
+        </w:rPr>
+      </w:pPr>
+    </w:p>
+    <w:p>
+      <w:pPr>
+        <w:rPr>
+          <w:szCs w:val="28"/>
+          <w:shd w:val="clear" w:color="auto" w:fill="FFFFFF"/>
+          <w:lang w:val="en-US"/>
+        </w:rPr>
+      </w:pPr>
+    </w:p>
+    <w:p>
+      <w:pPr>
+        <w:rPr>
+          <w:szCs w:val="28"/>
+          <w:shd w:val="clear" w:color="auto" w:fill="FFFFFF"/>
+        </w:rPr>
+      </w:pPr>
+      <w:r>
+        <w:rPr>
+          <w:szCs w:val="28"/>
+          <w:highlight w:val="yellow"/>
+          <w:shd w:val="clear" w:color="auto" w:fill="FFFFFF"/>
+        </w:rPr>
+        <w:t>НИЖЕ - ШАБЛОН</w:t>
+      </w:r>
+      <w:bookmarkStart w:id="81" w:name="_GoBack"/>
+      <w:bookmarkEnd w:id="81"/>
+    </w:p>
+    <w:bookmarkEnd w:id="80"/>
     <w:p>
       <w:pPr>
         <w:rPr>
@@ -22665,8 +24894,8 @@
       <w:pPr>
         <w:pStyle w:val="aff2"/>
       </w:pPr>
-      <w:bookmarkStart w:id="81" w:name="_Toc216461610"/>
-      <w:commentRangeStart w:id="82"/>
+      <w:bookmarkStart w:id="82" w:name="_Toc216461610"/>
+      <w:commentRangeStart w:id="83"/>
       <w:r>
         <w:rPr>
           <w:highlight w:val="yellow"/>
@@ -22674,7 +24903,7 @@
         <w:lastRenderedPageBreak/>
         <w:t>ПРИЛОЖЕНИЕ</w:t>
       </w:r>
-      <w:commentRangeEnd w:id="82"/>
+      <w:commentRangeEnd w:id="83"/>
       <w:r>
         <w:rPr>
           <w:rStyle w:val="a5"/>
@@ -22682,7 +24911,7 @@
           <w:bCs w:val="0"/>
           <w:caps w:val="0"/>
         </w:rPr>
-        <w:commentReference w:id="82"/>
+        <w:commentReference w:id="83"/>
       </w:r>
       <w:r>
         <w:rPr>
@@ -22690,7 +24919,7 @@
         </w:rPr>
         <w:t xml:space="preserve"> А</w:t>
       </w:r>
-      <w:bookmarkEnd w:id="81"/>
+      <w:bookmarkEnd w:id="82"/>
     </w:p>
     <w:p>
       <w:pPr>
@@ -22742,8 +24971,8 @@
       </w:pPr>
     </w:p>
     <w:sectPr>
-      <w:footerReference w:type="default" r:id="rId28"/>
-      <w:footerReference w:type="first" r:id="rId29"/>
+      <w:footerReference w:type="default" r:id="rId30"/>
+      <w:footerReference w:type="first" r:id="rId31"/>
       <w:pgSz w:w="11906" w:h="16838"/>
       <w:pgMar w:top="1134" w:right="850" w:bottom="1134" w:left="1701" w:header="708" w:footer="708" w:gutter="0"/>
       <w:cols w:space="708"/>
@@ -22755,7 +24984,7 @@
 </file>
 
 <file path=word/comments.xml><?xml version="1.0" encoding="utf-8"?>
-<w:comments xmlns:wpc="http://schemas.microsoft.com/office/word/2010/wordprocessingCanvas" xmlns:cx="http://schemas.microsoft.com/office/drawing/2014/chartex" xmlns:cx1="http://schemas.microsoft.com/office/drawing/2015/9/8/chartex" xmlns:cx2="http://schemas.microsoft.com/office/drawing/2015/10/21/chartex" xmlns:cx3="http://schemas.microsoft.com/office/drawing/2016/5/9/chartex" xmlns:cx4="http://schemas.microsoft.com/office/drawing/2016/5/10/chartex" xmlns:cx5="http://schemas.microsoft.com/office/drawing/2016/5/11/chartex" xmlns:cx6="http://schemas.microsoft.com/office/drawing/2016/5/12/chartex" xmlns:cx7="http://schemas.microsoft.com/office/drawing/2016/5/13/chartex" xmlns:cx8="http://schemas.microsoft.com/office/drawing/2016/5/14/chartex" xmlns:mc="http://schemas.openxmlformats.org/markup-compatibility/2006" xmlns:aink="http://schemas.microsoft.com/office/drawing/2016/ink" xmlns:am3d="http://schemas.microsoft.com/office/drawing/2017/model3d" xmlns:o="urn:schemas-microsoft-com:office:office" xmlns:oel="http://schemas.microsoft.com/office/2019/extlst" xmlns:r="http://schemas.openxmlformats.org/officeDocument/2006/relationships" xmlns:m="http://schemas.openxmlformats.org/officeDocument/2006/math" xmlns:v="urn:schemas-microsoft-com:vml" xmlns:wp14="http://schemas.microsoft.com/office/word/2010/wordprocessingDrawing" xmlns:wp="http://schemas.openxmlformats.org/drawingml/2006/wordprocessingDrawing" xmlns:w10="urn:schemas-microsoft-com:office:word" xmlns:w="http://schemas.openxmlformats.org/wordprocessingml/2006/main" xmlns:w14="http://schemas.microsoft.com/office/word/2010/wordml" xmlns:w15="http://schemas.microsoft.com/office/word/2012/wordml" xmlns:w16cex="http://schemas.microsoft.com/office/word/2018/wordml/cex" xmlns:w16cid="http://schemas.microsoft.com/office/word/2016/wordml/cid" xmlns:w16="http://schemas.microsoft.com/office/word/2018/wordml" xmlns:w16du="http://schemas.microsoft.com/office/word/2023/wordml/word16du" xmlns:w16sdtdh="http://schemas.microsoft.com/office/word/2020/wordml/sdtdatahash" xmlns:w16sdtfl="http://schemas.microsoft.com/office/word/2024/wordml/sdtformatlock" xmlns:w16se="http://schemas.microsoft.com/office/word/2015/wordml/symex" xmlns:wpg="http://schemas.microsoft.com/office/word/2010/wordprocessingGroup" xmlns:wpi="http://schemas.microsoft.com/office/word/2010/wordprocessingInk" xmlns:wne="http://schemas.microsoft.com/office/word/2006/wordml" xmlns:wps="http://schemas.microsoft.com/office/word/2010/wordprocessingShape" mc:Ignorable="w14 w15 w16se w16cid w16 w16cex w16sdtdh w16sdtfl w16du wp14">
+<w:comments xmlns:wpc="http://schemas.microsoft.com/office/word/2010/wordprocessingCanvas" xmlns:cx="http://schemas.microsoft.com/office/drawing/2014/chartex" xmlns:cx1="http://schemas.microsoft.com/office/drawing/2015/9/8/chartex" xmlns:cx2="http://schemas.microsoft.com/office/drawing/2015/10/21/chartex" xmlns:cx3="http://schemas.microsoft.com/office/drawing/2016/5/9/chartex" xmlns:cx4="http://schemas.microsoft.com/office/drawing/2016/5/10/chartex" xmlns:cx5="http://schemas.microsoft.com/office/drawing/2016/5/11/chartex" xmlns:cx6="http://schemas.microsoft.com/office/drawing/2016/5/12/chartex" xmlns:cx7="http://schemas.microsoft.com/office/drawing/2016/5/13/chartex" xmlns:cx8="http://schemas.microsoft.com/office/drawing/2016/5/14/chartex" xmlns:mc="http://schemas.openxmlformats.org/markup-compatibility/2006" xmlns:aink="http://schemas.microsoft.com/office/drawing/2016/ink" xmlns:am3d="http://schemas.microsoft.com/office/drawing/2017/model3d" xmlns:o="urn:schemas-microsoft-com:office:office" xmlns:r="http://schemas.openxmlformats.org/officeDocument/2006/relationships" xmlns:m="http://schemas.openxmlformats.org/officeDocument/2006/math" xmlns:v="urn:schemas-microsoft-com:vml" xmlns:wp14="http://schemas.microsoft.com/office/word/2010/wordprocessingDrawing" xmlns:wp="http://schemas.openxmlformats.org/drawingml/2006/wordprocessingDrawing" xmlns:w10="urn:schemas-microsoft-com:office:word" xmlns:w="http://schemas.openxmlformats.org/wordprocessingml/2006/main" xmlns:w14="http://schemas.microsoft.com/office/word/2010/wordml" xmlns:w15="http://schemas.microsoft.com/office/word/2012/wordml" xmlns:w16cid="http://schemas.microsoft.com/office/word/2016/wordml/cid" xmlns:w16se="http://schemas.microsoft.com/office/word/2015/wordml/symex" xmlns:wpg="http://schemas.microsoft.com/office/word/2010/wordprocessingGroup" xmlns:wpi="http://schemas.microsoft.com/office/word/2010/wordprocessingInk" xmlns:wne="http://schemas.microsoft.com/office/word/2006/wordml" xmlns:wps="http://schemas.microsoft.com/office/word/2010/wordprocessingShape" mc:Ignorable="w14 w15 w16se w16cid wp14">
   <w:comment w:id="40" w:author="Павел Томашайтис" w:date="2025-12-07T16:11:00Z" w:initials="ПТ">
     <w:p>
       <w:pPr>
@@ -22810,7 +25039,7 @@
       </w:r>
     </w:p>
   </w:comment>
-  <w:comment w:id="82" w:author="Павел Томашайтис" w:date="2025-12-07T15:28:00Z" w:initials="ПТ">
+  <w:comment w:id="83" w:author="Павел Томашайтис" w:date="2025-12-07T15:28:00Z" w:initials="ПТ">
     <w:p>
       <w:pPr>
         <w:pStyle w:val="a6"/>
@@ -22830,7 +25059,7 @@
 </file>
 
 <file path=word/commentsExtended.xml><?xml version="1.0" encoding="utf-8"?>
-<w15:commentsEx xmlns:wpc="http://schemas.microsoft.com/office/word/2010/wordprocessingCanvas" xmlns:cx="http://schemas.microsoft.com/office/drawing/2014/chartex" xmlns:cx1="http://schemas.microsoft.com/office/drawing/2015/9/8/chartex" xmlns:cx2="http://schemas.microsoft.com/office/drawing/2015/10/21/chartex" xmlns:cx3="http://schemas.microsoft.com/office/drawing/2016/5/9/chartex" xmlns:cx4="http://schemas.microsoft.com/office/drawing/2016/5/10/chartex" xmlns:cx5="http://schemas.microsoft.com/office/drawing/2016/5/11/chartex" xmlns:cx6="http://schemas.microsoft.com/office/drawing/2016/5/12/chartex" xmlns:cx7="http://schemas.microsoft.com/office/drawing/2016/5/13/chartex" xmlns:cx8="http://schemas.microsoft.com/office/drawing/2016/5/14/chartex" xmlns:mc="http://schemas.openxmlformats.org/markup-compatibility/2006" xmlns:aink="http://schemas.microsoft.com/office/drawing/2016/ink" xmlns:am3d="http://schemas.microsoft.com/office/drawing/2017/model3d" xmlns:o="urn:schemas-microsoft-com:office:office" xmlns:oel="http://schemas.microsoft.com/office/2019/extlst" xmlns:r="http://schemas.openxmlformats.org/officeDocument/2006/relationships" xmlns:m="http://schemas.openxmlformats.org/officeDocument/2006/math" xmlns:v="urn:schemas-microsoft-com:vml" xmlns:wp14="http://schemas.microsoft.com/office/word/2010/wordprocessingDrawing" xmlns:wp="http://schemas.openxmlformats.org/drawingml/2006/wordprocessingDrawing" xmlns:w10="urn:schemas-microsoft-com:office:word" xmlns:w="http://schemas.openxmlformats.org/wordprocessingml/2006/main" xmlns:w14="http://schemas.microsoft.com/office/word/2010/wordml" xmlns:w15="http://schemas.microsoft.com/office/word/2012/wordml" xmlns:w16cex="http://schemas.microsoft.com/office/word/2018/wordml/cex" xmlns:w16cid="http://schemas.microsoft.com/office/word/2016/wordml/cid" xmlns:w16="http://schemas.microsoft.com/office/word/2018/wordml" xmlns:w16du="http://schemas.microsoft.com/office/word/2023/wordml/word16du" xmlns:w16sdtdh="http://schemas.microsoft.com/office/word/2020/wordml/sdtdatahash" xmlns:w16sdtfl="http://schemas.microsoft.com/office/word/2024/wordml/sdtformatlock" xmlns:w16se="http://schemas.microsoft.com/office/word/2015/wordml/symex" xmlns:wpg="http://schemas.microsoft.com/office/word/2010/wordprocessingGroup" xmlns:wpi="http://schemas.microsoft.com/office/word/2010/wordprocessingInk" xmlns:wne="http://schemas.microsoft.com/office/word/2006/wordml" xmlns:wps="http://schemas.microsoft.com/office/word/2010/wordprocessingShape" mc:Ignorable="w14 w15 w16se w16cid w16 w16cex w16sdtdh w16sdtfl w16du wp14">
+<w15:commentsEx xmlns:wpc="http://schemas.microsoft.com/office/word/2010/wordprocessingCanvas" xmlns:cx="http://schemas.microsoft.com/office/drawing/2014/chartex" xmlns:cx1="http://schemas.microsoft.com/office/drawing/2015/9/8/chartex" xmlns:cx2="http://schemas.microsoft.com/office/drawing/2015/10/21/chartex" xmlns:cx3="http://schemas.microsoft.com/office/drawing/2016/5/9/chartex" xmlns:cx4="http://schemas.microsoft.com/office/drawing/2016/5/10/chartex" xmlns:cx5="http://schemas.microsoft.com/office/drawing/2016/5/11/chartex" xmlns:cx6="http://schemas.microsoft.com/office/drawing/2016/5/12/chartex" xmlns:cx7="http://schemas.microsoft.com/office/drawing/2016/5/13/chartex" xmlns:cx8="http://schemas.microsoft.com/office/drawing/2016/5/14/chartex" xmlns:mc="http://schemas.openxmlformats.org/markup-compatibility/2006" xmlns:aink="http://schemas.microsoft.com/office/drawing/2016/ink" xmlns:am3d="http://schemas.microsoft.com/office/drawing/2017/model3d" xmlns:o="urn:schemas-microsoft-com:office:office" xmlns:r="http://schemas.openxmlformats.org/officeDocument/2006/relationships" xmlns:m="http://schemas.openxmlformats.org/officeDocument/2006/math" xmlns:v="urn:schemas-microsoft-com:vml" xmlns:wp14="http://schemas.microsoft.com/office/word/2010/wordprocessingDrawing" xmlns:wp="http://schemas.openxmlformats.org/drawingml/2006/wordprocessingDrawing" xmlns:w10="urn:schemas-microsoft-com:office:word" xmlns:w="http://schemas.openxmlformats.org/wordprocessingml/2006/main" xmlns:w14="http://schemas.microsoft.com/office/word/2010/wordml" xmlns:w15="http://schemas.microsoft.com/office/word/2012/wordml" xmlns:w16cid="http://schemas.microsoft.com/office/word/2016/wordml/cid" xmlns:w16se="http://schemas.microsoft.com/office/word/2015/wordml/symex" xmlns:wpg="http://schemas.microsoft.com/office/word/2010/wordprocessingGroup" xmlns:wpi="http://schemas.microsoft.com/office/word/2010/wordprocessingInk" xmlns:wne="http://schemas.microsoft.com/office/word/2006/wordml" xmlns:wps="http://schemas.microsoft.com/office/word/2010/wordprocessingShape" mc:Ignorable="w14 w15 w16se w16cid wp14">
   <w15:commentEx w15:paraId="7D64DFEE" w15:done="0"/>
   <w15:commentEx w15:paraId="16A4712E" w15:done="0"/>
   <w15:commentEx w15:paraId="4902AEC2" w15:done="0"/>
@@ -22838,17 +25067,8 @@
 </w15:commentsEx>
 </file>
 
-<file path=word/commentsExtensible.xml><?xml version="1.0" encoding="utf-8"?>
-<w16cex:commentsExtensible xmlns:wpc="http://schemas.microsoft.com/office/word/2010/wordprocessingCanvas" xmlns:cx="http://schemas.microsoft.com/office/drawing/2014/chartex" xmlns:cx1="http://schemas.microsoft.com/office/drawing/2015/9/8/chartex" xmlns:cx2="http://schemas.microsoft.com/office/drawing/2015/10/21/chartex" xmlns:cx3="http://schemas.microsoft.com/office/drawing/2016/5/9/chartex" xmlns:cx4="http://schemas.microsoft.com/office/drawing/2016/5/10/chartex" xmlns:cx5="http://schemas.microsoft.com/office/drawing/2016/5/11/chartex" xmlns:cx6="http://schemas.microsoft.com/office/drawing/2016/5/12/chartex" xmlns:cx7="http://schemas.microsoft.com/office/drawing/2016/5/13/chartex" xmlns:cx8="http://schemas.microsoft.com/office/drawing/2016/5/14/chartex" xmlns:cr="http://schemas.microsoft.com/office/comments/2020/reactions" xmlns:mc="http://schemas.openxmlformats.org/markup-compatibility/2006" xmlns:aink="http://schemas.microsoft.com/office/drawing/2016/ink" xmlns:am3d="http://schemas.microsoft.com/office/drawing/2017/model3d" xmlns:o="urn:schemas-microsoft-com:office:office" xmlns:oel="http://schemas.microsoft.com/office/2019/extlst" xmlns:r="http://schemas.openxmlformats.org/officeDocument/2006/relationships" xmlns:m="http://schemas.openxmlformats.org/officeDocument/2006/math" xmlns:v="urn:schemas-microsoft-com:vml" xmlns:wp14="http://schemas.microsoft.com/office/word/2010/wordprocessingDrawing" xmlns:wp="http://schemas.openxmlformats.org/drawingml/2006/wordprocessingDrawing" xmlns:w10="urn:schemas-microsoft-com:office:word" xmlns:w="http://schemas.openxmlformats.org/wordprocessingml/2006/main" xmlns:w14="http://schemas.microsoft.com/office/word/2010/wordml" xmlns:w15="http://schemas.microsoft.com/office/word/2012/wordml" xmlns:w16cex="http://schemas.microsoft.com/office/word/2018/wordml/cex" xmlns:w16cid="http://schemas.microsoft.com/office/word/2016/wordml/cid" xmlns:w16="http://schemas.microsoft.com/office/word/2018/wordml" xmlns:w16du="http://schemas.microsoft.com/office/word/2023/wordml/word16du" xmlns:w16sdtdh="http://schemas.microsoft.com/office/word/2020/wordml/sdtdatahash" xmlns:w16sdtfl="http://schemas.microsoft.com/office/word/2024/wordml/sdtformatlock" xmlns:w16se="http://schemas.microsoft.com/office/word/2015/wordml/symex" xmlns:wpg="http://schemas.microsoft.com/office/word/2010/wordprocessingGroup" xmlns:wpi="http://schemas.microsoft.com/office/word/2010/wordprocessingInk" xmlns:wne="http://schemas.microsoft.com/office/word/2006/wordml" xmlns:wps="http://schemas.microsoft.com/office/word/2010/wordprocessingShape" mc:Ignorable="w14 w15 w16se w16cid w16 w16cex w16sdtdh w16sdtfl cr w16du wp14">
-  <w16cex:commentExtensible w16cex:durableId="1214ED32" w16cex:dateUtc="2025-12-07T12:11:00Z"/>
-  <w16cex:commentExtensible w16cex:durableId="040A52F6" w16cex:dateUtc="2025-12-07T10:30:00Z"/>
-  <w16cex:commentExtensible w16cex:durableId="6208D6E2" w16cex:dateUtc="2025-12-07T12:14:00Z"/>
-  <w16cex:commentExtensible w16cex:durableId="1FEB1819" w16cex:dateUtc="2025-12-07T11:28:00Z"/>
-</w16cex:commentsExtensible>
-</file>
-
 <file path=word/commentsIds.xml><?xml version="1.0" encoding="utf-8"?>
-<w16cid:commentsIds xmlns:wpc="http://schemas.microsoft.com/office/word/2010/wordprocessingCanvas" xmlns:cx="http://schemas.microsoft.com/office/drawing/2014/chartex" xmlns:cx1="http://schemas.microsoft.com/office/drawing/2015/9/8/chartex" xmlns:cx2="http://schemas.microsoft.com/office/drawing/2015/10/21/chartex" xmlns:cx3="http://schemas.microsoft.com/office/drawing/2016/5/9/chartex" xmlns:cx4="http://schemas.microsoft.com/office/drawing/2016/5/10/chartex" xmlns:cx5="http://schemas.microsoft.com/office/drawing/2016/5/11/chartex" xmlns:cx6="http://schemas.microsoft.com/office/drawing/2016/5/12/chartex" xmlns:cx7="http://schemas.microsoft.com/office/drawing/2016/5/13/chartex" xmlns:cx8="http://schemas.microsoft.com/office/drawing/2016/5/14/chartex" xmlns:mc="http://schemas.openxmlformats.org/markup-compatibility/2006" xmlns:aink="http://schemas.microsoft.com/office/drawing/2016/ink" xmlns:am3d="http://schemas.microsoft.com/office/drawing/2017/model3d" xmlns:o="urn:schemas-microsoft-com:office:office" xmlns:oel="http://schemas.microsoft.com/office/2019/extlst" xmlns:r="http://schemas.openxmlformats.org/officeDocument/2006/relationships" xmlns:m="http://schemas.openxmlformats.org/officeDocument/2006/math" xmlns:v="urn:schemas-microsoft-com:vml" xmlns:wp14="http://schemas.microsoft.com/office/word/2010/wordprocessingDrawing" xmlns:wp="http://schemas.openxmlformats.org/drawingml/2006/wordprocessingDrawing" xmlns:w10="urn:schemas-microsoft-com:office:word" xmlns:w="http://schemas.openxmlformats.org/wordprocessingml/2006/main" xmlns:w14="http://schemas.microsoft.com/office/word/2010/wordml" xmlns:w15="http://schemas.microsoft.com/office/word/2012/wordml" xmlns:w16cex="http://schemas.microsoft.com/office/word/2018/wordml/cex" xmlns:w16cid="http://schemas.microsoft.com/office/word/2016/wordml/cid" xmlns:w16="http://schemas.microsoft.com/office/word/2018/wordml" xmlns:w16du="http://schemas.microsoft.com/office/word/2023/wordml/word16du" xmlns:w16sdtdh="http://schemas.microsoft.com/office/word/2020/wordml/sdtdatahash" xmlns:w16sdtfl="http://schemas.microsoft.com/office/word/2024/wordml/sdtformatlock" xmlns:w16se="http://schemas.microsoft.com/office/word/2015/wordml/symex" xmlns:wpg="http://schemas.microsoft.com/office/word/2010/wordprocessingGroup" xmlns:wpi="http://schemas.microsoft.com/office/word/2010/wordprocessingInk" xmlns:wne="http://schemas.microsoft.com/office/word/2006/wordml" xmlns:wps="http://schemas.microsoft.com/office/word/2010/wordprocessingShape" mc:Ignorable="w14 w15 w16se w16cid w16 w16cex w16sdtdh w16sdtfl w16du wp14">
+<w16cid:commentsIds xmlns:wpc="http://schemas.microsoft.com/office/word/2010/wordprocessingCanvas" xmlns:cx="http://schemas.microsoft.com/office/drawing/2014/chartex" xmlns:cx1="http://schemas.microsoft.com/office/drawing/2015/9/8/chartex" xmlns:cx2="http://schemas.microsoft.com/office/drawing/2015/10/21/chartex" xmlns:cx3="http://schemas.microsoft.com/office/drawing/2016/5/9/chartex" xmlns:cx4="http://schemas.microsoft.com/office/drawing/2016/5/10/chartex" xmlns:cx5="http://schemas.microsoft.com/office/drawing/2016/5/11/chartex" xmlns:cx6="http://schemas.microsoft.com/office/drawing/2016/5/12/chartex" xmlns:cx7="http://schemas.microsoft.com/office/drawing/2016/5/13/chartex" xmlns:cx8="http://schemas.microsoft.com/office/drawing/2016/5/14/chartex" xmlns:mc="http://schemas.openxmlformats.org/markup-compatibility/2006" xmlns:aink="http://schemas.microsoft.com/office/drawing/2016/ink" xmlns:am3d="http://schemas.microsoft.com/office/drawing/2017/model3d" xmlns:o="urn:schemas-microsoft-com:office:office" xmlns:r="http://schemas.openxmlformats.org/officeDocument/2006/relationships" xmlns:m="http://schemas.openxmlformats.org/officeDocument/2006/math" xmlns:v="urn:schemas-microsoft-com:vml" xmlns:wp14="http://schemas.microsoft.com/office/word/2010/wordprocessingDrawing" xmlns:wp="http://schemas.openxmlformats.org/drawingml/2006/wordprocessingDrawing" xmlns:w10="urn:schemas-microsoft-com:office:word" xmlns:w="http://schemas.openxmlformats.org/wordprocessingml/2006/main" xmlns:w14="http://schemas.microsoft.com/office/word/2010/wordml" xmlns:w15="http://schemas.microsoft.com/office/word/2012/wordml" xmlns:w16cid="http://schemas.microsoft.com/office/word/2016/wordml/cid" xmlns:w16se="http://schemas.microsoft.com/office/word/2015/wordml/symex" xmlns:wpg="http://schemas.microsoft.com/office/word/2010/wordprocessingGroup" xmlns:wpi="http://schemas.microsoft.com/office/word/2010/wordprocessingInk" xmlns:wne="http://schemas.microsoft.com/office/word/2006/wordml" xmlns:wps="http://schemas.microsoft.com/office/word/2010/wordprocessingShape" mc:Ignorable="w14 w15 w16se w16cid wp14">
   <w16cid:commentId w16cid:paraId="7D64DFEE" w16cid:durableId="1214ED32"/>
   <w16cid:commentId w16cid:paraId="16A4712E" w16cid:durableId="040A52F6"/>
   <w16cid:commentId w16cid:paraId="4902AEC2" w16cid:durableId="6208D6E2"/>
@@ -22857,7 +25077,7 @@
 </file>
 
 <file path=word/endnotes.xml><?xml version="1.0" encoding="utf-8"?>
-<w:endnotes xmlns:wpc="http://schemas.microsoft.com/office/word/2010/wordprocessingCanvas" xmlns:cx="http://schemas.microsoft.com/office/drawing/2014/chartex" xmlns:cx1="http://schemas.microsoft.com/office/drawing/2015/9/8/chartex" xmlns:cx2="http://schemas.microsoft.com/office/drawing/2015/10/21/chartex" xmlns:cx3="http://schemas.microsoft.com/office/drawing/2016/5/9/chartex" xmlns:cx4="http://schemas.microsoft.com/office/drawing/2016/5/10/chartex" xmlns:cx5="http://schemas.microsoft.com/office/drawing/2016/5/11/chartex" xmlns:cx6="http://schemas.microsoft.com/office/drawing/2016/5/12/chartex" xmlns:cx7="http://schemas.microsoft.com/office/drawing/2016/5/13/chartex" xmlns:cx8="http://schemas.microsoft.com/office/drawing/2016/5/14/chartex" xmlns:mc="http://schemas.openxmlformats.org/markup-compatibility/2006" xmlns:aink="http://schemas.microsoft.com/office/drawing/2016/ink" xmlns:am3d="http://schemas.microsoft.com/office/drawing/2017/model3d" xmlns:o="urn:schemas-microsoft-com:office:office" xmlns:oel="http://schemas.microsoft.com/office/2019/extlst" xmlns:r="http://schemas.openxmlformats.org/officeDocument/2006/relationships" xmlns:m="http://schemas.openxmlformats.org/officeDocument/2006/math" xmlns:v="urn:schemas-microsoft-com:vml" xmlns:wp14="http://schemas.microsoft.com/office/word/2010/wordprocessingDrawing" xmlns:wp="http://schemas.openxmlformats.org/drawingml/2006/wordprocessingDrawing" xmlns:w10="urn:schemas-microsoft-com:office:word" xmlns:w="http://schemas.openxmlformats.org/wordprocessingml/2006/main" xmlns:w14="http://schemas.microsoft.com/office/word/2010/wordml" xmlns:w15="http://schemas.microsoft.com/office/word/2012/wordml" xmlns:w16cex="http://schemas.microsoft.com/office/word/2018/wordml/cex" xmlns:w16cid="http://schemas.microsoft.com/office/word/2016/wordml/cid" xmlns:w16="http://schemas.microsoft.com/office/word/2018/wordml" xmlns:w16du="http://schemas.microsoft.com/office/word/2023/wordml/word16du" xmlns:w16sdtdh="http://schemas.microsoft.com/office/word/2020/wordml/sdtdatahash" xmlns:w16sdtfl="http://schemas.microsoft.com/office/word/2024/wordml/sdtformatlock" xmlns:w16se="http://schemas.microsoft.com/office/word/2015/wordml/symex" xmlns:wpg="http://schemas.microsoft.com/office/word/2010/wordprocessingGroup" xmlns:wpi="http://schemas.microsoft.com/office/word/2010/wordprocessingInk" xmlns:wne="http://schemas.microsoft.com/office/word/2006/wordml" xmlns:wps="http://schemas.microsoft.com/office/word/2010/wordprocessingShape" mc:Ignorable="w14 w15 w16se w16cid w16 w16cex w16sdtdh w16sdtfl w16du wp14">
+<w:endnotes xmlns:wpc="http://schemas.microsoft.com/office/word/2010/wordprocessingCanvas" xmlns:cx="http://schemas.microsoft.com/office/drawing/2014/chartex" xmlns:cx1="http://schemas.microsoft.com/office/drawing/2015/9/8/chartex" xmlns:cx2="http://schemas.microsoft.com/office/drawing/2015/10/21/chartex" xmlns:cx3="http://schemas.microsoft.com/office/drawing/2016/5/9/chartex" xmlns:cx4="http://schemas.microsoft.com/office/drawing/2016/5/10/chartex" xmlns:cx5="http://schemas.microsoft.com/office/drawing/2016/5/11/chartex" xmlns:cx6="http://schemas.microsoft.com/office/drawing/2016/5/12/chartex" xmlns:cx7="http://schemas.microsoft.com/office/drawing/2016/5/13/chartex" xmlns:cx8="http://schemas.microsoft.com/office/drawing/2016/5/14/chartex" xmlns:mc="http://schemas.openxmlformats.org/markup-compatibility/2006" xmlns:aink="http://schemas.microsoft.com/office/drawing/2016/ink" xmlns:am3d="http://schemas.microsoft.com/office/drawing/2017/model3d" xmlns:o="urn:schemas-microsoft-com:office:office" xmlns:r="http://schemas.openxmlformats.org/officeDocument/2006/relationships" xmlns:m="http://schemas.openxmlformats.org/officeDocument/2006/math" xmlns:v="urn:schemas-microsoft-com:vml" xmlns:wp14="http://schemas.microsoft.com/office/word/2010/wordprocessingDrawing" xmlns:wp="http://schemas.openxmlformats.org/drawingml/2006/wordprocessingDrawing" xmlns:w10="urn:schemas-microsoft-com:office:word" xmlns:w="http://schemas.openxmlformats.org/wordprocessingml/2006/main" xmlns:w14="http://schemas.microsoft.com/office/word/2010/wordml" xmlns:w15="http://schemas.microsoft.com/office/word/2012/wordml" xmlns:w16cid="http://schemas.microsoft.com/office/word/2016/wordml/cid" xmlns:w16se="http://schemas.microsoft.com/office/word/2015/wordml/symex" xmlns:wpg="http://schemas.microsoft.com/office/word/2010/wordprocessingGroup" xmlns:wpi="http://schemas.microsoft.com/office/word/2010/wordprocessingInk" xmlns:wne="http://schemas.microsoft.com/office/word/2006/wordml" xmlns:wps="http://schemas.microsoft.com/office/word/2010/wordprocessingShape" mc:Ignorable="w14 w15 w16se w16cid wp14">
   <w:endnote w:type="separator" w:id="-1">
     <w:p>
       <w:pPr>
@@ -22882,7 +25102,7 @@
 </file>
 
 <file path=word/footer1.xml><?xml version="1.0" encoding="utf-8"?>
-<w:ftr xmlns:wpc="http://schemas.microsoft.com/office/word/2010/wordprocessingCanvas" xmlns:cx="http://schemas.microsoft.com/office/drawing/2014/chartex" xmlns:cx1="http://schemas.microsoft.com/office/drawing/2015/9/8/chartex" xmlns:cx2="http://schemas.microsoft.com/office/drawing/2015/10/21/chartex" xmlns:cx3="http://schemas.microsoft.com/office/drawing/2016/5/9/chartex" xmlns:cx4="http://schemas.microsoft.com/office/drawing/2016/5/10/chartex" xmlns:cx5="http://schemas.microsoft.com/office/drawing/2016/5/11/chartex" xmlns:cx6="http://schemas.microsoft.com/office/drawing/2016/5/12/chartex" xmlns:cx7="http://schemas.microsoft.com/office/drawing/2016/5/13/chartex" xmlns:cx8="http://schemas.microsoft.com/office/drawing/2016/5/14/chartex" xmlns:mc="http://schemas.openxmlformats.org/markup-compatibility/2006" xmlns:aink="http://schemas.microsoft.com/office/drawing/2016/ink" xmlns:am3d="http://schemas.microsoft.com/office/drawing/2017/model3d" xmlns:o="urn:schemas-microsoft-com:office:office" xmlns:oel="http://schemas.microsoft.com/office/2019/extlst" xmlns:r="http://schemas.openxmlformats.org/officeDocument/2006/relationships" xmlns:m="http://schemas.openxmlformats.org/officeDocument/2006/math" xmlns:v="urn:schemas-microsoft-com:vml" xmlns:wp14="http://schemas.microsoft.com/office/word/2010/wordprocessingDrawing" xmlns:wp="http://schemas.openxmlformats.org/drawingml/2006/wordprocessingDrawing" xmlns:w10="urn:schemas-microsoft-com:office:word" xmlns:w="http://schemas.openxmlformats.org/wordprocessingml/2006/main" xmlns:w14="http://schemas.microsoft.com/office/word/2010/wordml" xmlns:w15="http://schemas.microsoft.com/office/word/2012/wordml" xmlns:w16cex="http://schemas.microsoft.com/office/word/2018/wordml/cex" xmlns:w16cid="http://schemas.microsoft.com/office/word/2016/wordml/cid" xmlns:w16="http://schemas.microsoft.com/office/word/2018/wordml" xmlns:w16du="http://schemas.microsoft.com/office/word/2023/wordml/word16du" xmlns:w16sdtdh="http://schemas.microsoft.com/office/word/2020/wordml/sdtdatahash" xmlns:w16sdtfl="http://schemas.microsoft.com/office/word/2024/wordml/sdtformatlock" xmlns:w16se="http://schemas.microsoft.com/office/word/2015/wordml/symex" xmlns:wpg="http://schemas.microsoft.com/office/word/2010/wordprocessingGroup" xmlns:wpi="http://schemas.microsoft.com/office/word/2010/wordprocessingInk" xmlns:wne="http://schemas.microsoft.com/office/word/2006/wordml" xmlns:wps="http://schemas.microsoft.com/office/word/2010/wordprocessingShape" mc:Ignorable="w14 w15 w16se w16cid w16 w16cex w16sdtdh w16sdtfl w16du wp14">
+<w:ftr xmlns:wpc="http://schemas.microsoft.com/office/word/2010/wordprocessingCanvas" xmlns:cx="http://schemas.microsoft.com/office/drawing/2014/chartex" xmlns:cx1="http://schemas.microsoft.com/office/drawing/2015/9/8/chartex" xmlns:cx2="http://schemas.microsoft.com/office/drawing/2015/10/21/chartex" xmlns:cx3="http://schemas.microsoft.com/office/drawing/2016/5/9/chartex" xmlns:cx4="http://schemas.microsoft.com/office/drawing/2016/5/10/chartex" xmlns:cx5="http://schemas.microsoft.com/office/drawing/2016/5/11/chartex" xmlns:cx6="http://schemas.microsoft.com/office/drawing/2016/5/12/chartex" xmlns:cx7="http://schemas.microsoft.com/office/drawing/2016/5/13/chartex" xmlns:cx8="http://schemas.microsoft.com/office/drawing/2016/5/14/chartex" xmlns:mc="http://schemas.openxmlformats.org/markup-compatibility/2006" xmlns:aink="http://schemas.microsoft.com/office/drawing/2016/ink" xmlns:am3d="http://schemas.microsoft.com/office/drawing/2017/model3d" xmlns:o="urn:schemas-microsoft-com:office:office" xmlns:r="http://schemas.openxmlformats.org/officeDocument/2006/relationships" xmlns:m="http://schemas.openxmlformats.org/officeDocument/2006/math" xmlns:v="urn:schemas-microsoft-com:vml" xmlns:wp14="http://schemas.microsoft.com/office/word/2010/wordprocessingDrawing" xmlns:wp="http://schemas.openxmlformats.org/drawingml/2006/wordprocessingDrawing" xmlns:w10="urn:schemas-microsoft-com:office:word" xmlns:w="http://schemas.openxmlformats.org/wordprocessingml/2006/main" xmlns:w14="http://schemas.microsoft.com/office/word/2010/wordml" xmlns:w15="http://schemas.microsoft.com/office/word/2012/wordml" xmlns:w16cid="http://schemas.microsoft.com/office/word/2016/wordml/cid" xmlns:w16se="http://schemas.microsoft.com/office/word/2015/wordml/symex" xmlns:wpg="http://schemas.microsoft.com/office/word/2010/wordprocessingGroup" xmlns:wpi="http://schemas.microsoft.com/office/word/2010/wordprocessingInk" xmlns:wne="http://schemas.microsoft.com/office/word/2006/wordml" xmlns:wps="http://schemas.microsoft.com/office/word/2010/wordprocessingShape" mc:Ignorable="w14 w15 w16se w16cid wp14">
   <w:sdt>
     <w:sdtPr>
       <w:id w:val="-1514300539"/>
@@ -22925,7 +25145,7 @@
 </file>
 
 <file path=word/footer2.xml><?xml version="1.0" encoding="utf-8"?>
-<w:ftr xmlns:wpc="http://schemas.microsoft.com/office/word/2010/wordprocessingCanvas" xmlns:cx="http://schemas.microsoft.com/office/drawing/2014/chartex" xmlns:cx1="http://schemas.microsoft.com/office/drawing/2015/9/8/chartex" xmlns:cx2="http://schemas.microsoft.com/office/drawing/2015/10/21/chartex" xmlns:cx3="http://schemas.microsoft.com/office/drawing/2016/5/9/chartex" xmlns:cx4="http://schemas.microsoft.com/office/drawing/2016/5/10/chartex" xmlns:cx5="http://schemas.microsoft.com/office/drawing/2016/5/11/chartex" xmlns:cx6="http://schemas.microsoft.com/office/drawing/2016/5/12/chartex" xmlns:cx7="http://schemas.microsoft.com/office/drawing/2016/5/13/chartex" xmlns:cx8="http://schemas.microsoft.com/office/drawing/2016/5/14/chartex" xmlns:mc="http://schemas.openxmlformats.org/markup-compatibility/2006" xmlns:aink="http://schemas.microsoft.com/office/drawing/2016/ink" xmlns:am3d="http://schemas.microsoft.com/office/drawing/2017/model3d" xmlns:o="urn:schemas-microsoft-com:office:office" xmlns:oel="http://schemas.microsoft.com/office/2019/extlst" xmlns:r="http://schemas.openxmlformats.org/officeDocument/2006/relationships" xmlns:m="http://schemas.openxmlformats.org/officeDocument/2006/math" xmlns:v="urn:schemas-microsoft-com:vml" xmlns:wp14="http://schemas.microsoft.com/office/word/2010/wordprocessingDrawing" xmlns:wp="http://schemas.openxmlformats.org/drawingml/2006/wordprocessingDrawing" xmlns:w10="urn:schemas-microsoft-com:office:word" xmlns:w="http://schemas.openxmlformats.org/wordprocessingml/2006/main" xmlns:w14="http://schemas.microsoft.com/office/word/2010/wordml" xmlns:w15="http://schemas.microsoft.com/office/word/2012/wordml" xmlns:w16cex="http://schemas.microsoft.com/office/word/2018/wordml/cex" xmlns:w16cid="http://schemas.microsoft.com/office/word/2016/wordml/cid" xmlns:w16="http://schemas.microsoft.com/office/word/2018/wordml" xmlns:w16du="http://schemas.microsoft.com/office/word/2023/wordml/word16du" xmlns:w16sdtdh="http://schemas.microsoft.com/office/word/2020/wordml/sdtdatahash" xmlns:w16sdtfl="http://schemas.microsoft.com/office/word/2024/wordml/sdtformatlock" xmlns:w16se="http://schemas.microsoft.com/office/word/2015/wordml/symex" xmlns:wpg="http://schemas.microsoft.com/office/word/2010/wordprocessingGroup" xmlns:wpi="http://schemas.microsoft.com/office/word/2010/wordprocessingInk" xmlns:wne="http://schemas.microsoft.com/office/word/2006/wordml" xmlns:wps="http://schemas.microsoft.com/office/word/2010/wordprocessingShape" mc:Ignorable="w14 w15 w16se w16cid w16 w16cex w16sdtdh w16sdtfl w16du wp14">
+<w:ftr xmlns:wpc="http://schemas.microsoft.com/office/word/2010/wordprocessingCanvas" xmlns:cx="http://schemas.microsoft.com/office/drawing/2014/chartex" xmlns:cx1="http://schemas.microsoft.com/office/drawing/2015/9/8/chartex" xmlns:cx2="http://schemas.microsoft.com/office/drawing/2015/10/21/chartex" xmlns:cx3="http://schemas.microsoft.com/office/drawing/2016/5/9/chartex" xmlns:cx4="http://schemas.microsoft.com/office/drawing/2016/5/10/chartex" xmlns:cx5="http://schemas.microsoft.com/office/drawing/2016/5/11/chartex" xmlns:cx6="http://schemas.microsoft.com/office/drawing/2016/5/12/chartex" xmlns:cx7="http://schemas.microsoft.com/office/drawing/2016/5/13/chartex" xmlns:cx8="http://schemas.microsoft.com/office/drawing/2016/5/14/chartex" xmlns:mc="http://schemas.openxmlformats.org/markup-compatibility/2006" xmlns:aink="http://schemas.microsoft.com/office/drawing/2016/ink" xmlns:am3d="http://schemas.microsoft.com/office/drawing/2017/model3d" xmlns:o="urn:schemas-microsoft-com:office:office" xmlns:r="http://schemas.openxmlformats.org/officeDocument/2006/relationships" xmlns:m="http://schemas.openxmlformats.org/officeDocument/2006/math" xmlns:v="urn:schemas-microsoft-com:vml" xmlns:wp14="http://schemas.microsoft.com/office/word/2010/wordprocessingDrawing" xmlns:wp="http://schemas.openxmlformats.org/drawingml/2006/wordprocessingDrawing" xmlns:w10="urn:schemas-microsoft-com:office:word" xmlns:w="http://schemas.openxmlformats.org/wordprocessingml/2006/main" xmlns:w14="http://schemas.microsoft.com/office/word/2010/wordml" xmlns:w15="http://schemas.microsoft.com/office/word/2012/wordml" xmlns:w16cid="http://schemas.microsoft.com/office/word/2016/wordml/cid" xmlns:w16se="http://schemas.microsoft.com/office/word/2015/wordml/symex" xmlns:wpg="http://schemas.microsoft.com/office/word/2010/wordprocessingGroup" xmlns:wpi="http://schemas.microsoft.com/office/word/2010/wordprocessingInk" xmlns:wne="http://schemas.microsoft.com/office/word/2006/wordml" xmlns:wps="http://schemas.microsoft.com/office/word/2010/wordprocessingShape" mc:Ignorable="w14 w15 w16se w16cid wp14">
   <w:p>
     <w:pPr>
       <w:pStyle w:val="af0"/>
@@ -22936,7 +25156,7 @@
 </file>
 
 <file path=word/footer3.xml><?xml version="1.0" encoding="utf-8"?>
-<w:ftr xmlns:wpc="http://schemas.microsoft.com/office/word/2010/wordprocessingCanvas" xmlns:cx="http://schemas.microsoft.com/office/drawing/2014/chartex" xmlns:cx1="http://schemas.microsoft.com/office/drawing/2015/9/8/chartex" xmlns:cx2="http://schemas.microsoft.com/office/drawing/2015/10/21/chartex" xmlns:cx3="http://schemas.microsoft.com/office/drawing/2016/5/9/chartex" xmlns:cx4="http://schemas.microsoft.com/office/drawing/2016/5/10/chartex" xmlns:cx5="http://schemas.microsoft.com/office/drawing/2016/5/11/chartex" xmlns:cx6="http://schemas.microsoft.com/office/drawing/2016/5/12/chartex" xmlns:cx7="http://schemas.microsoft.com/office/drawing/2016/5/13/chartex" xmlns:cx8="http://schemas.microsoft.com/office/drawing/2016/5/14/chartex" xmlns:mc="http://schemas.openxmlformats.org/markup-compatibility/2006" xmlns:aink="http://schemas.microsoft.com/office/drawing/2016/ink" xmlns:am3d="http://schemas.microsoft.com/office/drawing/2017/model3d" xmlns:o="urn:schemas-microsoft-com:office:office" xmlns:oel="http://schemas.microsoft.com/office/2019/extlst" xmlns:r="http://schemas.openxmlformats.org/officeDocument/2006/relationships" xmlns:m="http://schemas.openxmlformats.org/officeDocument/2006/math" xmlns:v="urn:schemas-microsoft-com:vml" xmlns:wp14="http://schemas.microsoft.com/office/word/2010/wordprocessingDrawing" xmlns:wp="http://schemas.openxmlformats.org/drawingml/2006/wordprocessingDrawing" xmlns:w10="urn:schemas-microsoft-com:office:word" xmlns:w="http://schemas.openxmlformats.org/wordprocessingml/2006/main" xmlns:w14="http://schemas.microsoft.com/office/word/2010/wordml" xmlns:w15="http://schemas.microsoft.com/office/word/2012/wordml" xmlns:w16cex="http://schemas.microsoft.com/office/word/2018/wordml/cex" xmlns:w16cid="http://schemas.microsoft.com/office/word/2016/wordml/cid" xmlns:w16="http://schemas.microsoft.com/office/word/2018/wordml" xmlns:w16du="http://schemas.microsoft.com/office/word/2023/wordml/word16du" xmlns:w16sdtdh="http://schemas.microsoft.com/office/word/2020/wordml/sdtdatahash" xmlns:w16sdtfl="http://schemas.microsoft.com/office/word/2024/wordml/sdtformatlock" xmlns:w16se="http://schemas.microsoft.com/office/word/2015/wordml/symex" xmlns:wpg="http://schemas.microsoft.com/office/word/2010/wordprocessingGroup" xmlns:wpi="http://schemas.microsoft.com/office/word/2010/wordprocessingInk" xmlns:wne="http://schemas.microsoft.com/office/word/2006/wordml" xmlns:wps="http://schemas.microsoft.com/office/word/2010/wordprocessingShape" mc:Ignorable="w14 w15 w16se w16cid w16 w16cex w16sdtdh w16sdtfl w16du wp14">
+<w:ftr xmlns:wpc="http://schemas.microsoft.com/office/word/2010/wordprocessingCanvas" xmlns:cx="http://schemas.microsoft.com/office/drawing/2014/chartex" xmlns:cx1="http://schemas.microsoft.com/office/drawing/2015/9/8/chartex" xmlns:cx2="http://schemas.microsoft.com/office/drawing/2015/10/21/chartex" xmlns:cx3="http://schemas.microsoft.com/office/drawing/2016/5/9/chartex" xmlns:cx4="http://schemas.microsoft.com/office/drawing/2016/5/10/chartex" xmlns:cx5="http://schemas.microsoft.com/office/drawing/2016/5/11/chartex" xmlns:cx6="http://schemas.microsoft.com/office/drawing/2016/5/12/chartex" xmlns:cx7="http://schemas.microsoft.com/office/drawing/2016/5/13/chartex" xmlns:cx8="http://schemas.microsoft.com/office/drawing/2016/5/14/chartex" xmlns:mc="http://schemas.openxmlformats.org/markup-compatibility/2006" xmlns:aink="http://schemas.microsoft.com/office/drawing/2016/ink" xmlns:am3d="http://schemas.microsoft.com/office/drawing/2017/model3d" xmlns:o="urn:schemas-microsoft-com:office:office" xmlns:r="http://schemas.openxmlformats.org/officeDocument/2006/relationships" xmlns:m="http://schemas.openxmlformats.org/officeDocument/2006/math" xmlns:v="urn:schemas-microsoft-com:vml" xmlns:wp14="http://schemas.microsoft.com/office/word/2010/wordprocessingDrawing" xmlns:wp="http://schemas.openxmlformats.org/drawingml/2006/wordprocessingDrawing" xmlns:w10="urn:schemas-microsoft-com:office:word" xmlns:w="http://schemas.openxmlformats.org/wordprocessingml/2006/main" xmlns:w14="http://schemas.microsoft.com/office/word/2010/wordml" xmlns:w15="http://schemas.microsoft.com/office/word/2012/wordml" xmlns:w16cid="http://schemas.microsoft.com/office/word/2016/wordml/cid" xmlns:w16se="http://schemas.microsoft.com/office/word/2015/wordml/symex" xmlns:wpg="http://schemas.microsoft.com/office/word/2010/wordprocessingGroup" xmlns:wpi="http://schemas.microsoft.com/office/word/2010/wordprocessingInk" xmlns:wne="http://schemas.microsoft.com/office/word/2006/wordml" xmlns:wps="http://schemas.microsoft.com/office/word/2010/wordprocessingShape" mc:Ignorable="w14 w15 w16se w16cid wp14">
   <w:sdt>
     <w:sdtPr>
       <w:id w:val="1401324059"/>
@@ -22979,7 +25199,7 @@
 </file>
 
 <file path=word/footer4.xml><?xml version="1.0" encoding="utf-8"?>
-<w:ftr xmlns:wpc="http://schemas.microsoft.com/office/word/2010/wordprocessingCanvas" xmlns:cx="http://schemas.microsoft.com/office/drawing/2014/chartex" xmlns:cx1="http://schemas.microsoft.com/office/drawing/2015/9/8/chartex" xmlns:cx2="http://schemas.microsoft.com/office/drawing/2015/10/21/chartex" xmlns:cx3="http://schemas.microsoft.com/office/drawing/2016/5/9/chartex" xmlns:cx4="http://schemas.microsoft.com/office/drawing/2016/5/10/chartex" xmlns:cx5="http://schemas.microsoft.com/office/drawing/2016/5/11/chartex" xmlns:cx6="http://schemas.microsoft.com/office/drawing/2016/5/12/chartex" xmlns:cx7="http://schemas.microsoft.com/office/drawing/2016/5/13/chartex" xmlns:cx8="http://schemas.microsoft.com/office/drawing/2016/5/14/chartex" xmlns:mc="http://schemas.openxmlformats.org/markup-compatibility/2006" xmlns:aink="http://schemas.microsoft.com/office/drawing/2016/ink" xmlns:am3d="http://schemas.microsoft.com/office/drawing/2017/model3d" xmlns:o="urn:schemas-microsoft-com:office:office" xmlns:oel="http://schemas.microsoft.com/office/2019/extlst" xmlns:r="http://schemas.openxmlformats.org/officeDocument/2006/relationships" xmlns:m="http://schemas.openxmlformats.org/officeDocument/2006/math" xmlns:v="urn:schemas-microsoft-com:vml" xmlns:wp14="http://schemas.microsoft.com/office/word/2010/wordprocessingDrawing" xmlns:wp="http://schemas.openxmlformats.org/drawingml/2006/wordprocessingDrawing" xmlns:w10="urn:schemas-microsoft-com:office:word" xmlns:w="http://schemas.openxmlformats.org/wordprocessingml/2006/main" xmlns:w14="http://schemas.microsoft.com/office/word/2010/wordml" xmlns:w15="http://schemas.microsoft.com/office/word/2012/wordml" xmlns:w16cex="http://schemas.microsoft.com/office/word/2018/wordml/cex" xmlns:w16cid="http://schemas.microsoft.com/office/word/2016/wordml/cid" xmlns:w16="http://schemas.microsoft.com/office/word/2018/wordml" xmlns:w16du="http://schemas.microsoft.com/office/word/2023/wordml/word16du" xmlns:w16sdtdh="http://schemas.microsoft.com/office/word/2020/wordml/sdtdatahash" xmlns:w16sdtfl="http://schemas.microsoft.com/office/word/2024/wordml/sdtformatlock" xmlns:w16se="http://schemas.microsoft.com/office/word/2015/wordml/symex" xmlns:wpg="http://schemas.microsoft.com/office/word/2010/wordprocessingGroup" xmlns:wpi="http://schemas.microsoft.com/office/word/2010/wordprocessingInk" xmlns:wne="http://schemas.microsoft.com/office/word/2006/wordml" xmlns:wps="http://schemas.microsoft.com/office/word/2010/wordprocessingShape" mc:Ignorable="w14 w15 w16se w16cid w16 w16cex w16sdtdh w16sdtfl w16du wp14">
+<w:ftr xmlns:wpc="http://schemas.microsoft.com/office/word/2010/wordprocessingCanvas" xmlns:cx="http://schemas.microsoft.com/office/drawing/2014/chartex" xmlns:cx1="http://schemas.microsoft.com/office/drawing/2015/9/8/chartex" xmlns:cx2="http://schemas.microsoft.com/office/drawing/2015/10/21/chartex" xmlns:cx3="http://schemas.microsoft.com/office/drawing/2016/5/9/chartex" xmlns:cx4="http://schemas.microsoft.com/office/drawing/2016/5/10/chartex" xmlns:cx5="http://schemas.microsoft.com/office/drawing/2016/5/11/chartex" xmlns:cx6="http://schemas.microsoft.com/office/drawing/2016/5/12/chartex" xmlns:cx7="http://schemas.microsoft.com/office/drawing/2016/5/13/chartex" xmlns:cx8="http://schemas.microsoft.com/office/drawing/2016/5/14/chartex" xmlns:mc="http://schemas.openxmlformats.org/markup-compatibility/2006" xmlns:aink="http://schemas.microsoft.com/office/drawing/2016/ink" xmlns:am3d="http://schemas.microsoft.com/office/drawing/2017/model3d" xmlns:o="urn:schemas-microsoft-com:office:office" xmlns:r="http://schemas.openxmlformats.org/officeDocument/2006/relationships" xmlns:m="http://schemas.openxmlformats.org/officeDocument/2006/math" xmlns:v="urn:schemas-microsoft-com:vml" xmlns:wp14="http://schemas.microsoft.com/office/word/2010/wordprocessingDrawing" xmlns:wp="http://schemas.openxmlformats.org/drawingml/2006/wordprocessingDrawing" xmlns:w10="urn:schemas-microsoft-com:office:word" xmlns:w="http://schemas.openxmlformats.org/wordprocessingml/2006/main" xmlns:w14="http://schemas.microsoft.com/office/word/2010/wordml" xmlns:w15="http://schemas.microsoft.com/office/word/2012/wordml" xmlns:w16cid="http://schemas.microsoft.com/office/word/2016/wordml/cid" xmlns:w16se="http://schemas.microsoft.com/office/word/2015/wordml/symex" xmlns:wpg="http://schemas.microsoft.com/office/word/2010/wordprocessingGroup" xmlns:wpi="http://schemas.microsoft.com/office/word/2010/wordprocessingInk" xmlns:wne="http://schemas.microsoft.com/office/word/2006/wordml" xmlns:wps="http://schemas.microsoft.com/office/word/2010/wordprocessingShape" mc:Ignorable="w14 w15 w16se w16cid wp14">
   <w:sdt>
     <w:sdtPr>
       <w:id w:val="507878150"/>
@@ -23022,7 +25242,7 @@
 </file>
 
 <file path=word/footer5.xml><?xml version="1.0" encoding="utf-8"?>
-<w:ftr xmlns:wpc="http://schemas.microsoft.com/office/word/2010/wordprocessingCanvas" xmlns:cx="http://schemas.microsoft.com/office/drawing/2014/chartex" xmlns:cx1="http://schemas.microsoft.com/office/drawing/2015/9/8/chartex" xmlns:cx2="http://schemas.microsoft.com/office/drawing/2015/10/21/chartex" xmlns:cx3="http://schemas.microsoft.com/office/drawing/2016/5/9/chartex" xmlns:cx4="http://schemas.microsoft.com/office/drawing/2016/5/10/chartex" xmlns:cx5="http://schemas.microsoft.com/office/drawing/2016/5/11/chartex" xmlns:cx6="http://schemas.microsoft.com/office/drawing/2016/5/12/chartex" xmlns:cx7="http://schemas.microsoft.com/office/drawing/2016/5/13/chartex" xmlns:cx8="http://schemas.microsoft.com/office/drawing/2016/5/14/chartex" xmlns:mc="http://schemas.openxmlformats.org/markup-compatibility/2006" xmlns:aink="http://schemas.microsoft.com/office/drawing/2016/ink" xmlns:am3d="http://schemas.microsoft.com/office/drawing/2017/model3d" xmlns:o="urn:schemas-microsoft-com:office:office" xmlns:oel="http://schemas.microsoft.com/office/2019/extlst" xmlns:r="http://schemas.openxmlformats.org/officeDocument/2006/relationships" xmlns:m="http://schemas.openxmlformats.org/officeDocument/2006/math" xmlns:v="urn:schemas-microsoft-com:vml" xmlns:wp14="http://schemas.microsoft.com/office/word/2010/wordprocessingDrawing" xmlns:wp="http://schemas.openxmlformats.org/drawingml/2006/wordprocessingDrawing" xmlns:w10="urn:schemas-microsoft-com:office:word" xmlns:w="http://schemas.openxmlformats.org/wordprocessingml/2006/main" xmlns:w14="http://schemas.microsoft.com/office/word/2010/wordml" xmlns:w15="http://schemas.microsoft.com/office/word/2012/wordml" xmlns:w16cex="http://schemas.microsoft.com/office/word/2018/wordml/cex" xmlns:w16cid="http://schemas.microsoft.com/office/word/2016/wordml/cid" xmlns:w16="http://schemas.microsoft.com/office/word/2018/wordml" xmlns:w16du="http://schemas.microsoft.com/office/word/2023/wordml/word16du" xmlns:w16sdtdh="http://schemas.microsoft.com/office/word/2020/wordml/sdtdatahash" xmlns:w16sdtfl="http://schemas.microsoft.com/office/word/2024/wordml/sdtformatlock" xmlns:w16se="http://schemas.microsoft.com/office/word/2015/wordml/symex" xmlns:wpg="http://schemas.microsoft.com/office/word/2010/wordprocessingGroup" xmlns:wpi="http://schemas.microsoft.com/office/word/2010/wordprocessingInk" xmlns:wne="http://schemas.microsoft.com/office/word/2006/wordml" xmlns:wps="http://schemas.microsoft.com/office/word/2010/wordprocessingShape" mc:Ignorable="w14 w15 w16se w16cid w16 w16cex w16sdtdh w16sdtfl w16du wp14">
+<w:ftr xmlns:wpc="http://schemas.microsoft.com/office/word/2010/wordprocessingCanvas" xmlns:cx="http://schemas.microsoft.com/office/drawing/2014/chartex" xmlns:cx1="http://schemas.microsoft.com/office/drawing/2015/9/8/chartex" xmlns:cx2="http://schemas.microsoft.com/office/drawing/2015/10/21/chartex" xmlns:cx3="http://schemas.microsoft.com/office/drawing/2016/5/9/chartex" xmlns:cx4="http://schemas.microsoft.com/office/drawing/2016/5/10/chartex" xmlns:cx5="http://schemas.microsoft.com/office/drawing/2016/5/11/chartex" xmlns:cx6="http://schemas.microsoft.com/office/drawing/2016/5/12/chartex" xmlns:cx7="http://schemas.microsoft.com/office/drawing/2016/5/13/chartex" xmlns:cx8="http://schemas.microsoft.com/office/drawing/2016/5/14/chartex" xmlns:mc="http://schemas.openxmlformats.org/markup-compatibility/2006" xmlns:aink="http://schemas.microsoft.com/office/drawing/2016/ink" xmlns:am3d="http://schemas.microsoft.com/office/drawing/2017/model3d" xmlns:o="urn:schemas-microsoft-com:office:office" xmlns:r="http://schemas.openxmlformats.org/officeDocument/2006/relationships" xmlns:m="http://schemas.openxmlformats.org/officeDocument/2006/math" xmlns:v="urn:schemas-microsoft-com:vml" xmlns:wp14="http://schemas.microsoft.com/office/word/2010/wordprocessingDrawing" xmlns:wp="http://schemas.openxmlformats.org/drawingml/2006/wordprocessingDrawing" xmlns:w10="urn:schemas-microsoft-com:office:word" xmlns:w="http://schemas.openxmlformats.org/wordprocessingml/2006/main" xmlns:w14="http://schemas.microsoft.com/office/word/2010/wordml" xmlns:w15="http://schemas.microsoft.com/office/word/2012/wordml" xmlns:w16cid="http://schemas.microsoft.com/office/word/2016/wordml/cid" xmlns:w16se="http://schemas.microsoft.com/office/word/2015/wordml/symex" xmlns:wpg="http://schemas.microsoft.com/office/word/2010/wordprocessingGroup" xmlns:wpi="http://schemas.microsoft.com/office/word/2010/wordprocessingInk" xmlns:wne="http://schemas.microsoft.com/office/word/2006/wordml" xmlns:wps="http://schemas.microsoft.com/office/word/2010/wordprocessingShape" mc:Ignorable="w14 w15 w16se w16cid wp14">
   <w:p>
     <w:pPr>
       <w:pStyle w:val="af0"/>
@@ -23065,7 +25285,7 @@
 </file>
 
 <file path=word/footer6.xml><?xml version="1.0" encoding="utf-8"?>
-<w:ftr xmlns:wpc="http://schemas.microsoft.com/office/word/2010/wordprocessingCanvas" xmlns:cx="http://schemas.microsoft.com/office/drawing/2014/chartex" xmlns:cx1="http://schemas.microsoft.com/office/drawing/2015/9/8/chartex" xmlns:cx2="http://schemas.microsoft.com/office/drawing/2015/10/21/chartex" xmlns:cx3="http://schemas.microsoft.com/office/drawing/2016/5/9/chartex" xmlns:cx4="http://schemas.microsoft.com/office/drawing/2016/5/10/chartex" xmlns:cx5="http://schemas.microsoft.com/office/drawing/2016/5/11/chartex" xmlns:cx6="http://schemas.microsoft.com/office/drawing/2016/5/12/chartex" xmlns:cx7="http://schemas.microsoft.com/office/drawing/2016/5/13/chartex" xmlns:cx8="http://schemas.microsoft.com/office/drawing/2016/5/14/chartex" xmlns:mc="http://schemas.openxmlformats.org/markup-compatibility/2006" xmlns:aink="http://schemas.microsoft.com/office/drawing/2016/ink" xmlns:am3d="http://schemas.microsoft.com/office/drawing/2017/model3d" xmlns:o="urn:schemas-microsoft-com:office:office" xmlns:oel="http://schemas.microsoft.com/office/2019/extlst" xmlns:r="http://schemas.openxmlformats.org/officeDocument/2006/relationships" xmlns:m="http://schemas.openxmlformats.org/officeDocument/2006/math" xmlns:v="urn:schemas-microsoft-com:vml" xmlns:wp14="http://schemas.microsoft.com/office/word/2010/wordprocessingDrawing" xmlns:wp="http://schemas.openxmlformats.org/drawingml/2006/wordprocessingDrawing" xmlns:w10="urn:schemas-microsoft-com:office:word" xmlns:w="http://schemas.openxmlformats.org/wordprocessingml/2006/main" xmlns:w14="http://schemas.microsoft.com/office/word/2010/wordml" xmlns:w15="http://schemas.microsoft.com/office/word/2012/wordml" xmlns:w16cex="http://schemas.microsoft.com/office/word/2018/wordml/cex" xmlns:w16cid="http://schemas.microsoft.com/office/word/2016/wordml/cid" xmlns:w16="http://schemas.microsoft.com/office/word/2018/wordml" xmlns:w16du="http://schemas.microsoft.com/office/word/2023/wordml/word16du" xmlns:w16sdtdh="http://schemas.microsoft.com/office/word/2020/wordml/sdtdatahash" xmlns:w16sdtfl="http://schemas.microsoft.com/office/word/2024/wordml/sdtformatlock" xmlns:w16se="http://schemas.microsoft.com/office/word/2015/wordml/symex" xmlns:wpg="http://schemas.microsoft.com/office/word/2010/wordprocessingGroup" xmlns:wpi="http://schemas.microsoft.com/office/word/2010/wordprocessingInk" xmlns:wne="http://schemas.microsoft.com/office/word/2006/wordml" xmlns:wps="http://schemas.microsoft.com/office/word/2010/wordprocessingShape" mc:Ignorable="w14 w15 w16se w16cid w16 w16cex w16sdtdh w16sdtfl w16du wp14">
+<w:ftr xmlns:wpc="http://schemas.microsoft.com/office/word/2010/wordprocessingCanvas" xmlns:cx="http://schemas.microsoft.com/office/drawing/2014/chartex" xmlns:cx1="http://schemas.microsoft.com/office/drawing/2015/9/8/chartex" xmlns:cx2="http://schemas.microsoft.com/office/drawing/2015/10/21/chartex" xmlns:cx3="http://schemas.microsoft.com/office/drawing/2016/5/9/chartex" xmlns:cx4="http://schemas.microsoft.com/office/drawing/2016/5/10/chartex" xmlns:cx5="http://schemas.microsoft.com/office/drawing/2016/5/11/chartex" xmlns:cx6="http://schemas.microsoft.com/office/drawing/2016/5/12/chartex" xmlns:cx7="http://schemas.microsoft.com/office/drawing/2016/5/13/chartex" xmlns:cx8="http://schemas.microsoft.com/office/drawing/2016/5/14/chartex" xmlns:mc="http://schemas.openxmlformats.org/markup-compatibility/2006" xmlns:aink="http://schemas.microsoft.com/office/drawing/2016/ink" xmlns:am3d="http://schemas.microsoft.com/office/drawing/2017/model3d" xmlns:o="urn:schemas-microsoft-com:office:office" xmlns:r="http://schemas.openxmlformats.org/officeDocument/2006/relationships" xmlns:m="http://schemas.openxmlformats.org/officeDocument/2006/math" xmlns:v="urn:schemas-microsoft-com:vml" xmlns:wp14="http://schemas.microsoft.com/office/word/2010/wordprocessingDrawing" xmlns:wp="http://schemas.openxmlformats.org/drawingml/2006/wordprocessingDrawing" xmlns:w10="urn:schemas-microsoft-com:office:word" xmlns:w="http://schemas.openxmlformats.org/wordprocessingml/2006/main" xmlns:w14="http://schemas.microsoft.com/office/word/2010/wordml" xmlns:w15="http://schemas.microsoft.com/office/word/2012/wordml" xmlns:w16cid="http://schemas.microsoft.com/office/word/2016/wordml/cid" xmlns:w16se="http://schemas.microsoft.com/office/word/2015/wordml/symex" xmlns:wpg="http://schemas.microsoft.com/office/word/2010/wordprocessingGroup" xmlns:wpi="http://schemas.microsoft.com/office/word/2010/wordprocessingInk" xmlns:wne="http://schemas.microsoft.com/office/word/2006/wordml" xmlns:wps="http://schemas.microsoft.com/office/word/2010/wordprocessingShape" mc:Ignorable="w14 w15 w16se w16cid wp14">
   <w:sdt>
     <w:sdtPr>
       <w:id w:val="-1848471968"/>
@@ -23108,7 +25328,7 @@
 </file>
 
 <file path=word/footnotes.xml><?xml version="1.0" encoding="utf-8"?>
-<w:footnotes xmlns:wpc="http://schemas.microsoft.com/office/word/2010/wordprocessingCanvas" xmlns:cx="http://schemas.microsoft.com/office/drawing/2014/chartex" xmlns:cx1="http://schemas.microsoft.com/office/drawing/2015/9/8/chartex" xmlns:cx2="http://schemas.microsoft.com/office/drawing/2015/10/21/chartex" xmlns:cx3="http://schemas.microsoft.com/office/drawing/2016/5/9/chartex" xmlns:cx4="http://schemas.microsoft.com/office/drawing/2016/5/10/chartex" xmlns:cx5="http://schemas.microsoft.com/office/drawing/2016/5/11/chartex" xmlns:cx6="http://schemas.microsoft.com/office/drawing/2016/5/12/chartex" xmlns:cx7="http://schemas.microsoft.com/office/drawing/2016/5/13/chartex" xmlns:cx8="http://schemas.microsoft.com/office/drawing/2016/5/14/chartex" xmlns:mc="http://schemas.openxmlformats.org/markup-compatibility/2006" xmlns:aink="http://schemas.microsoft.com/office/drawing/2016/ink" xmlns:am3d="http://schemas.microsoft.com/office/drawing/2017/model3d" xmlns:o="urn:schemas-microsoft-com:office:office" xmlns:oel="http://schemas.microsoft.com/office/2019/extlst" xmlns:r="http://schemas.openxmlformats.org/officeDocument/2006/relationships" xmlns:m="http://schemas.openxmlformats.org/officeDocument/2006/math" xmlns:v="urn:schemas-microsoft-com:vml" xmlns:wp14="http://schemas.microsoft.com/office/word/2010/wordprocessingDrawing" xmlns:wp="http://schemas.openxmlformats.org/drawingml/2006/wordprocessingDrawing" xmlns:w10="urn:schemas-microsoft-com:office:word" xmlns:w="http://schemas.openxmlformats.org/wordprocessingml/2006/main" xmlns:w14="http://schemas.microsoft.com/office/word/2010/wordml" xmlns:w15="http://schemas.microsoft.com/office/word/2012/wordml" xmlns:w16cex="http://schemas.microsoft.com/office/word/2018/wordml/cex" xmlns:w16cid="http://schemas.microsoft.com/office/word/2016/wordml/cid" xmlns:w16="http://schemas.microsoft.com/office/word/2018/wordml" xmlns:w16du="http://schemas.microsoft.com/office/word/2023/wordml/word16du" xmlns:w16sdtdh="http://schemas.microsoft.com/office/word/2020/wordml/sdtdatahash" xmlns:w16sdtfl="http://schemas.microsoft.com/office/word/2024/wordml/sdtformatlock" xmlns:w16se="http://schemas.microsoft.com/office/word/2015/wordml/symex" xmlns:wpg="http://schemas.microsoft.com/office/word/2010/wordprocessingGroup" xmlns:wpi="http://schemas.microsoft.com/office/word/2010/wordprocessingInk" xmlns:wne="http://schemas.microsoft.com/office/word/2006/wordml" xmlns:wps="http://schemas.microsoft.com/office/word/2010/wordprocessingShape" mc:Ignorable="w14 w15 w16se w16cid w16 w16cex w16sdtdh w16sdtfl w16du wp14">
+<w:footnotes xmlns:wpc="http://schemas.microsoft.com/office/word/2010/wordprocessingCanvas" xmlns:cx="http://schemas.microsoft.com/office/drawing/2014/chartex" xmlns:cx1="http://schemas.microsoft.com/office/drawing/2015/9/8/chartex" xmlns:cx2="http://schemas.microsoft.com/office/drawing/2015/10/21/chartex" xmlns:cx3="http://schemas.microsoft.com/office/drawing/2016/5/9/chartex" xmlns:cx4="http://schemas.microsoft.com/office/drawing/2016/5/10/chartex" xmlns:cx5="http://schemas.microsoft.com/office/drawing/2016/5/11/chartex" xmlns:cx6="http://schemas.microsoft.com/office/drawing/2016/5/12/chartex" xmlns:cx7="http://schemas.microsoft.com/office/drawing/2016/5/13/chartex" xmlns:cx8="http://schemas.microsoft.com/office/drawing/2016/5/14/chartex" xmlns:mc="http://schemas.openxmlformats.org/markup-compatibility/2006" xmlns:aink="http://schemas.microsoft.com/office/drawing/2016/ink" xmlns:am3d="http://schemas.microsoft.com/office/drawing/2017/model3d" xmlns:o="urn:schemas-microsoft-com:office:office" xmlns:r="http://schemas.openxmlformats.org/officeDocument/2006/relationships" xmlns:m="http://schemas.openxmlformats.org/officeDocument/2006/math" xmlns:v="urn:schemas-microsoft-com:vml" xmlns:wp14="http://schemas.microsoft.com/office/word/2010/wordprocessingDrawing" xmlns:wp="http://schemas.openxmlformats.org/drawingml/2006/wordprocessingDrawing" xmlns:w10="urn:schemas-microsoft-com:office:word" xmlns:w="http://schemas.openxmlformats.org/wordprocessingml/2006/main" xmlns:w14="http://schemas.microsoft.com/office/word/2010/wordml" xmlns:w15="http://schemas.microsoft.com/office/word/2012/wordml" xmlns:w16cid="http://schemas.microsoft.com/office/word/2016/wordml/cid" xmlns:w16se="http://schemas.microsoft.com/office/word/2015/wordml/symex" xmlns:wpg="http://schemas.microsoft.com/office/word/2010/wordprocessingGroup" xmlns:wpi="http://schemas.microsoft.com/office/word/2010/wordprocessingInk" xmlns:wne="http://schemas.microsoft.com/office/word/2006/wordml" xmlns:wps="http://schemas.microsoft.com/office/word/2010/wordprocessingShape" mc:Ignorable="w14 w15 w16se w16cid wp14">
   <w:footnote w:type="separator" w:id="-1">
     <w:p>
       <w:pPr>
@@ -23133,7 +25353,7 @@
 </file>
 
 <file path=word/numbering.xml><?xml version="1.0" encoding="utf-8"?>
-<w:numbering xmlns:wpc="http://schemas.microsoft.com/office/word/2010/wordprocessingCanvas" xmlns:cx="http://schemas.microsoft.com/office/drawing/2014/chartex" xmlns:cx1="http://schemas.microsoft.com/office/drawing/2015/9/8/chartex" xmlns:cx2="http://schemas.microsoft.com/office/drawing/2015/10/21/chartex" xmlns:cx3="http://schemas.microsoft.com/office/drawing/2016/5/9/chartex" xmlns:cx4="http://schemas.microsoft.com/office/drawing/2016/5/10/chartex" xmlns:cx5="http://schemas.microsoft.com/office/drawing/2016/5/11/chartex" xmlns:cx6="http://schemas.microsoft.com/office/drawing/2016/5/12/chartex" xmlns:cx7="http://schemas.microsoft.com/office/drawing/2016/5/13/chartex" xmlns:cx8="http://schemas.microsoft.com/office/drawing/2016/5/14/chartex" xmlns:mc="http://schemas.openxmlformats.org/markup-compatibility/2006" xmlns:aink="http://schemas.microsoft.com/office/drawing/2016/ink" xmlns:am3d="http://schemas.microsoft.com/office/drawing/2017/model3d" xmlns:o="urn:schemas-microsoft-com:office:office" xmlns:oel="http://schemas.microsoft.com/office/2019/extlst" xmlns:r="http://schemas.openxmlformats.org/officeDocument/2006/relationships" xmlns:m="http://schemas.openxmlformats.org/officeDocument/2006/math" xmlns:v="urn:schemas-microsoft-com:vml" xmlns:wp14="http://schemas.microsoft.com/office/word/2010/wordprocessingDrawing" xmlns:wp="http://schemas.openxmlformats.org/drawingml/2006/wordprocessingDrawing" xmlns:w10="urn:schemas-microsoft-com:office:word" xmlns:w="http://schemas.openxmlformats.org/wordprocessingml/2006/main" xmlns:w14="http://schemas.microsoft.com/office/word/2010/wordml" xmlns:w15="http://schemas.microsoft.com/office/word/2012/wordml" xmlns:w16cex="http://schemas.microsoft.com/office/word/2018/wordml/cex" xmlns:w16cid="http://schemas.microsoft.com/office/word/2016/wordml/cid" xmlns:w16="http://schemas.microsoft.com/office/word/2018/wordml" xmlns:w16du="http://schemas.microsoft.com/office/word/2023/wordml/word16du" xmlns:w16sdtdh="http://schemas.microsoft.com/office/word/2020/wordml/sdtdatahash" xmlns:w16sdtfl="http://schemas.microsoft.com/office/word/2024/wordml/sdtformatlock" xmlns:w16se="http://schemas.microsoft.com/office/word/2015/wordml/symex" xmlns:wpg="http://schemas.microsoft.com/office/word/2010/wordprocessingGroup" xmlns:wpi="http://schemas.microsoft.com/office/word/2010/wordprocessingInk" xmlns:wne="http://schemas.microsoft.com/office/word/2006/wordml" xmlns:wps="http://schemas.microsoft.com/office/word/2010/wordprocessingShape" mc:Ignorable="w14 w15 w16se w16cid w16 w16cex w16sdtdh w16sdtfl w16du wp14">
+<w:numbering xmlns:wpc="http://schemas.microsoft.com/office/word/2010/wordprocessingCanvas" xmlns:cx="http://schemas.microsoft.com/office/drawing/2014/chartex" xmlns:cx1="http://schemas.microsoft.com/office/drawing/2015/9/8/chartex" xmlns:cx2="http://schemas.microsoft.com/office/drawing/2015/10/21/chartex" xmlns:cx3="http://schemas.microsoft.com/office/drawing/2016/5/9/chartex" xmlns:cx4="http://schemas.microsoft.com/office/drawing/2016/5/10/chartex" xmlns:cx5="http://schemas.microsoft.com/office/drawing/2016/5/11/chartex" xmlns:cx6="http://schemas.microsoft.com/office/drawing/2016/5/12/chartex" xmlns:cx7="http://schemas.microsoft.com/office/drawing/2016/5/13/chartex" xmlns:cx8="http://schemas.microsoft.com/office/drawing/2016/5/14/chartex" xmlns:mc="http://schemas.openxmlformats.org/markup-compatibility/2006" xmlns:aink="http://schemas.microsoft.com/office/drawing/2016/ink" xmlns:am3d="http://schemas.microsoft.com/office/drawing/2017/model3d" xmlns:o="urn:schemas-microsoft-com:office:office" xmlns:r="http://schemas.openxmlformats.org/officeDocument/2006/relationships" xmlns:m="http://schemas.openxmlformats.org/officeDocument/2006/math" xmlns:v="urn:schemas-microsoft-com:vml" xmlns:wp14="http://schemas.microsoft.com/office/word/2010/wordprocessingDrawing" xmlns:wp="http://schemas.openxmlformats.org/drawingml/2006/wordprocessingDrawing" xmlns:w10="urn:schemas-microsoft-com:office:word" xmlns:w="http://schemas.openxmlformats.org/wordprocessingml/2006/main" xmlns:w14="http://schemas.microsoft.com/office/word/2010/wordml" xmlns:w15="http://schemas.microsoft.com/office/word/2012/wordml" xmlns:w16cid="http://schemas.microsoft.com/office/word/2016/wordml/cid" xmlns:w16se="http://schemas.microsoft.com/office/word/2015/wordml/symex" xmlns:wpg="http://schemas.microsoft.com/office/word/2010/wordprocessingGroup" xmlns:wpi="http://schemas.microsoft.com/office/word/2010/wordprocessingInk" xmlns:wne="http://schemas.microsoft.com/office/word/2006/wordml" xmlns:wps="http://schemas.microsoft.com/office/word/2010/wordprocessingShape" mc:Ignorable="w14 w15 w16se w16cid wp14">
   <w:abstractNum w:abstractNumId="0" w15:restartNumberingAfterBreak="0">
     <w:nsid w:val="04026D3B"/>
     <w:multiLevelType w:val="hybridMultilevel"/>
@@ -23581,55 +25801,55 @@
       </w:rPr>
     </w:lvl>
   </w:abstractNum>
-  <w:num w:numId="1" w16cid:durableId="1387297466">
+  <w:num w:numId="1">
     <w:abstractNumId w:val="0"/>
   </w:num>
-  <w:num w:numId="2" w16cid:durableId="532427909">
+  <w:num w:numId="2">
     <w:abstractNumId w:val="1"/>
   </w:num>
-  <w:num w:numId="3" w16cid:durableId="2039041380">
+  <w:num w:numId="3">
     <w:abstractNumId w:val="2"/>
   </w:num>
-  <w:num w:numId="4" w16cid:durableId="1032078516">
+  <w:num w:numId="4">
     <w:abstractNumId w:val="2"/>
     <w:lvlOverride w:ilvl="0">
       <w:startOverride w:val="1"/>
     </w:lvlOverride>
   </w:num>
-  <w:num w:numId="5" w16cid:durableId="2031687030">
+  <w:num w:numId="5">
     <w:abstractNumId w:val="2"/>
   </w:num>
-  <w:num w:numId="6" w16cid:durableId="2094668024">
+  <w:num w:numId="6">
     <w:abstractNumId w:val="2"/>
     <w:lvlOverride w:ilvl="0">
       <w:startOverride w:val="1"/>
     </w:lvlOverride>
   </w:num>
-  <w:num w:numId="7" w16cid:durableId="167719056">
+  <w:num w:numId="7">
     <w:abstractNumId w:val="2"/>
     <w:lvlOverride w:ilvl="0">
       <w:startOverride w:val="1"/>
     </w:lvlOverride>
   </w:num>
-  <w:num w:numId="8" w16cid:durableId="123353935">
+  <w:num w:numId="8">
     <w:abstractNumId w:val="2"/>
     <w:lvlOverride w:ilvl="0">
       <w:startOverride w:val="1"/>
     </w:lvlOverride>
   </w:num>
-  <w:num w:numId="9" w16cid:durableId="994795723">
+  <w:num w:numId="9">
     <w:abstractNumId w:val="2"/>
     <w:lvlOverride w:ilvl="0">
       <w:startOverride w:val="1"/>
     </w:lvlOverride>
   </w:num>
-  <w:num w:numId="10" w16cid:durableId="687147987">
+  <w:num w:numId="10">
     <w:abstractNumId w:val="2"/>
     <w:lvlOverride w:ilvl="0">
       <w:startOverride w:val="1"/>
     </w:lvlOverride>
   </w:num>
-  <w:num w:numId="11" w16cid:durableId="1366061430">
+  <w:num w:numId="11">
     <w:abstractNumId w:val="3"/>
   </w:num>
   <w:numIdMacAtCleanup w:val="10"/>
@@ -23637,7 +25857,7 @@
 </file>
 
 <file path=word/people.xml><?xml version="1.0" encoding="utf-8"?>
-<w15:people xmlns:wpc="http://schemas.microsoft.com/office/word/2010/wordprocessingCanvas" xmlns:cx="http://schemas.microsoft.com/office/drawing/2014/chartex" xmlns:cx1="http://schemas.microsoft.com/office/drawing/2015/9/8/chartex" xmlns:cx2="http://schemas.microsoft.com/office/drawing/2015/10/21/chartex" xmlns:cx3="http://schemas.microsoft.com/office/drawing/2016/5/9/chartex" xmlns:cx4="http://schemas.microsoft.com/office/drawing/2016/5/10/chartex" xmlns:cx5="http://schemas.microsoft.com/office/drawing/2016/5/11/chartex" xmlns:cx6="http://schemas.microsoft.com/office/drawing/2016/5/12/chartex" xmlns:cx7="http://schemas.microsoft.com/office/drawing/2016/5/13/chartex" xmlns:cx8="http://schemas.microsoft.com/office/drawing/2016/5/14/chartex" xmlns:mc="http://schemas.openxmlformats.org/markup-compatibility/2006" xmlns:aink="http://schemas.microsoft.com/office/drawing/2016/ink" xmlns:am3d="http://schemas.microsoft.com/office/drawing/2017/model3d" xmlns:o="urn:schemas-microsoft-com:office:office" xmlns:oel="http://schemas.microsoft.com/office/2019/extlst" xmlns:r="http://schemas.openxmlformats.org/officeDocument/2006/relationships" xmlns:m="http://schemas.openxmlformats.org/officeDocument/2006/math" xmlns:v="urn:schemas-microsoft-com:vml" xmlns:wp14="http://schemas.microsoft.com/office/word/2010/wordprocessingDrawing" xmlns:wp="http://schemas.openxmlformats.org/drawingml/2006/wordprocessingDrawing" xmlns:w10="urn:schemas-microsoft-com:office:word" xmlns:w="http://schemas.openxmlformats.org/wordprocessingml/2006/main" xmlns:w14="http://schemas.microsoft.com/office/word/2010/wordml" xmlns:w15="http://schemas.microsoft.com/office/word/2012/wordml" xmlns:w16cex="http://schemas.microsoft.com/office/word/2018/wordml/cex" xmlns:w16cid="http://schemas.microsoft.com/office/word/2016/wordml/cid" xmlns:w16="http://schemas.microsoft.com/office/word/2018/wordml" xmlns:w16du="http://schemas.microsoft.com/office/word/2023/wordml/word16du" xmlns:w16sdtdh="http://schemas.microsoft.com/office/word/2020/wordml/sdtdatahash" xmlns:w16sdtfl="http://schemas.microsoft.com/office/word/2024/wordml/sdtformatlock" xmlns:w16se="http://schemas.microsoft.com/office/word/2015/wordml/symex" xmlns:wpg="http://schemas.microsoft.com/office/word/2010/wordprocessingGroup" xmlns:wpi="http://schemas.microsoft.com/office/word/2010/wordprocessingInk" xmlns:wne="http://schemas.microsoft.com/office/word/2006/wordml" xmlns:wps="http://schemas.microsoft.com/office/word/2010/wordprocessingShape" mc:Ignorable="w14 w15 w16se w16cid w16 w16cex w16sdtdh w16sdtfl w16du wp14">
+<w15:people xmlns:wpc="http://schemas.microsoft.com/office/word/2010/wordprocessingCanvas" xmlns:cx="http://schemas.microsoft.com/office/drawing/2014/chartex" xmlns:cx1="http://schemas.microsoft.com/office/drawing/2015/9/8/chartex" xmlns:cx2="http://schemas.microsoft.com/office/drawing/2015/10/21/chartex" xmlns:cx3="http://schemas.microsoft.com/office/drawing/2016/5/9/chartex" xmlns:cx4="http://schemas.microsoft.com/office/drawing/2016/5/10/chartex" xmlns:cx5="http://schemas.microsoft.com/office/drawing/2016/5/11/chartex" xmlns:cx6="http://schemas.microsoft.com/office/drawing/2016/5/12/chartex" xmlns:cx7="http://schemas.microsoft.com/office/drawing/2016/5/13/chartex" xmlns:cx8="http://schemas.microsoft.com/office/drawing/2016/5/14/chartex" xmlns:mc="http://schemas.openxmlformats.org/markup-compatibility/2006" xmlns:aink="http://schemas.microsoft.com/office/drawing/2016/ink" xmlns:am3d="http://schemas.microsoft.com/office/drawing/2017/model3d" xmlns:o="urn:schemas-microsoft-com:office:office" xmlns:r="http://schemas.openxmlformats.org/officeDocument/2006/relationships" xmlns:m="http://schemas.openxmlformats.org/officeDocument/2006/math" xmlns:v="urn:schemas-microsoft-com:vml" xmlns:wp14="http://schemas.microsoft.com/office/word/2010/wordprocessingDrawing" xmlns:wp="http://schemas.openxmlformats.org/drawingml/2006/wordprocessingDrawing" xmlns:w10="urn:schemas-microsoft-com:office:word" xmlns:w="http://schemas.openxmlformats.org/wordprocessingml/2006/main" xmlns:w14="http://schemas.microsoft.com/office/word/2010/wordml" xmlns:w15="http://schemas.microsoft.com/office/word/2012/wordml" xmlns:w16cid="http://schemas.microsoft.com/office/word/2016/wordml/cid" xmlns:w16se="http://schemas.microsoft.com/office/word/2015/wordml/symex" xmlns:wpg="http://schemas.microsoft.com/office/word/2010/wordprocessingGroup" xmlns:wpi="http://schemas.microsoft.com/office/word/2010/wordprocessingInk" xmlns:wne="http://schemas.microsoft.com/office/word/2006/wordml" xmlns:wps="http://schemas.microsoft.com/office/word/2010/wordprocessingShape" mc:Ignorable="w14 w15 w16se w16cid wp14">
   <w15:person w15:author="Павел Томашайтис">
     <w15:presenceInfo w15:providerId="Windows Live" w15:userId="705ca4c54aa8e705"/>
   </w15:person>
@@ -23645,7 +25865,7 @@
 </file>
 
 <file path=word/styles.xml><?xml version="1.0" encoding="utf-8"?>
-<w:styles xmlns:mc="http://schemas.openxmlformats.org/markup-compatibility/2006" xmlns:r="http://schemas.openxmlformats.org/officeDocument/2006/relationships" xmlns:w="http://schemas.openxmlformats.org/wordprocessingml/2006/main" xmlns:w14="http://schemas.microsoft.com/office/word/2010/wordml" xmlns:w15="http://schemas.microsoft.com/office/word/2012/wordml" xmlns:w16cex="http://schemas.microsoft.com/office/word/2018/wordml/cex" xmlns:w16cid="http://schemas.microsoft.com/office/word/2016/wordml/cid" xmlns:w16="http://schemas.microsoft.com/office/word/2018/wordml" xmlns:w16du="http://schemas.microsoft.com/office/word/2023/wordml/word16du" xmlns:w16sdtdh="http://schemas.microsoft.com/office/word/2020/wordml/sdtdatahash" xmlns:w16sdtfl="http://schemas.microsoft.com/office/word/2024/wordml/sdtformatlock" xmlns:w16se="http://schemas.microsoft.com/office/word/2015/wordml/symex" mc:Ignorable="w14 w15 w16se w16cid w16 w16cex w16sdtdh w16sdtfl w16du">
+<w:styles xmlns:mc="http://schemas.openxmlformats.org/markup-compatibility/2006" xmlns:r="http://schemas.openxmlformats.org/officeDocument/2006/relationships" xmlns:w="http://schemas.openxmlformats.org/wordprocessingml/2006/main" xmlns:w14="http://schemas.microsoft.com/office/word/2010/wordml" xmlns:w15="http://schemas.microsoft.com/office/word/2012/wordml" xmlns:w16cid="http://schemas.microsoft.com/office/word/2016/wordml/cid" xmlns:w16se="http://schemas.microsoft.com/office/word/2015/wordml/symex" mc:Ignorable="w14 w15 w16se w16cid">
   <w:docDefaults>
     <w:rPrDefault>
       <w:rPr>
@@ -23661,7 +25881,7 @@
       </w:pPr>
     </w:pPrDefault>
   </w:docDefaults>
-  <w:latentStyles w:defLockedState="0" w:defUIPriority="99" w:defSemiHidden="0" w:defUnhideWhenUsed="0" w:defQFormat="0" w:count="376">
+  <w:latentStyles w:defLockedState="0" w:defUIPriority="99" w:defSemiHidden="0" w:defUnhideWhenUsed="0" w:defQFormat="0" w:count="375">
     <w:lsdException w:name="Normal" w:uiPriority="0" w:qFormat="1"/>
     <w:lsdException w:name="heading 1" w:uiPriority="9" w:qFormat="1"/>
     <w:lsdException w:name="heading 2" w:semiHidden="1" w:uiPriority="9" w:unhideWhenUsed="1" w:qFormat="1"/>
@@ -24037,7 +26257,6 @@
     <w:lsdException w:name="Smart Hyperlink" w:semiHidden="1" w:unhideWhenUsed="1"/>
     <w:lsdException w:name="Hashtag" w:semiHidden="1" w:unhideWhenUsed="1"/>
     <w:lsdException w:name="Unresolved Mention" w:semiHidden="1" w:unhideWhenUsed="1"/>
-    <w:lsdException w:name="Smart Link" w:semiHidden="1" w:unhideWhenUsed="1"/>
   </w:latentStyles>
   <w:style w:type="paragraph" w:default="1" w:styleId="a1">
     <w:name w:val="Normal"/>
@@ -25356,7 +27575,7 @@
 </file>
 
 <file path=customXml/itemProps1.xml><?xml version="1.0" encoding="utf-8"?>
-<ds:datastoreItem xmlns:ds="http://schemas.openxmlformats.org/officeDocument/2006/customXml" ds:itemID="{AD0626A9-6C3D-42E2-B1CF-4E61072C0363}">
+<ds:datastoreItem xmlns:ds="http://schemas.openxmlformats.org/officeDocument/2006/customXml" ds:itemID="{A28B8A3C-47EA-4CD4-A639-1857FFEFBE2C}">
   <ds:schemaRefs>
     <ds:schemaRef ds:uri="http://schemas.openxmlformats.org/officeDocument/2006/bibliography"/>
   </ds:schemaRefs>

</xml_diff>